<commit_message>
agregando formato y procesos al plan de gestion de cambios
</commit_message>
<xml_diff>
--- a/Documentos/PlaGesCam.docx
+++ b/Documentos/PlaGesCam.docx
@@ -1762,8 +1762,6 @@
         </w:rPr>
         <w:t>Tablas</w:t>
       </w:r>
-      <w:bookmarkStart w:id="2" w:name="_GoBack"/>
-      <w:bookmarkEnd w:id="2"/>
     </w:p>
     <w:p>
       <w:pPr>
@@ -1873,12 +1871,12 @@
           <w:numId w:val="1"/>
         </w:numPr>
       </w:pPr>
-      <w:bookmarkStart w:id="3" w:name="_Toc529520752"/>
+      <w:bookmarkStart w:id="2" w:name="_Toc529520752"/>
       <w:r>
         <w:lastRenderedPageBreak/>
         <w:t>Introducción</w:t>
       </w:r>
-      <w:bookmarkEnd w:id="3"/>
+      <w:bookmarkEnd w:id="2"/>
     </w:p>
     <w:p>
       <w:pPr>
@@ -1889,8 +1887,8 @@
         <w:contextualSpacing w:val="0"/>
         <w:textAlignment w:val="baseline"/>
       </w:pPr>
-      <w:bookmarkStart w:id="4" w:name="_x11i8mu2p25k" w:colFirst="0" w:colLast="0"/>
-      <w:bookmarkEnd w:id="4"/>
+      <w:bookmarkStart w:id="3" w:name="_x11i8mu2p25k" w:colFirst="0" w:colLast="0"/>
+      <w:bookmarkEnd w:id="3"/>
       <w:r>
         <w:t>Por medio del siguiente documento se presenta los procedimientos que se deben realizar para el proceso de gestión de una solicitud de cambio, además de las tablas y formatos para que se pueda realizar de manera correcta el proceso.</w:t>
       </w:r>
@@ -1903,11 +1901,640 @@
           <w:numId w:val="1"/>
         </w:numPr>
       </w:pPr>
-      <w:bookmarkStart w:id="5" w:name="_Toc529520753"/>
+      <w:bookmarkStart w:id="4" w:name="_Toc529520753"/>
       <w:r>
         <w:t>Formato de solicitud de cambios</w:t>
       </w:r>
-      <w:bookmarkEnd w:id="5"/>
+      <w:bookmarkEnd w:id="4"/>
+    </w:p>
+    <w:p>
+      <w:pPr>
+        <w:rPr>
+          <w:color w:val="000000"/>
+        </w:rPr>
+      </w:pPr>
+      <w:r>
+        <w:rPr>
+          <w:color w:val="000000"/>
+        </w:rPr>
+        <w:t>Se presenta el formato de la solicitud de cambio a nivel</w:t>
+      </w:r>
+      <w:r>
+        <w:rPr>
+          <w:color w:val="000000"/>
+        </w:rPr>
+        <w:t xml:space="preserve"> desarrollo.</w:t>
+      </w:r>
+    </w:p>
+    <w:tbl>
+      <w:tblPr>
+        <w:tblStyle w:val="Tablaconcuadrcula"/>
+        <w:tblW w:w="0" w:type="auto"/>
+        <w:tblLook w:val="04A0" w:firstRow="1" w:lastRow="0" w:firstColumn="1" w:lastColumn="0" w:noHBand="0" w:noVBand="1"/>
+      </w:tblPr>
+      <w:tblGrid>
+        <w:gridCol w:w="2689"/>
+        <w:gridCol w:w="3118"/>
+        <w:gridCol w:w="957"/>
+        <w:gridCol w:w="2255"/>
+      </w:tblGrid>
+      <w:tr>
+        <w:tc>
+          <w:tcPr>
+            <w:tcW w:w="2689" w:type="dxa"/>
+          </w:tcPr>
+          <w:p>
+            <w:pPr>
+              <w:rPr>
+                <w:lang w:val="es-PE"/>
+              </w:rPr>
+            </w:pPr>
+            <w:r>
+              <w:rPr>
+                <w:lang w:val="es-PE"/>
+              </w:rPr>
+              <w:t>ID</w:t>
+            </w:r>
+          </w:p>
+        </w:tc>
+        <w:tc>
+          <w:tcPr>
+            <w:tcW w:w="3118" w:type="dxa"/>
+          </w:tcPr>
+          <w:p>
+            <w:pPr>
+              <w:rPr>
+                <w:lang w:val="es-PE"/>
+              </w:rPr>
+            </w:pPr>
+          </w:p>
+        </w:tc>
+        <w:tc>
+          <w:tcPr>
+            <w:tcW w:w="957" w:type="dxa"/>
+          </w:tcPr>
+          <w:p>
+            <w:pPr>
+              <w:rPr>
+                <w:lang w:val="es-PE"/>
+              </w:rPr>
+            </w:pPr>
+            <w:r>
+              <w:rPr>
+                <w:lang w:val="es-PE"/>
+              </w:rPr>
+              <w:t>Fecha</w:t>
+            </w:r>
+          </w:p>
+        </w:tc>
+        <w:tc>
+          <w:tcPr>
+            <w:tcW w:w="2255" w:type="dxa"/>
+          </w:tcPr>
+          <w:p>
+            <w:pPr>
+              <w:rPr>
+                <w:lang w:val="es-PE"/>
+              </w:rPr>
+            </w:pPr>
+          </w:p>
+        </w:tc>
+      </w:tr>
+      <w:tr>
+        <w:tc>
+          <w:tcPr>
+            <w:tcW w:w="2689" w:type="dxa"/>
+          </w:tcPr>
+          <w:p>
+            <w:pPr>
+              <w:rPr>
+                <w:lang w:val="es-PE"/>
+              </w:rPr>
+            </w:pPr>
+            <w:r>
+              <w:rPr>
+                <w:color w:val="000000"/>
+              </w:rPr>
+              <w:t>Sistema</w:t>
+            </w:r>
+          </w:p>
+        </w:tc>
+        <w:tc>
+          <w:tcPr>
+            <w:tcW w:w="6330" w:type="dxa"/>
+            <w:gridSpan w:val="3"/>
+          </w:tcPr>
+          <w:p>
+            <w:pPr>
+              <w:rPr>
+                <w:lang w:val="es-PE"/>
+              </w:rPr>
+            </w:pPr>
+          </w:p>
+        </w:tc>
+      </w:tr>
+      <w:tr>
+        <w:tc>
+          <w:tcPr>
+            <w:tcW w:w="2689" w:type="dxa"/>
+          </w:tcPr>
+          <w:p>
+            <w:pPr>
+              <w:rPr>
+                <w:lang w:val="es-PE"/>
+              </w:rPr>
+            </w:pPr>
+            <w:r>
+              <w:rPr>
+                <w:lang w:val="es-PE"/>
+              </w:rPr>
+              <w:t>Fuente</w:t>
+            </w:r>
+          </w:p>
+        </w:tc>
+        <w:tc>
+          <w:tcPr>
+            <w:tcW w:w="6330" w:type="dxa"/>
+            <w:gridSpan w:val="3"/>
+          </w:tcPr>
+          <w:p>
+            <w:pPr>
+              <w:rPr>
+                <w:lang w:val="es-PE"/>
+              </w:rPr>
+            </w:pPr>
+          </w:p>
+        </w:tc>
+      </w:tr>
+      <w:tr>
+        <w:tc>
+          <w:tcPr>
+            <w:tcW w:w="2689" w:type="dxa"/>
+          </w:tcPr>
+          <w:p>
+            <w:pPr>
+              <w:rPr>
+                <w:lang w:val="es-PE"/>
+              </w:rPr>
+            </w:pPr>
+            <w:r>
+              <w:rPr>
+                <w:lang w:val="es-PE"/>
+              </w:rPr>
+              <w:t>Autor</w:t>
+            </w:r>
+          </w:p>
+        </w:tc>
+        <w:tc>
+          <w:tcPr>
+            <w:tcW w:w="6330" w:type="dxa"/>
+            <w:gridSpan w:val="3"/>
+          </w:tcPr>
+          <w:p>
+            <w:pPr>
+              <w:rPr>
+                <w:lang w:val="es-PE"/>
+              </w:rPr>
+            </w:pPr>
+          </w:p>
+        </w:tc>
+      </w:tr>
+      <w:tr>
+        <w:tc>
+          <w:tcPr>
+            <w:tcW w:w="2689" w:type="dxa"/>
+          </w:tcPr>
+          <w:p>
+            <w:pPr>
+              <w:rPr>
+                <w:lang w:val="es-PE"/>
+              </w:rPr>
+            </w:pPr>
+            <w:r>
+              <w:rPr>
+                <w:lang w:val="es-PE"/>
+              </w:rPr>
+              <w:t>Descripción</w:t>
+            </w:r>
+          </w:p>
+        </w:tc>
+        <w:tc>
+          <w:tcPr>
+            <w:tcW w:w="6330" w:type="dxa"/>
+            <w:gridSpan w:val="3"/>
+          </w:tcPr>
+          <w:p>
+            <w:pPr>
+              <w:rPr>
+                <w:lang w:val="es-PE"/>
+              </w:rPr>
+            </w:pPr>
+          </w:p>
+        </w:tc>
+      </w:tr>
+      <w:tr>
+        <w:tc>
+          <w:tcPr>
+            <w:tcW w:w="2689" w:type="dxa"/>
+          </w:tcPr>
+          <w:p>
+            <w:pPr>
+              <w:rPr>
+                <w:lang w:val="es-PE"/>
+              </w:rPr>
+            </w:pPr>
+            <w:r>
+              <w:rPr>
+                <w:lang w:val="es-PE"/>
+              </w:rPr>
+              <w:t xml:space="preserve">Justificación </w:t>
+            </w:r>
+          </w:p>
+        </w:tc>
+        <w:tc>
+          <w:tcPr>
+            <w:tcW w:w="6330" w:type="dxa"/>
+            <w:gridSpan w:val="3"/>
+          </w:tcPr>
+          <w:p>
+            <w:pPr>
+              <w:rPr>
+                <w:lang w:val="es-PE"/>
+              </w:rPr>
+            </w:pPr>
+          </w:p>
+        </w:tc>
+      </w:tr>
+      <w:tr>
+        <w:tc>
+          <w:tcPr>
+            <w:tcW w:w="2689" w:type="dxa"/>
+          </w:tcPr>
+          <w:p>
+            <w:pPr>
+              <w:rPr>
+                <w:lang w:val="es-PE"/>
+              </w:rPr>
+            </w:pPr>
+            <w:r>
+              <w:rPr>
+                <w:lang w:val="es-PE"/>
+              </w:rPr>
+              <w:t xml:space="preserve">Estado </w:t>
+            </w:r>
+          </w:p>
+        </w:tc>
+        <w:tc>
+          <w:tcPr>
+            <w:tcW w:w="6330" w:type="dxa"/>
+            <w:gridSpan w:val="3"/>
+          </w:tcPr>
+          <w:p>
+            <w:pPr>
+              <w:rPr>
+                <w:lang w:val="es-PE"/>
+              </w:rPr>
+            </w:pPr>
+          </w:p>
+        </w:tc>
+      </w:tr>
+      <w:tr>
+        <w:tc>
+          <w:tcPr>
+            <w:tcW w:w="2689" w:type="dxa"/>
+          </w:tcPr>
+          <w:p>
+            <w:pPr>
+              <w:rPr>
+                <w:lang w:val="es-PE"/>
+              </w:rPr>
+            </w:pPr>
+            <w:r>
+              <w:rPr>
+                <w:lang w:val="es-PE"/>
+              </w:rPr>
+              <w:t>CCC(ID)</w:t>
+            </w:r>
+          </w:p>
+        </w:tc>
+        <w:tc>
+          <w:tcPr>
+            <w:tcW w:w="6330" w:type="dxa"/>
+            <w:gridSpan w:val="3"/>
+          </w:tcPr>
+          <w:p>
+            <w:pPr>
+              <w:rPr>
+                <w:lang w:val="es-PE"/>
+              </w:rPr>
+            </w:pPr>
+          </w:p>
+        </w:tc>
+      </w:tr>
+      <w:tr>
+        <w:tc>
+          <w:tcPr>
+            <w:tcW w:w="2689" w:type="dxa"/>
+          </w:tcPr>
+          <w:p>
+            <w:pPr>
+              <w:rPr>
+                <w:lang w:val="es-PE"/>
+              </w:rPr>
+            </w:pPr>
+            <w:r>
+              <w:rPr>
+                <w:lang w:val="es-PE"/>
+              </w:rPr>
+              <w:t>Tipo de impacto (ID)</w:t>
+            </w:r>
+          </w:p>
+        </w:tc>
+        <w:tc>
+          <w:tcPr>
+            <w:tcW w:w="6330" w:type="dxa"/>
+            <w:gridSpan w:val="3"/>
+          </w:tcPr>
+          <w:p>
+            <w:pPr>
+              <w:rPr>
+                <w:lang w:val="es-PE"/>
+              </w:rPr>
+            </w:pPr>
+          </w:p>
+        </w:tc>
+      </w:tr>
+      <w:tr>
+        <w:tc>
+          <w:tcPr>
+            <w:tcW w:w="2689" w:type="dxa"/>
+          </w:tcPr>
+          <w:p>
+            <w:pPr>
+              <w:rPr>
+                <w:lang w:val="es-PE"/>
+              </w:rPr>
+            </w:pPr>
+            <w:r>
+              <w:rPr>
+                <w:lang w:val="es-PE"/>
+              </w:rPr>
+              <w:t>Tipo de clasificación</w:t>
+            </w:r>
+          </w:p>
+        </w:tc>
+        <w:tc>
+          <w:tcPr>
+            <w:tcW w:w="6330" w:type="dxa"/>
+            <w:gridSpan w:val="3"/>
+          </w:tcPr>
+          <w:p>
+            <w:pPr>
+              <w:rPr>
+                <w:lang w:val="es-PE"/>
+              </w:rPr>
+            </w:pPr>
+          </w:p>
+        </w:tc>
+      </w:tr>
+      <w:tr>
+        <w:tc>
+          <w:tcPr>
+            <w:tcW w:w="2689" w:type="dxa"/>
+          </w:tcPr>
+          <w:p>
+            <w:pPr>
+              <w:rPr>
+                <w:lang w:val="es-PE"/>
+              </w:rPr>
+            </w:pPr>
+            <w:r>
+              <w:rPr>
+                <w:lang w:val="es-PE"/>
+              </w:rPr>
+              <w:t>F. inicio de atención</w:t>
+            </w:r>
+          </w:p>
+        </w:tc>
+        <w:tc>
+          <w:tcPr>
+            <w:tcW w:w="6330" w:type="dxa"/>
+            <w:gridSpan w:val="3"/>
+          </w:tcPr>
+          <w:p>
+            <w:pPr>
+              <w:rPr>
+                <w:lang w:val="es-PE"/>
+              </w:rPr>
+            </w:pPr>
+          </w:p>
+        </w:tc>
+      </w:tr>
+      <w:tr>
+        <w:tc>
+          <w:tcPr>
+            <w:tcW w:w="2689" w:type="dxa"/>
+          </w:tcPr>
+          <w:p>
+            <w:pPr>
+              <w:rPr>
+                <w:lang w:val="es-PE"/>
+              </w:rPr>
+            </w:pPr>
+            <w:r>
+              <w:rPr>
+                <w:lang w:val="es-PE"/>
+              </w:rPr>
+              <w:t>F. fin de atención</w:t>
+            </w:r>
+          </w:p>
+        </w:tc>
+        <w:tc>
+          <w:tcPr>
+            <w:tcW w:w="6330" w:type="dxa"/>
+            <w:gridSpan w:val="3"/>
+          </w:tcPr>
+          <w:p>
+            <w:pPr>
+              <w:rPr>
+                <w:lang w:val="es-PE"/>
+              </w:rPr>
+            </w:pPr>
+          </w:p>
+        </w:tc>
+      </w:tr>
+      <w:tr>
+        <w:tc>
+          <w:tcPr>
+            <w:tcW w:w="2689" w:type="dxa"/>
+          </w:tcPr>
+          <w:p>
+            <w:pPr>
+              <w:rPr>
+                <w:lang w:val="es-PE"/>
+              </w:rPr>
+            </w:pPr>
+            <w:r>
+              <w:rPr>
+                <w:lang w:val="es-PE"/>
+              </w:rPr>
+              <w:t>Persona responsable de atención</w:t>
+            </w:r>
+          </w:p>
+        </w:tc>
+        <w:tc>
+          <w:tcPr>
+            <w:tcW w:w="6330" w:type="dxa"/>
+            <w:gridSpan w:val="3"/>
+          </w:tcPr>
+          <w:p>
+            <w:pPr>
+              <w:rPr>
+                <w:lang w:val="es-PE"/>
+              </w:rPr>
+            </w:pPr>
+          </w:p>
+        </w:tc>
+      </w:tr>
+      <w:tr>
+        <w:tc>
+          <w:tcPr>
+            <w:tcW w:w="2689" w:type="dxa"/>
+          </w:tcPr>
+          <w:p>
+            <w:pPr>
+              <w:rPr>
+                <w:lang w:val="es-PE"/>
+              </w:rPr>
+            </w:pPr>
+            <w:r>
+              <w:rPr>
+                <w:lang w:val="es-PE"/>
+              </w:rPr>
+              <w:t>F. de implementación</w:t>
+            </w:r>
+          </w:p>
+        </w:tc>
+        <w:tc>
+          <w:tcPr>
+            <w:tcW w:w="6330" w:type="dxa"/>
+            <w:gridSpan w:val="3"/>
+          </w:tcPr>
+          <w:p>
+            <w:pPr>
+              <w:rPr>
+                <w:lang w:val="es-PE"/>
+              </w:rPr>
+            </w:pPr>
+          </w:p>
+        </w:tc>
+      </w:tr>
+      <w:tr>
+        <w:tc>
+          <w:tcPr>
+            <w:tcW w:w="2689" w:type="dxa"/>
+          </w:tcPr>
+          <w:p>
+            <w:pPr>
+              <w:rPr>
+                <w:lang w:val="es-PE"/>
+              </w:rPr>
+            </w:pPr>
+            <w:r>
+              <w:rPr>
+                <w:lang w:val="es-PE"/>
+              </w:rPr>
+              <w:t>F. de verificación</w:t>
+            </w:r>
+          </w:p>
+        </w:tc>
+        <w:tc>
+          <w:tcPr>
+            <w:tcW w:w="6330" w:type="dxa"/>
+            <w:gridSpan w:val="3"/>
+          </w:tcPr>
+          <w:p>
+            <w:pPr>
+              <w:rPr>
+                <w:lang w:val="es-PE"/>
+              </w:rPr>
+            </w:pPr>
+          </w:p>
+        </w:tc>
+      </w:tr>
+      <w:tr>
+        <w:tc>
+          <w:tcPr>
+            <w:tcW w:w="2689" w:type="dxa"/>
+          </w:tcPr>
+          <w:p>
+            <w:pPr>
+              <w:rPr>
+                <w:lang w:val="es-PE"/>
+              </w:rPr>
+            </w:pPr>
+            <w:r>
+              <w:rPr>
+                <w:lang w:val="es-PE"/>
+              </w:rPr>
+              <w:t>Usuario que verificó</w:t>
+            </w:r>
+          </w:p>
+        </w:tc>
+        <w:tc>
+          <w:tcPr>
+            <w:tcW w:w="6330" w:type="dxa"/>
+            <w:gridSpan w:val="3"/>
+          </w:tcPr>
+          <w:p>
+            <w:pPr>
+              <w:rPr>
+                <w:lang w:val="es-PE"/>
+              </w:rPr>
+            </w:pPr>
+          </w:p>
+        </w:tc>
+      </w:tr>
+      <w:tr>
+        <w:tc>
+          <w:tcPr>
+            <w:tcW w:w="2689" w:type="dxa"/>
+          </w:tcPr>
+          <w:p>
+            <w:pPr>
+              <w:rPr>
+                <w:lang w:val="es-PE"/>
+              </w:rPr>
+            </w:pPr>
+            <w:r>
+              <w:rPr>
+                <w:lang w:val="es-PE"/>
+              </w:rPr>
+              <w:t>Responsable de la aprobación del cambio</w:t>
+            </w:r>
+          </w:p>
+        </w:tc>
+        <w:tc>
+          <w:tcPr>
+            <w:tcW w:w="6330" w:type="dxa"/>
+            <w:gridSpan w:val="3"/>
+          </w:tcPr>
+          <w:p>
+            <w:pPr>
+              <w:rPr>
+                <w:lang w:val="es-PE"/>
+              </w:rPr>
+            </w:pPr>
+          </w:p>
+        </w:tc>
+      </w:tr>
+    </w:tbl>
+    <w:p>
+      <w:pPr>
+        <w:rPr>
+          <w:lang w:val="es-PE"/>
+        </w:rPr>
+      </w:pPr>
     </w:p>
     <w:p>
       <w:pPr>
@@ -1917,11 +2544,11 @@
           <w:numId w:val="1"/>
         </w:numPr>
       </w:pPr>
-      <w:bookmarkStart w:id="6" w:name="_Toc529520754"/>
+      <w:bookmarkStart w:id="5" w:name="_Toc529520754"/>
       <w:r>
         <w:t>Lista de tablas</w:t>
       </w:r>
-      <w:bookmarkEnd w:id="6"/>
+      <w:bookmarkEnd w:id="5"/>
     </w:p>
     <w:p>
       <w:pPr>
@@ -1934,14 +2561,14 @@
           <w:sz w:val="32"/>
         </w:rPr>
       </w:pPr>
-      <w:bookmarkStart w:id="7" w:name="_Toc529520755"/>
+      <w:bookmarkStart w:id="6" w:name="_Toc529520755"/>
       <w:r>
         <w:rPr>
           <w:sz w:val="32"/>
         </w:rPr>
         <w:t>Tipos de estados</w:t>
       </w:r>
-      <w:bookmarkEnd w:id="7"/>
+      <w:bookmarkEnd w:id="6"/>
     </w:p>
     <w:p>
       <w:pPr>
@@ -1954,14 +2581,14 @@
           <w:sz w:val="32"/>
         </w:rPr>
       </w:pPr>
-      <w:bookmarkStart w:id="8" w:name="_Toc529520756"/>
+      <w:bookmarkStart w:id="7" w:name="_Toc529520756"/>
       <w:r>
         <w:rPr>
           <w:sz w:val="32"/>
         </w:rPr>
         <w:t>Tipos de clasificación de estados</w:t>
       </w:r>
-      <w:bookmarkEnd w:id="8"/>
+      <w:bookmarkEnd w:id="7"/>
     </w:p>
     <w:p>
       <w:pPr>
@@ -1974,14 +2601,14 @@
           <w:sz w:val="32"/>
         </w:rPr>
       </w:pPr>
-      <w:bookmarkStart w:id="9" w:name="_Toc529520757"/>
+      <w:bookmarkStart w:id="8" w:name="_Toc529520757"/>
       <w:r>
         <w:rPr>
           <w:sz w:val="32"/>
         </w:rPr>
         <w:t>Tipos de impacto</w:t>
       </w:r>
-      <w:bookmarkEnd w:id="9"/>
+      <w:bookmarkEnd w:id="8"/>
     </w:p>
     <w:p>
       <w:pPr>
@@ -1994,14 +2621,14 @@
           <w:sz w:val="32"/>
         </w:rPr>
       </w:pPr>
-      <w:bookmarkStart w:id="10" w:name="_Toc529520758"/>
+      <w:bookmarkStart w:id="9" w:name="_Toc529520758"/>
       <w:r>
         <w:rPr>
           <w:sz w:val="32"/>
         </w:rPr>
         <w:t>Tipos de riesgo</w:t>
       </w:r>
-      <w:bookmarkEnd w:id="10"/>
+      <w:bookmarkEnd w:id="9"/>
     </w:p>
     <w:p>
       <w:pPr>
@@ -2011,11 +2638,11 @@
           <w:numId w:val="1"/>
         </w:numPr>
       </w:pPr>
-      <w:bookmarkStart w:id="11" w:name="_Toc529520759"/>
+      <w:bookmarkStart w:id="10" w:name="_Toc529520759"/>
       <w:r>
         <w:t>Formatos</w:t>
       </w:r>
-      <w:bookmarkEnd w:id="11"/>
+      <w:bookmarkEnd w:id="10"/>
     </w:p>
     <w:p>
       <w:pPr>
@@ -2074,6 +2701,7 @@
           <w:sz w:val="32"/>
           <w:szCs w:val="40"/>
         </w:rPr>
+        <w:lastRenderedPageBreak/>
         <w:t>Matriz CU vs Clases</w:t>
       </w:r>
     </w:p>
@@ -2085,11 +2713,11 @@
           <w:numId w:val="1"/>
         </w:numPr>
       </w:pPr>
-      <w:bookmarkStart w:id="12" w:name="_Toc529520760"/>
+      <w:bookmarkStart w:id="11" w:name="_Toc529520760"/>
       <w:r>
         <w:t>Diagrama del proceso de cambio</w:t>
       </w:r>
-      <w:bookmarkEnd w:id="12"/>
+      <w:bookmarkEnd w:id="11"/>
     </w:p>
     <w:p>
       <w:pPr>
@@ -2099,11 +2727,11 @@
           <w:numId w:val="1"/>
         </w:numPr>
       </w:pPr>
-      <w:bookmarkStart w:id="13" w:name="_Toc529520761"/>
+      <w:bookmarkStart w:id="12" w:name="_Toc529520761"/>
       <w:r>
         <w:t>Fases del proceso de cambio</w:t>
       </w:r>
-      <w:bookmarkEnd w:id="13"/>
+      <w:bookmarkEnd w:id="12"/>
     </w:p>
     <w:p>
       <w:pPr>
@@ -2127,6 +2755,334 @@
     </w:p>
     <w:p>
       <w:pPr>
+        <w:spacing w:after="0" w:line="240" w:lineRule="auto"/>
+        <w:contextualSpacing w:val="0"/>
+        <w:rPr>
+          <w:rFonts w:ascii="Times New Roman" w:eastAsia="Times New Roman" w:hAnsi="Times New Roman" w:cs="Times New Roman"/>
+          <w:sz w:val="24"/>
+          <w:szCs w:val="24"/>
+          <w:lang w:val="es-PE" w:eastAsia="es-PE"/>
+        </w:rPr>
+      </w:pPr>
+    </w:p>
+    <w:tbl>
+      <w:tblPr>
+        <w:tblW w:w="9026" w:type="dxa"/>
+        <w:tblCellMar>
+          <w:top w:w="15" w:type="dxa"/>
+          <w:left w:w="15" w:type="dxa"/>
+          <w:bottom w:w="15" w:type="dxa"/>
+          <w:right w:w="15" w:type="dxa"/>
+        </w:tblCellMar>
+        <w:tblLook w:val="04A0" w:firstRow="1" w:lastRow="0" w:firstColumn="1" w:lastColumn="0" w:noHBand="0" w:noVBand="1"/>
+      </w:tblPr>
+      <w:tblGrid>
+        <w:gridCol w:w="9026"/>
+      </w:tblGrid>
+      <w:tr>
+        <w:tc>
+          <w:tcPr>
+            <w:tcW w:w="0" w:type="auto"/>
+            <w:tcBorders>
+              <w:top w:val="single" w:sz="8" w:space="0" w:color="000000"/>
+              <w:left w:val="single" w:sz="8" w:space="0" w:color="000000"/>
+              <w:bottom w:val="single" w:sz="8" w:space="0" w:color="000000"/>
+              <w:right w:val="single" w:sz="8" w:space="0" w:color="000000"/>
+            </w:tcBorders>
+            <w:tcMar>
+              <w:top w:w="100" w:type="dxa"/>
+              <w:left w:w="100" w:type="dxa"/>
+              <w:bottom w:w="100" w:type="dxa"/>
+              <w:right w:w="100" w:type="dxa"/>
+            </w:tcMar>
+            <w:hideMark/>
+          </w:tcPr>
+          <w:p>
+            <w:pPr>
+              <w:spacing w:after="0" w:line="240" w:lineRule="auto"/>
+              <w:contextualSpacing w:val="0"/>
+              <w:rPr>
+                <w:rFonts w:ascii="Times New Roman" w:eastAsia="Times New Roman" w:hAnsi="Times New Roman" w:cs="Times New Roman"/>
+                <w:sz w:val="24"/>
+                <w:szCs w:val="24"/>
+                <w:lang w:val="es-PE" w:eastAsia="es-PE"/>
+              </w:rPr>
+            </w:pPr>
+            <w:r>
+              <w:rPr>
+                <w:rFonts w:eastAsia="Times New Roman"/>
+                <w:color w:val="000000"/>
+                <w:lang w:val="es-PE" w:eastAsia="es-PE"/>
+              </w:rPr>
+              <w:t>Actividades</w:t>
+            </w:r>
+          </w:p>
+        </w:tc>
+      </w:tr>
+      <w:tr>
+        <w:tc>
+          <w:tcPr>
+            <w:tcW w:w="0" w:type="auto"/>
+            <w:tcBorders>
+              <w:top w:val="single" w:sz="8" w:space="0" w:color="000000"/>
+              <w:left w:val="single" w:sz="8" w:space="0" w:color="000000"/>
+              <w:bottom w:val="single" w:sz="8" w:space="0" w:color="000000"/>
+              <w:right w:val="single" w:sz="8" w:space="0" w:color="000000"/>
+            </w:tcBorders>
+            <w:tcMar>
+              <w:top w:w="100" w:type="dxa"/>
+              <w:left w:w="100" w:type="dxa"/>
+              <w:bottom w:w="100" w:type="dxa"/>
+              <w:right w:w="100" w:type="dxa"/>
+            </w:tcMar>
+            <w:hideMark/>
+          </w:tcPr>
+          <w:p>
+            <w:pPr>
+              <w:numPr>
+                <w:ilvl w:val="0"/>
+                <w:numId w:val="35"/>
+              </w:numPr>
+              <w:spacing w:after="0" w:line="240" w:lineRule="auto"/>
+              <w:contextualSpacing w:val="0"/>
+              <w:textAlignment w:val="baseline"/>
+              <w:rPr>
+                <w:rFonts w:eastAsia="Times New Roman"/>
+                <w:color w:val="000000"/>
+                <w:lang w:val="es-PE" w:eastAsia="es-PE"/>
+              </w:rPr>
+            </w:pPr>
+            <w:r>
+              <w:rPr>
+                <w:rFonts w:eastAsia="Times New Roman"/>
+                <w:color w:val="000000"/>
+                <w:lang w:val="es-PE" w:eastAsia="es-PE"/>
+              </w:rPr>
+              <w:t>Verificar que la descripción y justificación de la solicitud de cambio sean coherentes.</w:t>
+            </w:r>
+          </w:p>
+          <w:p>
+            <w:pPr>
+              <w:numPr>
+                <w:ilvl w:val="0"/>
+                <w:numId w:val="35"/>
+              </w:numPr>
+              <w:spacing w:after="0" w:line="240" w:lineRule="auto"/>
+              <w:contextualSpacing w:val="0"/>
+              <w:textAlignment w:val="baseline"/>
+              <w:rPr>
+                <w:rFonts w:eastAsia="Times New Roman"/>
+                <w:color w:val="000000"/>
+                <w:lang w:val="es-PE" w:eastAsia="es-PE"/>
+              </w:rPr>
+            </w:pPr>
+            <w:r>
+              <w:rPr>
+                <w:rFonts w:eastAsia="Times New Roman"/>
+                <w:color w:val="000000"/>
+                <w:lang w:val="es-PE" w:eastAsia="es-PE"/>
+              </w:rPr>
+              <w:t>Cambiar el estado de la solicitud recibido o rechazado.</w:t>
+            </w:r>
+          </w:p>
+        </w:tc>
+      </w:tr>
+      <w:tr>
+        <w:tc>
+          <w:tcPr>
+            <w:tcW w:w="0" w:type="auto"/>
+            <w:tcBorders>
+              <w:top w:val="single" w:sz="8" w:space="0" w:color="000000"/>
+              <w:left w:val="single" w:sz="8" w:space="0" w:color="000000"/>
+              <w:bottom w:val="single" w:sz="8" w:space="0" w:color="000000"/>
+              <w:right w:val="single" w:sz="8" w:space="0" w:color="000000"/>
+            </w:tcBorders>
+            <w:tcMar>
+              <w:top w:w="100" w:type="dxa"/>
+              <w:left w:w="100" w:type="dxa"/>
+              <w:bottom w:w="100" w:type="dxa"/>
+              <w:right w:w="100" w:type="dxa"/>
+            </w:tcMar>
+            <w:hideMark/>
+          </w:tcPr>
+          <w:p>
+            <w:pPr>
+              <w:spacing w:after="0" w:line="240" w:lineRule="auto"/>
+              <w:contextualSpacing w:val="0"/>
+              <w:rPr>
+                <w:rFonts w:ascii="Times New Roman" w:eastAsia="Times New Roman" w:hAnsi="Times New Roman" w:cs="Times New Roman"/>
+                <w:sz w:val="24"/>
+                <w:szCs w:val="24"/>
+                <w:lang w:val="es-PE" w:eastAsia="es-PE"/>
+              </w:rPr>
+            </w:pPr>
+            <w:r>
+              <w:rPr>
+                <w:rFonts w:eastAsia="Times New Roman"/>
+                <w:color w:val="000000"/>
+                <w:lang w:val="es-PE" w:eastAsia="es-PE"/>
+              </w:rPr>
+              <w:t>Documentación</w:t>
+            </w:r>
+          </w:p>
+        </w:tc>
+      </w:tr>
+      <w:tr>
+        <w:tc>
+          <w:tcPr>
+            <w:tcW w:w="0" w:type="auto"/>
+            <w:tcBorders>
+              <w:top w:val="single" w:sz="8" w:space="0" w:color="000000"/>
+              <w:left w:val="single" w:sz="8" w:space="0" w:color="000000"/>
+              <w:bottom w:val="single" w:sz="8" w:space="0" w:color="000000"/>
+              <w:right w:val="single" w:sz="8" w:space="0" w:color="000000"/>
+            </w:tcBorders>
+            <w:tcMar>
+              <w:top w:w="100" w:type="dxa"/>
+              <w:left w:w="100" w:type="dxa"/>
+              <w:bottom w:w="100" w:type="dxa"/>
+              <w:right w:w="100" w:type="dxa"/>
+            </w:tcMar>
+            <w:hideMark/>
+          </w:tcPr>
+          <w:p>
+            <w:pPr>
+              <w:numPr>
+                <w:ilvl w:val="0"/>
+                <w:numId w:val="36"/>
+              </w:numPr>
+              <w:spacing w:after="0" w:line="240" w:lineRule="auto"/>
+              <w:contextualSpacing w:val="0"/>
+              <w:textAlignment w:val="baseline"/>
+              <w:rPr>
+                <w:rFonts w:eastAsia="Times New Roman"/>
+                <w:color w:val="000000"/>
+                <w:lang w:val="es-PE" w:eastAsia="es-PE"/>
+              </w:rPr>
+            </w:pPr>
+            <w:r>
+              <w:rPr>
+                <w:rFonts w:eastAsia="Times New Roman"/>
+                <w:color w:val="000000"/>
+                <w:lang w:val="es-PE" w:eastAsia="es-PE"/>
+              </w:rPr>
+              <w:t>Requerimientos funcionales</w:t>
+            </w:r>
+          </w:p>
+        </w:tc>
+      </w:tr>
+      <w:tr>
+        <w:tc>
+          <w:tcPr>
+            <w:tcW w:w="0" w:type="auto"/>
+            <w:tcBorders>
+              <w:top w:val="single" w:sz="8" w:space="0" w:color="000000"/>
+              <w:left w:val="single" w:sz="8" w:space="0" w:color="000000"/>
+              <w:bottom w:val="single" w:sz="8" w:space="0" w:color="000000"/>
+              <w:right w:val="single" w:sz="8" w:space="0" w:color="000000"/>
+            </w:tcBorders>
+            <w:tcMar>
+              <w:top w:w="100" w:type="dxa"/>
+              <w:left w:w="100" w:type="dxa"/>
+              <w:bottom w:w="100" w:type="dxa"/>
+              <w:right w:w="100" w:type="dxa"/>
+            </w:tcMar>
+            <w:hideMark/>
+          </w:tcPr>
+          <w:p>
+            <w:pPr>
+              <w:spacing w:after="0" w:line="240" w:lineRule="auto"/>
+              <w:contextualSpacing w:val="0"/>
+              <w:rPr>
+                <w:rFonts w:ascii="Times New Roman" w:eastAsia="Times New Roman" w:hAnsi="Times New Roman" w:cs="Times New Roman"/>
+                <w:sz w:val="24"/>
+                <w:szCs w:val="24"/>
+                <w:lang w:val="es-PE" w:eastAsia="es-PE"/>
+              </w:rPr>
+            </w:pPr>
+            <w:r>
+              <w:rPr>
+                <w:rFonts w:eastAsia="Times New Roman"/>
+                <w:color w:val="000000"/>
+                <w:lang w:val="es-PE" w:eastAsia="es-PE"/>
+              </w:rPr>
+              <w:t xml:space="preserve">Reglas o Políticas </w:t>
+            </w:r>
+          </w:p>
+        </w:tc>
+      </w:tr>
+      <w:tr>
+        <w:tc>
+          <w:tcPr>
+            <w:tcW w:w="0" w:type="auto"/>
+            <w:tcBorders>
+              <w:top w:val="single" w:sz="8" w:space="0" w:color="000000"/>
+              <w:left w:val="single" w:sz="8" w:space="0" w:color="000000"/>
+              <w:bottom w:val="single" w:sz="8" w:space="0" w:color="000000"/>
+              <w:right w:val="single" w:sz="8" w:space="0" w:color="000000"/>
+            </w:tcBorders>
+            <w:tcMar>
+              <w:top w:w="100" w:type="dxa"/>
+              <w:left w:w="100" w:type="dxa"/>
+              <w:bottom w:w="100" w:type="dxa"/>
+              <w:right w:w="100" w:type="dxa"/>
+            </w:tcMar>
+            <w:hideMark/>
+          </w:tcPr>
+          <w:p>
+            <w:pPr>
+              <w:numPr>
+                <w:ilvl w:val="0"/>
+                <w:numId w:val="37"/>
+              </w:numPr>
+              <w:spacing w:after="0" w:line="240" w:lineRule="auto"/>
+              <w:contextualSpacing w:val="0"/>
+              <w:textAlignment w:val="baseline"/>
+              <w:rPr>
+                <w:rFonts w:eastAsia="Times New Roman"/>
+                <w:color w:val="000000"/>
+                <w:lang w:val="es-PE" w:eastAsia="es-PE"/>
+              </w:rPr>
+            </w:pPr>
+            <w:r>
+              <w:rPr>
+                <w:rFonts w:eastAsia="Times New Roman"/>
+                <w:color w:val="000000"/>
+                <w:lang w:val="es-PE" w:eastAsia="es-PE"/>
+              </w:rPr>
+              <w:t xml:space="preserve">La solicitud se mantendrá en recibido por 3 </w:t>
+            </w:r>
+            <w:r>
+              <w:rPr>
+                <w:rFonts w:eastAsia="Times New Roman"/>
+                <w:color w:val="000000"/>
+                <w:lang w:val="es-PE" w:eastAsia="es-PE"/>
+              </w:rPr>
+              <w:t>días</w:t>
+            </w:r>
+            <w:r>
+              <w:rPr>
+                <w:rFonts w:eastAsia="Times New Roman"/>
+                <w:color w:val="000000"/>
+                <w:lang w:val="es-PE" w:eastAsia="es-PE"/>
+              </w:rPr>
+              <w:t>, si no ha sido atendida será rechazada automáticamente.</w:t>
+            </w:r>
+          </w:p>
+        </w:tc>
+      </w:tr>
+    </w:tbl>
+    <w:p>
+      <w:pPr>
+        <w:rPr>
+          <w:sz w:val="32"/>
+          <w:szCs w:val="40"/>
+          <w:lang w:val="es-PE"/>
+        </w:rPr>
+      </w:pPr>
+    </w:p>
+    <w:p>
+      <w:pPr>
         <w:pStyle w:val="Prrafodelista"/>
         <w:numPr>
           <w:ilvl w:val="1"/>
@@ -2147,6 +3103,331 @@
     </w:p>
     <w:p>
       <w:pPr>
+        <w:spacing w:after="0" w:line="240" w:lineRule="auto"/>
+        <w:contextualSpacing w:val="0"/>
+        <w:rPr>
+          <w:rFonts w:ascii="Times New Roman" w:eastAsia="Times New Roman" w:hAnsi="Times New Roman" w:cs="Times New Roman"/>
+          <w:sz w:val="24"/>
+          <w:szCs w:val="24"/>
+          <w:lang w:val="es-PE" w:eastAsia="es-PE"/>
+        </w:rPr>
+      </w:pPr>
+    </w:p>
+    <w:tbl>
+      <w:tblPr>
+        <w:tblW w:w="9026" w:type="dxa"/>
+        <w:tblCellMar>
+          <w:top w:w="15" w:type="dxa"/>
+          <w:left w:w="15" w:type="dxa"/>
+          <w:bottom w:w="15" w:type="dxa"/>
+          <w:right w:w="15" w:type="dxa"/>
+        </w:tblCellMar>
+        <w:tblLook w:val="04A0" w:firstRow="1" w:lastRow="0" w:firstColumn="1" w:lastColumn="0" w:noHBand="0" w:noVBand="1"/>
+      </w:tblPr>
+      <w:tblGrid>
+        <w:gridCol w:w="9026"/>
+      </w:tblGrid>
+      <w:tr>
+        <w:tc>
+          <w:tcPr>
+            <w:tcW w:w="0" w:type="auto"/>
+            <w:tcBorders>
+              <w:top w:val="single" w:sz="8" w:space="0" w:color="000000"/>
+              <w:left w:val="single" w:sz="8" w:space="0" w:color="000000"/>
+              <w:bottom w:val="single" w:sz="8" w:space="0" w:color="000000"/>
+              <w:right w:val="single" w:sz="8" w:space="0" w:color="000000"/>
+            </w:tcBorders>
+            <w:tcMar>
+              <w:top w:w="100" w:type="dxa"/>
+              <w:left w:w="100" w:type="dxa"/>
+              <w:bottom w:w="100" w:type="dxa"/>
+              <w:right w:w="100" w:type="dxa"/>
+            </w:tcMar>
+            <w:hideMark/>
+          </w:tcPr>
+          <w:p>
+            <w:pPr>
+              <w:spacing w:after="0" w:line="240" w:lineRule="auto"/>
+              <w:contextualSpacing w:val="0"/>
+              <w:rPr>
+                <w:rFonts w:ascii="Times New Roman" w:eastAsia="Times New Roman" w:hAnsi="Times New Roman" w:cs="Times New Roman"/>
+                <w:sz w:val="24"/>
+                <w:szCs w:val="24"/>
+                <w:lang w:val="es-PE" w:eastAsia="es-PE"/>
+              </w:rPr>
+            </w:pPr>
+            <w:r>
+              <w:rPr>
+                <w:rFonts w:eastAsia="Times New Roman"/>
+                <w:color w:val="000000"/>
+                <w:lang w:val="es-PE" w:eastAsia="es-PE"/>
+              </w:rPr>
+              <w:t>Actividades</w:t>
+            </w:r>
+            <w:bookmarkStart w:id="13" w:name="_GoBack"/>
+            <w:bookmarkEnd w:id="13"/>
+          </w:p>
+        </w:tc>
+      </w:tr>
+      <w:tr>
+        <w:tc>
+          <w:tcPr>
+            <w:tcW w:w="0" w:type="auto"/>
+            <w:tcBorders>
+              <w:top w:val="single" w:sz="8" w:space="0" w:color="000000"/>
+              <w:left w:val="single" w:sz="8" w:space="0" w:color="000000"/>
+              <w:bottom w:val="single" w:sz="8" w:space="0" w:color="000000"/>
+              <w:right w:val="single" w:sz="8" w:space="0" w:color="000000"/>
+            </w:tcBorders>
+            <w:tcMar>
+              <w:top w:w="100" w:type="dxa"/>
+              <w:left w:w="100" w:type="dxa"/>
+              <w:bottom w:w="100" w:type="dxa"/>
+              <w:right w:w="100" w:type="dxa"/>
+            </w:tcMar>
+            <w:hideMark/>
+          </w:tcPr>
+          <w:p>
+            <w:pPr>
+              <w:numPr>
+                <w:ilvl w:val="0"/>
+                <w:numId w:val="38"/>
+              </w:numPr>
+              <w:spacing w:after="0" w:line="240" w:lineRule="auto"/>
+              <w:contextualSpacing w:val="0"/>
+              <w:textAlignment w:val="baseline"/>
+              <w:rPr>
+                <w:rFonts w:eastAsia="Times New Roman"/>
+                <w:color w:val="000000"/>
+                <w:lang w:val="es-PE" w:eastAsia="es-PE"/>
+              </w:rPr>
+            </w:pPr>
+            <w:r>
+              <w:rPr>
+                <w:rFonts w:eastAsia="Times New Roman"/>
+                <w:color w:val="000000"/>
+                <w:lang w:val="es-PE" w:eastAsia="es-PE"/>
+              </w:rPr>
+              <w:t>Clasificar la solicitud de cambio, revisar la tabla tipos de clasificación.</w:t>
+            </w:r>
+          </w:p>
+          <w:p>
+            <w:pPr>
+              <w:numPr>
+                <w:ilvl w:val="0"/>
+                <w:numId w:val="38"/>
+              </w:numPr>
+              <w:spacing w:after="0" w:line="240" w:lineRule="auto"/>
+              <w:contextualSpacing w:val="0"/>
+              <w:textAlignment w:val="baseline"/>
+              <w:rPr>
+                <w:rFonts w:eastAsia="Times New Roman"/>
+                <w:color w:val="000000"/>
+                <w:lang w:val="es-PE" w:eastAsia="es-PE"/>
+              </w:rPr>
+            </w:pPr>
+            <w:r>
+              <w:rPr>
+                <w:rFonts w:eastAsia="Times New Roman"/>
+                <w:color w:val="000000"/>
+                <w:lang w:val="es-PE" w:eastAsia="es-PE"/>
+              </w:rPr>
+              <w:t>Cambiar el estado de la solicitud a clasificado.</w:t>
+            </w:r>
+          </w:p>
+        </w:tc>
+      </w:tr>
+      <w:tr>
+        <w:tc>
+          <w:tcPr>
+            <w:tcW w:w="0" w:type="auto"/>
+            <w:tcBorders>
+              <w:top w:val="single" w:sz="8" w:space="0" w:color="000000"/>
+              <w:left w:val="single" w:sz="8" w:space="0" w:color="000000"/>
+              <w:bottom w:val="single" w:sz="8" w:space="0" w:color="000000"/>
+              <w:right w:val="single" w:sz="8" w:space="0" w:color="000000"/>
+            </w:tcBorders>
+            <w:tcMar>
+              <w:top w:w="100" w:type="dxa"/>
+              <w:left w:w="100" w:type="dxa"/>
+              <w:bottom w:w="100" w:type="dxa"/>
+              <w:right w:w="100" w:type="dxa"/>
+            </w:tcMar>
+            <w:hideMark/>
+          </w:tcPr>
+          <w:p>
+            <w:pPr>
+              <w:spacing w:after="0" w:line="240" w:lineRule="auto"/>
+              <w:contextualSpacing w:val="0"/>
+              <w:rPr>
+                <w:rFonts w:ascii="Times New Roman" w:eastAsia="Times New Roman" w:hAnsi="Times New Roman" w:cs="Times New Roman"/>
+                <w:sz w:val="24"/>
+                <w:szCs w:val="24"/>
+                <w:lang w:val="es-PE" w:eastAsia="es-PE"/>
+              </w:rPr>
+            </w:pPr>
+            <w:r>
+              <w:rPr>
+                <w:rFonts w:eastAsia="Times New Roman"/>
+                <w:color w:val="000000"/>
+                <w:lang w:val="es-PE" w:eastAsia="es-PE"/>
+              </w:rPr>
+              <w:t>Documentación</w:t>
+            </w:r>
+          </w:p>
+        </w:tc>
+      </w:tr>
+      <w:tr>
+        <w:tc>
+          <w:tcPr>
+            <w:tcW w:w="0" w:type="auto"/>
+            <w:tcBorders>
+              <w:top w:val="single" w:sz="8" w:space="0" w:color="000000"/>
+              <w:left w:val="single" w:sz="8" w:space="0" w:color="000000"/>
+              <w:bottom w:val="single" w:sz="8" w:space="0" w:color="000000"/>
+              <w:right w:val="single" w:sz="8" w:space="0" w:color="000000"/>
+            </w:tcBorders>
+            <w:tcMar>
+              <w:top w:w="100" w:type="dxa"/>
+              <w:left w:w="100" w:type="dxa"/>
+              <w:bottom w:w="100" w:type="dxa"/>
+              <w:right w:w="100" w:type="dxa"/>
+            </w:tcMar>
+            <w:hideMark/>
+          </w:tcPr>
+          <w:p>
+            <w:pPr>
+              <w:numPr>
+                <w:ilvl w:val="0"/>
+                <w:numId w:val="39"/>
+              </w:numPr>
+              <w:spacing w:after="0" w:line="240" w:lineRule="auto"/>
+              <w:contextualSpacing w:val="0"/>
+              <w:textAlignment w:val="baseline"/>
+              <w:rPr>
+                <w:rFonts w:eastAsia="Times New Roman"/>
+                <w:color w:val="000000"/>
+                <w:lang w:val="es-PE" w:eastAsia="es-PE"/>
+              </w:rPr>
+            </w:pPr>
+            <w:r>
+              <w:rPr>
+                <w:rFonts w:eastAsia="Times New Roman"/>
+                <w:color w:val="000000"/>
+                <w:lang w:val="es-PE" w:eastAsia="es-PE"/>
+              </w:rPr>
+              <w:t>Requerimientos funcionales</w:t>
+            </w:r>
+          </w:p>
+          <w:p>
+            <w:pPr>
+              <w:numPr>
+                <w:ilvl w:val="0"/>
+                <w:numId w:val="39"/>
+              </w:numPr>
+              <w:spacing w:after="0" w:line="240" w:lineRule="auto"/>
+              <w:contextualSpacing w:val="0"/>
+              <w:textAlignment w:val="baseline"/>
+              <w:rPr>
+                <w:rFonts w:eastAsia="Times New Roman"/>
+                <w:color w:val="000000"/>
+                <w:lang w:val="es-PE" w:eastAsia="es-PE"/>
+              </w:rPr>
+            </w:pPr>
+            <w:r>
+              <w:rPr>
+                <w:rFonts w:eastAsia="Times New Roman"/>
+                <w:color w:val="000000"/>
+                <w:lang w:val="es-PE" w:eastAsia="es-PE"/>
+              </w:rPr>
+              <w:t>Plan de gestión de cambios</w:t>
+            </w:r>
+          </w:p>
+        </w:tc>
+      </w:tr>
+      <w:tr>
+        <w:tc>
+          <w:tcPr>
+            <w:tcW w:w="0" w:type="auto"/>
+            <w:tcBorders>
+              <w:top w:val="single" w:sz="8" w:space="0" w:color="000000"/>
+              <w:left w:val="single" w:sz="8" w:space="0" w:color="000000"/>
+              <w:bottom w:val="single" w:sz="8" w:space="0" w:color="000000"/>
+              <w:right w:val="single" w:sz="8" w:space="0" w:color="000000"/>
+            </w:tcBorders>
+            <w:tcMar>
+              <w:top w:w="100" w:type="dxa"/>
+              <w:left w:w="100" w:type="dxa"/>
+              <w:bottom w:w="100" w:type="dxa"/>
+              <w:right w:w="100" w:type="dxa"/>
+            </w:tcMar>
+            <w:hideMark/>
+          </w:tcPr>
+          <w:p>
+            <w:pPr>
+              <w:spacing w:after="0" w:line="240" w:lineRule="auto"/>
+              <w:contextualSpacing w:val="0"/>
+              <w:rPr>
+                <w:rFonts w:ascii="Times New Roman" w:eastAsia="Times New Roman" w:hAnsi="Times New Roman" w:cs="Times New Roman"/>
+                <w:sz w:val="24"/>
+                <w:szCs w:val="24"/>
+                <w:lang w:val="es-PE" w:eastAsia="es-PE"/>
+              </w:rPr>
+            </w:pPr>
+            <w:r>
+              <w:rPr>
+                <w:rFonts w:eastAsia="Times New Roman"/>
+                <w:color w:val="000000"/>
+                <w:lang w:val="es-PE" w:eastAsia="es-PE"/>
+              </w:rPr>
+              <w:t xml:space="preserve">Reglas o Políticas </w:t>
+            </w:r>
+          </w:p>
+        </w:tc>
+      </w:tr>
+      <w:tr>
+        <w:tc>
+          <w:tcPr>
+            <w:tcW w:w="0" w:type="auto"/>
+            <w:tcBorders>
+              <w:top w:val="single" w:sz="8" w:space="0" w:color="000000"/>
+              <w:left w:val="single" w:sz="8" w:space="0" w:color="000000"/>
+              <w:bottom w:val="single" w:sz="8" w:space="0" w:color="000000"/>
+              <w:right w:val="single" w:sz="8" w:space="0" w:color="000000"/>
+            </w:tcBorders>
+            <w:tcMar>
+              <w:top w:w="100" w:type="dxa"/>
+              <w:left w:w="100" w:type="dxa"/>
+              <w:bottom w:w="100" w:type="dxa"/>
+              <w:right w:w="100" w:type="dxa"/>
+            </w:tcMar>
+            <w:hideMark/>
+          </w:tcPr>
+          <w:p>
+            <w:pPr>
+              <w:spacing w:after="0" w:line="240" w:lineRule="auto"/>
+              <w:contextualSpacing w:val="0"/>
+              <w:rPr>
+                <w:rFonts w:ascii="Times New Roman" w:eastAsia="Times New Roman" w:hAnsi="Times New Roman" w:cs="Times New Roman"/>
+                <w:sz w:val="24"/>
+                <w:szCs w:val="24"/>
+                <w:lang w:val="es-PE" w:eastAsia="es-PE"/>
+              </w:rPr>
+            </w:pPr>
+          </w:p>
+        </w:tc>
+      </w:tr>
+    </w:tbl>
+    <w:p>
+      <w:pPr>
+        <w:rPr>
+          <w:sz w:val="32"/>
+          <w:szCs w:val="40"/>
+        </w:rPr>
+      </w:pPr>
+    </w:p>
+    <w:p>
+      <w:pPr>
         <w:pStyle w:val="Prrafodelista"/>
         <w:numPr>
           <w:ilvl w:val="1"/>
@@ -2222,6 +3503,7 @@
           <w:sz w:val="32"/>
           <w:szCs w:val="40"/>
         </w:rPr>
+        <w:lastRenderedPageBreak/>
         <w:t>Implementación del cambio</w:t>
       </w:r>
     </w:p>
@@ -3185,6 +4467,155 @@
     </w:lvl>
   </w:abstractNum>
   <w:abstractNum w:abstractNumId="6" w15:restartNumberingAfterBreak="0">
+    <w:nsid w:val="022F66D1"/>
+    <w:multiLevelType w:val="multilevel"/>
+    <w:tmpl w:val="6C9291A0"/>
+    <w:lvl w:ilvl="0">
+      <w:start w:val="1"/>
+      <w:numFmt w:val="bullet"/>
+      <w:lvlText w:val=""/>
+      <w:lvlJc w:val="left"/>
+      <w:pPr>
+        <w:tabs>
+          <w:tab w:val="num" w:pos="720"/>
+        </w:tabs>
+        <w:ind w:left="720" w:hanging="360"/>
+      </w:pPr>
+      <w:rPr>
+        <w:rFonts w:ascii="Symbol" w:hAnsi="Symbol" w:hint="default"/>
+        <w:sz w:val="20"/>
+      </w:rPr>
+    </w:lvl>
+    <w:lvl w:ilvl="1" w:tentative="1">
+      <w:start w:val="1"/>
+      <w:numFmt w:val="bullet"/>
+      <w:lvlText w:val="o"/>
+      <w:lvlJc w:val="left"/>
+      <w:pPr>
+        <w:tabs>
+          <w:tab w:val="num" w:pos="1440"/>
+        </w:tabs>
+        <w:ind w:left="1440" w:hanging="360"/>
+      </w:pPr>
+      <w:rPr>
+        <w:rFonts w:ascii="Courier New" w:hAnsi="Courier New" w:hint="default"/>
+        <w:sz w:val="20"/>
+      </w:rPr>
+    </w:lvl>
+    <w:lvl w:ilvl="2" w:tentative="1">
+      <w:start w:val="1"/>
+      <w:numFmt w:val="bullet"/>
+      <w:lvlText w:val=""/>
+      <w:lvlJc w:val="left"/>
+      <w:pPr>
+        <w:tabs>
+          <w:tab w:val="num" w:pos="2160"/>
+        </w:tabs>
+        <w:ind w:left="2160" w:hanging="360"/>
+      </w:pPr>
+      <w:rPr>
+        <w:rFonts w:ascii="Wingdings" w:hAnsi="Wingdings" w:hint="default"/>
+        <w:sz w:val="20"/>
+      </w:rPr>
+    </w:lvl>
+    <w:lvl w:ilvl="3" w:tentative="1">
+      <w:start w:val="1"/>
+      <w:numFmt w:val="bullet"/>
+      <w:lvlText w:val=""/>
+      <w:lvlJc w:val="left"/>
+      <w:pPr>
+        <w:tabs>
+          <w:tab w:val="num" w:pos="2880"/>
+        </w:tabs>
+        <w:ind w:left="2880" w:hanging="360"/>
+      </w:pPr>
+      <w:rPr>
+        <w:rFonts w:ascii="Wingdings" w:hAnsi="Wingdings" w:hint="default"/>
+        <w:sz w:val="20"/>
+      </w:rPr>
+    </w:lvl>
+    <w:lvl w:ilvl="4" w:tentative="1">
+      <w:start w:val="1"/>
+      <w:numFmt w:val="bullet"/>
+      <w:lvlText w:val=""/>
+      <w:lvlJc w:val="left"/>
+      <w:pPr>
+        <w:tabs>
+          <w:tab w:val="num" w:pos="3600"/>
+        </w:tabs>
+        <w:ind w:left="3600" w:hanging="360"/>
+      </w:pPr>
+      <w:rPr>
+        <w:rFonts w:ascii="Wingdings" w:hAnsi="Wingdings" w:hint="default"/>
+        <w:sz w:val="20"/>
+      </w:rPr>
+    </w:lvl>
+    <w:lvl w:ilvl="5" w:tentative="1">
+      <w:start w:val="1"/>
+      <w:numFmt w:val="bullet"/>
+      <w:lvlText w:val=""/>
+      <w:lvlJc w:val="left"/>
+      <w:pPr>
+        <w:tabs>
+          <w:tab w:val="num" w:pos="4320"/>
+        </w:tabs>
+        <w:ind w:left="4320" w:hanging="360"/>
+      </w:pPr>
+      <w:rPr>
+        <w:rFonts w:ascii="Wingdings" w:hAnsi="Wingdings" w:hint="default"/>
+        <w:sz w:val="20"/>
+      </w:rPr>
+    </w:lvl>
+    <w:lvl w:ilvl="6" w:tentative="1">
+      <w:start w:val="1"/>
+      <w:numFmt w:val="bullet"/>
+      <w:lvlText w:val=""/>
+      <w:lvlJc w:val="left"/>
+      <w:pPr>
+        <w:tabs>
+          <w:tab w:val="num" w:pos="5040"/>
+        </w:tabs>
+        <w:ind w:left="5040" w:hanging="360"/>
+      </w:pPr>
+      <w:rPr>
+        <w:rFonts w:ascii="Wingdings" w:hAnsi="Wingdings" w:hint="default"/>
+        <w:sz w:val="20"/>
+      </w:rPr>
+    </w:lvl>
+    <w:lvl w:ilvl="7" w:tentative="1">
+      <w:start w:val="1"/>
+      <w:numFmt w:val="bullet"/>
+      <w:lvlText w:val=""/>
+      <w:lvlJc w:val="left"/>
+      <w:pPr>
+        <w:tabs>
+          <w:tab w:val="num" w:pos="5760"/>
+        </w:tabs>
+        <w:ind w:left="5760" w:hanging="360"/>
+      </w:pPr>
+      <w:rPr>
+        <w:rFonts w:ascii="Wingdings" w:hAnsi="Wingdings" w:hint="default"/>
+        <w:sz w:val="20"/>
+      </w:rPr>
+    </w:lvl>
+    <w:lvl w:ilvl="8" w:tentative="1">
+      <w:start w:val="1"/>
+      <w:numFmt w:val="bullet"/>
+      <w:lvlText w:val=""/>
+      <w:lvlJc w:val="left"/>
+      <w:pPr>
+        <w:tabs>
+          <w:tab w:val="num" w:pos="6480"/>
+        </w:tabs>
+        <w:ind w:left="6480" w:hanging="360"/>
+      </w:pPr>
+      <w:rPr>
+        <w:rFonts w:ascii="Wingdings" w:hAnsi="Wingdings" w:hint="default"/>
+        <w:sz w:val="20"/>
+      </w:rPr>
+    </w:lvl>
+  </w:abstractNum>
+  <w:abstractNum w:abstractNumId="7" w15:restartNumberingAfterBreak="0">
     <w:nsid w:val="094B221B"/>
     <w:multiLevelType w:val="hybridMultilevel"/>
     <w:tmpl w:val="B75A99C8"/>
@@ -3296,7 +4727,156 @@
       </w:rPr>
     </w:lvl>
   </w:abstractNum>
-  <w:abstractNum w:abstractNumId="7" w15:restartNumberingAfterBreak="0">
+  <w:abstractNum w:abstractNumId="8" w15:restartNumberingAfterBreak="0">
+    <w:nsid w:val="0B3B0B74"/>
+    <w:multiLevelType w:val="multilevel"/>
+    <w:tmpl w:val="1FFC540E"/>
+    <w:lvl w:ilvl="0">
+      <w:start w:val="1"/>
+      <w:numFmt w:val="bullet"/>
+      <w:lvlText w:val=""/>
+      <w:lvlJc w:val="left"/>
+      <w:pPr>
+        <w:tabs>
+          <w:tab w:val="num" w:pos="720"/>
+        </w:tabs>
+        <w:ind w:left="720" w:hanging="360"/>
+      </w:pPr>
+      <w:rPr>
+        <w:rFonts w:ascii="Symbol" w:hAnsi="Symbol" w:hint="default"/>
+        <w:sz w:val="20"/>
+      </w:rPr>
+    </w:lvl>
+    <w:lvl w:ilvl="1" w:tentative="1">
+      <w:start w:val="1"/>
+      <w:numFmt w:val="bullet"/>
+      <w:lvlText w:val="o"/>
+      <w:lvlJc w:val="left"/>
+      <w:pPr>
+        <w:tabs>
+          <w:tab w:val="num" w:pos="1440"/>
+        </w:tabs>
+        <w:ind w:left="1440" w:hanging="360"/>
+      </w:pPr>
+      <w:rPr>
+        <w:rFonts w:ascii="Courier New" w:hAnsi="Courier New" w:hint="default"/>
+        <w:sz w:val="20"/>
+      </w:rPr>
+    </w:lvl>
+    <w:lvl w:ilvl="2" w:tentative="1">
+      <w:start w:val="1"/>
+      <w:numFmt w:val="bullet"/>
+      <w:lvlText w:val=""/>
+      <w:lvlJc w:val="left"/>
+      <w:pPr>
+        <w:tabs>
+          <w:tab w:val="num" w:pos="2160"/>
+        </w:tabs>
+        <w:ind w:left="2160" w:hanging="360"/>
+      </w:pPr>
+      <w:rPr>
+        <w:rFonts w:ascii="Wingdings" w:hAnsi="Wingdings" w:hint="default"/>
+        <w:sz w:val="20"/>
+      </w:rPr>
+    </w:lvl>
+    <w:lvl w:ilvl="3" w:tentative="1">
+      <w:start w:val="1"/>
+      <w:numFmt w:val="bullet"/>
+      <w:lvlText w:val=""/>
+      <w:lvlJc w:val="left"/>
+      <w:pPr>
+        <w:tabs>
+          <w:tab w:val="num" w:pos="2880"/>
+        </w:tabs>
+        <w:ind w:left="2880" w:hanging="360"/>
+      </w:pPr>
+      <w:rPr>
+        <w:rFonts w:ascii="Wingdings" w:hAnsi="Wingdings" w:hint="default"/>
+        <w:sz w:val="20"/>
+      </w:rPr>
+    </w:lvl>
+    <w:lvl w:ilvl="4" w:tentative="1">
+      <w:start w:val="1"/>
+      <w:numFmt w:val="bullet"/>
+      <w:lvlText w:val=""/>
+      <w:lvlJc w:val="left"/>
+      <w:pPr>
+        <w:tabs>
+          <w:tab w:val="num" w:pos="3600"/>
+        </w:tabs>
+        <w:ind w:left="3600" w:hanging="360"/>
+      </w:pPr>
+      <w:rPr>
+        <w:rFonts w:ascii="Wingdings" w:hAnsi="Wingdings" w:hint="default"/>
+        <w:sz w:val="20"/>
+      </w:rPr>
+    </w:lvl>
+    <w:lvl w:ilvl="5" w:tentative="1">
+      <w:start w:val="1"/>
+      <w:numFmt w:val="bullet"/>
+      <w:lvlText w:val=""/>
+      <w:lvlJc w:val="left"/>
+      <w:pPr>
+        <w:tabs>
+          <w:tab w:val="num" w:pos="4320"/>
+        </w:tabs>
+        <w:ind w:left="4320" w:hanging="360"/>
+      </w:pPr>
+      <w:rPr>
+        <w:rFonts w:ascii="Wingdings" w:hAnsi="Wingdings" w:hint="default"/>
+        <w:sz w:val="20"/>
+      </w:rPr>
+    </w:lvl>
+    <w:lvl w:ilvl="6" w:tentative="1">
+      <w:start w:val="1"/>
+      <w:numFmt w:val="bullet"/>
+      <w:lvlText w:val=""/>
+      <w:lvlJc w:val="left"/>
+      <w:pPr>
+        <w:tabs>
+          <w:tab w:val="num" w:pos="5040"/>
+        </w:tabs>
+        <w:ind w:left="5040" w:hanging="360"/>
+      </w:pPr>
+      <w:rPr>
+        <w:rFonts w:ascii="Wingdings" w:hAnsi="Wingdings" w:hint="default"/>
+        <w:sz w:val="20"/>
+      </w:rPr>
+    </w:lvl>
+    <w:lvl w:ilvl="7" w:tentative="1">
+      <w:start w:val="1"/>
+      <w:numFmt w:val="bullet"/>
+      <w:lvlText w:val=""/>
+      <w:lvlJc w:val="left"/>
+      <w:pPr>
+        <w:tabs>
+          <w:tab w:val="num" w:pos="5760"/>
+        </w:tabs>
+        <w:ind w:left="5760" w:hanging="360"/>
+      </w:pPr>
+      <w:rPr>
+        <w:rFonts w:ascii="Wingdings" w:hAnsi="Wingdings" w:hint="default"/>
+        <w:sz w:val="20"/>
+      </w:rPr>
+    </w:lvl>
+    <w:lvl w:ilvl="8" w:tentative="1">
+      <w:start w:val="1"/>
+      <w:numFmt w:val="bullet"/>
+      <w:lvlText w:val=""/>
+      <w:lvlJc w:val="left"/>
+      <w:pPr>
+        <w:tabs>
+          <w:tab w:val="num" w:pos="6480"/>
+        </w:tabs>
+        <w:ind w:left="6480" w:hanging="360"/>
+      </w:pPr>
+      <w:rPr>
+        <w:rFonts w:ascii="Wingdings" w:hAnsi="Wingdings" w:hint="default"/>
+        <w:sz w:val="20"/>
+      </w:rPr>
+    </w:lvl>
+  </w:abstractNum>
+  <w:abstractNum w:abstractNumId="9" w15:restartNumberingAfterBreak="0">
     <w:nsid w:val="0BAC696F"/>
     <w:multiLevelType w:val="hybridMultilevel"/>
     <w:tmpl w:val="E41A5ADA"/>
@@ -3411,7 +4991,7 @@
       </w:rPr>
     </w:lvl>
   </w:abstractNum>
-  <w:abstractNum w:abstractNumId="8" w15:restartNumberingAfterBreak="0">
+  <w:abstractNum w:abstractNumId="10" w15:restartNumberingAfterBreak="0">
     <w:nsid w:val="0F207824"/>
     <w:multiLevelType w:val="multilevel"/>
     <w:tmpl w:val="A79449A4"/>
@@ -3560,7 +5140,7 @@
       </w:rPr>
     </w:lvl>
   </w:abstractNum>
-  <w:abstractNum w:abstractNumId="9" w15:restartNumberingAfterBreak="0">
+  <w:abstractNum w:abstractNumId="11" w15:restartNumberingAfterBreak="0">
     <w:nsid w:val="0F8E7FB5"/>
     <w:multiLevelType w:val="multilevel"/>
     <w:tmpl w:val="0F8E7FB5"/>
@@ -3673,7 +5253,7 @@
       </w:rPr>
     </w:lvl>
   </w:abstractNum>
-  <w:abstractNum w:abstractNumId="10" w15:restartNumberingAfterBreak="0">
+  <w:abstractNum w:abstractNumId="12" w15:restartNumberingAfterBreak="0">
     <w:nsid w:val="10912B7C"/>
     <w:multiLevelType w:val="multilevel"/>
     <w:tmpl w:val="10912B7C"/>
@@ -3785,7 +5365,7 @@
       </w:rPr>
     </w:lvl>
   </w:abstractNum>
-  <w:abstractNum w:abstractNumId="11" w15:restartNumberingAfterBreak="0">
+  <w:abstractNum w:abstractNumId="13" w15:restartNumberingAfterBreak="0">
     <w:nsid w:val="11C1584E"/>
     <w:multiLevelType w:val="hybridMultilevel"/>
     <w:tmpl w:val="D5A47206"/>
@@ -3898,7 +5478,156 @@
       </w:rPr>
     </w:lvl>
   </w:abstractNum>
-  <w:abstractNum w:abstractNumId="12" w15:restartNumberingAfterBreak="0">
+  <w:abstractNum w:abstractNumId="14" w15:restartNumberingAfterBreak="0">
+    <w:nsid w:val="184369E7"/>
+    <w:multiLevelType w:val="multilevel"/>
+    <w:tmpl w:val="0CE88A6C"/>
+    <w:lvl w:ilvl="0">
+      <w:start w:val="1"/>
+      <w:numFmt w:val="bullet"/>
+      <w:lvlText w:val=""/>
+      <w:lvlJc w:val="left"/>
+      <w:pPr>
+        <w:tabs>
+          <w:tab w:val="num" w:pos="720"/>
+        </w:tabs>
+        <w:ind w:left="720" w:hanging="360"/>
+      </w:pPr>
+      <w:rPr>
+        <w:rFonts w:ascii="Symbol" w:hAnsi="Symbol" w:hint="default"/>
+        <w:sz w:val="20"/>
+      </w:rPr>
+    </w:lvl>
+    <w:lvl w:ilvl="1" w:tentative="1">
+      <w:start w:val="1"/>
+      <w:numFmt w:val="bullet"/>
+      <w:lvlText w:val="o"/>
+      <w:lvlJc w:val="left"/>
+      <w:pPr>
+        <w:tabs>
+          <w:tab w:val="num" w:pos="1440"/>
+        </w:tabs>
+        <w:ind w:left="1440" w:hanging="360"/>
+      </w:pPr>
+      <w:rPr>
+        <w:rFonts w:ascii="Courier New" w:hAnsi="Courier New" w:hint="default"/>
+        <w:sz w:val="20"/>
+      </w:rPr>
+    </w:lvl>
+    <w:lvl w:ilvl="2" w:tentative="1">
+      <w:start w:val="1"/>
+      <w:numFmt w:val="bullet"/>
+      <w:lvlText w:val=""/>
+      <w:lvlJc w:val="left"/>
+      <w:pPr>
+        <w:tabs>
+          <w:tab w:val="num" w:pos="2160"/>
+        </w:tabs>
+        <w:ind w:left="2160" w:hanging="360"/>
+      </w:pPr>
+      <w:rPr>
+        <w:rFonts w:ascii="Wingdings" w:hAnsi="Wingdings" w:hint="default"/>
+        <w:sz w:val="20"/>
+      </w:rPr>
+    </w:lvl>
+    <w:lvl w:ilvl="3" w:tentative="1">
+      <w:start w:val="1"/>
+      <w:numFmt w:val="bullet"/>
+      <w:lvlText w:val=""/>
+      <w:lvlJc w:val="left"/>
+      <w:pPr>
+        <w:tabs>
+          <w:tab w:val="num" w:pos="2880"/>
+        </w:tabs>
+        <w:ind w:left="2880" w:hanging="360"/>
+      </w:pPr>
+      <w:rPr>
+        <w:rFonts w:ascii="Wingdings" w:hAnsi="Wingdings" w:hint="default"/>
+        <w:sz w:val="20"/>
+      </w:rPr>
+    </w:lvl>
+    <w:lvl w:ilvl="4" w:tentative="1">
+      <w:start w:val="1"/>
+      <w:numFmt w:val="bullet"/>
+      <w:lvlText w:val=""/>
+      <w:lvlJc w:val="left"/>
+      <w:pPr>
+        <w:tabs>
+          <w:tab w:val="num" w:pos="3600"/>
+        </w:tabs>
+        <w:ind w:left="3600" w:hanging="360"/>
+      </w:pPr>
+      <w:rPr>
+        <w:rFonts w:ascii="Wingdings" w:hAnsi="Wingdings" w:hint="default"/>
+        <w:sz w:val="20"/>
+      </w:rPr>
+    </w:lvl>
+    <w:lvl w:ilvl="5" w:tentative="1">
+      <w:start w:val="1"/>
+      <w:numFmt w:val="bullet"/>
+      <w:lvlText w:val=""/>
+      <w:lvlJc w:val="left"/>
+      <w:pPr>
+        <w:tabs>
+          <w:tab w:val="num" w:pos="4320"/>
+        </w:tabs>
+        <w:ind w:left="4320" w:hanging="360"/>
+      </w:pPr>
+      <w:rPr>
+        <w:rFonts w:ascii="Wingdings" w:hAnsi="Wingdings" w:hint="default"/>
+        <w:sz w:val="20"/>
+      </w:rPr>
+    </w:lvl>
+    <w:lvl w:ilvl="6" w:tentative="1">
+      <w:start w:val="1"/>
+      <w:numFmt w:val="bullet"/>
+      <w:lvlText w:val=""/>
+      <w:lvlJc w:val="left"/>
+      <w:pPr>
+        <w:tabs>
+          <w:tab w:val="num" w:pos="5040"/>
+        </w:tabs>
+        <w:ind w:left="5040" w:hanging="360"/>
+      </w:pPr>
+      <w:rPr>
+        <w:rFonts w:ascii="Wingdings" w:hAnsi="Wingdings" w:hint="default"/>
+        <w:sz w:val="20"/>
+      </w:rPr>
+    </w:lvl>
+    <w:lvl w:ilvl="7" w:tentative="1">
+      <w:start w:val="1"/>
+      <w:numFmt w:val="bullet"/>
+      <w:lvlText w:val=""/>
+      <w:lvlJc w:val="left"/>
+      <w:pPr>
+        <w:tabs>
+          <w:tab w:val="num" w:pos="5760"/>
+        </w:tabs>
+        <w:ind w:left="5760" w:hanging="360"/>
+      </w:pPr>
+      <w:rPr>
+        <w:rFonts w:ascii="Wingdings" w:hAnsi="Wingdings" w:hint="default"/>
+        <w:sz w:val="20"/>
+      </w:rPr>
+    </w:lvl>
+    <w:lvl w:ilvl="8" w:tentative="1">
+      <w:start w:val="1"/>
+      <w:numFmt w:val="bullet"/>
+      <w:lvlText w:val=""/>
+      <w:lvlJc w:val="left"/>
+      <w:pPr>
+        <w:tabs>
+          <w:tab w:val="num" w:pos="6480"/>
+        </w:tabs>
+        <w:ind w:left="6480" w:hanging="360"/>
+      </w:pPr>
+      <w:rPr>
+        <w:rFonts w:ascii="Wingdings" w:hAnsi="Wingdings" w:hint="default"/>
+        <w:sz w:val="20"/>
+      </w:rPr>
+    </w:lvl>
+  </w:abstractNum>
+  <w:abstractNum w:abstractNumId="15" w15:restartNumberingAfterBreak="0">
     <w:nsid w:val="1BF81EC2"/>
     <w:multiLevelType w:val="multilevel"/>
     <w:tmpl w:val="BEC05652"/>
@@ -4045,7 +5774,7 @@
       </w:rPr>
     </w:lvl>
   </w:abstractNum>
-  <w:abstractNum w:abstractNumId="13" w15:restartNumberingAfterBreak="0">
+  <w:abstractNum w:abstractNumId="16" w15:restartNumberingAfterBreak="0">
     <w:nsid w:val="1FF53728"/>
     <w:multiLevelType w:val="multilevel"/>
     <w:tmpl w:val="4E06B310"/>
@@ -4194,7 +5923,7 @@
       </w:rPr>
     </w:lvl>
   </w:abstractNum>
-  <w:abstractNum w:abstractNumId="14" w15:restartNumberingAfterBreak="0">
+  <w:abstractNum w:abstractNumId="17" w15:restartNumberingAfterBreak="0">
     <w:nsid w:val="24DE24DC"/>
     <w:multiLevelType w:val="multilevel"/>
     <w:tmpl w:val="AC049F9A"/>
@@ -4343,7 +6072,7 @@
       </w:rPr>
     </w:lvl>
   </w:abstractNum>
-  <w:abstractNum w:abstractNumId="15" w15:restartNumberingAfterBreak="0">
+  <w:abstractNum w:abstractNumId="18" w15:restartNumberingAfterBreak="0">
     <w:nsid w:val="288A5D60"/>
     <w:multiLevelType w:val="multilevel"/>
     <w:tmpl w:val="D85A9C5E"/>
@@ -4492,7 +6221,7 @@
       </w:rPr>
     </w:lvl>
   </w:abstractNum>
-  <w:abstractNum w:abstractNumId="16" w15:restartNumberingAfterBreak="0">
+  <w:abstractNum w:abstractNumId="19" w15:restartNumberingAfterBreak="0">
     <w:nsid w:val="28917D50"/>
     <w:multiLevelType w:val="multilevel"/>
     <w:tmpl w:val="89D2B98A"/>
@@ -4641,7 +6370,7 @@
       </w:rPr>
     </w:lvl>
   </w:abstractNum>
-  <w:abstractNum w:abstractNumId="17" w15:restartNumberingAfterBreak="0">
+  <w:abstractNum w:abstractNumId="20" w15:restartNumberingAfterBreak="0">
     <w:nsid w:val="34526069"/>
     <w:multiLevelType w:val="multilevel"/>
     <w:tmpl w:val="EDCE94CC"/>
@@ -4790,7 +6519,7 @@
       </w:rPr>
     </w:lvl>
   </w:abstractNum>
-  <w:abstractNum w:abstractNumId="18" w15:restartNumberingAfterBreak="0">
+  <w:abstractNum w:abstractNumId="21" w15:restartNumberingAfterBreak="0">
     <w:nsid w:val="34623E82"/>
     <w:multiLevelType w:val="multilevel"/>
     <w:tmpl w:val="8E143E5C"/>
@@ -4939,7 +6668,7 @@
       </w:rPr>
     </w:lvl>
   </w:abstractNum>
-  <w:abstractNum w:abstractNumId="19" w15:restartNumberingAfterBreak="0">
+  <w:abstractNum w:abstractNumId="22" w15:restartNumberingAfterBreak="0">
     <w:nsid w:val="37C6694F"/>
     <w:multiLevelType w:val="multilevel"/>
     <w:tmpl w:val="99DAE7CC"/>
@@ -5088,7 +6817,7 @@
       </w:rPr>
     </w:lvl>
   </w:abstractNum>
-  <w:abstractNum w:abstractNumId="20" w15:restartNumberingAfterBreak="0">
+  <w:abstractNum w:abstractNumId="23" w15:restartNumberingAfterBreak="0">
     <w:nsid w:val="3C2F1D66"/>
     <w:multiLevelType w:val="hybridMultilevel"/>
     <w:tmpl w:val="9ED6214A"/>
@@ -5203,7 +6932,7 @@
       </w:rPr>
     </w:lvl>
   </w:abstractNum>
-  <w:abstractNum w:abstractNumId="21" w15:restartNumberingAfterBreak="0">
+  <w:abstractNum w:abstractNumId="24" w15:restartNumberingAfterBreak="0">
     <w:nsid w:val="429D383C"/>
     <w:multiLevelType w:val="hybridMultilevel"/>
     <w:tmpl w:val="07C6B6F6"/>
@@ -5315,7 +7044,7 @@
       </w:rPr>
     </w:lvl>
   </w:abstractNum>
-  <w:abstractNum w:abstractNumId="22" w15:restartNumberingAfterBreak="0">
+  <w:abstractNum w:abstractNumId="25" w15:restartNumberingAfterBreak="0">
     <w:nsid w:val="47206526"/>
     <w:multiLevelType w:val="hybridMultilevel"/>
     <w:tmpl w:val="A684A34C"/>
@@ -5428,7 +7157,7 @@
       </w:rPr>
     </w:lvl>
   </w:abstractNum>
-  <w:abstractNum w:abstractNumId="23" w15:restartNumberingAfterBreak="0">
+  <w:abstractNum w:abstractNumId="26" w15:restartNumberingAfterBreak="0">
     <w:nsid w:val="4B890138"/>
     <w:multiLevelType w:val="hybridMultilevel"/>
     <w:tmpl w:val="46F49028"/>
@@ -5541,7 +7270,7 @@
       </w:rPr>
     </w:lvl>
   </w:abstractNum>
-  <w:abstractNum w:abstractNumId="24" w15:restartNumberingAfterBreak="0">
+  <w:abstractNum w:abstractNumId="27" w15:restartNumberingAfterBreak="0">
     <w:nsid w:val="4E782790"/>
     <w:multiLevelType w:val="multilevel"/>
     <w:tmpl w:val="E6E6A8BA"/>
@@ -5690,7 +7419,7 @@
       </w:rPr>
     </w:lvl>
   </w:abstractNum>
-  <w:abstractNum w:abstractNumId="25" w15:restartNumberingAfterBreak="0">
+  <w:abstractNum w:abstractNumId="28" w15:restartNumberingAfterBreak="0">
     <w:nsid w:val="4FF06C8A"/>
     <w:multiLevelType w:val="hybridMultilevel"/>
     <w:tmpl w:val="4B4270A8"/>
@@ -5805,7 +7534,7 @@
       </w:rPr>
     </w:lvl>
   </w:abstractNum>
-  <w:abstractNum w:abstractNumId="26" w15:restartNumberingAfterBreak="0">
+  <w:abstractNum w:abstractNumId="29" w15:restartNumberingAfterBreak="0">
     <w:nsid w:val="53E94813"/>
     <w:multiLevelType w:val="hybridMultilevel"/>
     <w:tmpl w:val="7D941CFC"/>
@@ -5918,7 +7647,7 @@
       </w:rPr>
     </w:lvl>
   </w:abstractNum>
-  <w:abstractNum w:abstractNumId="27" w15:restartNumberingAfterBreak="0">
+  <w:abstractNum w:abstractNumId="30" w15:restartNumberingAfterBreak="0">
     <w:nsid w:val="54017CAB"/>
     <w:multiLevelType w:val="multilevel"/>
     <w:tmpl w:val="EC0AE8BE"/>
@@ -6067,7 +7796,156 @@
       </w:rPr>
     </w:lvl>
   </w:abstractNum>
-  <w:abstractNum w:abstractNumId="28" w15:restartNumberingAfterBreak="0">
+  <w:abstractNum w:abstractNumId="31" w15:restartNumberingAfterBreak="0">
+    <w:nsid w:val="566B7EA4"/>
+    <w:multiLevelType w:val="multilevel"/>
+    <w:tmpl w:val="55061D94"/>
+    <w:lvl w:ilvl="0">
+      <w:start w:val="1"/>
+      <w:numFmt w:val="bullet"/>
+      <w:lvlText w:val=""/>
+      <w:lvlJc w:val="left"/>
+      <w:pPr>
+        <w:tabs>
+          <w:tab w:val="num" w:pos="720"/>
+        </w:tabs>
+        <w:ind w:left="720" w:hanging="360"/>
+      </w:pPr>
+      <w:rPr>
+        <w:rFonts w:ascii="Symbol" w:hAnsi="Symbol" w:hint="default"/>
+        <w:sz w:val="20"/>
+      </w:rPr>
+    </w:lvl>
+    <w:lvl w:ilvl="1" w:tentative="1">
+      <w:start w:val="1"/>
+      <w:numFmt w:val="bullet"/>
+      <w:lvlText w:val="o"/>
+      <w:lvlJc w:val="left"/>
+      <w:pPr>
+        <w:tabs>
+          <w:tab w:val="num" w:pos="1440"/>
+        </w:tabs>
+        <w:ind w:left="1440" w:hanging="360"/>
+      </w:pPr>
+      <w:rPr>
+        <w:rFonts w:ascii="Courier New" w:hAnsi="Courier New" w:hint="default"/>
+        <w:sz w:val="20"/>
+      </w:rPr>
+    </w:lvl>
+    <w:lvl w:ilvl="2" w:tentative="1">
+      <w:start w:val="1"/>
+      <w:numFmt w:val="bullet"/>
+      <w:lvlText w:val=""/>
+      <w:lvlJc w:val="left"/>
+      <w:pPr>
+        <w:tabs>
+          <w:tab w:val="num" w:pos="2160"/>
+        </w:tabs>
+        <w:ind w:left="2160" w:hanging="360"/>
+      </w:pPr>
+      <w:rPr>
+        <w:rFonts w:ascii="Wingdings" w:hAnsi="Wingdings" w:hint="default"/>
+        <w:sz w:val="20"/>
+      </w:rPr>
+    </w:lvl>
+    <w:lvl w:ilvl="3" w:tentative="1">
+      <w:start w:val="1"/>
+      <w:numFmt w:val="bullet"/>
+      <w:lvlText w:val=""/>
+      <w:lvlJc w:val="left"/>
+      <w:pPr>
+        <w:tabs>
+          <w:tab w:val="num" w:pos="2880"/>
+        </w:tabs>
+        <w:ind w:left="2880" w:hanging="360"/>
+      </w:pPr>
+      <w:rPr>
+        <w:rFonts w:ascii="Wingdings" w:hAnsi="Wingdings" w:hint="default"/>
+        <w:sz w:val="20"/>
+      </w:rPr>
+    </w:lvl>
+    <w:lvl w:ilvl="4" w:tentative="1">
+      <w:start w:val="1"/>
+      <w:numFmt w:val="bullet"/>
+      <w:lvlText w:val=""/>
+      <w:lvlJc w:val="left"/>
+      <w:pPr>
+        <w:tabs>
+          <w:tab w:val="num" w:pos="3600"/>
+        </w:tabs>
+        <w:ind w:left="3600" w:hanging="360"/>
+      </w:pPr>
+      <w:rPr>
+        <w:rFonts w:ascii="Wingdings" w:hAnsi="Wingdings" w:hint="default"/>
+        <w:sz w:val="20"/>
+      </w:rPr>
+    </w:lvl>
+    <w:lvl w:ilvl="5" w:tentative="1">
+      <w:start w:val="1"/>
+      <w:numFmt w:val="bullet"/>
+      <w:lvlText w:val=""/>
+      <w:lvlJc w:val="left"/>
+      <w:pPr>
+        <w:tabs>
+          <w:tab w:val="num" w:pos="4320"/>
+        </w:tabs>
+        <w:ind w:left="4320" w:hanging="360"/>
+      </w:pPr>
+      <w:rPr>
+        <w:rFonts w:ascii="Wingdings" w:hAnsi="Wingdings" w:hint="default"/>
+        <w:sz w:val="20"/>
+      </w:rPr>
+    </w:lvl>
+    <w:lvl w:ilvl="6" w:tentative="1">
+      <w:start w:val="1"/>
+      <w:numFmt w:val="bullet"/>
+      <w:lvlText w:val=""/>
+      <w:lvlJc w:val="left"/>
+      <w:pPr>
+        <w:tabs>
+          <w:tab w:val="num" w:pos="5040"/>
+        </w:tabs>
+        <w:ind w:left="5040" w:hanging="360"/>
+      </w:pPr>
+      <w:rPr>
+        <w:rFonts w:ascii="Wingdings" w:hAnsi="Wingdings" w:hint="default"/>
+        <w:sz w:val="20"/>
+      </w:rPr>
+    </w:lvl>
+    <w:lvl w:ilvl="7" w:tentative="1">
+      <w:start w:val="1"/>
+      <w:numFmt w:val="bullet"/>
+      <w:lvlText w:val=""/>
+      <w:lvlJc w:val="left"/>
+      <w:pPr>
+        <w:tabs>
+          <w:tab w:val="num" w:pos="5760"/>
+        </w:tabs>
+        <w:ind w:left="5760" w:hanging="360"/>
+      </w:pPr>
+      <w:rPr>
+        <w:rFonts w:ascii="Wingdings" w:hAnsi="Wingdings" w:hint="default"/>
+        <w:sz w:val="20"/>
+      </w:rPr>
+    </w:lvl>
+    <w:lvl w:ilvl="8" w:tentative="1">
+      <w:start w:val="1"/>
+      <w:numFmt w:val="bullet"/>
+      <w:lvlText w:val=""/>
+      <w:lvlJc w:val="left"/>
+      <w:pPr>
+        <w:tabs>
+          <w:tab w:val="num" w:pos="6480"/>
+        </w:tabs>
+        <w:ind w:left="6480" w:hanging="360"/>
+      </w:pPr>
+      <w:rPr>
+        <w:rFonts w:ascii="Wingdings" w:hAnsi="Wingdings" w:hint="default"/>
+        <w:sz w:val="20"/>
+      </w:rPr>
+    </w:lvl>
+  </w:abstractNum>
+  <w:abstractNum w:abstractNumId="32" w15:restartNumberingAfterBreak="0">
     <w:nsid w:val="56CD3442"/>
     <w:multiLevelType w:val="hybridMultilevel"/>
     <w:tmpl w:val="FBE87DD8"/>
@@ -6180,7 +8058,156 @@
       </w:rPr>
     </w:lvl>
   </w:abstractNum>
-  <w:abstractNum w:abstractNumId="29" w15:restartNumberingAfterBreak="0">
+  <w:abstractNum w:abstractNumId="33" w15:restartNumberingAfterBreak="0">
+    <w:nsid w:val="5B44088D"/>
+    <w:multiLevelType w:val="multilevel"/>
+    <w:tmpl w:val="679AFF76"/>
+    <w:lvl w:ilvl="0">
+      <w:start w:val="1"/>
+      <w:numFmt w:val="bullet"/>
+      <w:lvlText w:val=""/>
+      <w:lvlJc w:val="left"/>
+      <w:pPr>
+        <w:tabs>
+          <w:tab w:val="num" w:pos="720"/>
+        </w:tabs>
+        <w:ind w:left="720" w:hanging="360"/>
+      </w:pPr>
+      <w:rPr>
+        <w:rFonts w:ascii="Symbol" w:hAnsi="Symbol" w:hint="default"/>
+        <w:sz w:val="20"/>
+      </w:rPr>
+    </w:lvl>
+    <w:lvl w:ilvl="1" w:tentative="1">
+      <w:start w:val="1"/>
+      <w:numFmt w:val="bullet"/>
+      <w:lvlText w:val="o"/>
+      <w:lvlJc w:val="left"/>
+      <w:pPr>
+        <w:tabs>
+          <w:tab w:val="num" w:pos="1440"/>
+        </w:tabs>
+        <w:ind w:left="1440" w:hanging="360"/>
+      </w:pPr>
+      <w:rPr>
+        <w:rFonts w:ascii="Courier New" w:hAnsi="Courier New" w:hint="default"/>
+        <w:sz w:val="20"/>
+      </w:rPr>
+    </w:lvl>
+    <w:lvl w:ilvl="2" w:tentative="1">
+      <w:start w:val="1"/>
+      <w:numFmt w:val="bullet"/>
+      <w:lvlText w:val=""/>
+      <w:lvlJc w:val="left"/>
+      <w:pPr>
+        <w:tabs>
+          <w:tab w:val="num" w:pos="2160"/>
+        </w:tabs>
+        <w:ind w:left="2160" w:hanging="360"/>
+      </w:pPr>
+      <w:rPr>
+        <w:rFonts w:ascii="Wingdings" w:hAnsi="Wingdings" w:hint="default"/>
+        <w:sz w:val="20"/>
+      </w:rPr>
+    </w:lvl>
+    <w:lvl w:ilvl="3" w:tentative="1">
+      <w:start w:val="1"/>
+      <w:numFmt w:val="bullet"/>
+      <w:lvlText w:val=""/>
+      <w:lvlJc w:val="left"/>
+      <w:pPr>
+        <w:tabs>
+          <w:tab w:val="num" w:pos="2880"/>
+        </w:tabs>
+        <w:ind w:left="2880" w:hanging="360"/>
+      </w:pPr>
+      <w:rPr>
+        <w:rFonts w:ascii="Wingdings" w:hAnsi="Wingdings" w:hint="default"/>
+        <w:sz w:val="20"/>
+      </w:rPr>
+    </w:lvl>
+    <w:lvl w:ilvl="4" w:tentative="1">
+      <w:start w:val="1"/>
+      <w:numFmt w:val="bullet"/>
+      <w:lvlText w:val=""/>
+      <w:lvlJc w:val="left"/>
+      <w:pPr>
+        <w:tabs>
+          <w:tab w:val="num" w:pos="3600"/>
+        </w:tabs>
+        <w:ind w:left="3600" w:hanging="360"/>
+      </w:pPr>
+      <w:rPr>
+        <w:rFonts w:ascii="Wingdings" w:hAnsi="Wingdings" w:hint="default"/>
+        <w:sz w:val="20"/>
+      </w:rPr>
+    </w:lvl>
+    <w:lvl w:ilvl="5" w:tentative="1">
+      <w:start w:val="1"/>
+      <w:numFmt w:val="bullet"/>
+      <w:lvlText w:val=""/>
+      <w:lvlJc w:val="left"/>
+      <w:pPr>
+        <w:tabs>
+          <w:tab w:val="num" w:pos="4320"/>
+        </w:tabs>
+        <w:ind w:left="4320" w:hanging="360"/>
+      </w:pPr>
+      <w:rPr>
+        <w:rFonts w:ascii="Wingdings" w:hAnsi="Wingdings" w:hint="default"/>
+        <w:sz w:val="20"/>
+      </w:rPr>
+    </w:lvl>
+    <w:lvl w:ilvl="6" w:tentative="1">
+      <w:start w:val="1"/>
+      <w:numFmt w:val="bullet"/>
+      <w:lvlText w:val=""/>
+      <w:lvlJc w:val="left"/>
+      <w:pPr>
+        <w:tabs>
+          <w:tab w:val="num" w:pos="5040"/>
+        </w:tabs>
+        <w:ind w:left="5040" w:hanging="360"/>
+      </w:pPr>
+      <w:rPr>
+        <w:rFonts w:ascii="Wingdings" w:hAnsi="Wingdings" w:hint="default"/>
+        <w:sz w:val="20"/>
+      </w:rPr>
+    </w:lvl>
+    <w:lvl w:ilvl="7" w:tentative="1">
+      <w:start w:val="1"/>
+      <w:numFmt w:val="bullet"/>
+      <w:lvlText w:val=""/>
+      <w:lvlJc w:val="left"/>
+      <w:pPr>
+        <w:tabs>
+          <w:tab w:val="num" w:pos="5760"/>
+        </w:tabs>
+        <w:ind w:left="5760" w:hanging="360"/>
+      </w:pPr>
+      <w:rPr>
+        <w:rFonts w:ascii="Wingdings" w:hAnsi="Wingdings" w:hint="default"/>
+        <w:sz w:val="20"/>
+      </w:rPr>
+    </w:lvl>
+    <w:lvl w:ilvl="8" w:tentative="1">
+      <w:start w:val="1"/>
+      <w:numFmt w:val="bullet"/>
+      <w:lvlText w:val=""/>
+      <w:lvlJc w:val="left"/>
+      <w:pPr>
+        <w:tabs>
+          <w:tab w:val="num" w:pos="6480"/>
+        </w:tabs>
+        <w:ind w:left="6480" w:hanging="360"/>
+      </w:pPr>
+      <w:rPr>
+        <w:rFonts w:ascii="Wingdings" w:hAnsi="Wingdings" w:hint="default"/>
+        <w:sz w:val="20"/>
+      </w:rPr>
+    </w:lvl>
+  </w:abstractNum>
+  <w:abstractNum w:abstractNumId="34" w15:restartNumberingAfterBreak="0">
     <w:nsid w:val="694013D0"/>
     <w:multiLevelType w:val="multilevel"/>
     <w:tmpl w:val="8A0ED438"/>
@@ -6329,7 +8356,7 @@
       </w:rPr>
     </w:lvl>
   </w:abstractNum>
-  <w:abstractNum w:abstractNumId="30" w15:restartNumberingAfterBreak="0">
+  <w:abstractNum w:abstractNumId="35" w15:restartNumberingAfterBreak="0">
     <w:nsid w:val="69DB3D74"/>
     <w:multiLevelType w:val="multilevel"/>
     <w:tmpl w:val="0F8E7FB5"/>
@@ -6442,7 +8469,7 @@
       </w:rPr>
     </w:lvl>
   </w:abstractNum>
-  <w:abstractNum w:abstractNumId="31" w15:restartNumberingAfterBreak="0">
+  <w:abstractNum w:abstractNumId="36" w15:restartNumberingAfterBreak="0">
     <w:nsid w:val="6C292BDE"/>
     <w:multiLevelType w:val="multilevel"/>
     <w:tmpl w:val="55309F0C"/>
@@ -6591,7 +8618,7 @@
       </w:rPr>
     </w:lvl>
   </w:abstractNum>
-  <w:abstractNum w:abstractNumId="32" w15:restartNumberingAfterBreak="0">
+  <w:abstractNum w:abstractNumId="37" w15:restartNumberingAfterBreak="0">
     <w:nsid w:val="7FBEF5E4"/>
     <w:multiLevelType w:val="multilevel"/>
     <w:tmpl w:val="7FBEF5E4"/>
@@ -6732,10 +8759,10 @@
     </w:lvl>
   </w:abstractNum>
   <w:num w:numId="1">
-    <w:abstractNumId w:val="9"/>
+    <w:abstractNumId w:val="11"/>
   </w:num>
   <w:num w:numId="2">
-    <w:abstractNumId w:val="10"/>
+    <w:abstractNumId w:val="12"/>
   </w:num>
   <w:num w:numId="3">
     <w:abstractNumId w:val="1"/>
@@ -6750,7 +8777,7 @@
     <w:abstractNumId w:val="4"/>
   </w:num>
   <w:num w:numId="7">
-    <w:abstractNumId w:val="32"/>
+    <w:abstractNumId w:val="37"/>
   </w:num>
   <w:num w:numId="8">
     <w:abstractNumId w:val="3"/>
@@ -6759,79 +8786,94 @@
     <w:abstractNumId w:val="0"/>
   </w:num>
   <w:num w:numId="10">
+    <w:abstractNumId w:val="35"/>
+  </w:num>
+  <w:num w:numId="11">
+    <w:abstractNumId w:val="15"/>
+  </w:num>
+  <w:num w:numId="12">
+    <w:abstractNumId w:val="24"/>
+  </w:num>
+  <w:num w:numId="13">
+    <w:abstractNumId w:val="7"/>
+  </w:num>
+  <w:num w:numId="14">
+    <w:abstractNumId w:val="32"/>
+  </w:num>
+  <w:num w:numId="15">
+    <w:abstractNumId w:val="13"/>
+  </w:num>
+  <w:num w:numId="16">
+    <w:abstractNumId w:val="25"/>
+  </w:num>
+  <w:num w:numId="17">
+    <w:abstractNumId w:val="7"/>
+  </w:num>
+  <w:num w:numId="18">
+    <w:abstractNumId w:val="29"/>
+  </w:num>
+  <w:num w:numId="19">
+    <w:abstractNumId w:val="36"/>
+  </w:num>
+  <w:num w:numId="20">
+    <w:abstractNumId w:val="10"/>
+  </w:num>
+  <w:num w:numId="21">
     <w:abstractNumId w:val="30"/>
   </w:num>
-  <w:num w:numId="11">
-    <w:abstractNumId w:val="12"/>
+  <w:num w:numId="22">
+    <w:abstractNumId w:val="16"/>
   </w:num>
-  <w:num w:numId="12">
+  <w:num w:numId="23">
+    <w:abstractNumId w:val="9"/>
+  </w:num>
+  <w:num w:numId="24">
+    <w:abstractNumId w:val="26"/>
+  </w:num>
+  <w:num w:numId="25">
+    <w:abstractNumId w:val="23"/>
+  </w:num>
+  <w:num w:numId="26">
+    <w:abstractNumId w:val="17"/>
+  </w:num>
+  <w:num w:numId="27">
+    <w:abstractNumId w:val="19"/>
+  </w:num>
+  <w:num w:numId="28">
+    <w:abstractNumId w:val="20"/>
+  </w:num>
+  <w:num w:numId="29">
+    <w:abstractNumId w:val="34"/>
+  </w:num>
+  <w:num w:numId="30">
+    <w:abstractNumId w:val="18"/>
+  </w:num>
+  <w:num w:numId="31">
     <w:abstractNumId w:val="21"/>
   </w:num>
-  <w:num w:numId="13">
+  <w:num w:numId="32">
+    <w:abstractNumId w:val="27"/>
+  </w:num>
+  <w:num w:numId="33">
+    <w:abstractNumId w:val="22"/>
+  </w:num>
+  <w:num w:numId="34">
+    <w:abstractNumId w:val="28"/>
+  </w:num>
+  <w:num w:numId="35">
+    <w:abstractNumId w:val="33"/>
+  </w:num>
+  <w:num w:numId="36">
+    <w:abstractNumId w:val="8"/>
+  </w:num>
+  <w:num w:numId="37">
     <w:abstractNumId w:val="6"/>
   </w:num>
-  <w:num w:numId="14">
-    <w:abstractNumId w:val="28"/>
-  </w:num>
-  <w:num w:numId="15">
-    <w:abstractNumId w:val="11"/>
-  </w:num>
-  <w:num w:numId="16">
-    <w:abstractNumId w:val="22"/>
-  </w:num>
-  <w:num w:numId="17">
-    <w:abstractNumId w:val="6"/>
-  </w:num>
-  <w:num w:numId="18">
-    <w:abstractNumId w:val="26"/>
-  </w:num>
-  <w:num w:numId="19">
+  <w:num w:numId="38">
     <w:abstractNumId w:val="31"/>
   </w:num>
-  <w:num w:numId="20">
-    <w:abstractNumId w:val="8"/>
-  </w:num>
-  <w:num w:numId="21">
-    <w:abstractNumId w:val="27"/>
-  </w:num>
-  <w:num w:numId="22">
-    <w:abstractNumId w:val="13"/>
-  </w:num>
-  <w:num w:numId="23">
-    <w:abstractNumId w:val="7"/>
-  </w:num>
-  <w:num w:numId="24">
-    <w:abstractNumId w:val="23"/>
-  </w:num>
-  <w:num w:numId="25">
-    <w:abstractNumId w:val="20"/>
-  </w:num>
-  <w:num w:numId="26">
+  <w:num w:numId="39">
     <w:abstractNumId w:val="14"/>
-  </w:num>
-  <w:num w:numId="27">
-    <w:abstractNumId w:val="16"/>
-  </w:num>
-  <w:num w:numId="28">
-    <w:abstractNumId w:val="17"/>
-  </w:num>
-  <w:num w:numId="29">
-    <w:abstractNumId w:val="29"/>
-  </w:num>
-  <w:num w:numId="30">
-    <w:abstractNumId w:val="15"/>
-  </w:num>
-  <w:num w:numId="31">
-    <w:abstractNumId w:val="18"/>
-  </w:num>
-  <w:num w:numId="32">
-    <w:abstractNumId w:val="24"/>
-  </w:num>
-  <w:num w:numId="33">
-    <w:abstractNumId w:val="19"/>
-  </w:num>
-  <w:num w:numId="34">
-    <w:abstractNumId w:val="25"/>
   </w:num>
 </w:numbering>
 </file>

</xml_diff>

<commit_message>
agregando en plan de gestion de cambios
</commit_message>
<xml_diff>
--- a/Documentos/PlaGesCam.docx
+++ b/Documentos/PlaGesCam.docx
@@ -485,6 +485,13 @@
                 <w:szCs w:val="20"/>
               </w:rPr>
             </w:pPr>
+            <w:r>
+              <w:rPr>
+                <w:sz w:val="20"/>
+                <w:szCs w:val="20"/>
+              </w:rPr>
+              <w:t>09/11/2018</w:t>
+            </w:r>
           </w:p>
         </w:tc>
         <w:tc>
@@ -513,6 +520,13 @@
                 <w:szCs w:val="20"/>
               </w:rPr>
             </w:pPr>
+            <w:r>
+              <w:rPr>
+                <w:sz w:val="20"/>
+                <w:szCs w:val="20"/>
+              </w:rPr>
+              <w:t>1.1</w:t>
+            </w:r>
           </w:p>
         </w:tc>
         <w:tc>
@@ -541,6 +555,13 @@
                 <w:szCs w:val="20"/>
               </w:rPr>
             </w:pPr>
+            <w:r>
+              <w:rPr>
+                <w:sz w:val="20"/>
+                <w:szCs w:val="20"/>
+              </w:rPr>
+              <w:t>Modificación del documento</w:t>
+            </w:r>
           </w:p>
         </w:tc>
         <w:tc>
@@ -569,6 +590,13 @@
                 <w:szCs w:val="20"/>
               </w:rPr>
             </w:pPr>
+            <w:r>
+              <w:rPr>
+                <w:sz w:val="20"/>
+                <w:szCs w:val="20"/>
+              </w:rPr>
+              <w:t>Equipo</w:t>
+            </w:r>
           </w:p>
         </w:tc>
       </w:tr>
@@ -1762,8 +1790,6 @@
         </w:rPr>
         <w:t>Tablas</w:t>
       </w:r>
-      <w:bookmarkStart w:id="2" w:name="_GoBack"/>
-      <w:bookmarkEnd w:id="2"/>
     </w:p>
     <w:p>
       <w:pPr>
@@ -1873,12 +1899,12 @@
           <w:numId w:val="1"/>
         </w:numPr>
       </w:pPr>
-      <w:bookmarkStart w:id="3" w:name="_Toc529520752"/>
+      <w:bookmarkStart w:id="2" w:name="_Toc529520752"/>
       <w:r>
         <w:lastRenderedPageBreak/>
         <w:t>Introducción</w:t>
       </w:r>
-      <w:bookmarkEnd w:id="3"/>
+      <w:bookmarkEnd w:id="2"/>
     </w:p>
     <w:p>
       <w:pPr>
@@ -1889,8 +1915,8 @@
         <w:contextualSpacing w:val="0"/>
         <w:textAlignment w:val="baseline"/>
       </w:pPr>
-      <w:bookmarkStart w:id="4" w:name="_x11i8mu2p25k" w:colFirst="0" w:colLast="0"/>
-      <w:bookmarkEnd w:id="4"/>
+      <w:bookmarkStart w:id="3" w:name="_x11i8mu2p25k" w:colFirst="0" w:colLast="0"/>
+      <w:bookmarkEnd w:id="3"/>
       <w:r>
         <w:t>Por medio del siguiente documento se presenta los procedimientos que se deben realizar para el proceso de gestión de una solicitud de cambio, además de las tablas y formatos para que se pueda realizar de manera correcta el proceso.</w:t>
       </w:r>
@@ -1903,11 +1929,11 @@
           <w:numId w:val="1"/>
         </w:numPr>
       </w:pPr>
-      <w:bookmarkStart w:id="5" w:name="_Toc529520753"/>
+      <w:bookmarkStart w:id="4" w:name="_Toc529520753"/>
       <w:r>
         <w:t>Formato de solicitud de cambios</w:t>
       </w:r>
-      <w:bookmarkEnd w:id="5"/>
+      <w:bookmarkEnd w:id="4"/>
     </w:p>
     <w:p>
       <w:pPr>
@@ -1917,11 +1943,11 @@
           <w:numId w:val="1"/>
         </w:numPr>
       </w:pPr>
-      <w:bookmarkStart w:id="6" w:name="_Toc529520754"/>
+      <w:bookmarkStart w:id="5" w:name="_Toc529520754"/>
       <w:r>
         <w:t>Lista de tablas</w:t>
       </w:r>
-      <w:bookmarkEnd w:id="6"/>
+      <w:bookmarkEnd w:id="5"/>
     </w:p>
     <w:p>
       <w:pPr>
@@ -1934,14 +1960,14 @@
           <w:sz w:val="32"/>
         </w:rPr>
       </w:pPr>
-      <w:bookmarkStart w:id="7" w:name="_Toc529520755"/>
+      <w:bookmarkStart w:id="6" w:name="_Toc529520755"/>
       <w:r>
         <w:rPr>
           <w:sz w:val="32"/>
         </w:rPr>
         <w:t>Tipos de estados</w:t>
       </w:r>
-      <w:bookmarkEnd w:id="7"/>
+      <w:bookmarkEnd w:id="6"/>
     </w:p>
     <w:p>
       <w:pPr>
@@ -1954,14 +1980,14 @@
           <w:sz w:val="32"/>
         </w:rPr>
       </w:pPr>
-      <w:bookmarkStart w:id="8" w:name="_Toc529520756"/>
+      <w:bookmarkStart w:id="7" w:name="_Toc529520756"/>
       <w:r>
         <w:rPr>
           <w:sz w:val="32"/>
         </w:rPr>
         <w:t>Tipos de clasificación de estados</w:t>
       </w:r>
-      <w:bookmarkEnd w:id="8"/>
+      <w:bookmarkEnd w:id="7"/>
     </w:p>
     <w:p>
       <w:pPr>
@@ -1974,14 +2000,509 @@
           <w:sz w:val="32"/>
         </w:rPr>
       </w:pPr>
-      <w:bookmarkStart w:id="9" w:name="_Toc529520757"/>
+      <w:bookmarkStart w:id="8" w:name="_Toc529520757"/>
       <w:r>
         <w:rPr>
           <w:sz w:val="32"/>
         </w:rPr>
         <w:t>Tipos de impacto</w:t>
       </w:r>
-      <w:bookmarkEnd w:id="9"/>
+      <w:bookmarkEnd w:id="8"/>
+    </w:p>
+    <w:tbl>
+      <w:tblPr>
+        <w:tblW w:w="0" w:type="auto"/>
+        <w:tblLayout w:type="fixed"/>
+        <w:tblCellMar>
+          <w:top w:w="15" w:type="dxa"/>
+          <w:left w:w="15" w:type="dxa"/>
+          <w:bottom w:w="15" w:type="dxa"/>
+          <w:right w:w="15" w:type="dxa"/>
+        </w:tblCellMar>
+        <w:tblLook w:val="04A0" w:firstRow="1" w:lastRow="0" w:firstColumn="1" w:lastColumn="0" w:noHBand="0" w:noVBand="1"/>
+      </w:tblPr>
+      <w:tblGrid>
+        <w:gridCol w:w="699"/>
+        <w:gridCol w:w="1276"/>
+        <w:gridCol w:w="7034"/>
+      </w:tblGrid>
+      <w:tr>
+        <w:tc>
+          <w:tcPr>
+            <w:tcW w:w="699" w:type="dxa"/>
+            <w:tcBorders>
+              <w:top w:val="single" w:sz="8" w:space="0" w:color="000000"/>
+              <w:left w:val="single" w:sz="8" w:space="0" w:color="000000"/>
+              <w:bottom w:val="single" w:sz="8" w:space="0" w:color="000000"/>
+              <w:right w:val="single" w:sz="8" w:space="0" w:color="000000"/>
+            </w:tcBorders>
+            <w:tcMar>
+              <w:top w:w="100" w:type="dxa"/>
+              <w:left w:w="100" w:type="dxa"/>
+              <w:bottom w:w="100" w:type="dxa"/>
+              <w:right w:w="100" w:type="dxa"/>
+            </w:tcMar>
+            <w:hideMark/>
+          </w:tcPr>
+          <w:p>
+            <w:pPr>
+              <w:spacing w:after="0" w:line="240" w:lineRule="auto"/>
+              <w:contextualSpacing w:val="0"/>
+              <w:rPr>
+                <w:rFonts w:ascii="Times New Roman" w:eastAsia="Times New Roman" w:hAnsi="Times New Roman" w:cs="Times New Roman"/>
+                <w:sz w:val="24"/>
+                <w:szCs w:val="24"/>
+                <w:lang w:val="es-PE" w:eastAsia="es-PE"/>
+              </w:rPr>
+            </w:pPr>
+            <w:r>
+              <w:rPr>
+                <w:rFonts w:eastAsia="Times New Roman"/>
+                <w:b/>
+                <w:bCs/>
+                <w:color w:val="000000"/>
+                <w:lang w:val="es-PE" w:eastAsia="es-PE"/>
+              </w:rPr>
+              <w:t>ID</w:t>
+            </w:r>
+          </w:p>
+        </w:tc>
+        <w:tc>
+          <w:tcPr>
+            <w:tcW w:w="1276" w:type="dxa"/>
+            <w:tcBorders>
+              <w:top w:val="single" w:sz="8" w:space="0" w:color="000000"/>
+              <w:left w:val="single" w:sz="8" w:space="0" w:color="000000"/>
+              <w:bottom w:val="single" w:sz="8" w:space="0" w:color="000000"/>
+              <w:right w:val="single" w:sz="8" w:space="0" w:color="000000"/>
+            </w:tcBorders>
+            <w:tcMar>
+              <w:top w:w="100" w:type="dxa"/>
+              <w:left w:w="100" w:type="dxa"/>
+              <w:bottom w:w="100" w:type="dxa"/>
+              <w:right w:w="100" w:type="dxa"/>
+            </w:tcMar>
+            <w:hideMark/>
+          </w:tcPr>
+          <w:p>
+            <w:pPr>
+              <w:spacing w:after="0" w:line="240" w:lineRule="auto"/>
+              <w:contextualSpacing w:val="0"/>
+              <w:rPr>
+                <w:rFonts w:ascii="Times New Roman" w:eastAsia="Times New Roman" w:hAnsi="Times New Roman" w:cs="Times New Roman"/>
+                <w:sz w:val="24"/>
+                <w:szCs w:val="24"/>
+                <w:lang w:val="es-PE" w:eastAsia="es-PE"/>
+              </w:rPr>
+            </w:pPr>
+            <w:r>
+              <w:rPr>
+                <w:rFonts w:eastAsia="Times New Roman"/>
+                <w:b/>
+                <w:bCs/>
+                <w:color w:val="000000"/>
+                <w:lang w:val="es-PE" w:eastAsia="es-PE"/>
+              </w:rPr>
+              <w:t>Nombre</w:t>
+            </w:r>
+          </w:p>
+        </w:tc>
+        <w:tc>
+          <w:tcPr>
+            <w:tcW w:w="7034" w:type="dxa"/>
+            <w:tcBorders>
+              <w:top w:val="single" w:sz="8" w:space="0" w:color="000000"/>
+              <w:left w:val="single" w:sz="8" w:space="0" w:color="000000"/>
+              <w:bottom w:val="single" w:sz="8" w:space="0" w:color="000000"/>
+              <w:right w:val="single" w:sz="8" w:space="0" w:color="000000"/>
+            </w:tcBorders>
+            <w:tcMar>
+              <w:top w:w="100" w:type="dxa"/>
+              <w:left w:w="100" w:type="dxa"/>
+              <w:bottom w:w="100" w:type="dxa"/>
+              <w:right w:w="100" w:type="dxa"/>
+            </w:tcMar>
+            <w:hideMark/>
+          </w:tcPr>
+          <w:p>
+            <w:pPr>
+              <w:spacing w:after="0" w:line="240" w:lineRule="auto"/>
+              <w:contextualSpacing w:val="0"/>
+              <w:rPr>
+                <w:rFonts w:ascii="Times New Roman" w:eastAsia="Times New Roman" w:hAnsi="Times New Roman" w:cs="Times New Roman"/>
+                <w:sz w:val="24"/>
+                <w:szCs w:val="24"/>
+                <w:lang w:val="es-PE" w:eastAsia="es-PE"/>
+              </w:rPr>
+            </w:pPr>
+            <w:r>
+              <w:rPr>
+                <w:rFonts w:eastAsia="Times New Roman"/>
+                <w:b/>
+                <w:bCs/>
+                <w:color w:val="000000"/>
+                <w:lang w:val="es-PE" w:eastAsia="es-PE"/>
+              </w:rPr>
+              <w:t>Descripción</w:t>
+            </w:r>
+          </w:p>
+        </w:tc>
+      </w:tr>
+      <w:tr>
+        <w:tc>
+          <w:tcPr>
+            <w:tcW w:w="699" w:type="dxa"/>
+            <w:tcBorders>
+              <w:top w:val="single" w:sz="8" w:space="0" w:color="000000"/>
+              <w:left w:val="single" w:sz="8" w:space="0" w:color="000000"/>
+              <w:bottom w:val="single" w:sz="8" w:space="0" w:color="000000"/>
+              <w:right w:val="single" w:sz="8" w:space="0" w:color="000000"/>
+            </w:tcBorders>
+            <w:tcMar>
+              <w:top w:w="100" w:type="dxa"/>
+              <w:left w:w="100" w:type="dxa"/>
+              <w:bottom w:w="100" w:type="dxa"/>
+              <w:right w:w="100" w:type="dxa"/>
+            </w:tcMar>
+            <w:hideMark/>
+          </w:tcPr>
+          <w:p>
+            <w:pPr>
+              <w:spacing w:after="0" w:line="240" w:lineRule="auto"/>
+              <w:contextualSpacing w:val="0"/>
+              <w:rPr>
+                <w:rFonts w:ascii="Times New Roman" w:eastAsia="Times New Roman" w:hAnsi="Times New Roman" w:cs="Times New Roman"/>
+                <w:sz w:val="24"/>
+                <w:szCs w:val="24"/>
+                <w:lang w:val="es-PE" w:eastAsia="es-PE"/>
+              </w:rPr>
+            </w:pPr>
+            <w:r>
+              <w:rPr>
+                <w:rFonts w:eastAsia="Times New Roman"/>
+                <w:color w:val="000000"/>
+                <w:lang w:val="es-PE" w:eastAsia="es-PE"/>
+              </w:rPr>
+              <w:t>1</w:t>
+            </w:r>
+          </w:p>
+        </w:tc>
+        <w:tc>
+          <w:tcPr>
+            <w:tcW w:w="1276" w:type="dxa"/>
+            <w:tcBorders>
+              <w:top w:val="single" w:sz="8" w:space="0" w:color="000000"/>
+              <w:left w:val="single" w:sz="8" w:space="0" w:color="000000"/>
+              <w:bottom w:val="single" w:sz="8" w:space="0" w:color="000000"/>
+              <w:right w:val="single" w:sz="8" w:space="0" w:color="000000"/>
+            </w:tcBorders>
+            <w:tcMar>
+              <w:top w:w="100" w:type="dxa"/>
+              <w:left w:w="100" w:type="dxa"/>
+              <w:bottom w:w="100" w:type="dxa"/>
+              <w:right w:w="100" w:type="dxa"/>
+            </w:tcMar>
+            <w:hideMark/>
+          </w:tcPr>
+          <w:p>
+            <w:pPr>
+              <w:spacing w:after="0" w:line="240" w:lineRule="auto"/>
+              <w:contextualSpacing w:val="0"/>
+              <w:rPr>
+                <w:rFonts w:ascii="Times New Roman" w:eastAsia="Times New Roman" w:hAnsi="Times New Roman" w:cs="Times New Roman"/>
+                <w:sz w:val="24"/>
+                <w:szCs w:val="24"/>
+                <w:lang w:val="es-PE" w:eastAsia="es-PE"/>
+              </w:rPr>
+            </w:pPr>
+            <w:r>
+              <w:rPr>
+                <w:rFonts w:eastAsia="Times New Roman"/>
+                <w:color w:val="000000"/>
+                <w:lang w:val="es-PE" w:eastAsia="es-PE"/>
+              </w:rPr>
+              <w:t>Normal</w:t>
+            </w:r>
+          </w:p>
+        </w:tc>
+        <w:tc>
+          <w:tcPr>
+            <w:tcW w:w="7034" w:type="dxa"/>
+            <w:tcBorders>
+              <w:top w:val="single" w:sz="8" w:space="0" w:color="000000"/>
+              <w:left w:val="single" w:sz="8" w:space="0" w:color="000000"/>
+              <w:bottom w:val="single" w:sz="8" w:space="0" w:color="000000"/>
+              <w:right w:val="single" w:sz="8" w:space="0" w:color="000000"/>
+            </w:tcBorders>
+            <w:tcMar>
+              <w:top w:w="100" w:type="dxa"/>
+              <w:left w:w="100" w:type="dxa"/>
+              <w:bottom w:w="100" w:type="dxa"/>
+              <w:right w:w="100" w:type="dxa"/>
+            </w:tcMar>
+            <w:hideMark/>
+          </w:tcPr>
+          <w:p>
+            <w:pPr>
+              <w:spacing w:after="0" w:line="240" w:lineRule="auto"/>
+              <w:contextualSpacing w:val="0"/>
+              <w:rPr>
+                <w:rFonts w:ascii="Times New Roman" w:eastAsia="Times New Roman" w:hAnsi="Times New Roman" w:cs="Times New Roman"/>
+                <w:sz w:val="24"/>
+                <w:szCs w:val="24"/>
+                <w:lang w:val="es-PE" w:eastAsia="es-PE"/>
+              </w:rPr>
+            </w:pPr>
+            <w:r>
+              <w:rPr>
+                <w:rFonts w:eastAsia="Times New Roman"/>
+                <w:color w:val="000000"/>
+                <w:lang w:val="es-PE" w:eastAsia="es-PE"/>
+              </w:rPr>
+              <w:t>El cambio no es tan amplio, es decir no afecta en muchos módulos del software.</w:t>
+            </w:r>
+          </w:p>
+        </w:tc>
+      </w:tr>
+      <w:tr>
+        <w:tc>
+          <w:tcPr>
+            <w:tcW w:w="699" w:type="dxa"/>
+            <w:tcBorders>
+              <w:top w:val="single" w:sz="8" w:space="0" w:color="000000"/>
+              <w:left w:val="single" w:sz="8" w:space="0" w:color="000000"/>
+              <w:bottom w:val="single" w:sz="8" w:space="0" w:color="000000"/>
+              <w:right w:val="single" w:sz="8" w:space="0" w:color="000000"/>
+            </w:tcBorders>
+            <w:tcMar>
+              <w:top w:w="100" w:type="dxa"/>
+              <w:left w:w="100" w:type="dxa"/>
+              <w:bottom w:w="100" w:type="dxa"/>
+              <w:right w:w="100" w:type="dxa"/>
+            </w:tcMar>
+            <w:hideMark/>
+          </w:tcPr>
+          <w:p>
+            <w:pPr>
+              <w:spacing w:after="0" w:line="240" w:lineRule="auto"/>
+              <w:contextualSpacing w:val="0"/>
+              <w:rPr>
+                <w:rFonts w:ascii="Times New Roman" w:eastAsia="Times New Roman" w:hAnsi="Times New Roman" w:cs="Times New Roman"/>
+                <w:sz w:val="24"/>
+                <w:szCs w:val="24"/>
+                <w:lang w:val="es-PE" w:eastAsia="es-PE"/>
+              </w:rPr>
+            </w:pPr>
+            <w:r>
+              <w:rPr>
+                <w:rFonts w:eastAsia="Times New Roman"/>
+                <w:color w:val="000000"/>
+                <w:lang w:val="es-PE" w:eastAsia="es-PE"/>
+              </w:rPr>
+              <w:t>2</w:t>
+            </w:r>
+          </w:p>
+        </w:tc>
+        <w:tc>
+          <w:tcPr>
+            <w:tcW w:w="1276" w:type="dxa"/>
+            <w:tcBorders>
+              <w:top w:val="single" w:sz="8" w:space="0" w:color="000000"/>
+              <w:left w:val="single" w:sz="8" w:space="0" w:color="000000"/>
+              <w:bottom w:val="single" w:sz="8" w:space="0" w:color="000000"/>
+              <w:right w:val="single" w:sz="8" w:space="0" w:color="000000"/>
+            </w:tcBorders>
+            <w:tcMar>
+              <w:top w:w="100" w:type="dxa"/>
+              <w:left w:w="100" w:type="dxa"/>
+              <w:bottom w:w="100" w:type="dxa"/>
+              <w:right w:w="100" w:type="dxa"/>
+            </w:tcMar>
+            <w:hideMark/>
+          </w:tcPr>
+          <w:p>
+            <w:pPr>
+              <w:spacing w:after="0" w:line="240" w:lineRule="auto"/>
+              <w:contextualSpacing w:val="0"/>
+              <w:rPr>
+                <w:rFonts w:ascii="Times New Roman" w:eastAsia="Times New Roman" w:hAnsi="Times New Roman" w:cs="Times New Roman"/>
+                <w:sz w:val="24"/>
+                <w:szCs w:val="24"/>
+                <w:lang w:val="es-PE" w:eastAsia="es-PE"/>
+              </w:rPr>
+            </w:pPr>
+            <w:r>
+              <w:rPr>
+                <w:rFonts w:eastAsia="Times New Roman"/>
+                <w:color w:val="000000"/>
+                <w:lang w:val="es-PE" w:eastAsia="es-PE"/>
+              </w:rPr>
+              <w:t>Bajo</w:t>
+            </w:r>
+          </w:p>
+        </w:tc>
+        <w:tc>
+          <w:tcPr>
+            <w:tcW w:w="7034" w:type="dxa"/>
+            <w:tcBorders>
+              <w:top w:val="single" w:sz="8" w:space="0" w:color="000000"/>
+              <w:left w:val="single" w:sz="8" w:space="0" w:color="000000"/>
+              <w:bottom w:val="single" w:sz="8" w:space="0" w:color="000000"/>
+              <w:right w:val="single" w:sz="8" w:space="0" w:color="000000"/>
+            </w:tcBorders>
+            <w:tcMar>
+              <w:top w:w="100" w:type="dxa"/>
+              <w:left w:w="100" w:type="dxa"/>
+              <w:bottom w:w="100" w:type="dxa"/>
+              <w:right w:w="100" w:type="dxa"/>
+            </w:tcMar>
+            <w:hideMark/>
+          </w:tcPr>
+          <w:p>
+            <w:pPr>
+              <w:spacing w:after="0" w:line="240" w:lineRule="auto"/>
+              <w:contextualSpacing w:val="0"/>
+              <w:rPr>
+                <w:rFonts w:ascii="Times New Roman" w:eastAsia="Times New Roman" w:hAnsi="Times New Roman" w:cs="Times New Roman"/>
+                <w:sz w:val="24"/>
+                <w:szCs w:val="24"/>
+                <w:lang w:val="es-PE" w:eastAsia="es-PE"/>
+              </w:rPr>
+            </w:pPr>
+            <w:r>
+              <w:rPr>
+                <w:rFonts w:eastAsia="Times New Roman"/>
+                <w:color w:val="000000"/>
+                <w:lang w:val="es-PE" w:eastAsia="es-PE"/>
+              </w:rPr>
+              <w:t>El cambio no genera mayor impacto en los módulos del software.</w:t>
+            </w:r>
+          </w:p>
+        </w:tc>
+      </w:tr>
+      <w:tr>
+        <w:tc>
+          <w:tcPr>
+            <w:tcW w:w="699" w:type="dxa"/>
+            <w:tcBorders>
+              <w:top w:val="single" w:sz="8" w:space="0" w:color="000000"/>
+              <w:left w:val="single" w:sz="8" w:space="0" w:color="000000"/>
+              <w:bottom w:val="single" w:sz="8" w:space="0" w:color="000000"/>
+              <w:right w:val="single" w:sz="8" w:space="0" w:color="000000"/>
+            </w:tcBorders>
+            <w:tcMar>
+              <w:top w:w="100" w:type="dxa"/>
+              <w:left w:w="100" w:type="dxa"/>
+              <w:bottom w:w="100" w:type="dxa"/>
+              <w:right w:w="100" w:type="dxa"/>
+            </w:tcMar>
+            <w:hideMark/>
+          </w:tcPr>
+          <w:p>
+            <w:pPr>
+              <w:spacing w:after="0" w:line="240" w:lineRule="auto"/>
+              <w:contextualSpacing w:val="0"/>
+              <w:rPr>
+                <w:rFonts w:ascii="Times New Roman" w:eastAsia="Times New Roman" w:hAnsi="Times New Roman" w:cs="Times New Roman"/>
+                <w:sz w:val="24"/>
+                <w:szCs w:val="24"/>
+                <w:lang w:val="es-PE" w:eastAsia="es-PE"/>
+              </w:rPr>
+            </w:pPr>
+            <w:r>
+              <w:rPr>
+                <w:rFonts w:eastAsia="Times New Roman"/>
+                <w:color w:val="000000"/>
+                <w:lang w:val="es-PE" w:eastAsia="es-PE"/>
+              </w:rPr>
+              <w:t>3</w:t>
+            </w:r>
+          </w:p>
+        </w:tc>
+        <w:tc>
+          <w:tcPr>
+            <w:tcW w:w="1276" w:type="dxa"/>
+            <w:tcBorders>
+              <w:top w:val="single" w:sz="8" w:space="0" w:color="000000"/>
+              <w:left w:val="single" w:sz="8" w:space="0" w:color="000000"/>
+              <w:bottom w:val="single" w:sz="8" w:space="0" w:color="000000"/>
+              <w:right w:val="single" w:sz="8" w:space="0" w:color="000000"/>
+            </w:tcBorders>
+            <w:tcMar>
+              <w:top w:w="100" w:type="dxa"/>
+              <w:left w:w="100" w:type="dxa"/>
+              <w:bottom w:w="100" w:type="dxa"/>
+              <w:right w:w="100" w:type="dxa"/>
+            </w:tcMar>
+            <w:hideMark/>
+          </w:tcPr>
+          <w:p>
+            <w:pPr>
+              <w:spacing w:after="0" w:line="240" w:lineRule="auto"/>
+              <w:contextualSpacing w:val="0"/>
+              <w:rPr>
+                <w:rFonts w:ascii="Times New Roman" w:eastAsia="Times New Roman" w:hAnsi="Times New Roman" w:cs="Times New Roman"/>
+                <w:sz w:val="24"/>
+                <w:szCs w:val="24"/>
+                <w:lang w:val="es-PE" w:eastAsia="es-PE"/>
+              </w:rPr>
+            </w:pPr>
+            <w:r>
+              <w:rPr>
+                <w:rFonts w:eastAsia="Times New Roman"/>
+                <w:color w:val="000000"/>
+                <w:lang w:val="es-PE" w:eastAsia="es-PE"/>
+              </w:rPr>
+              <w:t>Alto</w:t>
+            </w:r>
+          </w:p>
+        </w:tc>
+        <w:tc>
+          <w:tcPr>
+            <w:tcW w:w="7034" w:type="dxa"/>
+            <w:tcBorders>
+              <w:top w:val="single" w:sz="8" w:space="0" w:color="000000"/>
+              <w:left w:val="single" w:sz="8" w:space="0" w:color="000000"/>
+              <w:bottom w:val="single" w:sz="8" w:space="0" w:color="000000"/>
+              <w:right w:val="single" w:sz="8" w:space="0" w:color="000000"/>
+            </w:tcBorders>
+            <w:tcMar>
+              <w:top w:w="100" w:type="dxa"/>
+              <w:left w:w="100" w:type="dxa"/>
+              <w:bottom w:w="100" w:type="dxa"/>
+              <w:right w:w="100" w:type="dxa"/>
+            </w:tcMar>
+            <w:hideMark/>
+          </w:tcPr>
+          <w:p>
+            <w:pPr>
+              <w:spacing w:after="0" w:line="240" w:lineRule="auto"/>
+              <w:contextualSpacing w:val="0"/>
+              <w:rPr>
+                <w:rFonts w:ascii="Times New Roman" w:eastAsia="Times New Roman" w:hAnsi="Times New Roman" w:cs="Times New Roman"/>
+                <w:sz w:val="24"/>
+                <w:szCs w:val="24"/>
+                <w:lang w:val="es-PE" w:eastAsia="es-PE"/>
+              </w:rPr>
+            </w:pPr>
+            <w:r>
+              <w:rPr>
+                <w:rFonts w:eastAsia="Times New Roman"/>
+                <w:color w:val="000000"/>
+                <w:lang w:val="es-PE" w:eastAsia="es-PE"/>
+              </w:rPr>
+              <w:t>El cambio genera un gran impacto, ya que modifica varios módulos o campos del software.</w:t>
+            </w:r>
+          </w:p>
+        </w:tc>
+      </w:tr>
+    </w:tbl>
+    <w:p>
+      <w:pPr>
+        <w:rPr>
+          <w:lang w:val="es-PE"/>
+        </w:rPr>
+      </w:pPr>
     </w:p>
     <w:p>
       <w:pPr>
@@ -1994,14 +2515,14 @@
           <w:sz w:val="32"/>
         </w:rPr>
       </w:pPr>
-      <w:bookmarkStart w:id="10" w:name="_Toc529520758"/>
+      <w:bookmarkStart w:id="9" w:name="_Toc529520758"/>
       <w:r>
         <w:rPr>
           <w:sz w:val="32"/>
         </w:rPr>
         <w:t>Tipos de riesgo</w:t>
       </w:r>
-      <w:bookmarkEnd w:id="10"/>
+      <w:bookmarkEnd w:id="9"/>
     </w:p>
     <w:p>
       <w:pPr>
@@ -2011,11 +2532,11 @@
           <w:numId w:val="1"/>
         </w:numPr>
       </w:pPr>
-      <w:bookmarkStart w:id="11" w:name="_Toc529520759"/>
+      <w:bookmarkStart w:id="10" w:name="_Toc529520759"/>
       <w:r>
         <w:t>Formatos</w:t>
       </w:r>
-      <w:bookmarkEnd w:id="11"/>
+      <w:bookmarkEnd w:id="10"/>
     </w:p>
     <w:p>
       <w:pPr>
@@ -2085,11 +2606,11 @@
           <w:numId w:val="1"/>
         </w:numPr>
       </w:pPr>
-      <w:bookmarkStart w:id="12" w:name="_Toc529520760"/>
+      <w:bookmarkStart w:id="11" w:name="_Toc529520760"/>
       <w:r>
         <w:t>Diagrama del proceso de cambio</w:t>
       </w:r>
-      <w:bookmarkEnd w:id="12"/>
+      <w:bookmarkEnd w:id="11"/>
     </w:p>
     <w:p>
       <w:pPr>
@@ -2099,11 +2620,11 @@
           <w:numId w:val="1"/>
         </w:numPr>
       </w:pPr>
-      <w:bookmarkStart w:id="13" w:name="_Toc529520761"/>
+      <w:bookmarkStart w:id="12" w:name="_Toc529520761"/>
       <w:r>
         <w:t>Fases del proceso de cambio</w:t>
       </w:r>
-      <w:bookmarkEnd w:id="13"/>
+      <w:bookmarkEnd w:id="12"/>
     </w:p>
     <w:p>
       <w:pPr>
@@ -2184,6 +2705,376 @@
         </w:rPr>
         <w:t>Aprobación del cambio</w:t>
       </w:r>
+    </w:p>
+    <w:p>
+      <w:pPr>
+        <w:spacing w:after="0" w:line="240" w:lineRule="auto"/>
+        <w:contextualSpacing w:val="0"/>
+        <w:rPr>
+          <w:rFonts w:ascii="Times New Roman" w:eastAsia="Times New Roman" w:hAnsi="Times New Roman" w:cs="Times New Roman"/>
+          <w:sz w:val="24"/>
+          <w:szCs w:val="24"/>
+          <w:lang w:val="es-PE" w:eastAsia="es-PE"/>
+        </w:rPr>
+      </w:pPr>
+    </w:p>
+    <w:tbl>
+      <w:tblPr>
+        <w:tblW w:w="9026" w:type="dxa"/>
+        <w:tblCellMar>
+          <w:top w:w="15" w:type="dxa"/>
+          <w:left w:w="15" w:type="dxa"/>
+          <w:bottom w:w="15" w:type="dxa"/>
+          <w:right w:w="15" w:type="dxa"/>
+        </w:tblCellMar>
+        <w:tblLook w:val="04A0" w:firstRow="1" w:lastRow="0" w:firstColumn="1" w:lastColumn="0" w:noHBand="0" w:noVBand="1"/>
+      </w:tblPr>
+      <w:tblGrid>
+        <w:gridCol w:w="9026"/>
+      </w:tblGrid>
+      <w:tr>
+        <w:trPr>
+          <w:trHeight w:val="500"/>
+        </w:trPr>
+        <w:tc>
+          <w:tcPr>
+            <w:tcW w:w="0" w:type="auto"/>
+            <w:tcBorders>
+              <w:top w:val="single" w:sz="8" w:space="0" w:color="000000"/>
+              <w:left w:val="single" w:sz="8" w:space="0" w:color="000000"/>
+              <w:bottom w:val="single" w:sz="8" w:space="0" w:color="000000"/>
+              <w:right w:val="single" w:sz="8" w:space="0" w:color="000000"/>
+            </w:tcBorders>
+            <w:tcMar>
+              <w:top w:w="100" w:type="dxa"/>
+              <w:left w:w="100" w:type="dxa"/>
+              <w:bottom w:w="100" w:type="dxa"/>
+              <w:right w:w="100" w:type="dxa"/>
+            </w:tcMar>
+            <w:hideMark/>
+          </w:tcPr>
+          <w:p>
+            <w:pPr>
+              <w:spacing w:after="0" w:line="240" w:lineRule="auto"/>
+              <w:contextualSpacing w:val="0"/>
+              <w:rPr>
+                <w:rFonts w:ascii="Times New Roman" w:eastAsia="Times New Roman" w:hAnsi="Times New Roman" w:cs="Times New Roman"/>
+                <w:sz w:val="24"/>
+                <w:szCs w:val="24"/>
+                <w:lang w:val="es-PE" w:eastAsia="es-PE"/>
+              </w:rPr>
+            </w:pPr>
+            <w:r>
+              <w:rPr>
+                <w:rFonts w:eastAsia="Times New Roman"/>
+                <w:color w:val="000000"/>
+                <w:lang w:val="es-PE" w:eastAsia="es-PE"/>
+              </w:rPr>
+              <w:t>Actividades</w:t>
+            </w:r>
+          </w:p>
+        </w:tc>
+      </w:tr>
+      <w:tr>
+        <w:tc>
+          <w:tcPr>
+            <w:tcW w:w="0" w:type="auto"/>
+            <w:tcBorders>
+              <w:top w:val="single" w:sz="8" w:space="0" w:color="000000"/>
+              <w:left w:val="single" w:sz="8" w:space="0" w:color="000000"/>
+              <w:bottom w:val="single" w:sz="8" w:space="0" w:color="000000"/>
+              <w:right w:val="single" w:sz="8" w:space="0" w:color="000000"/>
+            </w:tcBorders>
+            <w:tcMar>
+              <w:top w:w="100" w:type="dxa"/>
+              <w:left w:w="100" w:type="dxa"/>
+              <w:bottom w:w="100" w:type="dxa"/>
+              <w:right w:w="100" w:type="dxa"/>
+            </w:tcMar>
+            <w:hideMark/>
+          </w:tcPr>
+          <w:p>
+            <w:pPr>
+              <w:numPr>
+                <w:ilvl w:val="0"/>
+                <w:numId w:val="35"/>
+              </w:numPr>
+              <w:spacing w:after="0" w:line="240" w:lineRule="auto"/>
+              <w:contextualSpacing w:val="0"/>
+              <w:textAlignment w:val="baseline"/>
+              <w:rPr>
+                <w:rFonts w:eastAsia="Times New Roman"/>
+                <w:color w:val="000000"/>
+                <w:lang w:val="es-PE" w:eastAsia="es-PE"/>
+              </w:rPr>
+            </w:pPr>
+            <w:r>
+              <w:rPr>
+                <w:rFonts w:eastAsia="Times New Roman"/>
+                <w:color w:val="000000"/>
+                <w:lang w:val="es-PE" w:eastAsia="es-PE"/>
+              </w:rPr>
+              <w:t>Revisar la lista de riesgos e impacto, para decidir si se aprueba el cambio.</w:t>
+            </w:r>
+          </w:p>
+          <w:p>
+            <w:pPr>
+              <w:numPr>
+                <w:ilvl w:val="0"/>
+                <w:numId w:val="35"/>
+              </w:numPr>
+              <w:spacing w:after="0" w:line="240" w:lineRule="auto"/>
+              <w:contextualSpacing w:val="0"/>
+              <w:textAlignment w:val="baseline"/>
+              <w:rPr>
+                <w:rFonts w:eastAsia="Times New Roman"/>
+                <w:color w:val="000000"/>
+                <w:lang w:val="es-PE" w:eastAsia="es-PE"/>
+              </w:rPr>
+            </w:pPr>
+            <w:r>
+              <w:rPr>
+                <w:rFonts w:eastAsia="Times New Roman"/>
+                <w:color w:val="000000"/>
+                <w:lang w:val="es-PE" w:eastAsia="es-PE"/>
+              </w:rPr>
+              <w:t xml:space="preserve">Cambiar el estado </w:t>
+            </w:r>
+            <w:proofErr w:type="spellStart"/>
+            <w:r>
+              <w:rPr>
+                <w:rFonts w:eastAsia="Times New Roman"/>
+                <w:color w:val="000000"/>
+                <w:lang w:val="es-PE" w:eastAsia="es-PE"/>
+              </w:rPr>
+              <w:t>a</w:t>
+            </w:r>
+            <w:proofErr w:type="spellEnd"/>
+            <w:r>
+              <w:rPr>
+                <w:rFonts w:eastAsia="Times New Roman"/>
+                <w:color w:val="000000"/>
+                <w:lang w:val="es-PE" w:eastAsia="es-PE"/>
+              </w:rPr>
+              <w:t xml:space="preserve"> aprobado o desaprobado.</w:t>
+            </w:r>
+          </w:p>
+        </w:tc>
+      </w:tr>
+      <w:tr>
+        <w:tc>
+          <w:tcPr>
+            <w:tcW w:w="0" w:type="auto"/>
+            <w:tcBorders>
+              <w:top w:val="single" w:sz="8" w:space="0" w:color="000000"/>
+              <w:left w:val="single" w:sz="8" w:space="0" w:color="000000"/>
+              <w:bottom w:val="single" w:sz="8" w:space="0" w:color="000000"/>
+              <w:right w:val="single" w:sz="8" w:space="0" w:color="000000"/>
+            </w:tcBorders>
+            <w:tcMar>
+              <w:top w:w="100" w:type="dxa"/>
+              <w:left w:w="100" w:type="dxa"/>
+              <w:bottom w:w="100" w:type="dxa"/>
+              <w:right w:w="100" w:type="dxa"/>
+            </w:tcMar>
+            <w:hideMark/>
+          </w:tcPr>
+          <w:p>
+            <w:pPr>
+              <w:spacing w:after="0" w:line="240" w:lineRule="auto"/>
+              <w:contextualSpacing w:val="0"/>
+              <w:rPr>
+                <w:rFonts w:ascii="Times New Roman" w:eastAsia="Times New Roman" w:hAnsi="Times New Roman" w:cs="Times New Roman"/>
+                <w:sz w:val="24"/>
+                <w:szCs w:val="24"/>
+                <w:lang w:val="es-PE" w:eastAsia="es-PE"/>
+              </w:rPr>
+            </w:pPr>
+            <w:r>
+              <w:rPr>
+                <w:rFonts w:eastAsia="Times New Roman"/>
+                <w:color w:val="000000"/>
+                <w:lang w:val="es-PE" w:eastAsia="es-PE"/>
+              </w:rPr>
+              <w:t>Documentación</w:t>
+            </w:r>
+          </w:p>
+        </w:tc>
+      </w:tr>
+      <w:tr>
+        <w:tc>
+          <w:tcPr>
+            <w:tcW w:w="0" w:type="auto"/>
+            <w:tcBorders>
+              <w:top w:val="single" w:sz="8" w:space="0" w:color="000000"/>
+              <w:left w:val="single" w:sz="8" w:space="0" w:color="000000"/>
+              <w:bottom w:val="single" w:sz="8" w:space="0" w:color="000000"/>
+              <w:right w:val="single" w:sz="8" w:space="0" w:color="000000"/>
+            </w:tcBorders>
+            <w:tcMar>
+              <w:top w:w="100" w:type="dxa"/>
+              <w:left w:w="100" w:type="dxa"/>
+              <w:bottom w:w="100" w:type="dxa"/>
+              <w:right w:w="100" w:type="dxa"/>
+            </w:tcMar>
+            <w:hideMark/>
+          </w:tcPr>
+          <w:p>
+            <w:pPr>
+              <w:numPr>
+                <w:ilvl w:val="0"/>
+                <w:numId w:val="36"/>
+              </w:numPr>
+              <w:spacing w:after="0" w:line="240" w:lineRule="auto"/>
+              <w:contextualSpacing w:val="0"/>
+              <w:textAlignment w:val="baseline"/>
+              <w:rPr>
+                <w:rFonts w:eastAsia="Times New Roman"/>
+                <w:color w:val="000000"/>
+                <w:lang w:val="es-PE" w:eastAsia="es-PE"/>
+              </w:rPr>
+            </w:pPr>
+            <w:r>
+              <w:rPr>
+                <w:rFonts w:eastAsia="Times New Roman"/>
+                <w:color w:val="000000"/>
+                <w:lang w:val="es-PE" w:eastAsia="es-PE"/>
+              </w:rPr>
+              <w:t>Requerimientos funcionales</w:t>
+            </w:r>
+          </w:p>
+          <w:p>
+            <w:pPr>
+              <w:numPr>
+                <w:ilvl w:val="0"/>
+                <w:numId w:val="36"/>
+              </w:numPr>
+              <w:spacing w:after="0" w:line="240" w:lineRule="auto"/>
+              <w:contextualSpacing w:val="0"/>
+              <w:textAlignment w:val="baseline"/>
+              <w:rPr>
+                <w:rFonts w:eastAsia="Times New Roman"/>
+                <w:color w:val="000000"/>
+                <w:lang w:val="es-PE" w:eastAsia="es-PE"/>
+              </w:rPr>
+            </w:pPr>
+            <w:r>
+              <w:rPr>
+                <w:rFonts w:eastAsia="Times New Roman"/>
+                <w:color w:val="000000"/>
+                <w:lang w:val="es-PE" w:eastAsia="es-PE"/>
+              </w:rPr>
+              <w:t>Plan de gestión de cambios</w:t>
+            </w:r>
+          </w:p>
+          <w:p>
+            <w:pPr>
+              <w:numPr>
+                <w:ilvl w:val="0"/>
+                <w:numId w:val="36"/>
+              </w:numPr>
+              <w:spacing w:after="0" w:line="240" w:lineRule="auto"/>
+              <w:contextualSpacing w:val="0"/>
+              <w:textAlignment w:val="baseline"/>
+              <w:rPr>
+                <w:rFonts w:eastAsia="Times New Roman"/>
+                <w:color w:val="000000"/>
+                <w:lang w:val="es-PE" w:eastAsia="es-PE"/>
+              </w:rPr>
+            </w:pPr>
+            <w:r>
+              <w:rPr>
+                <w:rFonts w:eastAsia="Times New Roman"/>
+                <w:color w:val="000000"/>
+                <w:lang w:val="es-PE" w:eastAsia="es-PE"/>
+              </w:rPr>
+              <w:t>Tabla de estados.</w:t>
+            </w:r>
+          </w:p>
+        </w:tc>
+      </w:tr>
+      <w:tr>
+        <w:tc>
+          <w:tcPr>
+            <w:tcW w:w="0" w:type="auto"/>
+            <w:tcBorders>
+              <w:top w:val="single" w:sz="8" w:space="0" w:color="000000"/>
+              <w:left w:val="single" w:sz="8" w:space="0" w:color="000000"/>
+              <w:bottom w:val="single" w:sz="8" w:space="0" w:color="000000"/>
+              <w:right w:val="single" w:sz="8" w:space="0" w:color="000000"/>
+            </w:tcBorders>
+            <w:tcMar>
+              <w:top w:w="100" w:type="dxa"/>
+              <w:left w:w="100" w:type="dxa"/>
+              <w:bottom w:w="100" w:type="dxa"/>
+              <w:right w:w="100" w:type="dxa"/>
+            </w:tcMar>
+            <w:hideMark/>
+          </w:tcPr>
+          <w:p>
+            <w:pPr>
+              <w:spacing w:after="0" w:line="240" w:lineRule="auto"/>
+              <w:contextualSpacing w:val="0"/>
+              <w:rPr>
+                <w:rFonts w:ascii="Times New Roman" w:eastAsia="Times New Roman" w:hAnsi="Times New Roman" w:cs="Times New Roman"/>
+                <w:sz w:val="24"/>
+                <w:szCs w:val="24"/>
+                <w:lang w:val="es-PE" w:eastAsia="es-PE"/>
+              </w:rPr>
+            </w:pPr>
+            <w:r>
+              <w:rPr>
+                <w:rFonts w:eastAsia="Times New Roman"/>
+                <w:color w:val="000000"/>
+                <w:lang w:val="es-PE" w:eastAsia="es-PE"/>
+              </w:rPr>
+              <w:t xml:space="preserve">Reglas o Políticas </w:t>
+            </w:r>
+          </w:p>
+        </w:tc>
+      </w:tr>
+      <w:tr>
+        <w:tc>
+          <w:tcPr>
+            <w:tcW w:w="0" w:type="auto"/>
+            <w:tcBorders>
+              <w:top w:val="single" w:sz="8" w:space="0" w:color="000000"/>
+              <w:left w:val="single" w:sz="8" w:space="0" w:color="000000"/>
+              <w:bottom w:val="single" w:sz="8" w:space="0" w:color="000000"/>
+              <w:right w:val="single" w:sz="8" w:space="0" w:color="000000"/>
+            </w:tcBorders>
+            <w:tcMar>
+              <w:top w:w="100" w:type="dxa"/>
+              <w:left w:w="100" w:type="dxa"/>
+              <w:bottom w:w="100" w:type="dxa"/>
+              <w:right w:w="100" w:type="dxa"/>
+            </w:tcMar>
+            <w:hideMark/>
+          </w:tcPr>
+          <w:p>
+            <w:pPr>
+              <w:spacing w:after="0" w:line="240" w:lineRule="auto"/>
+              <w:contextualSpacing w:val="0"/>
+              <w:rPr>
+                <w:rFonts w:ascii="Times New Roman" w:eastAsia="Times New Roman" w:hAnsi="Times New Roman" w:cs="Times New Roman"/>
+                <w:sz w:val="24"/>
+                <w:szCs w:val="24"/>
+                <w:lang w:val="es-PE" w:eastAsia="es-PE"/>
+              </w:rPr>
+            </w:pPr>
+          </w:p>
+        </w:tc>
+      </w:tr>
+    </w:tbl>
+    <w:p>
+      <w:pPr>
+        <w:rPr>
+          <w:sz w:val="32"/>
+          <w:szCs w:val="40"/>
+        </w:rPr>
+      </w:pPr>
+      <w:bookmarkStart w:id="13" w:name="_GoBack"/>
+      <w:bookmarkEnd w:id="13"/>
     </w:p>
     <w:p>
       <w:pPr>
@@ -2448,7 +3339,7 @@
             <w:t>1.</w:t>
           </w:r>
           <w:r>
-            <w:t>0</w:t>
+            <w:t>1</w:t>
           </w:r>
         </w:p>
       </w:tc>
@@ -4940,6 +5831,155 @@
     </w:lvl>
   </w:abstractNum>
   <w:abstractNum w:abstractNumId="19" w15:restartNumberingAfterBreak="0">
+    <w:nsid w:val="34973315"/>
+    <w:multiLevelType w:val="multilevel"/>
+    <w:tmpl w:val="B11E4A4C"/>
+    <w:lvl w:ilvl="0">
+      <w:start w:val="1"/>
+      <w:numFmt w:val="bullet"/>
+      <w:lvlText w:val=""/>
+      <w:lvlJc w:val="left"/>
+      <w:pPr>
+        <w:tabs>
+          <w:tab w:val="num" w:pos="720"/>
+        </w:tabs>
+        <w:ind w:left="720" w:hanging="360"/>
+      </w:pPr>
+      <w:rPr>
+        <w:rFonts w:ascii="Symbol" w:hAnsi="Symbol" w:hint="default"/>
+        <w:sz w:val="20"/>
+      </w:rPr>
+    </w:lvl>
+    <w:lvl w:ilvl="1" w:tentative="1">
+      <w:start w:val="1"/>
+      <w:numFmt w:val="bullet"/>
+      <w:lvlText w:val="o"/>
+      <w:lvlJc w:val="left"/>
+      <w:pPr>
+        <w:tabs>
+          <w:tab w:val="num" w:pos="1440"/>
+        </w:tabs>
+        <w:ind w:left="1440" w:hanging="360"/>
+      </w:pPr>
+      <w:rPr>
+        <w:rFonts w:ascii="Courier New" w:hAnsi="Courier New" w:hint="default"/>
+        <w:sz w:val="20"/>
+      </w:rPr>
+    </w:lvl>
+    <w:lvl w:ilvl="2" w:tentative="1">
+      <w:start w:val="1"/>
+      <w:numFmt w:val="bullet"/>
+      <w:lvlText w:val=""/>
+      <w:lvlJc w:val="left"/>
+      <w:pPr>
+        <w:tabs>
+          <w:tab w:val="num" w:pos="2160"/>
+        </w:tabs>
+        <w:ind w:left="2160" w:hanging="360"/>
+      </w:pPr>
+      <w:rPr>
+        <w:rFonts w:ascii="Wingdings" w:hAnsi="Wingdings" w:hint="default"/>
+        <w:sz w:val="20"/>
+      </w:rPr>
+    </w:lvl>
+    <w:lvl w:ilvl="3" w:tentative="1">
+      <w:start w:val="1"/>
+      <w:numFmt w:val="bullet"/>
+      <w:lvlText w:val=""/>
+      <w:lvlJc w:val="left"/>
+      <w:pPr>
+        <w:tabs>
+          <w:tab w:val="num" w:pos="2880"/>
+        </w:tabs>
+        <w:ind w:left="2880" w:hanging="360"/>
+      </w:pPr>
+      <w:rPr>
+        <w:rFonts w:ascii="Wingdings" w:hAnsi="Wingdings" w:hint="default"/>
+        <w:sz w:val="20"/>
+      </w:rPr>
+    </w:lvl>
+    <w:lvl w:ilvl="4" w:tentative="1">
+      <w:start w:val="1"/>
+      <w:numFmt w:val="bullet"/>
+      <w:lvlText w:val=""/>
+      <w:lvlJc w:val="left"/>
+      <w:pPr>
+        <w:tabs>
+          <w:tab w:val="num" w:pos="3600"/>
+        </w:tabs>
+        <w:ind w:left="3600" w:hanging="360"/>
+      </w:pPr>
+      <w:rPr>
+        <w:rFonts w:ascii="Wingdings" w:hAnsi="Wingdings" w:hint="default"/>
+        <w:sz w:val="20"/>
+      </w:rPr>
+    </w:lvl>
+    <w:lvl w:ilvl="5" w:tentative="1">
+      <w:start w:val="1"/>
+      <w:numFmt w:val="bullet"/>
+      <w:lvlText w:val=""/>
+      <w:lvlJc w:val="left"/>
+      <w:pPr>
+        <w:tabs>
+          <w:tab w:val="num" w:pos="4320"/>
+        </w:tabs>
+        <w:ind w:left="4320" w:hanging="360"/>
+      </w:pPr>
+      <w:rPr>
+        <w:rFonts w:ascii="Wingdings" w:hAnsi="Wingdings" w:hint="default"/>
+        <w:sz w:val="20"/>
+      </w:rPr>
+    </w:lvl>
+    <w:lvl w:ilvl="6" w:tentative="1">
+      <w:start w:val="1"/>
+      <w:numFmt w:val="bullet"/>
+      <w:lvlText w:val=""/>
+      <w:lvlJc w:val="left"/>
+      <w:pPr>
+        <w:tabs>
+          <w:tab w:val="num" w:pos="5040"/>
+        </w:tabs>
+        <w:ind w:left="5040" w:hanging="360"/>
+      </w:pPr>
+      <w:rPr>
+        <w:rFonts w:ascii="Wingdings" w:hAnsi="Wingdings" w:hint="default"/>
+        <w:sz w:val="20"/>
+      </w:rPr>
+    </w:lvl>
+    <w:lvl w:ilvl="7" w:tentative="1">
+      <w:start w:val="1"/>
+      <w:numFmt w:val="bullet"/>
+      <w:lvlText w:val=""/>
+      <w:lvlJc w:val="left"/>
+      <w:pPr>
+        <w:tabs>
+          <w:tab w:val="num" w:pos="5760"/>
+        </w:tabs>
+        <w:ind w:left="5760" w:hanging="360"/>
+      </w:pPr>
+      <w:rPr>
+        <w:rFonts w:ascii="Wingdings" w:hAnsi="Wingdings" w:hint="default"/>
+        <w:sz w:val="20"/>
+      </w:rPr>
+    </w:lvl>
+    <w:lvl w:ilvl="8" w:tentative="1">
+      <w:start w:val="1"/>
+      <w:numFmt w:val="bullet"/>
+      <w:lvlText w:val=""/>
+      <w:lvlJc w:val="left"/>
+      <w:pPr>
+        <w:tabs>
+          <w:tab w:val="num" w:pos="6480"/>
+        </w:tabs>
+        <w:ind w:left="6480" w:hanging="360"/>
+      </w:pPr>
+      <w:rPr>
+        <w:rFonts w:ascii="Wingdings" w:hAnsi="Wingdings" w:hint="default"/>
+        <w:sz w:val="20"/>
+      </w:rPr>
+    </w:lvl>
+  </w:abstractNum>
+  <w:abstractNum w:abstractNumId="20" w15:restartNumberingAfterBreak="0">
     <w:nsid w:val="37C6694F"/>
     <w:multiLevelType w:val="multilevel"/>
     <w:tmpl w:val="99DAE7CC"/>
@@ -5088,7 +6128,7 @@
       </w:rPr>
     </w:lvl>
   </w:abstractNum>
-  <w:abstractNum w:abstractNumId="20" w15:restartNumberingAfterBreak="0">
+  <w:abstractNum w:abstractNumId="21" w15:restartNumberingAfterBreak="0">
     <w:nsid w:val="3C2F1D66"/>
     <w:multiLevelType w:val="hybridMultilevel"/>
     <w:tmpl w:val="9ED6214A"/>
@@ -5203,7 +6243,7 @@
       </w:rPr>
     </w:lvl>
   </w:abstractNum>
-  <w:abstractNum w:abstractNumId="21" w15:restartNumberingAfterBreak="0">
+  <w:abstractNum w:abstractNumId="22" w15:restartNumberingAfterBreak="0">
     <w:nsid w:val="429D383C"/>
     <w:multiLevelType w:val="hybridMultilevel"/>
     <w:tmpl w:val="07C6B6F6"/>
@@ -5315,7 +6355,7 @@
       </w:rPr>
     </w:lvl>
   </w:abstractNum>
-  <w:abstractNum w:abstractNumId="22" w15:restartNumberingAfterBreak="0">
+  <w:abstractNum w:abstractNumId="23" w15:restartNumberingAfterBreak="0">
     <w:nsid w:val="47206526"/>
     <w:multiLevelType w:val="hybridMultilevel"/>
     <w:tmpl w:val="A684A34C"/>
@@ -5428,7 +6468,7 @@
       </w:rPr>
     </w:lvl>
   </w:abstractNum>
-  <w:abstractNum w:abstractNumId="23" w15:restartNumberingAfterBreak="0">
+  <w:abstractNum w:abstractNumId="24" w15:restartNumberingAfterBreak="0">
     <w:nsid w:val="4B890138"/>
     <w:multiLevelType w:val="hybridMultilevel"/>
     <w:tmpl w:val="46F49028"/>
@@ -5541,7 +6581,7 @@
       </w:rPr>
     </w:lvl>
   </w:abstractNum>
-  <w:abstractNum w:abstractNumId="24" w15:restartNumberingAfterBreak="0">
+  <w:abstractNum w:abstractNumId="25" w15:restartNumberingAfterBreak="0">
     <w:nsid w:val="4E782790"/>
     <w:multiLevelType w:val="multilevel"/>
     <w:tmpl w:val="E6E6A8BA"/>
@@ -5690,7 +6730,7 @@
       </w:rPr>
     </w:lvl>
   </w:abstractNum>
-  <w:abstractNum w:abstractNumId="25" w15:restartNumberingAfterBreak="0">
+  <w:abstractNum w:abstractNumId="26" w15:restartNumberingAfterBreak="0">
     <w:nsid w:val="4FF06C8A"/>
     <w:multiLevelType w:val="hybridMultilevel"/>
     <w:tmpl w:val="4B4270A8"/>
@@ -5805,7 +6845,7 @@
       </w:rPr>
     </w:lvl>
   </w:abstractNum>
-  <w:abstractNum w:abstractNumId="26" w15:restartNumberingAfterBreak="0">
+  <w:abstractNum w:abstractNumId="27" w15:restartNumberingAfterBreak="0">
     <w:nsid w:val="53E94813"/>
     <w:multiLevelType w:val="hybridMultilevel"/>
     <w:tmpl w:val="7D941CFC"/>
@@ -5918,7 +6958,7 @@
       </w:rPr>
     </w:lvl>
   </w:abstractNum>
-  <w:abstractNum w:abstractNumId="27" w15:restartNumberingAfterBreak="0">
+  <w:abstractNum w:abstractNumId="28" w15:restartNumberingAfterBreak="0">
     <w:nsid w:val="54017CAB"/>
     <w:multiLevelType w:val="multilevel"/>
     <w:tmpl w:val="EC0AE8BE"/>
@@ -6067,7 +7107,7 @@
       </w:rPr>
     </w:lvl>
   </w:abstractNum>
-  <w:abstractNum w:abstractNumId="28" w15:restartNumberingAfterBreak="0">
+  <w:abstractNum w:abstractNumId="29" w15:restartNumberingAfterBreak="0">
     <w:nsid w:val="56CD3442"/>
     <w:multiLevelType w:val="hybridMultilevel"/>
     <w:tmpl w:val="FBE87DD8"/>
@@ -6180,7 +7220,156 @@
       </w:rPr>
     </w:lvl>
   </w:abstractNum>
-  <w:abstractNum w:abstractNumId="29" w15:restartNumberingAfterBreak="0">
+  <w:abstractNum w:abstractNumId="30" w15:restartNumberingAfterBreak="0">
+    <w:nsid w:val="5AAE7E52"/>
+    <w:multiLevelType w:val="multilevel"/>
+    <w:tmpl w:val="BB38F65A"/>
+    <w:lvl w:ilvl="0">
+      <w:start w:val="1"/>
+      <w:numFmt w:val="bullet"/>
+      <w:lvlText w:val=""/>
+      <w:lvlJc w:val="left"/>
+      <w:pPr>
+        <w:tabs>
+          <w:tab w:val="num" w:pos="720"/>
+        </w:tabs>
+        <w:ind w:left="720" w:hanging="360"/>
+      </w:pPr>
+      <w:rPr>
+        <w:rFonts w:ascii="Symbol" w:hAnsi="Symbol" w:hint="default"/>
+        <w:sz w:val="20"/>
+      </w:rPr>
+    </w:lvl>
+    <w:lvl w:ilvl="1" w:tentative="1">
+      <w:start w:val="1"/>
+      <w:numFmt w:val="bullet"/>
+      <w:lvlText w:val="o"/>
+      <w:lvlJc w:val="left"/>
+      <w:pPr>
+        <w:tabs>
+          <w:tab w:val="num" w:pos="1440"/>
+        </w:tabs>
+        <w:ind w:left="1440" w:hanging="360"/>
+      </w:pPr>
+      <w:rPr>
+        <w:rFonts w:ascii="Courier New" w:hAnsi="Courier New" w:hint="default"/>
+        <w:sz w:val="20"/>
+      </w:rPr>
+    </w:lvl>
+    <w:lvl w:ilvl="2" w:tentative="1">
+      <w:start w:val="1"/>
+      <w:numFmt w:val="bullet"/>
+      <w:lvlText w:val=""/>
+      <w:lvlJc w:val="left"/>
+      <w:pPr>
+        <w:tabs>
+          <w:tab w:val="num" w:pos="2160"/>
+        </w:tabs>
+        <w:ind w:left="2160" w:hanging="360"/>
+      </w:pPr>
+      <w:rPr>
+        <w:rFonts w:ascii="Wingdings" w:hAnsi="Wingdings" w:hint="default"/>
+        <w:sz w:val="20"/>
+      </w:rPr>
+    </w:lvl>
+    <w:lvl w:ilvl="3" w:tentative="1">
+      <w:start w:val="1"/>
+      <w:numFmt w:val="bullet"/>
+      <w:lvlText w:val=""/>
+      <w:lvlJc w:val="left"/>
+      <w:pPr>
+        <w:tabs>
+          <w:tab w:val="num" w:pos="2880"/>
+        </w:tabs>
+        <w:ind w:left="2880" w:hanging="360"/>
+      </w:pPr>
+      <w:rPr>
+        <w:rFonts w:ascii="Wingdings" w:hAnsi="Wingdings" w:hint="default"/>
+        <w:sz w:val="20"/>
+      </w:rPr>
+    </w:lvl>
+    <w:lvl w:ilvl="4" w:tentative="1">
+      <w:start w:val="1"/>
+      <w:numFmt w:val="bullet"/>
+      <w:lvlText w:val=""/>
+      <w:lvlJc w:val="left"/>
+      <w:pPr>
+        <w:tabs>
+          <w:tab w:val="num" w:pos="3600"/>
+        </w:tabs>
+        <w:ind w:left="3600" w:hanging="360"/>
+      </w:pPr>
+      <w:rPr>
+        <w:rFonts w:ascii="Wingdings" w:hAnsi="Wingdings" w:hint="default"/>
+        <w:sz w:val="20"/>
+      </w:rPr>
+    </w:lvl>
+    <w:lvl w:ilvl="5" w:tentative="1">
+      <w:start w:val="1"/>
+      <w:numFmt w:val="bullet"/>
+      <w:lvlText w:val=""/>
+      <w:lvlJc w:val="left"/>
+      <w:pPr>
+        <w:tabs>
+          <w:tab w:val="num" w:pos="4320"/>
+        </w:tabs>
+        <w:ind w:left="4320" w:hanging="360"/>
+      </w:pPr>
+      <w:rPr>
+        <w:rFonts w:ascii="Wingdings" w:hAnsi="Wingdings" w:hint="default"/>
+        <w:sz w:val="20"/>
+      </w:rPr>
+    </w:lvl>
+    <w:lvl w:ilvl="6" w:tentative="1">
+      <w:start w:val="1"/>
+      <w:numFmt w:val="bullet"/>
+      <w:lvlText w:val=""/>
+      <w:lvlJc w:val="left"/>
+      <w:pPr>
+        <w:tabs>
+          <w:tab w:val="num" w:pos="5040"/>
+        </w:tabs>
+        <w:ind w:left="5040" w:hanging="360"/>
+      </w:pPr>
+      <w:rPr>
+        <w:rFonts w:ascii="Wingdings" w:hAnsi="Wingdings" w:hint="default"/>
+        <w:sz w:val="20"/>
+      </w:rPr>
+    </w:lvl>
+    <w:lvl w:ilvl="7" w:tentative="1">
+      <w:start w:val="1"/>
+      <w:numFmt w:val="bullet"/>
+      <w:lvlText w:val=""/>
+      <w:lvlJc w:val="left"/>
+      <w:pPr>
+        <w:tabs>
+          <w:tab w:val="num" w:pos="5760"/>
+        </w:tabs>
+        <w:ind w:left="5760" w:hanging="360"/>
+      </w:pPr>
+      <w:rPr>
+        <w:rFonts w:ascii="Wingdings" w:hAnsi="Wingdings" w:hint="default"/>
+        <w:sz w:val="20"/>
+      </w:rPr>
+    </w:lvl>
+    <w:lvl w:ilvl="8" w:tentative="1">
+      <w:start w:val="1"/>
+      <w:numFmt w:val="bullet"/>
+      <w:lvlText w:val=""/>
+      <w:lvlJc w:val="left"/>
+      <w:pPr>
+        <w:tabs>
+          <w:tab w:val="num" w:pos="6480"/>
+        </w:tabs>
+        <w:ind w:left="6480" w:hanging="360"/>
+      </w:pPr>
+      <w:rPr>
+        <w:rFonts w:ascii="Wingdings" w:hAnsi="Wingdings" w:hint="default"/>
+        <w:sz w:val="20"/>
+      </w:rPr>
+    </w:lvl>
+  </w:abstractNum>
+  <w:abstractNum w:abstractNumId="31" w15:restartNumberingAfterBreak="0">
     <w:nsid w:val="694013D0"/>
     <w:multiLevelType w:val="multilevel"/>
     <w:tmpl w:val="8A0ED438"/>
@@ -6329,7 +7518,7 @@
       </w:rPr>
     </w:lvl>
   </w:abstractNum>
-  <w:abstractNum w:abstractNumId="30" w15:restartNumberingAfterBreak="0">
+  <w:abstractNum w:abstractNumId="32" w15:restartNumberingAfterBreak="0">
     <w:nsid w:val="69DB3D74"/>
     <w:multiLevelType w:val="multilevel"/>
     <w:tmpl w:val="0F8E7FB5"/>
@@ -6442,7 +7631,7 @@
       </w:rPr>
     </w:lvl>
   </w:abstractNum>
-  <w:abstractNum w:abstractNumId="31" w15:restartNumberingAfterBreak="0">
+  <w:abstractNum w:abstractNumId="33" w15:restartNumberingAfterBreak="0">
     <w:nsid w:val="6C292BDE"/>
     <w:multiLevelType w:val="multilevel"/>
     <w:tmpl w:val="55309F0C"/>
@@ -6591,7 +7780,7 @@
       </w:rPr>
     </w:lvl>
   </w:abstractNum>
-  <w:abstractNum w:abstractNumId="32" w15:restartNumberingAfterBreak="0">
+  <w:abstractNum w:abstractNumId="34" w15:restartNumberingAfterBreak="0">
     <w:nsid w:val="7FBEF5E4"/>
     <w:multiLevelType w:val="multilevel"/>
     <w:tmpl w:val="7FBEF5E4"/>
@@ -6750,7 +7939,7 @@
     <w:abstractNumId w:val="4"/>
   </w:num>
   <w:num w:numId="7">
-    <w:abstractNumId w:val="32"/>
+    <w:abstractNumId w:val="34"/>
   </w:num>
   <w:num w:numId="8">
     <w:abstractNumId w:val="3"/>
@@ -6759,40 +7948,40 @@
     <w:abstractNumId w:val="0"/>
   </w:num>
   <w:num w:numId="10">
-    <w:abstractNumId w:val="30"/>
+    <w:abstractNumId w:val="32"/>
   </w:num>
   <w:num w:numId="11">
     <w:abstractNumId w:val="12"/>
   </w:num>
   <w:num w:numId="12">
-    <w:abstractNumId w:val="21"/>
+    <w:abstractNumId w:val="22"/>
   </w:num>
   <w:num w:numId="13">
     <w:abstractNumId w:val="6"/>
   </w:num>
   <w:num w:numId="14">
-    <w:abstractNumId w:val="28"/>
+    <w:abstractNumId w:val="29"/>
   </w:num>
   <w:num w:numId="15">
     <w:abstractNumId w:val="11"/>
   </w:num>
   <w:num w:numId="16">
-    <w:abstractNumId w:val="22"/>
+    <w:abstractNumId w:val="23"/>
   </w:num>
   <w:num w:numId="17">
     <w:abstractNumId w:val="6"/>
   </w:num>
   <w:num w:numId="18">
-    <w:abstractNumId w:val="26"/>
+    <w:abstractNumId w:val="27"/>
   </w:num>
   <w:num w:numId="19">
-    <w:abstractNumId w:val="31"/>
+    <w:abstractNumId w:val="33"/>
   </w:num>
   <w:num w:numId="20">
     <w:abstractNumId w:val="8"/>
   </w:num>
   <w:num w:numId="21">
-    <w:abstractNumId w:val="27"/>
+    <w:abstractNumId w:val="28"/>
   </w:num>
   <w:num w:numId="22">
     <w:abstractNumId w:val="13"/>
@@ -6801,10 +7990,10 @@
     <w:abstractNumId w:val="7"/>
   </w:num>
   <w:num w:numId="24">
-    <w:abstractNumId w:val="23"/>
+    <w:abstractNumId w:val="24"/>
   </w:num>
   <w:num w:numId="25">
-    <w:abstractNumId w:val="20"/>
+    <w:abstractNumId w:val="21"/>
   </w:num>
   <w:num w:numId="26">
     <w:abstractNumId w:val="14"/>
@@ -6816,7 +8005,7 @@
     <w:abstractNumId w:val="17"/>
   </w:num>
   <w:num w:numId="29">
-    <w:abstractNumId w:val="29"/>
+    <w:abstractNumId w:val="31"/>
   </w:num>
   <w:num w:numId="30">
     <w:abstractNumId w:val="15"/>
@@ -6825,13 +8014,19 @@
     <w:abstractNumId w:val="18"/>
   </w:num>
   <w:num w:numId="32">
-    <w:abstractNumId w:val="24"/>
+    <w:abstractNumId w:val="25"/>
   </w:num>
   <w:num w:numId="33">
-    <w:abstractNumId w:val="19"/>
+    <w:abstractNumId w:val="20"/>
   </w:num>
   <w:num w:numId="34">
-    <w:abstractNumId w:val="25"/>
+    <w:abstractNumId w:val="26"/>
+  </w:num>
+  <w:num w:numId="35">
+    <w:abstractNumId w:val="30"/>
+  </w:num>
+  <w:num w:numId="36">
+    <w:abstractNumId w:val="19"/>
   </w:num>
 </w:numbering>
 </file>

</xml_diff>

<commit_message>
agregando al plan de gestión de cambios
</commit_message>
<xml_diff>
--- a/Documentos/PlaGesCam.docx
+++ b/Documentos/PlaGesCam.docx
@@ -1762,8 +1762,6 @@
         </w:rPr>
         <w:t>Tablas</w:t>
       </w:r>
-      <w:bookmarkStart w:id="2" w:name="_GoBack"/>
-      <w:bookmarkEnd w:id="2"/>
     </w:p>
     <w:p>
       <w:pPr>
@@ -1873,12 +1871,12 @@
           <w:numId w:val="1"/>
         </w:numPr>
       </w:pPr>
-      <w:bookmarkStart w:id="3" w:name="_Toc529520752"/>
+      <w:bookmarkStart w:id="2" w:name="_Toc529520752"/>
       <w:r>
         <w:lastRenderedPageBreak/>
         <w:t>Introducción</w:t>
       </w:r>
-      <w:bookmarkEnd w:id="3"/>
+      <w:bookmarkEnd w:id="2"/>
     </w:p>
     <w:p>
       <w:pPr>
@@ -1889,8 +1887,8 @@
         <w:contextualSpacing w:val="0"/>
         <w:textAlignment w:val="baseline"/>
       </w:pPr>
-      <w:bookmarkStart w:id="4" w:name="_x11i8mu2p25k" w:colFirst="0" w:colLast="0"/>
-      <w:bookmarkEnd w:id="4"/>
+      <w:bookmarkStart w:id="3" w:name="_x11i8mu2p25k" w:colFirst="0" w:colLast="0"/>
+      <w:bookmarkEnd w:id="3"/>
       <w:r>
         <w:t>Por medio del siguiente documento se presenta los procedimientos que se deben realizar para el proceso de gestión de una solicitud de cambio, además de las tablas y formatos para que se pueda realizar de manera correcta el proceso.</w:t>
       </w:r>
@@ -1903,11 +1901,11 @@
           <w:numId w:val="1"/>
         </w:numPr>
       </w:pPr>
-      <w:bookmarkStart w:id="5" w:name="_Toc529520753"/>
+      <w:bookmarkStart w:id="4" w:name="_Toc529520753"/>
       <w:r>
         <w:t>Formato de solicitud de cambios</w:t>
       </w:r>
-      <w:bookmarkEnd w:id="5"/>
+      <w:bookmarkEnd w:id="4"/>
     </w:p>
     <w:p>
       <w:pPr>
@@ -1917,11 +1915,11 @@
           <w:numId w:val="1"/>
         </w:numPr>
       </w:pPr>
-      <w:bookmarkStart w:id="6" w:name="_Toc529520754"/>
+      <w:bookmarkStart w:id="5" w:name="_Toc529520754"/>
       <w:r>
         <w:t>Lista de tablas</w:t>
       </w:r>
-      <w:bookmarkEnd w:id="6"/>
+      <w:bookmarkEnd w:id="5"/>
     </w:p>
     <w:p>
       <w:pPr>
@@ -1934,14 +1932,14 @@
           <w:sz w:val="32"/>
         </w:rPr>
       </w:pPr>
-      <w:bookmarkStart w:id="7" w:name="_Toc529520755"/>
+      <w:bookmarkStart w:id="6" w:name="_Toc529520755"/>
       <w:r>
         <w:rPr>
           <w:sz w:val="32"/>
         </w:rPr>
         <w:t>Tipos de estados</w:t>
       </w:r>
-      <w:bookmarkEnd w:id="7"/>
+      <w:bookmarkEnd w:id="6"/>
     </w:p>
     <w:p>
       <w:pPr>
@@ -1954,14 +1952,14 @@
           <w:sz w:val="32"/>
         </w:rPr>
       </w:pPr>
-      <w:bookmarkStart w:id="8" w:name="_Toc529520756"/>
+      <w:bookmarkStart w:id="7" w:name="_Toc529520756"/>
       <w:r>
         <w:rPr>
           <w:sz w:val="32"/>
         </w:rPr>
         <w:t>Tipos de clasificación de estados</w:t>
       </w:r>
-      <w:bookmarkEnd w:id="8"/>
+      <w:bookmarkEnd w:id="7"/>
     </w:p>
     <w:p>
       <w:pPr>
@@ -1974,14 +1972,14 @@
           <w:sz w:val="32"/>
         </w:rPr>
       </w:pPr>
-      <w:bookmarkStart w:id="9" w:name="_Toc529520757"/>
+      <w:bookmarkStart w:id="8" w:name="_Toc529520757"/>
       <w:r>
         <w:rPr>
           <w:sz w:val="32"/>
         </w:rPr>
         <w:t>Tipos de impacto</w:t>
       </w:r>
-      <w:bookmarkEnd w:id="9"/>
+      <w:bookmarkEnd w:id="8"/>
     </w:p>
     <w:p>
       <w:pPr>
@@ -1994,14 +1992,14 @@
           <w:sz w:val="32"/>
         </w:rPr>
       </w:pPr>
-      <w:bookmarkStart w:id="10" w:name="_Toc529520758"/>
+      <w:bookmarkStart w:id="9" w:name="_Toc529520758"/>
       <w:r>
         <w:rPr>
           <w:sz w:val="32"/>
         </w:rPr>
         <w:t>Tipos de riesgo</w:t>
       </w:r>
-      <w:bookmarkEnd w:id="10"/>
+      <w:bookmarkEnd w:id="9"/>
     </w:p>
     <w:p>
       <w:pPr>
@@ -2011,11 +2009,11 @@
           <w:numId w:val="1"/>
         </w:numPr>
       </w:pPr>
-      <w:bookmarkStart w:id="11" w:name="_Toc529520759"/>
+      <w:bookmarkStart w:id="10" w:name="_Toc529520759"/>
       <w:r>
         <w:t>Formatos</w:t>
       </w:r>
-      <w:bookmarkEnd w:id="11"/>
+      <w:bookmarkEnd w:id="10"/>
     </w:p>
     <w:p>
       <w:pPr>
@@ -2037,6 +2035,439 @@
         <w:t>Formato para la lista de riesgos</w:t>
       </w:r>
     </w:p>
+    <w:tbl>
+      <w:tblPr>
+        <w:tblW w:w="8889" w:type="dxa"/>
+        <w:tblCellMar>
+          <w:top w:w="15" w:type="dxa"/>
+          <w:left w:w="15" w:type="dxa"/>
+          <w:bottom w:w="15" w:type="dxa"/>
+          <w:right w:w="15" w:type="dxa"/>
+        </w:tblCellMar>
+        <w:tblLook w:val="04A0" w:firstRow="1" w:lastRow="0" w:firstColumn="1" w:lastColumn="0" w:noHBand="0" w:noVBand="1"/>
+      </w:tblPr>
+      <w:tblGrid>
+        <w:gridCol w:w="1124"/>
+        <w:gridCol w:w="1681"/>
+        <w:gridCol w:w="3615"/>
+        <w:gridCol w:w="2469"/>
+      </w:tblGrid>
+      <w:tr>
+        <w:trPr>
+          <w:trHeight w:val="287"/>
+        </w:trPr>
+        <w:tc>
+          <w:tcPr>
+            <w:tcW w:w="0" w:type="auto"/>
+            <w:tcBorders>
+              <w:top w:val="single" w:sz="8" w:space="0" w:color="000000"/>
+              <w:left w:val="single" w:sz="8" w:space="0" w:color="000000"/>
+              <w:bottom w:val="single" w:sz="8" w:space="0" w:color="000000"/>
+              <w:right w:val="single" w:sz="8" w:space="0" w:color="000000"/>
+            </w:tcBorders>
+            <w:tcMar>
+              <w:top w:w="100" w:type="dxa"/>
+              <w:left w:w="100" w:type="dxa"/>
+              <w:bottom w:w="100" w:type="dxa"/>
+              <w:right w:w="100" w:type="dxa"/>
+            </w:tcMar>
+            <w:hideMark/>
+          </w:tcPr>
+          <w:p>
+            <w:pPr>
+              <w:spacing w:after="0" w:line="240" w:lineRule="auto"/>
+              <w:contextualSpacing w:val="0"/>
+              <w:rPr>
+                <w:rFonts w:ascii="Times New Roman" w:eastAsia="Times New Roman" w:hAnsi="Times New Roman" w:cs="Times New Roman"/>
+                <w:sz w:val="24"/>
+                <w:szCs w:val="24"/>
+                <w:lang w:val="es-PE" w:eastAsia="es-PE"/>
+              </w:rPr>
+            </w:pPr>
+            <w:r>
+              <w:rPr>
+                <w:rFonts w:eastAsia="Times New Roman"/>
+                <w:color w:val="000000"/>
+                <w:lang w:val="es-PE" w:eastAsia="es-PE"/>
+              </w:rPr>
+              <w:t>ID</w:t>
+            </w:r>
+          </w:p>
+        </w:tc>
+        <w:tc>
+          <w:tcPr>
+            <w:tcW w:w="0" w:type="auto"/>
+            <w:tcBorders>
+              <w:top w:val="single" w:sz="8" w:space="0" w:color="000000"/>
+              <w:left w:val="single" w:sz="8" w:space="0" w:color="000000"/>
+              <w:bottom w:val="single" w:sz="8" w:space="0" w:color="000000"/>
+              <w:right w:val="single" w:sz="8" w:space="0" w:color="000000"/>
+            </w:tcBorders>
+            <w:tcMar>
+              <w:top w:w="100" w:type="dxa"/>
+              <w:left w:w="100" w:type="dxa"/>
+              <w:bottom w:w="100" w:type="dxa"/>
+              <w:right w:w="100" w:type="dxa"/>
+            </w:tcMar>
+            <w:hideMark/>
+          </w:tcPr>
+          <w:p>
+            <w:pPr>
+              <w:spacing w:after="0" w:line="240" w:lineRule="auto"/>
+              <w:contextualSpacing w:val="0"/>
+              <w:rPr>
+                <w:rFonts w:ascii="Times New Roman" w:eastAsia="Times New Roman" w:hAnsi="Times New Roman" w:cs="Times New Roman"/>
+                <w:sz w:val="24"/>
+                <w:szCs w:val="24"/>
+                <w:lang w:val="es-PE" w:eastAsia="es-PE"/>
+              </w:rPr>
+            </w:pPr>
+            <w:r>
+              <w:rPr>
+                <w:rFonts w:eastAsia="Times New Roman"/>
+                <w:color w:val="000000"/>
+                <w:lang w:val="es-PE" w:eastAsia="es-PE"/>
+              </w:rPr>
+              <w:t>Tipo</w:t>
+            </w:r>
+          </w:p>
+        </w:tc>
+        <w:tc>
+          <w:tcPr>
+            <w:tcW w:w="0" w:type="auto"/>
+            <w:tcBorders>
+              <w:top w:val="single" w:sz="8" w:space="0" w:color="000000"/>
+              <w:left w:val="single" w:sz="8" w:space="0" w:color="000000"/>
+              <w:bottom w:val="single" w:sz="8" w:space="0" w:color="000000"/>
+              <w:right w:val="single" w:sz="8" w:space="0" w:color="000000"/>
+            </w:tcBorders>
+            <w:tcMar>
+              <w:top w:w="100" w:type="dxa"/>
+              <w:left w:w="100" w:type="dxa"/>
+              <w:bottom w:w="100" w:type="dxa"/>
+              <w:right w:w="100" w:type="dxa"/>
+            </w:tcMar>
+            <w:hideMark/>
+          </w:tcPr>
+          <w:p>
+            <w:pPr>
+              <w:spacing w:after="0" w:line="240" w:lineRule="auto"/>
+              <w:contextualSpacing w:val="0"/>
+              <w:rPr>
+                <w:rFonts w:ascii="Times New Roman" w:eastAsia="Times New Roman" w:hAnsi="Times New Roman" w:cs="Times New Roman"/>
+                <w:sz w:val="24"/>
+                <w:szCs w:val="24"/>
+                <w:lang w:val="es-PE" w:eastAsia="es-PE"/>
+              </w:rPr>
+            </w:pPr>
+            <w:r>
+              <w:rPr>
+                <w:rFonts w:eastAsia="Times New Roman"/>
+                <w:color w:val="000000"/>
+                <w:lang w:val="es-PE" w:eastAsia="es-PE"/>
+              </w:rPr>
+              <w:t>Descripción</w:t>
+            </w:r>
+          </w:p>
+        </w:tc>
+        <w:tc>
+          <w:tcPr>
+            <w:tcW w:w="0" w:type="auto"/>
+            <w:tcBorders>
+              <w:top w:val="single" w:sz="8" w:space="0" w:color="000000"/>
+              <w:left w:val="single" w:sz="8" w:space="0" w:color="000000"/>
+              <w:bottom w:val="single" w:sz="8" w:space="0" w:color="000000"/>
+              <w:right w:val="single" w:sz="8" w:space="0" w:color="000000"/>
+            </w:tcBorders>
+            <w:tcMar>
+              <w:top w:w="100" w:type="dxa"/>
+              <w:left w:w="100" w:type="dxa"/>
+              <w:bottom w:w="100" w:type="dxa"/>
+              <w:right w:w="100" w:type="dxa"/>
+            </w:tcMar>
+            <w:hideMark/>
+          </w:tcPr>
+          <w:p>
+            <w:pPr>
+              <w:spacing w:after="0" w:line="240" w:lineRule="auto"/>
+              <w:contextualSpacing w:val="0"/>
+              <w:rPr>
+                <w:rFonts w:ascii="Times New Roman" w:eastAsia="Times New Roman" w:hAnsi="Times New Roman" w:cs="Times New Roman"/>
+                <w:sz w:val="24"/>
+                <w:szCs w:val="24"/>
+                <w:lang w:val="es-PE" w:eastAsia="es-PE"/>
+              </w:rPr>
+            </w:pPr>
+            <w:r>
+              <w:rPr>
+                <w:rFonts w:eastAsia="Times New Roman"/>
+                <w:color w:val="000000"/>
+                <w:lang w:val="es-PE" w:eastAsia="es-PE"/>
+              </w:rPr>
+              <w:t>Módulo</w:t>
+            </w:r>
+          </w:p>
+        </w:tc>
+      </w:tr>
+      <w:tr>
+        <w:trPr>
+          <w:trHeight w:hRule="exact" w:val="591"/>
+        </w:trPr>
+        <w:tc>
+          <w:tcPr>
+            <w:tcW w:w="0" w:type="auto"/>
+            <w:tcBorders>
+              <w:top w:val="single" w:sz="8" w:space="0" w:color="000000"/>
+              <w:left w:val="single" w:sz="8" w:space="0" w:color="000000"/>
+              <w:bottom w:val="single" w:sz="8" w:space="0" w:color="000000"/>
+              <w:right w:val="single" w:sz="8" w:space="0" w:color="000000"/>
+            </w:tcBorders>
+            <w:tcMar>
+              <w:top w:w="100" w:type="dxa"/>
+              <w:left w:w="100" w:type="dxa"/>
+              <w:bottom w:w="100" w:type="dxa"/>
+              <w:right w:w="100" w:type="dxa"/>
+            </w:tcMar>
+            <w:hideMark/>
+          </w:tcPr>
+          <w:p>
+            <w:pPr>
+              <w:spacing w:after="0" w:line="240" w:lineRule="auto"/>
+              <w:contextualSpacing w:val="0"/>
+              <w:rPr>
+                <w:rFonts w:ascii="Times New Roman" w:eastAsia="Times New Roman" w:hAnsi="Times New Roman" w:cs="Times New Roman"/>
+                <w:sz w:val="24"/>
+                <w:szCs w:val="24"/>
+                <w:lang w:val="es-PE" w:eastAsia="es-PE"/>
+              </w:rPr>
+            </w:pPr>
+          </w:p>
+        </w:tc>
+        <w:tc>
+          <w:tcPr>
+            <w:tcW w:w="0" w:type="auto"/>
+            <w:tcBorders>
+              <w:top w:val="single" w:sz="8" w:space="0" w:color="000000"/>
+              <w:left w:val="single" w:sz="8" w:space="0" w:color="000000"/>
+              <w:bottom w:val="single" w:sz="8" w:space="0" w:color="000000"/>
+              <w:right w:val="single" w:sz="8" w:space="0" w:color="000000"/>
+            </w:tcBorders>
+            <w:tcMar>
+              <w:top w:w="100" w:type="dxa"/>
+              <w:left w:w="100" w:type="dxa"/>
+              <w:bottom w:w="100" w:type="dxa"/>
+              <w:right w:w="100" w:type="dxa"/>
+            </w:tcMar>
+            <w:hideMark/>
+          </w:tcPr>
+          <w:p>
+            <w:pPr>
+              <w:spacing w:after="0" w:line="240" w:lineRule="auto"/>
+              <w:contextualSpacing w:val="0"/>
+              <w:rPr>
+                <w:rFonts w:ascii="Times New Roman" w:eastAsia="Times New Roman" w:hAnsi="Times New Roman" w:cs="Times New Roman"/>
+                <w:sz w:val="24"/>
+                <w:szCs w:val="24"/>
+                <w:lang w:val="es-PE" w:eastAsia="es-PE"/>
+              </w:rPr>
+            </w:pPr>
+          </w:p>
+        </w:tc>
+        <w:tc>
+          <w:tcPr>
+            <w:tcW w:w="0" w:type="auto"/>
+            <w:tcBorders>
+              <w:top w:val="single" w:sz="8" w:space="0" w:color="000000"/>
+              <w:left w:val="single" w:sz="8" w:space="0" w:color="000000"/>
+              <w:bottom w:val="single" w:sz="8" w:space="0" w:color="000000"/>
+              <w:right w:val="single" w:sz="8" w:space="0" w:color="000000"/>
+            </w:tcBorders>
+            <w:tcMar>
+              <w:top w:w="100" w:type="dxa"/>
+              <w:left w:w="100" w:type="dxa"/>
+              <w:bottom w:w="100" w:type="dxa"/>
+              <w:right w:w="100" w:type="dxa"/>
+            </w:tcMar>
+            <w:hideMark/>
+          </w:tcPr>
+          <w:p>
+            <w:pPr>
+              <w:spacing w:after="0" w:line="240" w:lineRule="auto"/>
+              <w:contextualSpacing w:val="0"/>
+              <w:rPr>
+                <w:rFonts w:ascii="Times New Roman" w:eastAsia="Times New Roman" w:hAnsi="Times New Roman" w:cs="Times New Roman"/>
+                <w:sz w:val="24"/>
+                <w:szCs w:val="24"/>
+                <w:lang w:val="es-PE" w:eastAsia="es-PE"/>
+              </w:rPr>
+            </w:pPr>
+          </w:p>
+        </w:tc>
+        <w:tc>
+          <w:tcPr>
+            <w:tcW w:w="0" w:type="auto"/>
+            <w:tcBorders>
+              <w:top w:val="single" w:sz="8" w:space="0" w:color="000000"/>
+              <w:left w:val="single" w:sz="8" w:space="0" w:color="000000"/>
+              <w:bottom w:val="single" w:sz="8" w:space="0" w:color="000000"/>
+              <w:right w:val="single" w:sz="8" w:space="0" w:color="000000"/>
+            </w:tcBorders>
+            <w:tcMar>
+              <w:top w:w="100" w:type="dxa"/>
+              <w:left w:w="100" w:type="dxa"/>
+              <w:bottom w:w="100" w:type="dxa"/>
+              <w:right w:w="100" w:type="dxa"/>
+            </w:tcMar>
+            <w:hideMark/>
+          </w:tcPr>
+          <w:p>
+            <w:pPr>
+              <w:spacing w:after="0" w:line="240" w:lineRule="auto"/>
+              <w:contextualSpacing w:val="0"/>
+              <w:rPr>
+                <w:rFonts w:ascii="Times New Roman" w:eastAsia="Times New Roman" w:hAnsi="Times New Roman" w:cs="Times New Roman"/>
+                <w:sz w:val="24"/>
+                <w:szCs w:val="24"/>
+                <w:lang w:val="es-PE" w:eastAsia="es-PE"/>
+              </w:rPr>
+            </w:pPr>
+          </w:p>
+        </w:tc>
+      </w:tr>
+      <w:tr>
+        <w:trPr>
+          <w:trHeight w:val="419"/>
+        </w:trPr>
+        <w:tc>
+          <w:tcPr>
+            <w:tcW w:w="0" w:type="auto"/>
+            <w:tcBorders>
+              <w:top w:val="single" w:sz="8" w:space="0" w:color="000000"/>
+              <w:left w:val="single" w:sz="8" w:space="0" w:color="000000"/>
+              <w:bottom w:val="single" w:sz="8" w:space="0" w:color="000000"/>
+              <w:right w:val="single" w:sz="8" w:space="0" w:color="000000"/>
+            </w:tcBorders>
+            <w:tcMar>
+              <w:top w:w="100" w:type="dxa"/>
+              <w:left w:w="100" w:type="dxa"/>
+              <w:bottom w:w="100" w:type="dxa"/>
+              <w:right w:w="100" w:type="dxa"/>
+            </w:tcMar>
+            <w:hideMark/>
+          </w:tcPr>
+          <w:p>
+            <w:pPr>
+              <w:spacing w:after="0" w:line="240" w:lineRule="auto"/>
+              <w:contextualSpacing w:val="0"/>
+              <w:rPr>
+                <w:rFonts w:ascii="Times New Roman" w:eastAsia="Times New Roman" w:hAnsi="Times New Roman" w:cs="Times New Roman"/>
+                <w:sz w:val="24"/>
+                <w:szCs w:val="24"/>
+                <w:lang w:val="es-PE" w:eastAsia="es-PE"/>
+              </w:rPr>
+            </w:pPr>
+          </w:p>
+        </w:tc>
+        <w:tc>
+          <w:tcPr>
+            <w:tcW w:w="0" w:type="auto"/>
+            <w:tcBorders>
+              <w:top w:val="single" w:sz="8" w:space="0" w:color="000000"/>
+              <w:left w:val="single" w:sz="8" w:space="0" w:color="000000"/>
+              <w:bottom w:val="single" w:sz="8" w:space="0" w:color="000000"/>
+              <w:right w:val="single" w:sz="8" w:space="0" w:color="000000"/>
+            </w:tcBorders>
+            <w:tcMar>
+              <w:top w:w="100" w:type="dxa"/>
+              <w:left w:w="100" w:type="dxa"/>
+              <w:bottom w:w="100" w:type="dxa"/>
+              <w:right w:w="100" w:type="dxa"/>
+            </w:tcMar>
+            <w:hideMark/>
+          </w:tcPr>
+          <w:p>
+            <w:pPr>
+              <w:spacing w:after="0" w:line="240" w:lineRule="auto"/>
+              <w:contextualSpacing w:val="0"/>
+              <w:rPr>
+                <w:rFonts w:ascii="Times New Roman" w:eastAsia="Times New Roman" w:hAnsi="Times New Roman" w:cs="Times New Roman"/>
+                <w:sz w:val="24"/>
+                <w:szCs w:val="24"/>
+                <w:lang w:val="es-PE" w:eastAsia="es-PE"/>
+              </w:rPr>
+            </w:pPr>
+          </w:p>
+        </w:tc>
+        <w:tc>
+          <w:tcPr>
+            <w:tcW w:w="0" w:type="auto"/>
+            <w:tcBorders>
+              <w:top w:val="single" w:sz="8" w:space="0" w:color="000000"/>
+              <w:left w:val="single" w:sz="8" w:space="0" w:color="000000"/>
+              <w:bottom w:val="single" w:sz="8" w:space="0" w:color="000000"/>
+              <w:right w:val="single" w:sz="8" w:space="0" w:color="000000"/>
+            </w:tcBorders>
+            <w:tcMar>
+              <w:top w:w="100" w:type="dxa"/>
+              <w:left w:w="100" w:type="dxa"/>
+              <w:bottom w:w="100" w:type="dxa"/>
+              <w:right w:w="100" w:type="dxa"/>
+            </w:tcMar>
+            <w:hideMark/>
+          </w:tcPr>
+          <w:p>
+            <w:pPr>
+              <w:spacing w:after="0" w:line="240" w:lineRule="auto"/>
+              <w:contextualSpacing w:val="0"/>
+              <w:rPr>
+                <w:rFonts w:ascii="Times New Roman" w:eastAsia="Times New Roman" w:hAnsi="Times New Roman" w:cs="Times New Roman"/>
+                <w:sz w:val="24"/>
+                <w:szCs w:val="24"/>
+                <w:lang w:val="es-PE" w:eastAsia="es-PE"/>
+              </w:rPr>
+            </w:pPr>
+          </w:p>
+        </w:tc>
+        <w:tc>
+          <w:tcPr>
+            <w:tcW w:w="0" w:type="auto"/>
+            <w:tcBorders>
+              <w:top w:val="single" w:sz="8" w:space="0" w:color="000000"/>
+              <w:left w:val="single" w:sz="8" w:space="0" w:color="000000"/>
+              <w:bottom w:val="single" w:sz="8" w:space="0" w:color="000000"/>
+              <w:right w:val="single" w:sz="8" w:space="0" w:color="000000"/>
+            </w:tcBorders>
+            <w:tcMar>
+              <w:top w:w="100" w:type="dxa"/>
+              <w:left w:w="100" w:type="dxa"/>
+              <w:bottom w:w="100" w:type="dxa"/>
+              <w:right w:w="100" w:type="dxa"/>
+            </w:tcMar>
+            <w:hideMark/>
+          </w:tcPr>
+          <w:p>
+            <w:pPr>
+              <w:spacing w:after="0" w:line="240" w:lineRule="auto"/>
+              <w:contextualSpacing w:val="0"/>
+              <w:rPr>
+                <w:rFonts w:ascii="Times New Roman" w:eastAsia="Times New Roman" w:hAnsi="Times New Roman" w:cs="Times New Roman"/>
+                <w:sz w:val="24"/>
+                <w:szCs w:val="24"/>
+                <w:lang w:val="es-PE" w:eastAsia="es-PE"/>
+              </w:rPr>
+            </w:pPr>
+          </w:p>
+        </w:tc>
+      </w:tr>
+    </w:tbl>
+    <w:p>
+      <w:pPr>
+        <w:rPr>
+          <w:sz w:val="32"/>
+          <w:szCs w:val="40"/>
+        </w:rPr>
+      </w:pPr>
+    </w:p>
     <w:p>
       <w:pPr>
         <w:pStyle w:val="Prrafodelista"/>
@@ -2057,6 +2488,439 @@
         <w:t>Formato para lista de impacto</w:t>
       </w:r>
     </w:p>
+    <w:tbl>
+      <w:tblPr>
+        <w:tblW w:w="8994" w:type="dxa"/>
+        <w:tblCellMar>
+          <w:top w:w="15" w:type="dxa"/>
+          <w:left w:w="15" w:type="dxa"/>
+          <w:bottom w:w="15" w:type="dxa"/>
+          <w:right w:w="15" w:type="dxa"/>
+        </w:tblCellMar>
+        <w:tblLook w:val="04A0" w:firstRow="1" w:lastRow="0" w:firstColumn="1" w:lastColumn="0" w:noHBand="0" w:noVBand="1"/>
+      </w:tblPr>
+      <w:tblGrid>
+        <w:gridCol w:w="1138"/>
+        <w:gridCol w:w="1701"/>
+        <w:gridCol w:w="3657"/>
+        <w:gridCol w:w="2498"/>
+      </w:tblGrid>
+      <w:tr>
+        <w:trPr>
+          <w:trHeight w:val="259"/>
+        </w:trPr>
+        <w:tc>
+          <w:tcPr>
+            <w:tcW w:w="0" w:type="auto"/>
+            <w:tcBorders>
+              <w:top w:val="single" w:sz="8" w:space="0" w:color="000000"/>
+              <w:left w:val="single" w:sz="8" w:space="0" w:color="000000"/>
+              <w:bottom w:val="single" w:sz="8" w:space="0" w:color="000000"/>
+              <w:right w:val="single" w:sz="8" w:space="0" w:color="000000"/>
+            </w:tcBorders>
+            <w:tcMar>
+              <w:top w:w="100" w:type="dxa"/>
+              <w:left w:w="100" w:type="dxa"/>
+              <w:bottom w:w="100" w:type="dxa"/>
+              <w:right w:w="100" w:type="dxa"/>
+            </w:tcMar>
+            <w:hideMark/>
+          </w:tcPr>
+          <w:p>
+            <w:pPr>
+              <w:spacing w:after="0" w:line="240" w:lineRule="auto"/>
+              <w:contextualSpacing w:val="0"/>
+              <w:rPr>
+                <w:rFonts w:ascii="Times New Roman" w:eastAsia="Times New Roman" w:hAnsi="Times New Roman" w:cs="Times New Roman"/>
+                <w:sz w:val="24"/>
+                <w:szCs w:val="24"/>
+                <w:lang w:val="es-PE" w:eastAsia="es-PE"/>
+              </w:rPr>
+            </w:pPr>
+            <w:r>
+              <w:rPr>
+                <w:rFonts w:eastAsia="Times New Roman"/>
+                <w:color w:val="000000"/>
+                <w:lang w:val="es-PE" w:eastAsia="es-PE"/>
+              </w:rPr>
+              <w:t>ID</w:t>
+            </w:r>
+          </w:p>
+        </w:tc>
+        <w:tc>
+          <w:tcPr>
+            <w:tcW w:w="0" w:type="auto"/>
+            <w:tcBorders>
+              <w:top w:val="single" w:sz="8" w:space="0" w:color="000000"/>
+              <w:left w:val="single" w:sz="8" w:space="0" w:color="000000"/>
+              <w:bottom w:val="single" w:sz="8" w:space="0" w:color="000000"/>
+              <w:right w:val="single" w:sz="8" w:space="0" w:color="000000"/>
+            </w:tcBorders>
+            <w:tcMar>
+              <w:top w:w="100" w:type="dxa"/>
+              <w:left w:w="100" w:type="dxa"/>
+              <w:bottom w:w="100" w:type="dxa"/>
+              <w:right w:w="100" w:type="dxa"/>
+            </w:tcMar>
+            <w:hideMark/>
+          </w:tcPr>
+          <w:p>
+            <w:pPr>
+              <w:spacing w:after="0" w:line="240" w:lineRule="auto"/>
+              <w:contextualSpacing w:val="0"/>
+              <w:rPr>
+                <w:rFonts w:ascii="Times New Roman" w:eastAsia="Times New Roman" w:hAnsi="Times New Roman" w:cs="Times New Roman"/>
+                <w:sz w:val="24"/>
+                <w:szCs w:val="24"/>
+                <w:lang w:val="es-PE" w:eastAsia="es-PE"/>
+              </w:rPr>
+            </w:pPr>
+            <w:r>
+              <w:rPr>
+                <w:rFonts w:eastAsia="Times New Roman"/>
+                <w:color w:val="000000"/>
+                <w:lang w:val="es-PE" w:eastAsia="es-PE"/>
+              </w:rPr>
+              <w:t>Tipo</w:t>
+            </w:r>
+          </w:p>
+        </w:tc>
+        <w:tc>
+          <w:tcPr>
+            <w:tcW w:w="0" w:type="auto"/>
+            <w:tcBorders>
+              <w:top w:val="single" w:sz="8" w:space="0" w:color="000000"/>
+              <w:left w:val="single" w:sz="8" w:space="0" w:color="000000"/>
+              <w:bottom w:val="single" w:sz="8" w:space="0" w:color="000000"/>
+              <w:right w:val="single" w:sz="8" w:space="0" w:color="000000"/>
+            </w:tcBorders>
+            <w:tcMar>
+              <w:top w:w="100" w:type="dxa"/>
+              <w:left w:w="100" w:type="dxa"/>
+              <w:bottom w:w="100" w:type="dxa"/>
+              <w:right w:w="100" w:type="dxa"/>
+            </w:tcMar>
+            <w:hideMark/>
+          </w:tcPr>
+          <w:p>
+            <w:pPr>
+              <w:spacing w:after="0" w:line="240" w:lineRule="auto"/>
+              <w:contextualSpacing w:val="0"/>
+              <w:rPr>
+                <w:rFonts w:ascii="Times New Roman" w:eastAsia="Times New Roman" w:hAnsi="Times New Roman" w:cs="Times New Roman"/>
+                <w:sz w:val="24"/>
+                <w:szCs w:val="24"/>
+                <w:lang w:val="es-PE" w:eastAsia="es-PE"/>
+              </w:rPr>
+            </w:pPr>
+            <w:r>
+              <w:rPr>
+                <w:rFonts w:eastAsia="Times New Roman"/>
+                <w:color w:val="000000"/>
+                <w:lang w:val="es-PE" w:eastAsia="es-PE"/>
+              </w:rPr>
+              <w:t>Descripción</w:t>
+            </w:r>
+          </w:p>
+        </w:tc>
+        <w:tc>
+          <w:tcPr>
+            <w:tcW w:w="0" w:type="auto"/>
+            <w:tcBorders>
+              <w:top w:val="single" w:sz="8" w:space="0" w:color="000000"/>
+              <w:left w:val="single" w:sz="8" w:space="0" w:color="000000"/>
+              <w:bottom w:val="single" w:sz="8" w:space="0" w:color="000000"/>
+              <w:right w:val="single" w:sz="8" w:space="0" w:color="000000"/>
+            </w:tcBorders>
+            <w:tcMar>
+              <w:top w:w="100" w:type="dxa"/>
+              <w:left w:w="100" w:type="dxa"/>
+              <w:bottom w:w="100" w:type="dxa"/>
+              <w:right w:w="100" w:type="dxa"/>
+            </w:tcMar>
+            <w:hideMark/>
+          </w:tcPr>
+          <w:p>
+            <w:pPr>
+              <w:spacing w:after="0" w:line="240" w:lineRule="auto"/>
+              <w:contextualSpacing w:val="0"/>
+              <w:rPr>
+                <w:rFonts w:ascii="Times New Roman" w:eastAsia="Times New Roman" w:hAnsi="Times New Roman" w:cs="Times New Roman"/>
+                <w:sz w:val="24"/>
+                <w:szCs w:val="24"/>
+                <w:lang w:val="es-PE" w:eastAsia="es-PE"/>
+              </w:rPr>
+            </w:pPr>
+            <w:r>
+              <w:rPr>
+                <w:rFonts w:eastAsia="Times New Roman"/>
+                <w:color w:val="000000"/>
+                <w:lang w:val="es-PE" w:eastAsia="es-PE"/>
+              </w:rPr>
+              <w:t>Módulo</w:t>
+            </w:r>
+          </w:p>
+        </w:tc>
+      </w:tr>
+      <w:tr>
+        <w:trPr>
+          <w:trHeight w:hRule="exact" w:val="293"/>
+        </w:trPr>
+        <w:tc>
+          <w:tcPr>
+            <w:tcW w:w="0" w:type="auto"/>
+            <w:tcBorders>
+              <w:top w:val="single" w:sz="8" w:space="0" w:color="000000"/>
+              <w:left w:val="single" w:sz="8" w:space="0" w:color="000000"/>
+              <w:bottom w:val="single" w:sz="8" w:space="0" w:color="000000"/>
+              <w:right w:val="single" w:sz="8" w:space="0" w:color="000000"/>
+            </w:tcBorders>
+            <w:tcMar>
+              <w:top w:w="100" w:type="dxa"/>
+              <w:left w:w="100" w:type="dxa"/>
+              <w:bottom w:w="100" w:type="dxa"/>
+              <w:right w:w="100" w:type="dxa"/>
+            </w:tcMar>
+            <w:hideMark/>
+          </w:tcPr>
+          <w:p>
+            <w:pPr>
+              <w:spacing w:after="0" w:line="240" w:lineRule="auto"/>
+              <w:contextualSpacing w:val="0"/>
+              <w:rPr>
+                <w:rFonts w:ascii="Times New Roman" w:eastAsia="Times New Roman" w:hAnsi="Times New Roman" w:cs="Times New Roman"/>
+                <w:sz w:val="24"/>
+                <w:szCs w:val="24"/>
+                <w:lang w:val="es-PE" w:eastAsia="es-PE"/>
+              </w:rPr>
+            </w:pPr>
+          </w:p>
+        </w:tc>
+        <w:tc>
+          <w:tcPr>
+            <w:tcW w:w="0" w:type="auto"/>
+            <w:tcBorders>
+              <w:top w:val="single" w:sz="8" w:space="0" w:color="000000"/>
+              <w:left w:val="single" w:sz="8" w:space="0" w:color="000000"/>
+              <w:bottom w:val="single" w:sz="8" w:space="0" w:color="000000"/>
+              <w:right w:val="single" w:sz="8" w:space="0" w:color="000000"/>
+            </w:tcBorders>
+            <w:tcMar>
+              <w:top w:w="100" w:type="dxa"/>
+              <w:left w:w="100" w:type="dxa"/>
+              <w:bottom w:w="100" w:type="dxa"/>
+              <w:right w:w="100" w:type="dxa"/>
+            </w:tcMar>
+            <w:hideMark/>
+          </w:tcPr>
+          <w:p>
+            <w:pPr>
+              <w:spacing w:after="0" w:line="240" w:lineRule="auto"/>
+              <w:contextualSpacing w:val="0"/>
+              <w:rPr>
+                <w:rFonts w:ascii="Times New Roman" w:eastAsia="Times New Roman" w:hAnsi="Times New Roman" w:cs="Times New Roman"/>
+                <w:sz w:val="24"/>
+                <w:szCs w:val="24"/>
+                <w:lang w:val="es-PE" w:eastAsia="es-PE"/>
+              </w:rPr>
+            </w:pPr>
+          </w:p>
+        </w:tc>
+        <w:tc>
+          <w:tcPr>
+            <w:tcW w:w="0" w:type="auto"/>
+            <w:tcBorders>
+              <w:top w:val="single" w:sz="8" w:space="0" w:color="000000"/>
+              <w:left w:val="single" w:sz="8" w:space="0" w:color="000000"/>
+              <w:bottom w:val="single" w:sz="8" w:space="0" w:color="000000"/>
+              <w:right w:val="single" w:sz="8" w:space="0" w:color="000000"/>
+            </w:tcBorders>
+            <w:tcMar>
+              <w:top w:w="100" w:type="dxa"/>
+              <w:left w:w="100" w:type="dxa"/>
+              <w:bottom w:w="100" w:type="dxa"/>
+              <w:right w:w="100" w:type="dxa"/>
+            </w:tcMar>
+            <w:hideMark/>
+          </w:tcPr>
+          <w:p>
+            <w:pPr>
+              <w:spacing w:after="0" w:line="240" w:lineRule="auto"/>
+              <w:contextualSpacing w:val="0"/>
+              <w:rPr>
+                <w:rFonts w:ascii="Times New Roman" w:eastAsia="Times New Roman" w:hAnsi="Times New Roman" w:cs="Times New Roman"/>
+                <w:sz w:val="24"/>
+                <w:szCs w:val="24"/>
+                <w:lang w:val="es-PE" w:eastAsia="es-PE"/>
+              </w:rPr>
+            </w:pPr>
+          </w:p>
+        </w:tc>
+        <w:tc>
+          <w:tcPr>
+            <w:tcW w:w="0" w:type="auto"/>
+            <w:tcBorders>
+              <w:top w:val="single" w:sz="8" w:space="0" w:color="000000"/>
+              <w:left w:val="single" w:sz="8" w:space="0" w:color="000000"/>
+              <w:bottom w:val="single" w:sz="8" w:space="0" w:color="000000"/>
+              <w:right w:val="single" w:sz="8" w:space="0" w:color="000000"/>
+            </w:tcBorders>
+            <w:tcMar>
+              <w:top w:w="100" w:type="dxa"/>
+              <w:left w:w="100" w:type="dxa"/>
+              <w:bottom w:w="100" w:type="dxa"/>
+              <w:right w:w="100" w:type="dxa"/>
+            </w:tcMar>
+            <w:hideMark/>
+          </w:tcPr>
+          <w:p>
+            <w:pPr>
+              <w:spacing w:after="0" w:line="240" w:lineRule="auto"/>
+              <w:contextualSpacing w:val="0"/>
+              <w:rPr>
+                <w:rFonts w:ascii="Times New Roman" w:eastAsia="Times New Roman" w:hAnsi="Times New Roman" w:cs="Times New Roman"/>
+                <w:sz w:val="24"/>
+                <w:szCs w:val="24"/>
+                <w:lang w:val="es-PE" w:eastAsia="es-PE"/>
+              </w:rPr>
+            </w:pPr>
+          </w:p>
+        </w:tc>
+      </w:tr>
+      <w:tr>
+        <w:trPr>
+          <w:trHeight w:val="261"/>
+        </w:trPr>
+        <w:tc>
+          <w:tcPr>
+            <w:tcW w:w="0" w:type="auto"/>
+            <w:tcBorders>
+              <w:top w:val="single" w:sz="8" w:space="0" w:color="000000"/>
+              <w:left w:val="single" w:sz="8" w:space="0" w:color="000000"/>
+              <w:bottom w:val="single" w:sz="8" w:space="0" w:color="000000"/>
+              <w:right w:val="single" w:sz="8" w:space="0" w:color="000000"/>
+            </w:tcBorders>
+            <w:tcMar>
+              <w:top w:w="100" w:type="dxa"/>
+              <w:left w:w="100" w:type="dxa"/>
+              <w:bottom w:w="100" w:type="dxa"/>
+              <w:right w:w="100" w:type="dxa"/>
+            </w:tcMar>
+            <w:hideMark/>
+          </w:tcPr>
+          <w:p>
+            <w:pPr>
+              <w:spacing w:after="0" w:line="240" w:lineRule="auto"/>
+              <w:contextualSpacing w:val="0"/>
+              <w:rPr>
+                <w:rFonts w:ascii="Times New Roman" w:eastAsia="Times New Roman" w:hAnsi="Times New Roman" w:cs="Times New Roman"/>
+                <w:sz w:val="24"/>
+                <w:szCs w:val="24"/>
+                <w:lang w:val="es-PE" w:eastAsia="es-PE"/>
+              </w:rPr>
+            </w:pPr>
+          </w:p>
+        </w:tc>
+        <w:tc>
+          <w:tcPr>
+            <w:tcW w:w="0" w:type="auto"/>
+            <w:tcBorders>
+              <w:top w:val="single" w:sz="8" w:space="0" w:color="000000"/>
+              <w:left w:val="single" w:sz="8" w:space="0" w:color="000000"/>
+              <w:bottom w:val="single" w:sz="8" w:space="0" w:color="000000"/>
+              <w:right w:val="single" w:sz="8" w:space="0" w:color="000000"/>
+            </w:tcBorders>
+            <w:tcMar>
+              <w:top w:w="100" w:type="dxa"/>
+              <w:left w:w="100" w:type="dxa"/>
+              <w:bottom w:w="100" w:type="dxa"/>
+              <w:right w:w="100" w:type="dxa"/>
+            </w:tcMar>
+            <w:hideMark/>
+          </w:tcPr>
+          <w:p>
+            <w:pPr>
+              <w:spacing w:after="0" w:line="240" w:lineRule="auto"/>
+              <w:contextualSpacing w:val="0"/>
+              <w:rPr>
+                <w:rFonts w:ascii="Times New Roman" w:eastAsia="Times New Roman" w:hAnsi="Times New Roman" w:cs="Times New Roman"/>
+                <w:sz w:val="24"/>
+                <w:szCs w:val="24"/>
+                <w:lang w:val="es-PE" w:eastAsia="es-PE"/>
+              </w:rPr>
+            </w:pPr>
+          </w:p>
+        </w:tc>
+        <w:tc>
+          <w:tcPr>
+            <w:tcW w:w="0" w:type="auto"/>
+            <w:tcBorders>
+              <w:top w:val="single" w:sz="8" w:space="0" w:color="000000"/>
+              <w:left w:val="single" w:sz="8" w:space="0" w:color="000000"/>
+              <w:bottom w:val="single" w:sz="8" w:space="0" w:color="000000"/>
+              <w:right w:val="single" w:sz="8" w:space="0" w:color="000000"/>
+            </w:tcBorders>
+            <w:tcMar>
+              <w:top w:w="100" w:type="dxa"/>
+              <w:left w:w="100" w:type="dxa"/>
+              <w:bottom w:w="100" w:type="dxa"/>
+              <w:right w:w="100" w:type="dxa"/>
+            </w:tcMar>
+            <w:hideMark/>
+          </w:tcPr>
+          <w:p>
+            <w:pPr>
+              <w:spacing w:after="0" w:line="240" w:lineRule="auto"/>
+              <w:contextualSpacing w:val="0"/>
+              <w:rPr>
+                <w:rFonts w:ascii="Times New Roman" w:eastAsia="Times New Roman" w:hAnsi="Times New Roman" w:cs="Times New Roman"/>
+                <w:sz w:val="24"/>
+                <w:szCs w:val="24"/>
+                <w:lang w:val="es-PE" w:eastAsia="es-PE"/>
+              </w:rPr>
+            </w:pPr>
+          </w:p>
+        </w:tc>
+        <w:tc>
+          <w:tcPr>
+            <w:tcW w:w="0" w:type="auto"/>
+            <w:tcBorders>
+              <w:top w:val="single" w:sz="8" w:space="0" w:color="000000"/>
+              <w:left w:val="single" w:sz="8" w:space="0" w:color="000000"/>
+              <w:bottom w:val="single" w:sz="8" w:space="0" w:color="000000"/>
+              <w:right w:val="single" w:sz="8" w:space="0" w:color="000000"/>
+            </w:tcBorders>
+            <w:tcMar>
+              <w:top w:w="100" w:type="dxa"/>
+              <w:left w:w="100" w:type="dxa"/>
+              <w:bottom w:w="100" w:type="dxa"/>
+              <w:right w:w="100" w:type="dxa"/>
+            </w:tcMar>
+            <w:hideMark/>
+          </w:tcPr>
+          <w:p>
+            <w:pPr>
+              <w:spacing w:after="0" w:line="240" w:lineRule="auto"/>
+              <w:contextualSpacing w:val="0"/>
+              <w:rPr>
+                <w:rFonts w:ascii="Times New Roman" w:eastAsia="Times New Roman" w:hAnsi="Times New Roman" w:cs="Times New Roman"/>
+                <w:sz w:val="24"/>
+                <w:szCs w:val="24"/>
+                <w:lang w:val="es-PE" w:eastAsia="es-PE"/>
+              </w:rPr>
+            </w:pPr>
+          </w:p>
+        </w:tc>
+      </w:tr>
+    </w:tbl>
+    <w:p>
+      <w:pPr>
+        <w:rPr>
+          <w:sz w:val="32"/>
+          <w:szCs w:val="40"/>
+        </w:rPr>
+      </w:pPr>
+    </w:p>
     <w:p>
       <w:pPr>
         <w:pStyle w:val="Prrafodelista"/>
@@ -2077,6 +2941,331 @@
         <w:t>Matriz CU vs Clases</w:t>
       </w:r>
     </w:p>
+    <w:tbl>
+      <w:tblPr>
+        <w:tblW w:w="9026" w:type="dxa"/>
+        <w:tblCellMar>
+          <w:top w:w="15" w:type="dxa"/>
+          <w:left w:w="15" w:type="dxa"/>
+          <w:bottom w:w="15" w:type="dxa"/>
+          <w:right w:w="15" w:type="dxa"/>
+        </w:tblCellMar>
+        <w:tblLook w:val="04A0" w:firstRow="1" w:lastRow="0" w:firstColumn="1" w:lastColumn="0" w:noHBand="0" w:noVBand="1"/>
+      </w:tblPr>
+      <w:tblGrid>
+        <w:gridCol w:w="3172"/>
+        <w:gridCol w:w="2927"/>
+        <w:gridCol w:w="2927"/>
+      </w:tblGrid>
+      <w:tr>
+        <w:tc>
+          <w:tcPr>
+            <w:tcW w:w="0" w:type="auto"/>
+            <w:tcBorders>
+              <w:top w:val="single" w:sz="8" w:space="0" w:color="000000"/>
+              <w:left w:val="single" w:sz="8" w:space="0" w:color="000000"/>
+              <w:bottom w:val="single" w:sz="8" w:space="0" w:color="000000"/>
+              <w:right w:val="single" w:sz="8" w:space="0" w:color="000000"/>
+            </w:tcBorders>
+            <w:tcMar>
+              <w:top w:w="100" w:type="dxa"/>
+              <w:left w:w="100" w:type="dxa"/>
+              <w:bottom w:w="100" w:type="dxa"/>
+              <w:right w:w="100" w:type="dxa"/>
+            </w:tcMar>
+            <w:hideMark/>
+          </w:tcPr>
+          <w:p>
+            <w:pPr>
+              <w:spacing w:after="0" w:line="240" w:lineRule="auto"/>
+              <w:contextualSpacing w:val="0"/>
+              <w:rPr>
+                <w:rFonts w:ascii="Times New Roman" w:eastAsia="Times New Roman" w:hAnsi="Times New Roman" w:cs="Times New Roman"/>
+                <w:sz w:val="24"/>
+                <w:szCs w:val="24"/>
+                <w:lang w:val="es-PE" w:eastAsia="es-PE"/>
+              </w:rPr>
+            </w:pPr>
+          </w:p>
+        </w:tc>
+        <w:tc>
+          <w:tcPr>
+            <w:tcW w:w="0" w:type="auto"/>
+            <w:tcBorders>
+              <w:top w:val="single" w:sz="8" w:space="0" w:color="000000"/>
+              <w:left w:val="single" w:sz="8" w:space="0" w:color="000000"/>
+              <w:bottom w:val="single" w:sz="8" w:space="0" w:color="000000"/>
+              <w:right w:val="single" w:sz="8" w:space="0" w:color="000000"/>
+            </w:tcBorders>
+            <w:tcMar>
+              <w:top w:w="100" w:type="dxa"/>
+              <w:left w:w="100" w:type="dxa"/>
+              <w:bottom w:w="100" w:type="dxa"/>
+              <w:right w:w="100" w:type="dxa"/>
+            </w:tcMar>
+            <w:hideMark/>
+          </w:tcPr>
+          <w:p>
+            <w:pPr>
+              <w:spacing w:after="0" w:line="240" w:lineRule="auto"/>
+              <w:contextualSpacing w:val="0"/>
+              <w:rPr>
+                <w:rFonts w:ascii="Times New Roman" w:eastAsia="Times New Roman" w:hAnsi="Times New Roman" w:cs="Times New Roman"/>
+                <w:sz w:val="24"/>
+                <w:szCs w:val="24"/>
+                <w:lang w:val="es-PE" w:eastAsia="es-PE"/>
+              </w:rPr>
+            </w:pPr>
+            <w:r>
+              <w:rPr>
+                <w:rFonts w:eastAsia="Times New Roman"/>
+                <w:color w:val="000000"/>
+                <w:lang w:val="es-PE" w:eastAsia="es-PE"/>
+              </w:rPr>
+              <w:t>CU001</w:t>
+            </w:r>
+          </w:p>
+        </w:tc>
+        <w:tc>
+          <w:tcPr>
+            <w:tcW w:w="0" w:type="auto"/>
+            <w:tcBorders>
+              <w:top w:val="single" w:sz="8" w:space="0" w:color="000000"/>
+              <w:left w:val="single" w:sz="8" w:space="0" w:color="000000"/>
+              <w:bottom w:val="single" w:sz="8" w:space="0" w:color="000000"/>
+              <w:right w:val="single" w:sz="8" w:space="0" w:color="000000"/>
+            </w:tcBorders>
+            <w:tcMar>
+              <w:top w:w="100" w:type="dxa"/>
+              <w:left w:w="100" w:type="dxa"/>
+              <w:bottom w:w="100" w:type="dxa"/>
+              <w:right w:w="100" w:type="dxa"/>
+            </w:tcMar>
+            <w:hideMark/>
+          </w:tcPr>
+          <w:p>
+            <w:pPr>
+              <w:spacing w:after="0" w:line="240" w:lineRule="auto"/>
+              <w:contextualSpacing w:val="0"/>
+              <w:rPr>
+                <w:rFonts w:ascii="Times New Roman" w:eastAsia="Times New Roman" w:hAnsi="Times New Roman" w:cs="Times New Roman"/>
+                <w:sz w:val="24"/>
+                <w:szCs w:val="24"/>
+                <w:lang w:val="es-PE" w:eastAsia="es-PE"/>
+              </w:rPr>
+            </w:pPr>
+            <w:r>
+              <w:rPr>
+                <w:rFonts w:eastAsia="Times New Roman"/>
+                <w:color w:val="000000"/>
+                <w:lang w:val="es-PE" w:eastAsia="es-PE"/>
+              </w:rPr>
+              <w:t>CU002</w:t>
+            </w:r>
+          </w:p>
+        </w:tc>
+      </w:tr>
+      <w:tr>
+        <w:tc>
+          <w:tcPr>
+            <w:tcW w:w="0" w:type="auto"/>
+            <w:tcBorders>
+              <w:top w:val="single" w:sz="8" w:space="0" w:color="000000"/>
+              <w:left w:val="single" w:sz="8" w:space="0" w:color="000000"/>
+              <w:bottom w:val="single" w:sz="8" w:space="0" w:color="000000"/>
+              <w:right w:val="single" w:sz="8" w:space="0" w:color="000000"/>
+            </w:tcBorders>
+            <w:tcMar>
+              <w:top w:w="100" w:type="dxa"/>
+              <w:left w:w="100" w:type="dxa"/>
+              <w:bottom w:w="100" w:type="dxa"/>
+              <w:right w:w="100" w:type="dxa"/>
+            </w:tcMar>
+            <w:hideMark/>
+          </w:tcPr>
+          <w:p>
+            <w:pPr>
+              <w:spacing w:after="0" w:line="240" w:lineRule="auto"/>
+              <w:contextualSpacing w:val="0"/>
+              <w:rPr>
+                <w:rFonts w:ascii="Times New Roman" w:eastAsia="Times New Roman" w:hAnsi="Times New Roman" w:cs="Times New Roman"/>
+                <w:sz w:val="24"/>
+                <w:szCs w:val="24"/>
+                <w:lang w:val="es-PE" w:eastAsia="es-PE"/>
+              </w:rPr>
+            </w:pPr>
+            <w:r>
+              <w:rPr>
+                <w:rFonts w:eastAsia="Times New Roman"/>
+                <w:color w:val="000000"/>
+                <w:lang w:val="es-PE" w:eastAsia="es-PE"/>
+              </w:rPr>
+              <w:t>clase01</w:t>
+            </w:r>
+          </w:p>
+        </w:tc>
+        <w:tc>
+          <w:tcPr>
+            <w:tcW w:w="0" w:type="auto"/>
+            <w:tcBorders>
+              <w:top w:val="single" w:sz="8" w:space="0" w:color="000000"/>
+              <w:left w:val="single" w:sz="8" w:space="0" w:color="000000"/>
+              <w:bottom w:val="single" w:sz="8" w:space="0" w:color="000000"/>
+              <w:right w:val="single" w:sz="8" w:space="0" w:color="000000"/>
+            </w:tcBorders>
+            <w:tcMar>
+              <w:top w:w="100" w:type="dxa"/>
+              <w:left w:w="100" w:type="dxa"/>
+              <w:bottom w:w="100" w:type="dxa"/>
+              <w:right w:w="100" w:type="dxa"/>
+            </w:tcMar>
+            <w:hideMark/>
+          </w:tcPr>
+          <w:p>
+            <w:pPr>
+              <w:spacing w:after="0" w:line="240" w:lineRule="auto"/>
+              <w:contextualSpacing w:val="0"/>
+              <w:rPr>
+                <w:rFonts w:ascii="Times New Roman" w:eastAsia="Times New Roman" w:hAnsi="Times New Roman" w:cs="Times New Roman"/>
+                <w:sz w:val="24"/>
+                <w:szCs w:val="24"/>
+                <w:lang w:val="es-PE" w:eastAsia="es-PE"/>
+              </w:rPr>
+            </w:pPr>
+          </w:p>
+        </w:tc>
+        <w:tc>
+          <w:tcPr>
+            <w:tcW w:w="0" w:type="auto"/>
+            <w:tcBorders>
+              <w:top w:val="single" w:sz="8" w:space="0" w:color="000000"/>
+              <w:left w:val="single" w:sz="8" w:space="0" w:color="000000"/>
+              <w:bottom w:val="single" w:sz="8" w:space="0" w:color="000000"/>
+              <w:right w:val="single" w:sz="8" w:space="0" w:color="000000"/>
+            </w:tcBorders>
+            <w:tcMar>
+              <w:top w:w="100" w:type="dxa"/>
+              <w:left w:w="100" w:type="dxa"/>
+              <w:bottom w:w="100" w:type="dxa"/>
+              <w:right w:w="100" w:type="dxa"/>
+            </w:tcMar>
+            <w:hideMark/>
+          </w:tcPr>
+          <w:p>
+            <w:pPr>
+              <w:spacing w:after="0" w:line="240" w:lineRule="auto"/>
+              <w:contextualSpacing w:val="0"/>
+              <w:rPr>
+                <w:rFonts w:ascii="Times New Roman" w:eastAsia="Times New Roman" w:hAnsi="Times New Roman" w:cs="Times New Roman"/>
+                <w:sz w:val="24"/>
+                <w:szCs w:val="24"/>
+                <w:lang w:val="es-PE" w:eastAsia="es-PE"/>
+              </w:rPr>
+            </w:pPr>
+          </w:p>
+        </w:tc>
+      </w:tr>
+      <w:tr>
+        <w:tc>
+          <w:tcPr>
+            <w:tcW w:w="0" w:type="auto"/>
+            <w:tcBorders>
+              <w:top w:val="single" w:sz="8" w:space="0" w:color="000000"/>
+              <w:left w:val="single" w:sz="8" w:space="0" w:color="000000"/>
+              <w:bottom w:val="single" w:sz="8" w:space="0" w:color="000000"/>
+              <w:right w:val="single" w:sz="8" w:space="0" w:color="000000"/>
+            </w:tcBorders>
+            <w:tcMar>
+              <w:top w:w="100" w:type="dxa"/>
+              <w:left w:w="100" w:type="dxa"/>
+              <w:bottom w:w="100" w:type="dxa"/>
+              <w:right w:w="100" w:type="dxa"/>
+            </w:tcMar>
+            <w:hideMark/>
+          </w:tcPr>
+          <w:p>
+            <w:pPr>
+              <w:spacing w:after="0" w:line="240" w:lineRule="auto"/>
+              <w:contextualSpacing w:val="0"/>
+              <w:rPr>
+                <w:rFonts w:ascii="Times New Roman" w:eastAsia="Times New Roman" w:hAnsi="Times New Roman" w:cs="Times New Roman"/>
+                <w:sz w:val="24"/>
+                <w:szCs w:val="24"/>
+                <w:lang w:val="es-PE" w:eastAsia="es-PE"/>
+              </w:rPr>
+            </w:pPr>
+            <w:r>
+              <w:rPr>
+                <w:rFonts w:eastAsia="Times New Roman"/>
+                <w:color w:val="000000"/>
+                <w:lang w:val="es-PE" w:eastAsia="es-PE"/>
+              </w:rPr>
+              <w:t>clase02</w:t>
+            </w:r>
+          </w:p>
+        </w:tc>
+        <w:tc>
+          <w:tcPr>
+            <w:tcW w:w="0" w:type="auto"/>
+            <w:tcBorders>
+              <w:top w:val="single" w:sz="8" w:space="0" w:color="000000"/>
+              <w:left w:val="single" w:sz="8" w:space="0" w:color="000000"/>
+              <w:bottom w:val="single" w:sz="8" w:space="0" w:color="000000"/>
+              <w:right w:val="single" w:sz="8" w:space="0" w:color="000000"/>
+            </w:tcBorders>
+            <w:tcMar>
+              <w:top w:w="100" w:type="dxa"/>
+              <w:left w:w="100" w:type="dxa"/>
+              <w:bottom w:w="100" w:type="dxa"/>
+              <w:right w:w="100" w:type="dxa"/>
+            </w:tcMar>
+            <w:hideMark/>
+          </w:tcPr>
+          <w:p>
+            <w:pPr>
+              <w:spacing w:after="0" w:line="240" w:lineRule="auto"/>
+              <w:contextualSpacing w:val="0"/>
+              <w:rPr>
+                <w:rFonts w:ascii="Times New Roman" w:eastAsia="Times New Roman" w:hAnsi="Times New Roman" w:cs="Times New Roman"/>
+                <w:sz w:val="24"/>
+                <w:szCs w:val="24"/>
+                <w:lang w:val="es-PE" w:eastAsia="es-PE"/>
+              </w:rPr>
+            </w:pPr>
+          </w:p>
+        </w:tc>
+        <w:tc>
+          <w:tcPr>
+            <w:tcW w:w="0" w:type="auto"/>
+            <w:tcBorders>
+              <w:top w:val="single" w:sz="8" w:space="0" w:color="000000"/>
+              <w:left w:val="single" w:sz="8" w:space="0" w:color="000000"/>
+              <w:bottom w:val="single" w:sz="8" w:space="0" w:color="000000"/>
+              <w:right w:val="single" w:sz="8" w:space="0" w:color="000000"/>
+            </w:tcBorders>
+            <w:tcMar>
+              <w:top w:w="100" w:type="dxa"/>
+              <w:left w:w="100" w:type="dxa"/>
+              <w:bottom w:w="100" w:type="dxa"/>
+              <w:right w:w="100" w:type="dxa"/>
+            </w:tcMar>
+            <w:hideMark/>
+          </w:tcPr>
+          <w:p>
+            <w:pPr>
+              <w:spacing w:after="0" w:line="240" w:lineRule="auto"/>
+              <w:contextualSpacing w:val="0"/>
+              <w:rPr>
+                <w:rFonts w:ascii="Times New Roman" w:eastAsia="Times New Roman" w:hAnsi="Times New Roman" w:cs="Times New Roman"/>
+                <w:sz w:val="24"/>
+                <w:szCs w:val="24"/>
+                <w:lang w:val="es-PE" w:eastAsia="es-PE"/>
+              </w:rPr>
+            </w:pPr>
+          </w:p>
+        </w:tc>
+      </w:tr>
+    </w:tbl>
     <w:p>
       <w:pPr>
         <w:pStyle w:val="Ttulo1"/>
@@ -2085,11 +3274,12 @@
           <w:numId w:val="1"/>
         </w:numPr>
       </w:pPr>
-      <w:bookmarkStart w:id="12" w:name="_Toc529520760"/>
+      <w:bookmarkStart w:id="11" w:name="_Toc529520760"/>
       <w:r>
+        <w:lastRenderedPageBreak/>
         <w:t>Diagrama del proceso de cambio</w:t>
       </w:r>
-      <w:bookmarkEnd w:id="12"/>
+      <w:bookmarkEnd w:id="11"/>
     </w:p>
     <w:p>
       <w:pPr>
@@ -2099,11 +3289,11 @@
           <w:numId w:val="1"/>
         </w:numPr>
       </w:pPr>
-      <w:bookmarkStart w:id="13" w:name="_Toc529520761"/>
+      <w:bookmarkStart w:id="12" w:name="_Toc529520761"/>
       <w:r>
         <w:t>Fases del proceso de cambio</w:t>
       </w:r>
-      <w:bookmarkEnd w:id="13"/>
+      <w:bookmarkEnd w:id="12"/>
     </w:p>
     <w:p>
       <w:pPr>
@@ -2264,6 +3454,283 @@
         </w:rPr>
         <w:t>Cierre</w:t>
       </w:r>
+    </w:p>
+    <w:p>
+      <w:pPr>
+        <w:spacing w:after="0" w:line="240" w:lineRule="auto"/>
+        <w:contextualSpacing w:val="0"/>
+        <w:rPr>
+          <w:rFonts w:ascii="Times New Roman" w:eastAsia="Times New Roman" w:hAnsi="Times New Roman" w:cs="Times New Roman"/>
+          <w:sz w:val="24"/>
+          <w:szCs w:val="24"/>
+          <w:lang w:val="es-PE" w:eastAsia="es-PE"/>
+        </w:rPr>
+      </w:pPr>
+    </w:p>
+    <w:tbl>
+      <w:tblPr>
+        <w:tblW w:w="9026" w:type="dxa"/>
+        <w:tblCellMar>
+          <w:top w:w="15" w:type="dxa"/>
+          <w:left w:w="15" w:type="dxa"/>
+          <w:bottom w:w="15" w:type="dxa"/>
+          <w:right w:w="15" w:type="dxa"/>
+        </w:tblCellMar>
+        <w:tblLook w:val="04A0" w:firstRow="1" w:lastRow="0" w:firstColumn="1" w:lastColumn="0" w:noHBand="0" w:noVBand="1"/>
+      </w:tblPr>
+      <w:tblGrid>
+        <w:gridCol w:w="9026"/>
+      </w:tblGrid>
+      <w:tr>
+        <w:tc>
+          <w:tcPr>
+            <w:tcW w:w="0" w:type="auto"/>
+            <w:tcBorders>
+              <w:top w:val="single" w:sz="8" w:space="0" w:color="000000"/>
+              <w:left w:val="single" w:sz="8" w:space="0" w:color="000000"/>
+              <w:bottom w:val="single" w:sz="8" w:space="0" w:color="000000"/>
+              <w:right w:val="single" w:sz="8" w:space="0" w:color="000000"/>
+            </w:tcBorders>
+            <w:tcMar>
+              <w:top w:w="100" w:type="dxa"/>
+              <w:left w:w="100" w:type="dxa"/>
+              <w:bottom w:w="100" w:type="dxa"/>
+              <w:right w:w="100" w:type="dxa"/>
+            </w:tcMar>
+            <w:hideMark/>
+          </w:tcPr>
+          <w:p>
+            <w:pPr>
+              <w:spacing w:after="0" w:line="240" w:lineRule="auto"/>
+              <w:contextualSpacing w:val="0"/>
+              <w:rPr>
+                <w:rFonts w:ascii="Times New Roman" w:eastAsia="Times New Roman" w:hAnsi="Times New Roman" w:cs="Times New Roman"/>
+                <w:sz w:val="24"/>
+                <w:szCs w:val="24"/>
+                <w:lang w:val="es-PE" w:eastAsia="es-PE"/>
+              </w:rPr>
+            </w:pPr>
+            <w:r>
+              <w:rPr>
+                <w:rFonts w:eastAsia="Times New Roman"/>
+                <w:color w:val="000000"/>
+                <w:lang w:val="es-PE" w:eastAsia="es-PE"/>
+              </w:rPr>
+              <w:t>Actividades</w:t>
+            </w:r>
+          </w:p>
+        </w:tc>
+      </w:tr>
+      <w:tr>
+        <w:tc>
+          <w:tcPr>
+            <w:tcW w:w="0" w:type="auto"/>
+            <w:tcBorders>
+              <w:top w:val="single" w:sz="8" w:space="0" w:color="000000"/>
+              <w:left w:val="single" w:sz="8" w:space="0" w:color="000000"/>
+              <w:bottom w:val="single" w:sz="8" w:space="0" w:color="000000"/>
+              <w:right w:val="single" w:sz="8" w:space="0" w:color="000000"/>
+            </w:tcBorders>
+            <w:tcMar>
+              <w:top w:w="100" w:type="dxa"/>
+              <w:left w:w="100" w:type="dxa"/>
+              <w:bottom w:w="100" w:type="dxa"/>
+              <w:right w:w="100" w:type="dxa"/>
+            </w:tcMar>
+            <w:hideMark/>
+          </w:tcPr>
+          <w:p>
+            <w:pPr>
+              <w:numPr>
+                <w:ilvl w:val="0"/>
+                <w:numId w:val="35"/>
+              </w:numPr>
+              <w:spacing w:after="0" w:line="240" w:lineRule="auto"/>
+              <w:contextualSpacing w:val="0"/>
+              <w:textAlignment w:val="baseline"/>
+              <w:rPr>
+                <w:rFonts w:eastAsia="Times New Roman"/>
+                <w:color w:val="000000"/>
+                <w:lang w:val="es-PE" w:eastAsia="es-PE"/>
+              </w:rPr>
+            </w:pPr>
+            <w:r>
+              <w:rPr>
+                <w:rFonts w:eastAsia="Times New Roman"/>
+                <w:color w:val="000000"/>
+                <w:lang w:val="es-PE" w:eastAsia="es-PE"/>
+              </w:rPr>
+              <w:t>Cambiar el estado a cierre.</w:t>
+            </w:r>
+          </w:p>
+        </w:tc>
+      </w:tr>
+      <w:tr>
+        <w:tc>
+          <w:tcPr>
+            <w:tcW w:w="0" w:type="auto"/>
+            <w:tcBorders>
+              <w:top w:val="single" w:sz="8" w:space="0" w:color="000000"/>
+              <w:left w:val="single" w:sz="8" w:space="0" w:color="000000"/>
+              <w:bottom w:val="single" w:sz="8" w:space="0" w:color="000000"/>
+              <w:right w:val="single" w:sz="8" w:space="0" w:color="000000"/>
+            </w:tcBorders>
+            <w:tcMar>
+              <w:top w:w="100" w:type="dxa"/>
+              <w:left w:w="100" w:type="dxa"/>
+              <w:bottom w:w="100" w:type="dxa"/>
+              <w:right w:w="100" w:type="dxa"/>
+            </w:tcMar>
+            <w:hideMark/>
+          </w:tcPr>
+          <w:p>
+            <w:pPr>
+              <w:spacing w:after="0" w:line="240" w:lineRule="auto"/>
+              <w:contextualSpacing w:val="0"/>
+              <w:rPr>
+                <w:rFonts w:ascii="Times New Roman" w:eastAsia="Times New Roman" w:hAnsi="Times New Roman" w:cs="Times New Roman"/>
+                <w:sz w:val="24"/>
+                <w:szCs w:val="24"/>
+                <w:lang w:val="es-PE" w:eastAsia="es-PE"/>
+              </w:rPr>
+            </w:pPr>
+            <w:r>
+              <w:rPr>
+                <w:rFonts w:eastAsia="Times New Roman"/>
+                <w:color w:val="000000"/>
+                <w:lang w:val="es-PE" w:eastAsia="es-PE"/>
+              </w:rPr>
+              <w:t>Documentación</w:t>
+            </w:r>
+          </w:p>
+        </w:tc>
+      </w:tr>
+      <w:tr>
+        <w:tc>
+          <w:tcPr>
+            <w:tcW w:w="0" w:type="auto"/>
+            <w:tcBorders>
+              <w:top w:val="single" w:sz="8" w:space="0" w:color="000000"/>
+              <w:left w:val="single" w:sz="8" w:space="0" w:color="000000"/>
+              <w:bottom w:val="single" w:sz="8" w:space="0" w:color="000000"/>
+              <w:right w:val="single" w:sz="8" w:space="0" w:color="000000"/>
+            </w:tcBorders>
+            <w:tcMar>
+              <w:top w:w="100" w:type="dxa"/>
+              <w:left w:w="100" w:type="dxa"/>
+              <w:bottom w:w="100" w:type="dxa"/>
+              <w:right w:w="100" w:type="dxa"/>
+            </w:tcMar>
+            <w:hideMark/>
+          </w:tcPr>
+          <w:p>
+            <w:pPr>
+              <w:numPr>
+                <w:ilvl w:val="0"/>
+                <w:numId w:val="36"/>
+              </w:numPr>
+              <w:spacing w:after="0" w:line="240" w:lineRule="auto"/>
+              <w:contextualSpacing w:val="0"/>
+              <w:textAlignment w:val="baseline"/>
+              <w:rPr>
+                <w:rFonts w:eastAsia="Times New Roman"/>
+                <w:color w:val="000000"/>
+                <w:lang w:val="es-PE" w:eastAsia="es-PE"/>
+              </w:rPr>
+            </w:pPr>
+            <w:r>
+              <w:rPr>
+                <w:rFonts w:eastAsia="Times New Roman"/>
+                <w:color w:val="000000"/>
+                <w:lang w:val="es-PE" w:eastAsia="es-PE"/>
+              </w:rPr>
+              <w:t>Plan de gestión de cambios</w:t>
+            </w:r>
+          </w:p>
+        </w:tc>
+      </w:tr>
+      <w:tr>
+        <w:tc>
+          <w:tcPr>
+            <w:tcW w:w="0" w:type="auto"/>
+            <w:tcBorders>
+              <w:top w:val="single" w:sz="8" w:space="0" w:color="000000"/>
+              <w:left w:val="single" w:sz="8" w:space="0" w:color="000000"/>
+              <w:bottom w:val="single" w:sz="8" w:space="0" w:color="000000"/>
+              <w:right w:val="single" w:sz="8" w:space="0" w:color="000000"/>
+            </w:tcBorders>
+            <w:tcMar>
+              <w:top w:w="100" w:type="dxa"/>
+              <w:left w:w="100" w:type="dxa"/>
+              <w:bottom w:w="100" w:type="dxa"/>
+              <w:right w:w="100" w:type="dxa"/>
+            </w:tcMar>
+            <w:hideMark/>
+          </w:tcPr>
+          <w:p>
+            <w:pPr>
+              <w:spacing w:after="0" w:line="240" w:lineRule="auto"/>
+              <w:contextualSpacing w:val="0"/>
+              <w:rPr>
+                <w:rFonts w:ascii="Times New Roman" w:eastAsia="Times New Roman" w:hAnsi="Times New Roman" w:cs="Times New Roman"/>
+                <w:sz w:val="24"/>
+                <w:szCs w:val="24"/>
+                <w:lang w:val="es-PE" w:eastAsia="es-PE"/>
+              </w:rPr>
+            </w:pPr>
+            <w:r>
+              <w:rPr>
+                <w:rFonts w:eastAsia="Times New Roman"/>
+                <w:color w:val="000000"/>
+                <w:lang w:val="es-PE" w:eastAsia="es-PE"/>
+              </w:rPr>
+              <w:t xml:space="preserve">Reglas o Políticas </w:t>
+            </w:r>
+          </w:p>
+        </w:tc>
+      </w:tr>
+      <w:tr>
+        <w:tc>
+          <w:tcPr>
+            <w:tcW w:w="0" w:type="auto"/>
+            <w:tcBorders>
+              <w:top w:val="single" w:sz="8" w:space="0" w:color="000000"/>
+              <w:left w:val="single" w:sz="8" w:space="0" w:color="000000"/>
+              <w:bottom w:val="single" w:sz="8" w:space="0" w:color="000000"/>
+              <w:right w:val="single" w:sz="8" w:space="0" w:color="000000"/>
+            </w:tcBorders>
+            <w:tcMar>
+              <w:top w:w="100" w:type="dxa"/>
+              <w:left w:w="100" w:type="dxa"/>
+              <w:bottom w:w="100" w:type="dxa"/>
+              <w:right w:w="100" w:type="dxa"/>
+            </w:tcMar>
+            <w:hideMark/>
+          </w:tcPr>
+          <w:p>
+            <w:pPr>
+              <w:spacing w:after="0" w:line="240" w:lineRule="auto"/>
+              <w:contextualSpacing w:val="0"/>
+              <w:rPr>
+                <w:rFonts w:ascii="Times New Roman" w:eastAsia="Times New Roman" w:hAnsi="Times New Roman" w:cs="Times New Roman"/>
+                <w:sz w:val="24"/>
+                <w:szCs w:val="24"/>
+                <w:lang w:val="es-PE" w:eastAsia="es-PE"/>
+              </w:rPr>
+            </w:pPr>
+          </w:p>
+        </w:tc>
+      </w:tr>
+    </w:tbl>
+    <w:p>
+      <w:pPr>
+        <w:rPr>
+          <w:sz w:val="32"/>
+          <w:szCs w:val="40"/>
+        </w:rPr>
+      </w:pPr>
+      <w:bookmarkStart w:id="13" w:name="_GoBack"/>
+      <w:bookmarkEnd w:id="13"/>
     </w:p>
     <w:sectPr>
       <w:headerReference w:type="default" r:id="rId8"/>
@@ -4344,6 +5811,155 @@
     </w:lvl>
   </w:abstractNum>
   <w:abstractNum w:abstractNumId="15" w15:restartNumberingAfterBreak="0">
+    <w:nsid w:val="24F92357"/>
+    <w:multiLevelType w:val="multilevel"/>
+    <w:tmpl w:val="04DE19F4"/>
+    <w:lvl w:ilvl="0">
+      <w:start w:val="1"/>
+      <w:numFmt w:val="bullet"/>
+      <w:lvlText w:val=""/>
+      <w:lvlJc w:val="left"/>
+      <w:pPr>
+        <w:tabs>
+          <w:tab w:val="num" w:pos="720"/>
+        </w:tabs>
+        <w:ind w:left="720" w:hanging="360"/>
+      </w:pPr>
+      <w:rPr>
+        <w:rFonts w:ascii="Symbol" w:hAnsi="Symbol" w:hint="default"/>
+        <w:sz w:val="20"/>
+      </w:rPr>
+    </w:lvl>
+    <w:lvl w:ilvl="1" w:tentative="1">
+      <w:start w:val="1"/>
+      <w:numFmt w:val="bullet"/>
+      <w:lvlText w:val="o"/>
+      <w:lvlJc w:val="left"/>
+      <w:pPr>
+        <w:tabs>
+          <w:tab w:val="num" w:pos="1440"/>
+        </w:tabs>
+        <w:ind w:left="1440" w:hanging="360"/>
+      </w:pPr>
+      <w:rPr>
+        <w:rFonts w:ascii="Courier New" w:hAnsi="Courier New" w:hint="default"/>
+        <w:sz w:val="20"/>
+      </w:rPr>
+    </w:lvl>
+    <w:lvl w:ilvl="2" w:tentative="1">
+      <w:start w:val="1"/>
+      <w:numFmt w:val="bullet"/>
+      <w:lvlText w:val=""/>
+      <w:lvlJc w:val="left"/>
+      <w:pPr>
+        <w:tabs>
+          <w:tab w:val="num" w:pos="2160"/>
+        </w:tabs>
+        <w:ind w:left="2160" w:hanging="360"/>
+      </w:pPr>
+      <w:rPr>
+        <w:rFonts w:ascii="Wingdings" w:hAnsi="Wingdings" w:hint="default"/>
+        <w:sz w:val="20"/>
+      </w:rPr>
+    </w:lvl>
+    <w:lvl w:ilvl="3" w:tentative="1">
+      <w:start w:val="1"/>
+      <w:numFmt w:val="bullet"/>
+      <w:lvlText w:val=""/>
+      <w:lvlJc w:val="left"/>
+      <w:pPr>
+        <w:tabs>
+          <w:tab w:val="num" w:pos="2880"/>
+        </w:tabs>
+        <w:ind w:left="2880" w:hanging="360"/>
+      </w:pPr>
+      <w:rPr>
+        <w:rFonts w:ascii="Wingdings" w:hAnsi="Wingdings" w:hint="default"/>
+        <w:sz w:val="20"/>
+      </w:rPr>
+    </w:lvl>
+    <w:lvl w:ilvl="4" w:tentative="1">
+      <w:start w:val="1"/>
+      <w:numFmt w:val="bullet"/>
+      <w:lvlText w:val=""/>
+      <w:lvlJc w:val="left"/>
+      <w:pPr>
+        <w:tabs>
+          <w:tab w:val="num" w:pos="3600"/>
+        </w:tabs>
+        <w:ind w:left="3600" w:hanging="360"/>
+      </w:pPr>
+      <w:rPr>
+        <w:rFonts w:ascii="Wingdings" w:hAnsi="Wingdings" w:hint="default"/>
+        <w:sz w:val="20"/>
+      </w:rPr>
+    </w:lvl>
+    <w:lvl w:ilvl="5" w:tentative="1">
+      <w:start w:val="1"/>
+      <w:numFmt w:val="bullet"/>
+      <w:lvlText w:val=""/>
+      <w:lvlJc w:val="left"/>
+      <w:pPr>
+        <w:tabs>
+          <w:tab w:val="num" w:pos="4320"/>
+        </w:tabs>
+        <w:ind w:left="4320" w:hanging="360"/>
+      </w:pPr>
+      <w:rPr>
+        <w:rFonts w:ascii="Wingdings" w:hAnsi="Wingdings" w:hint="default"/>
+        <w:sz w:val="20"/>
+      </w:rPr>
+    </w:lvl>
+    <w:lvl w:ilvl="6" w:tentative="1">
+      <w:start w:val="1"/>
+      <w:numFmt w:val="bullet"/>
+      <w:lvlText w:val=""/>
+      <w:lvlJc w:val="left"/>
+      <w:pPr>
+        <w:tabs>
+          <w:tab w:val="num" w:pos="5040"/>
+        </w:tabs>
+        <w:ind w:left="5040" w:hanging="360"/>
+      </w:pPr>
+      <w:rPr>
+        <w:rFonts w:ascii="Wingdings" w:hAnsi="Wingdings" w:hint="default"/>
+        <w:sz w:val="20"/>
+      </w:rPr>
+    </w:lvl>
+    <w:lvl w:ilvl="7" w:tentative="1">
+      <w:start w:val="1"/>
+      <w:numFmt w:val="bullet"/>
+      <w:lvlText w:val=""/>
+      <w:lvlJc w:val="left"/>
+      <w:pPr>
+        <w:tabs>
+          <w:tab w:val="num" w:pos="5760"/>
+        </w:tabs>
+        <w:ind w:left="5760" w:hanging="360"/>
+      </w:pPr>
+      <w:rPr>
+        <w:rFonts w:ascii="Wingdings" w:hAnsi="Wingdings" w:hint="default"/>
+        <w:sz w:val="20"/>
+      </w:rPr>
+    </w:lvl>
+    <w:lvl w:ilvl="8" w:tentative="1">
+      <w:start w:val="1"/>
+      <w:numFmt w:val="bullet"/>
+      <w:lvlText w:val=""/>
+      <w:lvlJc w:val="left"/>
+      <w:pPr>
+        <w:tabs>
+          <w:tab w:val="num" w:pos="6480"/>
+        </w:tabs>
+        <w:ind w:left="6480" w:hanging="360"/>
+      </w:pPr>
+      <w:rPr>
+        <w:rFonts w:ascii="Wingdings" w:hAnsi="Wingdings" w:hint="default"/>
+        <w:sz w:val="20"/>
+      </w:rPr>
+    </w:lvl>
+  </w:abstractNum>
+  <w:abstractNum w:abstractNumId="16" w15:restartNumberingAfterBreak="0">
     <w:nsid w:val="288A5D60"/>
     <w:multiLevelType w:val="multilevel"/>
     <w:tmpl w:val="D85A9C5E"/>
@@ -4492,7 +6108,7 @@
       </w:rPr>
     </w:lvl>
   </w:abstractNum>
-  <w:abstractNum w:abstractNumId="16" w15:restartNumberingAfterBreak="0">
+  <w:abstractNum w:abstractNumId="17" w15:restartNumberingAfterBreak="0">
     <w:nsid w:val="28917D50"/>
     <w:multiLevelType w:val="multilevel"/>
     <w:tmpl w:val="89D2B98A"/>
@@ -4641,7 +6257,7 @@
       </w:rPr>
     </w:lvl>
   </w:abstractNum>
-  <w:abstractNum w:abstractNumId="17" w15:restartNumberingAfterBreak="0">
+  <w:abstractNum w:abstractNumId="18" w15:restartNumberingAfterBreak="0">
     <w:nsid w:val="34526069"/>
     <w:multiLevelType w:val="multilevel"/>
     <w:tmpl w:val="EDCE94CC"/>
@@ -4790,7 +6406,7 @@
       </w:rPr>
     </w:lvl>
   </w:abstractNum>
-  <w:abstractNum w:abstractNumId="18" w15:restartNumberingAfterBreak="0">
+  <w:abstractNum w:abstractNumId="19" w15:restartNumberingAfterBreak="0">
     <w:nsid w:val="34623E82"/>
     <w:multiLevelType w:val="multilevel"/>
     <w:tmpl w:val="8E143E5C"/>
@@ -4939,7 +6555,7 @@
       </w:rPr>
     </w:lvl>
   </w:abstractNum>
-  <w:abstractNum w:abstractNumId="19" w15:restartNumberingAfterBreak="0">
+  <w:abstractNum w:abstractNumId="20" w15:restartNumberingAfterBreak="0">
     <w:nsid w:val="37C6694F"/>
     <w:multiLevelType w:val="multilevel"/>
     <w:tmpl w:val="99DAE7CC"/>
@@ -5088,7 +6704,7 @@
       </w:rPr>
     </w:lvl>
   </w:abstractNum>
-  <w:abstractNum w:abstractNumId="20" w15:restartNumberingAfterBreak="0">
+  <w:abstractNum w:abstractNumId="21" w15:restartNumberingAfterBreak="0">
     <w:nsid w:val="3C2F1D66"/>
     <w:multiLevelType w:val="hybridMultilevel"/>
     <w:tmpl w:val="9ED6214A"/>
@@ -5203,7 +6819,7 @@
       </w:rPr>
     </w:lvl>
   </w:abstractNum>
-  <w:abstractNum w:abstractNumId="21" w15:restartNumberingAfterBreak="0">
+  <w:abstractNum w:abstractNumId="22" w15:restartNumberingAfterBreak="0">
     <w:nsid w:val="429D383C"/>
     <w:multiLevelType w:val="hybridMultilevel"/>
     <w:tmpl w:val="07C6B6F6"/>
@@ -5315,7 +6931,7 @@
       </w:rPr>
     </w:lvl>
   </w:abstractNum>
-  <w:abstractNum w:abstractNumId="22" w15:restartNumberingAfterBreak="0">
+  <w:abstractNum w:abstractNumId="23" w15:restartNumberingAfterBreak="0">
     <w:nsid w:val="47206526"/>
     <w:multiLevelType w:val="hybridMultilevel"/>
     <w:tmpl w:val="A684A34C"/>
@@ -5428,7 +7044,7 @@
       </w:rPr>
     </w:lvl>
   </w:abstractNum>
-  <w:abstractNum w:abstractNumId="23" w15:restartNumberingAfterBreak="0">
+  <w:abstractNum w:abstractNumId="24" w15:restartNumberingAfterBreak="0">
     <w:nsid w:val="4B890138"/>
     <w:multiLevelType w:val="hybridMultilevel"/>
     <w:tmpl w:val="46F49028"/>
@@ -5541,7 +7157,7 @@
       </w:rPr>
     </w:lvl>
   </w:abstractNum>
-  <w:abstractNum w:abstractNumId="24" w15:restartNumberingAfterBreak="0">
+  <w:abstractNum w:abstractNumId="25" w15:restartNumberingAfterBreak="0">
     <w:nsid w:val="4E782790"/>
     <w:multiLevelType w:val="multilevel"/>
     <w:tmpl w:val="E6E6A8BA"/>
@@ -5690,7 +7306,7 @@
       </w:rPr>
     </w:lvl>
   </w:abstractNum>
-  <w:abstractNum w:abstractNumId="25" w15:restartNumberingAfterBreak="0">
+  <w:abstractNum w:abstractNumId="26" w15:restartNumberingAfterBreak="0">
     <w:nsid w:val="4FF06C8A"/>
     <w:multiLevelType w:val="hybridMultilevel"/>
     <w:tmpl w:val="4B4270A8"/>
@@ -5805,7 +7421,7 @@
       </w:rPr>
     </w:lvl>
   </w:abstractNum>
-  <w:abstractNum w:abstractNumId="26" w15:restartNumberingAfterBreak="0">
+  <w:abstractNum w:abstractNumId="27" w15:restartNumberingAfterBreak="0">
     <w:nsid w:val="53E94813"/>
     <w:multiLevelType w:val="hybridMultilevel"/>
     <w:tmpl w:val="7D941CFC"/>
@@ -5918,7 +7534,7 @@
       </w:rPr>
     </w:lvl>
   </w:abstractNum>
-  <w:abstractNum w:abstractNumId="27" w15:restartNumberingAfterBreak="0">
+  <w:abstractNum w:abstractNumId="28" w15:restartNumberingAfterBreak="0">
     <w:nsid w:val="54017CAB"/>
     <w:multiLevelType w:val="multilevel"/>
     <w:tmpl w:val="EC0AE8BE"/>
@@ -6067,7 +7683,7 @@
       </w:rPr>
     </w:lvl>
   </w:abstractNum>
-  <w:abstractNum w:abstractNumId="28" w15:restartNumberingAfterBreak="0">
+  <w:abstractNum w:abstractNumId="29" w15:restartNumberingAfterBreak="0">
     <w:nsid w:val="56CD3442"/>
     <w:multiLevelType w:val="hybridMultilevel"/>
     <w:tmpl w:val="FBE87DD8"/>
@@ -6180,7 +7796,7 @@
       </w:rPr>
     </w:lvl>
   </w:abstractNum>
-  <w:abstractNum w:abstractNumId="29" w15:restartNumberingAfterBreak="0">
+  <w:abstractNum w:abstractNumId="30" w15:restartNumberingAfterBreak="0">
     <w:nsid w:val="694013D0"/>
     <w:multiLevelType w:val="multilevel"/>
     <w:tmpl w:val="8A0ED438"/>
@@ -6329,7 +7945,7 @@
       </w:rPr>
     </w:lvl>
   </w:abstractNum>
-  <w:abstractNum w:abstractNumId="30" w15:restartNumberingAfterBreak="0">
+  <w:abstractNum w:abstractNumId="31" w15:restartNumberingAfterBreak="0">
     <w:nsid w:val="69DB3D74"/>
     <w:multiLevelType w:val="multilevel"/>
     <w:tmpl w:val="0F8E7FB5"/>
@@ -6442,7 +8058,7 @@
       </w:rPr>
     </w:lvl>
   </w:abstractNum>
-  <w:abstractNum w:abstractNumId="31" w15:restartNumberingAfterBreak="0">
+  <w:abstractNum w:abstractNumId="32" w15:restartNumberingAfterBreak="0">
     <w:nsid w:val="6C292BDE"/>
     <w:multiLevelType w:val="multilevel"/>
     <w:tmpl w:val="55309F0C"/>
@@ -6591,7 +8207,156 @@
       </w:rPr>
     </w:lvl>
   </w:abstractNum>
-  <w:abstractNum w:abstractNumId="32" w15:restartNumberingAfterBreak="0">
+  <w:abstractNum w:abstractNumId="33" w15:restartNumberingAfterBreak="0">
+    <w:nsid w:val="7CC02077"/>
+    <w:multiLevelType w:val="multilevel"/>
+    <w:tmpl w:val="46FEE31C"/>
+    <w:lvl w:ilvl="0">
+      <w:start w:val="1"/>
+      <w:numFmt w:val="bullet"/>
+      <w:lvlText w:val=""/>
+      <w:lvlJc w:val="left"/>
+      <w:pPr>
+        <w:tabs>
+          <w:tab w:val="num" w:pos="720"/>
+        </w:tabs>
+        <w:ind w:left="720" w:hanging="360"/>
+      </w:pPr>
+      <w:rPr>
+        <w:rFonts w:ascii="Symbol" w:hAnsi="Symbol" w:hint="default"/>
+        <w:sz w:val="20"/>
+      </w:rPr>
+    </w:lvl>
+    <w:lvl w:ilvl="1" w:tentative="1">
+      <w:start w:val="1"/>
+      <w:numFmt w:val="bullet"/>
+      <w:lvlText w:val="o"/>
+      <w:lvlJc w:val="left"/>
+      <w:pPr>
+        <w:tabs>
+          <w:tab w:val="num" w:pos="1440"/>
+        </w:tabs>
+        <w:ind w:left="1440" w:hanging="360"/>
+      </w:pPr>
+      <w:rPr>
+        <w:rFonts w:ascii="Courier New" w:hAnsi="Courier New" w:hint="default"/>
+        <w:sz w:val="20"/>
+      </w:rPr>
+    </w:lvl>
+    <w:lvl w:ilvl="2" w:tentative="1">
+      <w:start w:val="1"/>
+      <w:numFmt w:val="bullet"/>
+      <w:lvlText w:val=""/>
+      <w:lvlJc w:val="left"/>
+      <w:pPr>
+        <w:tabs>
+          <w:tab w:val="num" w:pos="2160"/>
+        </w:tabs>
+        <w:ind w:left="2160" w:hanging="360"/>
+      </w:pPr>
+      <w:rPr>
+        <w:rFonts w:ascii="Wingdings" w:hAnsi="Wingdings" w:hint="default"/>
+        <w:sz w:val="20"/>
+      </w:rPr>
+    </w:lvl>
+    <w:lvl w:ilvl="3" w:tentative="1">
+      <w:start w:val="1"/>
+      <w:numFmt w:val="bullet"/>
+      <w:lvlText w:val=""/>
+      <w:lvlJc w:val="left"/>
+      <w:pPr>
+        <w:tabs>
+          <w:tab w:val="num" w:pos="2880"/>
+        </w:tabs>
+        <w:ind w:left="2880" w:hanging="360"/>
+      </w:pPr>
+      <w:rPr>
+        <w:rFonts w:ascii="Wingdings" w:hAnsi="Wingdings" w:hint="default"/>
+        <w:sz w:val="20"/>
+      </w:rPr>
+    </w:lvl>
+    <w:lvl w:ilvl="4" w:tentative="1">
+      <w:start w:val="1"/>
+      <w:numFmt w:val="bullet"/>
+      <w:lvlText w:val=""/>
+      <w:lvlJc w:val="left"/>
+      <w:pPr>
+        <w:tabs>
+          <w:tab w:val="num" w:pos="3600"/>
+        </w:tabs>
+        <w:ind w:left="3600" w:hanging="360"/>
+      </w:pPr>
+      <w:rPr>
+        <w:rFonts w:ascii="Wingdings" w:hAnsi="Wingdings" w:hint="default"/>
+        <w:sz w:val="20"/>
+      </w:rPr>
+    </w:lvl>
+    <w:lvl w:ilvl="5" w:tentative="1">
+      <w:start w:val="1"/>
+      <w:numFmt w:val="bullet"/>
+      <w:lvlText w:val=""/>
+      <w:lvlJc w:val="left"/>
+      <w:pPr>
+        <w:tabs>
+          <w:tab w:val="num" w:pos="4320"/>
+        </w:tabs>
+        <w:ind w:left="4320" w:hanging="360"/>
+      </w:pPr>
+      <w:rPr>
+        <w:rFonts w:ascii="Wingdings" w:hAnsi="Wingdings" w:hint="default"/>
+        <w:sz w:val="20"/>
+      </w:rPr>
+    </w:lvl>
+    <w:lvl w:ilvl="6" w:tentative="1">
+      <w:start w:val="1"/>
+      <w:numFmt w:val="bullet"/>
+      <w:lvlText w:val=""/>
+      <w:lvlJc w:val="left"/>
+      <w:pPr>
+        <w:tabs>
+          <w:tab w:val="num" w:pos="5040"/>
+        </w:tabs>
+        <w:ind w:left="5040" w:hanging="360"/>
+      </w:pPr>
+      <w:rPr>
+        <w:rFonts w:ascii="Wingdings" w:hAnsi="Wingdings" w:hint="default"/>
+        <w:sz w:val="20"/>
+      </w:rPr>
+    </w:lvl>
+    <w:lvl w:ilvl="7" w:tentative="1">
+      <w:start w:val="1"/>
+      <w:numFmt w:val="bullet"/>
+      <w:lvlText w:val=""/>
+      <w:lvlJc w:val="left"/>
+      <w:pPr>
+        <w:tabs>
+          <w:tab w:val="num" w:pos="5760"/>
+        </w:tabs>
+        <w:ind w:left="5760" w:hanging="360"/>
+      </w:pPr>
+      <w:rPr>
+        <w:rFonts w:ascii="Wingdings" w:hAnsi="Wingdings" w:hint="default"/>
+        <w:sz w:val="20"/>
+      </w:rPr>
+    </w:lvl>
+    <w:lvl w:ilvl="8" w:tentative="1">
+      <w:start w:val="1"/>
+      <w:numFmt w:val="bullet"/>
+      <w:lvlText w:val=""/>
+      <w:lvlJc w:val="left"/>
+      <w:pPr>
+        <w:tabs>
+          <w:tab w:val="num" w:pos="6480"/>
+        </w:tabs>
+        <w:ind w:left="6480" w:hanging="360"/>
+      </w:pPr>
+      <w:rPr>
+        <w:rFonts w:ascii="Wingdings" w:hAnsi="Wingdings" w:hint="default"/>
+        <w:sz w:val="20"/>
+      </w:rPr>
+    </w:lvl>
+  </w:abstractNum>
+  <w:abstractNum w:abstractNumId="34" w15:restartNumberingAfterBreak="0">
     <w:nsid w:val="7FBEF5E4"/>
     <w:multiLevelType w:val="multilevel"/>
     <w:tmpl w:val="7FBEF5E4"/>
@@ -6750,7 +8515,7 @@
     <w:abstractNumId w:val="4"/>
   </w:num>
   <w:num w:numId="7">
-    <w:abstractNumId w:val="32"/>
+    <w:abstractNumId w:val="34"/>
   </w:num>
   <w:num w:numId="8">
     <w:abstractNumId w:val="3"/>
@@ -6759,40 +8524,40 @@
     <w:abstractNumId w:val="0"/>
   </w:num>
   <w:num w:numId="10">
-    <w:abstractNumId w:val="30"/>
+    <w:abstractNumId w:val="31"/>
   </w:num>
   <w:num w:numId="11">
     <w:abstractNumId w:val="12"/>
   </w:num>
   <w:num w:numId="12">
-    <w:abstractNumId w:val="21"/>
+    <w:abstractNumId w:val="22"/>
   </w:num>
   <w:num w:numId="13">
     <w:abstractNumId w:val="6"/>
   </w:num>
   <w:num w:numId="14">
-    <w:abstractNumId w:val="28"/>
+    <w:abstractNumId w:val="29"/>
   </w:num>
   <w:num w:numId="15">
     <w:abstractNumId w:val="11"/>
   </w:num>
   <w:num w:numId="16">
-    <w:abstractNumId w:val="22"/>
+    <w:abstractNumId w:val="23"/>
   </w:num>
   <w:num w:numId="17">
     <w:abstractNumId w:val="6"/>
   </w:num>
   <w:num w:numId="18">
-    <w:abstractNumId w:val="26"/>
+    <w:abstractNumId w:val="27"/>
   </w:num>
   <w:num w:numId="19">
-    <w:abstractNumId w:val="31"/>
+    <w:abstractNumId w:val="32"/>
   </w:num>
   <w:num w:numId="20">
     <w:abstractNumId w:val="8"/>
   </w:num>
   <w:num w:numId="21">
-    <w:abstractNumId w:val="27"/>
+    <w:abstractNumId w:val="28"/>
   </w:num>
   <w:num w:numId="22">
     <w:abstractNumId w:val="13"/>
@@ -6801,37 +8566,43 @@
     <w:abstractNumId w:val="7"/>
   </w:num>
   <w:num w:numId="24">
-    <w:abstractNumId w:val="23"/>
+    <w:abstractNumId w:val="24"/>
   </w:num>
   <w:num w:numId="25">
-    <w:abstractNumId w:val="20"/>
+    <w:abstractNumId w:val="21"/>
   </w:num>
   <w:num w:numId="26">
     <w:abstractNumId w:val="14"/>
   </w:num>
   <w:num w:numId="27">
+    <w:abstractNumId w:val="17"/>
+  </w:num>
+  <w:num w:numId="28">
+    <w:abstractNumId w:val="18"/>
+  </w:num>
+  <w:num w:numId="29">
+    <w:abstractNumId w:val="30"/>
+  </w:num>
+  <w:num w:numId="30">
     <w:abstractNumId w:val="16"/>
   </w:num>
-  <w:num w:numId="28">
-    <w:abstractNumId w:val="17"/>
-  </w:num>
-  <w:num w:numId="29">
-    <w:abstractNumId w:val="29"/>
-  </w:num>
-  <w:num w:numId="30">
-    <w:abstractNumId w:val="15"/>
-  </w:num>
   <w:num w:numId="31">
-    <w:abstractNumId w:val="18"/>
+    <w:abstractNumId w:val="19"/>
   </w:num>
   <w:num w:numId="32">
-    <w:abstractNumId w:val="24"/>
+    <w:abstractNumId w:val="25"/>
   </w:num>
   <w:num w:numId="33">
-    <w:abstractNumId w:val="19"/>
+    <w:abstractNumId w:val="20"/>
   </w:num>
   <w:num w:numId="34">
-    <w:abstractNumId w:val="25"/>
+    <w:abstractNumId w:val="26"/>
+  </w:num>
+  <w:num w:numId="35">
+    <w:abstractNumId w:val="33"/>
+  </w:num>
+  <w:num w:numId="36">
+    <w:abstractNumId w:val="15"/>
   </w:num>
 </w:numbering>
 </file>

</xml_diff>

<commit_message>
PlaGesCam - estados, diagramas, riesgos e impactos
</commit_message>
<xml_diff>
--- a/Documentos/PlaGesCam.docx
+++ b/Documentos/PlaGesCam.docx
@@ -1762,8 +1762,6 @@
         </w:rPr>
         <w:t>Tablas</w:t>
       </w:r>
-      <w:bookmarkStart w:id="2" w:name="_GoBack"/>
-      <w:bookmarkEnd w:id="2"/>
     </w:p>
     <w:p>
       <w:pPr>
@@ -1873,12 +1871,12 @@
           <w:numId w:val="1"/>
         </w:numPr>
       </w:pPr>
-      <w:bookmarkStart w:id="3" w:name="_Toc529520752"/>
+      <w:bookmarkStart w:id="2" w:name="_Toc529520752"/>
       <w:r>
         <w:lastRenderedPageBreak/>
         <w:t>Introducción</w:t>
       </w:r>
-      <w:bookmarkEnd w:id="3"/>
+      <w:bookmarkEnd w:id="2"/>
     </w:p>
     <w:p>
       <w:pPr>
@@ -1889,8 +1887,8 @@
         <w:contextualSpacing w:val="0"/>
         <w:textAlignment w:val="baseline"/>
       </w:pPr>
-      <w:bookmarkStart w:id="4" w:name="_x11i8mu2p25k" w:colFirst="0" w:colLast="0"/>
-      <w:bookmarkEnd w:id="4"/>
+      <w:bookmarkStart w:id="3" w:name="_x11i8mu2p25k" w:colFirst="0" w:colLast="0"/>
+      <w:bookmarkEnd w:id="3"/>
       <w:r>
         <w:t>Por medio del siguiente documento se presenta los procedimientos que se deben realizar para el proceso de gestión de una solicitud de cambio, además de las tablas y formatos para que se pueda realizar de manera correcta el proceso.</w:t>
       </w:r>
@@ -1903,11 +1901,11 @@
           <w:numId w:val="1"/>
         </w:numPr>
       </w:pPr>
-      <w:bookmarkStart w:id="5" w:name="_Toc529520753"/>
+      <w:bookmarkStart w:id="4" w:name="_Toc529520753"/>
       <w:r>
         <w:t>Formato de solicitud de cambios</w:t>
       </w:r>
-      <w:bookmarkEnd w:id="5"/>
+      <w:bookmarkEnd w:id="4"/>
     </w:p>
     <w:p>
       <w:pPr>
@@ -1917,11 +1915,11 @@
           <w:numId w:val="1"/>
         </w:numPr>
       </w:pPr>
-      <w:bookmarkStart w:id="6" w:name="_Toc529520754"/>
+      <w:bookmarkStart w:id="5" w:name="_Toc529520754"/>
       <w:r>
         <w:t>Lista de tablas</w:t>
       </w:r>
-      <w:bookmarkEnd w:id="6"/>
+      <w:bookmarkEnd w:id="5"/>
     </w:p>
     <w:p>
       <w:pPr>
@@ -1934,15 +1932,1467 @@
           <w:sz w:val="32"/>
         </w:rPr>
       </w:pPr>
-      <w:bookmarkStart w:id="7" w:name="_Toc529520755"/>
+      <w:bookmarkStart w:id="6" w:name="_Toc529520755"/>
       <w:r>
         <w:rPr>
           <w:sz w:val="32"/>
         </w:rPr>
         <w:t>Tipos de estados</w:t>
       </w:r>
-      <w:bookmarkEnd w:id="7"/>
+      <w:bookmarkEnd w:id="6"/>
     </w:p>
+    <w:tbl>
+      <w:tblPr>
+        <w:tblW w:w="7654" w:type="dxa"/>
+        <w:tblInd w:w="1408" w:type="dxa"/>
+        <w:tblCellMar>
+          <w:top w:w="15" w:type="dxa"/>
+          <w:left w:w="15" w:type="dxa"/>
+          <w:bottom w:w="15" w:type="dxa"/>
+          <w:right w:w="15" w:type="dxa"/>
+        </w:tblCellMar>
+        <w:tblLook w:val="04A0" w:firstRow="1" w:lastRow="0" w:firstColumn="1" w:lastColumn="0" w:noHBand="0" w:noVBand="1"/>
+      </w:tblPr>
+      <w:tblGrid>
+        <w:gridCol w:w="445"/>
+        <w:gridCol w:w="1595"/>
+        <w:gridCol w:w="5614"/>
+      </w:tblGrid>
+      <w:tr>
+        <w:trPr>
+          <w:trHeight w:val="267"/>
+        </w:trPr>
+        <w:tc>
+          <w:tcPr>
+            <w:tcW w:w="0" w:type="auto"/>
+            <w:tcBorders>
+              <w:top w:val="single" w:sz="8" w:space="0" w:color="000000"/>
+              <w:left w:val="single" w:sz="8" w:space="0" w:color="000000"/>
+              <w:bottom w:val="single" w:sz="8" w:space="0" w:color="000000"/>
+              <w:right w:val="single" w:sz="8" w:space="0" w:color="000000"/>
+            </w:tcBorders>
+            <w:tcMar>
+              <w:top w:w="100" w:type="dxa"/>
+              <w:left w:w="100" w:type="dxa"/>
+              <w:bottom w:w="100" w:type="dxa"/>
+              <w:right w:w="100" w:type="dxa"/>
+            </w:tcMar>
+            <w:hideMark/>
+          </w:tcPr>
+          <w:p>
+            <w:pPr>
+              <w:spacing w:after="0" w:line="240" w:lineRule="auto"/>
+              <w:contextualSpacing w:val="0"/>
+              <w:rPr>
+                <w:rFonts w:ascii="Times New Roman" w:eastAsia="Times New Roman" w:hAnsi="Times New Roman" w:cs="Times New Roman"/>
+                <w:sz w:val="24"/>
+                <w:szCs w:val="24"/>
+                <w:lang w:val="es-PE" w:eastAsia="es-PE"/>
+              </w:rPr>
+            </w:pPr>
+            <w:r>
+              <w:rPr>
+                <w:rFonts w:eastAsia="Times New Roman"/>
+                <w:b/>
+                <w:bCs/>
+                <w:color w:val="000000"/>
+                <w:lang w:val="es-PE" w:eastAsia="es-PE"/>
+              </w:rPr>
+              <w:t>ID</w:t>
+            </w:r>
+          </w:p>
+        </w:tc>
+        <w:tc>
+          <w:tcPr>
+            <w:tcW w:w="0" w:type="auto"/>
+            <w:tcBorders>
+              <w:top w:val="single" w:sz="8" w:space="0" w:color="000000"/>
+              <w:left w:val="single" w:sz="8" w:space="0" w:color="000000"/>
+              <w:bottom w:val="single" w:sz="8" w:space="0" w:color="000000"/>
+              <w:right w:val="single" w:sz="8" w:space="0" w:color="000000"/>
+            </w:tcBorders>
+            <w:tcMar>
+              <w:top w:w="100" w:type="dxa"/>
+              <w:left w:w="100" w:type="dxa"/>
+              <w:bottom w:w="100" w:type="dxa"/>
+              <w:right w:w="100" w:type="dxa"/>
+            </w:tcMar>
+            <w:hideMark/>
+          </w:tcPr>
+          <w:p>
+            <w:pPr>
+              <w:spacing w:after="0" w:line="240" w:lineRule="auto"/>
+              <w:contextualSpacing w:val="0"/>
+              <w:rPr>
+                <w:rFonts w:ascii="Times New Roman" w:eastAsia="Times New Roman" w:hAnsi="Times New Roman" w:cs="Times New Roman"/>
+                <w:sz w:val="24"/>
+                <w:szCs w:val="24"/>
+                <w:lang w:val="es-PE" w:eastAsia="es-PE"/>
+              </w:rPr>
+            </w:pPr>
+            <w:r>
+              <w:rPr>
+                <w:rFonts w:eastAsia="Times New Roman"/>
+                <w:b/>
+                <w:bCs/>
+                <w:color w:val="000000"/>
+                <w:lang w:val="es-PE" w:eastAsia="es-PE"/>
+              </w:rPr>
+              <w:t>Nombre</w:t>
+            </w:r>
+          </w:p>
+        </w:tc>
+        <w:tc>
+          <w:tcPr>
+            <w:tcW w:w="5614" w:type="dxa"/>
+            <w:tcBorders>
+              <w:top w:val="single" w:sz="8" w:space="0" w:color="000000"/>
+              <w:left w:val="single" w:sz="8" w:space="0" w:color="000000"/>
+              <w:bottom w:val="single" w:sz="8" w:space="0" w:color="000000"/>
+              <w:right w:val="single" w:sz="8" w:space="0" w:color="000000"/>
+            </w:tcBorders>
+            <w:tcMar>
+              <w:top w:w="100" w:type="dxa"/>
+              <w:left w:w="100" w:type="dxa"/>
+              <w:bottom w:w="100" w:type="dxa"/>
+              <w:right w:w="100" w:type="dxa"/>
+            </w:tcMar>
+            <w:hideMark/>
+          </w:tcPr>
+          <w:p>
+            <w:pPr>
+              <w:spacing w:after="0" w:line="240" w:lineRule="auto"/>
+              <w:contextualSpacing w:val="0"/>
+              <w:rPr>
+                <w:rFonts w:ascii="Times New Roman" w:eastAsia="Times New Roman" w:hAnsi="Times New Roman" w:cs="Times New Roman"/>
+                <w:sz w:val="24"/>
+                <w:szCs w:val="24"/>
+                <w:lang w:val="es-PE" w:eastAsia="es-PE"/>
+              </w:rPr>
+            </w:pPr>
+            <w:r>
+              <w:rPr>
+                <w:rFonts w:eastAsia="Times New Roman"/>
+                <w:b/>
+                <w:bCs/>
+                <w:color w:val="000000"/>
+                <w:lang w:val="es-PE" w:eastAsia="es-PE"/>
+              </w:rPr>
+              <w:t>Descripción</w:t>
+            </w:r>
+          </w:p>
+        </w:tc>
+      </w:tr>
+      <w:tr>
+        <w:trPr>
+          <w:trHeight w:val="216"/>
+        </w:trPr>
+        <w:tc>
+          <w:tcPr>
+            <w:tcW w:w="0" w:type="auto"/>
+            <w:tcBorders>
+              <w:top w:val="single" w:sz="8" w:space="0" w:color="000000"/>
+              <w:left w:val="single" w:sz="8" w:space="0" w:color="000000"/>
+              <w:bottom w:val="single" w:sz="8" w:space="0" w:color="000000"/>
+              <w:right w:val="single" w:sz="8" w:space="0" w:color="000000"/>
+            </w:tcBorders>
+            <w:tcMar>
+              <w:top w:w="100" w:type="dxa"/>
+              <w:left w:w="100" w:type="dxa"/>
+              <w:bottom w:w="100" w:type="dxa"/>
+              <w:right w:w="100" w:type="dxa"/>
+            </w:tcMar>
+            <w:hideMark/>
+          </w:tcPr>
+          <w:p>
+            <w:pPr>
+              <w:spacing w:after="0" w:line="240" w:lineRule="auto"/>
+              <w:contextualSpacing w:val="0"/>
+              <w:rPr>
+                <w:rFonts w:ascii="Times New Roman" w:eastAsia="Times New Roman" w:hAnsi="Times New Roman" w:cs="Times New Roman"/>
+                <w:sz w:val="24"/>
+                <w:szCs w:val="24"/>
+                <w:lang w:val="es-PE" w:eastAsia="es-PE"/>
+              </w:rPr>
+            </w:pPr>
+            <w:r>
+              <w:rPr>
+                <w:rFonts w:eastAsia="Times New Roman"/>
+                <w:color w:val="000000"/>
+                <w:lang w:val="es-PE" w:eastAsia="es-PE"/>
+              </w:rPr>
+              <w:t>1</w:t>
+            </w:r>
+          </w:p>
+        </w:tc>
+        <w:tc>
+          <w:tcPr>
+            <w:tcW w:w="0" w:type="auto"/>
+            <w:tcBorders>
+              <w:top w:val="single" w:sz="8" w:space="0" w:color="000000"/>
+              <w:left w:val="single" w:sz="8" w:space="0" w:color="000000"/>
+              <w:bottom w:val="single" w:sz="8" w:space="0" w:color="000000"/>
+              <w:right w:val="single" w:sz="8" w:space="0" w:color="000000"/>
+            </w:tcBorders>
+            <w:tcMar>
+              <w:top w:w="100" w:type="dxa"/>
+              <w:left w:w="100" w:type="dxa"/>
+              <w:bottom w:w="100" w:type="dxa"/>
+              <w:right w:w="100" w:type="dxa"/>
+            </w:tcMar>
+            <w:hideMark/>
+          </w:tcPr>
+          <w:p>
+            <w:pPr>
+              <w:spacing w:after="0" w:line="240" w:lineRule="auto"/>
+              <w:contextualSpacing w:val="0"/>
+              <w:rPr>
+                <w:rFonts w:ascii="Times New Roman" w:eastAsia="Times New Roman" w:hAnsi="Times New Roman" w:cs="Times New Roman"/>
+                <w:sz w:val="24"/>
+                <w:szCs w:val="24"/>
+                <w:lang w:val="es-PE" w:eastAsia="es-PE"/>
+              </w:rPr>
+            </w:pPr>
+            <w:r>
+              <w:rPr>
+                <w:rFonts w:eastAsia="Times New Roman"/>
+                <w:color w:val="000000"/>
+                <w:lang w:val="es-PE" w:eastAsia="es-PE"/>
+              </w:rPr>
+              <w:t>Creado</w:t>
+            </w:r>
+          </w:p>
+        </w:tc>
+        <w:tc>
+          <w:tcPr>
+            <w:tcW w:w="5614" w:type="dxa"/>
+            <w:tcBorders>
+              <w:top w:val="single" w:sz="8" w:space="0" w:color="000000"/>
+              <w:left w:val="single" w:sz="8" w:space="0" w:color="000000"/>
+              <w:bottom w:val="single" w:sz="8" w:space="0" w:color="000000"/>
+              <w:right w:val="single" w:sz="8" w:space="0" w:color="000000"/>
+            </w:tcBorders>
+            <w:tcMar>
+              <w:top w:w="100" w:type="dxa"/>
+              <w:left w:w="100" w:type="dxa"/>
+              <w:bottom w:w="100" w:type="dxa"/>
+              <w:right w:w="100" w:type="dxa"/>
+            </w:tcMar>
+            <w:hideMark/>
+          </w:tcPr>
+          <w:p>
+            <w:pPr>
+              <w:spacing w:after="0" w:line="240" w:lineRule="auto"/>
+              <w:contextualSpacing w:val="0"/>
+              <w:rPr>
+                <w:rFonts w:ascii="Times New Roman" w:eastAsia="Times New Roman" w:hAnsi="Times New Roman" w:cs="Times New Roman"/>
+                <w:sz w:val="24"/>
+                <w:szCs w:val="24"/>
+                <w:lang w:val="es-PE" w:eastAsia="es-PE"/>
+              </w:rPr>
+            </w:pPr>
+            <w:r>
+              <w:rPr>
+                <w:rFonts w:eastAsia="Times New Roman"/>
+                <w:color w:val="000000"/>
+                <w:lang w:val="es-PE" w:eastAsia="es-PE"/>
+              </w:rPr>
+              <w:t>El usuario ha creado la solicitud de cambios.</w:t>
+            </w:r>
+          </w:p>
+        </w:tc>
+      </w:tr>
+      <w:tr>
+        <w:trPr>
+          <w:trHeight w:val="480"/>
+        </w:trPr>
+        <w:tc>
+          <w:tcPr>
+            <w:tcW w:w="0" w:type="auto"/>
+            <w:tcBorders>
+              <w:top w:val="single" w:sz="8" w:space="0" w:color="000000"/>
+              <w:left w:val="single" w:sz="8" w:space="0" w:color="000000"/>
+              <w:bottom w:val="single" w:sz="8" w:space="0" w:color="000000"/>
+              <w:right w:val="single" w:sz="8" w:space="0" w:color="000000"/>
+            </w:tcBorders>
+            <w:tcMar>
+              <w:top w:w="100" w:type="dxa"/>
+              <w:left w:w="100" w:type="dxa"/>
+              <w:bottom w:w="100" w:type="dxa"/>
+              <w:right w:w="100" w:type="dxa"/>
+            </w:tcMar>
+            <w:hideMark/>
+          </w:tcPr>
+          <w:p>
+            <w:pPr>
+              <w:spacing w:after="0" w:line="240" w:lineRule="auto"/>
+              <w:contextualSpacing w:val="0"/>
+              <w:rPr>
+                <w:rFonts w:ascii="Times New Roman" w:eastAsia="Times New Roman" w:hAnsi="Times New Roman" w:cs="Times New Roman"/>
+                <w:sz w:val="24"/>
+                <w:szCs w:val="24"/>
+                <w:lang w:val="es-PE" w:eastAsia="es-PE"/>
+              </w:rPr>
+            </w:pPr>
+            <w:r>
+              <w:rPr>
+                <w:rFonts w:eastAsia="Times New Roman"/>
+                <w:color w:val="000000"/>
+                <w:lang w:val="es-PE" w:eastAsia="es-PE"/>
+              </w:rPr>
+              <w:t>2</w:t>
+            </w:r>
+          </w:p>
+        </w:tc>
+        <w:tc>
+          <w:tcPr>
+            <w:tcW w:w="0" w:type="auto"/>
+            <w:tcBorders>
+              <w:top w:val="single" w:sz="8" w:space="0" w:color="000000"/>
+              <w:left w:val="single" w:sz="8" w:space="0" w:color="000000"/>
+              <w:bottom w:val="single" w:sz="8" w:space="0" w:color="000000"/>
+              <w:right w:val="single" w:sz="8" w:space="0" w:color="000000"/>
+            </w:tcBorders>
+            <w:tcMar>
+              <w:top w:w="100" w:type="dxa"/>
+              <w:left w:w="100" w:type="dxa"/>
+              <w:bottom w:w="100" w:type="dxa"/>
+              <w:right w:w="100" w:type="dxa"/>
+            </w:tcMar>
+            <w:hideMark/>
+          </w:tcPr>
+          <w:p>
+            <w:pPr>
+              <w:spacing w:after="0" w:line="240" w:lineRule="auto"/>
+              <w:contextualSpacing w:val="0"/>
+              <w:rPr>
+                <w:rFonts w:ascii="Times New Roman" w:eastAsia="Times New Roman" w:hAnsi="Times New Roman" w:cs="Times New Roman"/>
+                <w:sz w:val="24"/>
+                <w:szCs w:val="24"/>
+                <w:lang w:val="es-PE" w:eastAsia="es-PE"/>
+              </w:rPr>
+            </w:pPr>
+            <w:r>
+              <w:rPr>
+                <w:rFonts w:eastAsia="Times New Roman"/>
+                <w:color w:val="000000"/>
+                <w:lang w:val="es-PE" w:eastAsia="es-PE"/>
+              </w:rPr>
+              <w:t>Recibido</w:t>
+            </w:r>
+          </w:p>
+        </w:tc>
+        <w:tc>
+          <w:tcPr>
+            <w:tcW w:w="5614" w:type="dxa"/>
+            <w:tcBorders>
+              <w:top w:val="single" w:sz="8" w:space="0" w:color="000000"/>
+              <w:left w:val="single" w:sz="8" w:space="0" w:color="000000"/>
+              <w:bottom w:val="single" w:sz="8" w:space="0" w:color="000000"/>
+              <w:right w:val="single" w:sz="8" w:space="0" w:color="000000"/>
+            </w:tcBorders>
+            <w:tcMar>
+              <w:top w:w="100" w:type="dxa"/>
+              <w:left w:w="100" w:type="dxa"/>
+              <w:bottom w:w="100" w:type="dxa"/>
+              <w:right w:w="100" w:type="dxa"/>
+            </w:tcMar>
+            <w:hideMark/>
+          </w:tcPr>
+          <w:p>
+            <w:pPr>
+              <w:spacing w:after="0" w:line="240" w:lineRule="auto"/>
+              <w:contextualSpacing w:val="0"/>
+              <w:rPr>
+                <w:rFonts w:ascii="Times New Roman" w:eastAsia="Times New Roman" w:hAnsi="Times New Roman" w:cs="Times New Roman"/>
+                <w:sz w:val="24"/>
+                <w:szCs w:val="24"/>
+                <w:lang w:val="es-PE" w:eastAsia="es-PE"/>
+              </w:rPr>
+            </w:pPr>
+            <w:r>
+              <w:rPr>
+                <w:rFonts w:eastAsia="Times New Roman"/>
+                <w:color w:val="000000"/>
+                <w:lang w:val="es-PE" w:eastAsia="es-PE"/>
+              </w:rPr>
+              <w:t>El secretario ha recibido y revisado la solicitud de cambio.</w:t>
+            </w:r>
+          </w:p>
+        </w:tc>
+      </w:tr>
+      <w:tr>
+        <w:trPr>
+          <w:trHeight w:val="574"/>
+        </w:trPr>
+        <w:tc>
+          <w:tcPr>
+            <w:tcW w:w="0" w:type="auto"/>
+            <w:tcBorders>
+              <w:top w:val="single" w:sz="8" w:space="0" w:color="000000"/>
+              <w:left w:val="single" w:sz="8" w:space="0" w:color="000000"/>
+              <w:bottom w:val="single" w:sz="8" w:space="0" w:color="000000"/>
+              <w:right w:val="single" w:sz="8" w:space="0" w:color="000000"/>
+            </w:tcBorders>
+            <w:tcMar>
+              <w:top w:w="100" w:type="dxa"/>
+              <w:left w:w="100" w:type="dxa"/>
+              <w:bottom w:w="100" w:type="dxa"/>
+              <w:right w:w="100" w:type="dxa"/>
+            </w:tcMar>
+            <w:hideMark/>
+          </w:tcPr>
+          <w:p>
+            <w:pPr>
+              <w:spacing w:after="0" w:line="240" w:lineRule="auto"/>
+              <w:contextualSpacing w:val="0"/>
+              <w:rPr>
+                <w:rFonts w:ascii="Times New Roman" w:eastAsia="Times New Roman" w:hAnsi="Times New Roman" w:cs="Times New Roman"/>
+                <w:sz w:val="24"/>
+                <w:szCs w:val="24"/>
+                <w:lang w:val="es-PE" w:eastAsia="es-PE"/>
+              </w:rPr>
+            </w:pPr>
+            <w:r>
+              <w:rPr>
+                <w:rFonts w:eastAsia="Times New Roman"/>
+                <w:color w:val="000000"/>
+                <w:lang w:val="es-PE" w:eastAsia="es-PE"/>
+              </w:rPr>
+              <w:t>3</w:t>
+            </w:r>
+          </w:p>
+        </w:tc>
+        <w:tc>
+          <w:tcPr>
+            <w:tcW w:w="0" w:type="auto"/>
+            <w:tcBorders>
+              <w:top w:val="single" w:sz="8" w:space="0" w:color="000000"/>
+              <w:left w:val="single" w:sz="8" w:space="0" w:color="000000"/>
+              <w:bottom w:val="single" w:sz="8" w:space="0" w:color="000000"/>
+              <w:right w:val="single" w:sz="8" w:space="0" w:color="000000"/>
+            </w:tcBorders>
+            <w:tcMar>
+              <w:top w:w="100" w:type="dxa"/>
+              <w:left w:w="100" w:type="dxa"/>
+              <w:bottom w:w="100" w:type="dxa"/>
+              <w:right w:w="100" w:type="dxa"/>
+            </w:tcMar>
+            <w:hideMark/>
+          </w:tcPr>
+          <w:p>
+            <w:pPr>
+              <w:spacing w:after="0" w:line="240" w:lineRule="auto"/>
+              <w:contextualSpacing w:val="0"/>
+              <w:rPr>
+                <w:rFonts w:ascii="Times New Roman" w:eastAsia="Times New Roman" w:hAnsi="Times New Roman" w:cs="Times New Roman"/>
+                <w:sz w:val="24"/>
+                <w:szCs w:val="24"/>
+                <w:lang w:val="es-PE" w:eastAsia="es-PE"/>
+              </w:rPr>
+            </w:pPr>
+            <w:r>
+              <w:rPr>
+                <w:rFonts w:eastAsia="Times New Roman"/>
+                <w:color w:val="000000"/>
+                <w:lang w:val="es-PE" w:eastAsia="es-PE"/>
+              </w:rPr>
+              <w:t>Rechazado</w:t>
+            </w:r>
+          </w:p>
+        </w:tc>
+        <w:tc>
+          <w:tcPr>
+            <w:tcW w:w="5614" w:type="dxa"/>
+            <w:tcBorders>
+              <w:top w:val="single" w:sz="8" w:space="0" w:color="000000"/>
+              <w:left w:val="single" w:sz="8" w:space="0" w:color="000000"/>
+              <w:bottom w:val="single" w:sz="8" w:space="0" w:color="000000"/>
+              <w:right w:val="single" w:sz="8" w:space="0" w:color="000000"/>
+            </w:tcBorders>
+            <w:tcMar>
+              <w:top w:w="100" w:type="dxa"/>
+              <w:left w:w="100" w:type="dxa"/>
+              <w:bottom w:w="100" w:type="dxa"/>
+              <w:right w:w="100" w:type="dxa"/>
+            </w:tcMar>
+            <w:hideMark/>
+          </w:tcPr>
+          <w:p>
+            <w:pPr>
+              <w:spacing w:after="0" w:line="240" w:lineRule="auto"/>
+              <w:contextualSpacing w:val="0"/>
+              <w:rPr>
+                <w:rFonts w:ascii="Times New Roman" w:eastAsia="Times New Roman" w:hAnsi="Times New Roman" w:cs="Times New Roman"/>
+                <w:sz w:val="24"/>
+                <w:szCs w:val="24"/>
+                <w:lang w:val="es-PE" w:eastAsia="es-PE"/>
+              </w:rPr>
+            </w:pPr>
+            <w:r>
+              <w:rPr>
+                <w:rFonts w:eastAsia="Times New Roman"/>
+                <w:color w:val="000000"/>
+                <w:lang w:val="es-PE" w:eastAsia="es-PE"/>
+              </w:rPr>
+              <w:t>La solicitud de cambio ha sido rechazada porque la descripción y/o justificación no son específicas o no son viables.</w:t>
+            </w:r>
+          </w:p>
+        </w:tc>
+      </w:tr>
+      <w:tr>
+        <w:trPr>
+          <w:trHeight w:val="149"/>
+        </w:trPr>
+        <w:tc>
+          <w:tcPr>
+            <w:tcW w:w="0" w:type="auto"/>
+            <w:tcBorders>
+              <w:top w:val="single" w:sz="8" w:space="0" w:color="000000"/>
+              <w:left w:val="single" w:sz="8" w:space="0" w:color="000000"/>
+              <w:bottom w:val="single" w:sz="8" w:space="0" w:color="000000"/>
+              <w:right w:val="single" w:sz="8" w:space="0" w:color="000000"/>
+            </w:tcBorders>
+            <w:tcMar>
+              <w:top w:w="100" w:type="dxa"/>
+              <w:left w:w="100" w:type="dxa"/>
+              <w:bottom w:w="100" w:type="dxa"/>
+              <w:right w:w="100" w:type="dxa"/>
+            </w:tcMar>
+            <w:hideMark/>
+          </w:tcPr>
+          <w:p>
+            <w:pPr>
+              <w:spacing w:after="0" w:line="240" w:lineRule="auto"/>
+              <w:contextualSpacing w:val="0"/>
+              <w:rPr>
+                <w:rFonts w:ascii="Times New Roman" w:eastAsia="Times New Roman" w:hAnsi="Times New Roman" w:cs="Times New Roman"/>
+                <w:sz w:val="24"/>
+                <w:szCs w:val="24"/>
+                <w:lang w:val="es-PE" w:eastAsia="es-PE"/>
+              </w:rPr>
+            </w:pPr>
+            <w:r>
+              <w:rPr>
+                <w:rFonts w:eastAsia="Times New Roman"/>
+                <w:color w:val="000000"/>
+                <w:lang w:val="es-PE" w:eastAsia="es-PE"/>
+              </w:rPr>
+              <w:t>4</w:t>
+            </w:r>
+          </w:p>
+        </w:tc>
+        <w:tc>
+          <w:tcPr>
+            <w:tcW w:w="0" w:type="auto"/>
+            <w:tcBorders>
+              <w:top w:val="single" w:sz="8" w:space="0" w:color="000000"/>
+              <w:left w:val="single" w:sz="8" w:space="0" w:color="000000"/>
+              <w:bottom w:val="single" w:sz="8" w:space="0" w:color="000000"/>
+              <w:right w:val="single" w:sz="8" w:space="0" w:color="000000"/>
+            </w:tcBorders>
+            <w:tcMar>
+              <w:top w:w="100" w:type="dxa"/>
+              <w:left w:w="100" w:type="dxa"/>
+              <w:bottom w:w="100" w:type="dxa"/>
+              <w:right w:w="100" w:type="dxa"/>
+            </w:tcMar>
+            <w:hideMark/>
+          </w:tcPr>
+          <w:p>
+            <w:pPr>
+              <w:spacing w:after="0" w:line="240" w:lineRule="auto"/>
+              <w:contextualSpacing w:val="0"/>
+              <w:rPr>
+                <w:rFonts w:ascii="Times New Roman" w:eastAsia="Times New Roman" w:hAnsi="Times New Roman" w:cs="Times New Roman"/>
+                <w:sz w:val="24"/>
+                <w:szCs w:val="24"/>
+                <w:lang w:val="es-PE" w:eastAsia="es-PE"/>
+              </w:rPr>
+            </w:pPr>
+            <w:r>
+              <w:rPr>
+                <w:rFonts w:eastAsia="Times New Roman"/>
+                <w:color w:val="000000"/>
+                <w:lang w:val="es-PE" w:eastAsia="es-PE"/>
+              </w:rPr>
+              <w:t>Clasificado</w:t>
+            </w:r>
+          </w:p>
+        </w:tc>
+        <w:tc>
+          <w:tcPr>
+            <w:tcW w:w="5614" w:type="dxa"/>
+            <w:tcBorders>
+              <w:top w:val="single" w:sz="8" w:space="0" w:color="000000"/>
+              <w:left w:val="single" w:sz="8" w:space="0" w:color="000000"/>
+              <w:bottom w:val="single" w:sz="8" w:space="0" w:color="000000"/>
+              <w:right w:val="single" w:sz="8" w:space="0" w:color="000000"/>
+            </w:tcBorders>
+            <w:tcMar>
+              <w:top w:w="100" w:type="dxa"/>
+              <w:left w:w="100" w:type="dxa"/>
+              <w:bottom w:w="100" w:type="dxa"/>
+              <w:right w:w="100" w:type="dxa"/>
+            </w:tcMar>
+            <w:hideMark/>
+          </w:tcPr>
+          <w:p>
+            <w:pPr>
+              <w:spacing w:after="0" w:line="240" w:lineRule="auto"/>
+              <w:contextualSpacing w:val="0"/>
+              <w:rPr>
+                <w:rFonts w:ascii="Times New Roman" w:eastAsia="Times New Roman" w:hAnsi="Times New Roman" w:cs="Times New Roman"/>
+                <w:sz w:val="24"/>
+                <w:szCs w:val="24"/>
+                <w:lang w:val="es-PE" w:eastAsia="es-PE"/>
+              </w:rPr>
+            </w:pPr>
+            <w:r>
+              <w:rPr>
+                <w:rFonts w:eastAsia="Times New Roman"/>
+                <w:color w:val="000000"/>
+                <w:lang w:val="es-PE" w:eastAsia="es-PE"/>
+              </w:rPr>
+              <w:t>Se ha clasificado la solicitud de cambio.</w:t>
+            </w:r>
+          </w:p>
+        </w:tc>
+      </w:tr>
+      <w:tr>
+        <w:trPr>
+          <w:trHeight w:val="255"/>
+        </w:trPr>
+        <w:tc>
+          <w:tcPr>
+            <w:tcW w:w="0" w:type="auto"/>
+            <w:tcBorders>
+              <w:top w:val="single" w:sz="8" w:space="0" w:color="000000"/>
+              <w:left w:val="single" w:sz="8" w:space="0" w:color="000000"/>
+              <w:bottom w:val="single" w:sz="8" w:space="0" w:color="000000"/>
+              <w:right w:val="single" w:sz="8" w:space="0" w:color="000000"/>
+            </w:tcBorders>
+            <w:tcMar>
+              <w:top w:w="100" w:type="dxa"/>
+              <w:left w:w="100" w:type="dxa"/>
+              <w:bottom w:w="100" w:type="dxa"/>
+              <w:right w:w="100" w:type="dxa"/>
+            </w:tcMar>
+            <w:hideMark/>
+          </w:tcPr>
+          <w:p>
+            <w:pPr>
+              <w:spacing w:after="0" w:line="240" w:lineRule="auto"/>
+              <w:contextualSpacing w:val="0"/>
+              <w:rPr>
+                <w:rFonts w:ascii="Times New Roman" w:eastAsia="Times New Roman" w:hAnsi="Times New Roman" w:cs="Times New Roman"/>
+                <w:sz w:val="24"/>
+                <w:szCs w:val="24"/>
+                <w:lang w:val="es-PE" w:eastAsia="es-PE"/>
+              </w:rPr>
+            </w:pPr>
+            <w:r>
+              <w:rPr>
+                <w:rFonts w:eastAsia="Times New Roman"/>
+                <w:color w:val="000000"/>
+                <w:lang w:val="es-PE" w:eastAsia="es-PE"/>
+              </w:rPr>
+              <w:t>5</w:t>
+            </w:r>
+          </w:p>
+        </w:tc>
+        <w:tc>
+          <w:tcPr>
+            <w:tcW w:w="0" w:type="auto"/>
+            <w:tcBorders>
+              <w:top w:val="single" w:sz="8" w:space="0" w:color="000000"/>
+              <w:left w:val="single" w:sz="8" w:space="0" w:color="000000"/>
+              <w:bottom w:val="single" w:sz="8" w:space="0" w:color="000000"/>
+              <w:right w:val="single" w:sz="8" w:space="0" w:color="000000"/>
+            </w:tcBorders>
+            <w:tcMar>
+              <w:top w:w="100" w:type="dxa"/>
+              <w:left w:w="100" w:type="dxa"/>
+              <w:bottom w:w="100" w:type="dxa"/>
+              <w:right w:w="100" w:type="dxa"/>
+            </w:tcMar>
+            <w:hideMark/>
+          </w:tcPr>
+          <w:p>
+            <w:pPr>
+              <w:spacing w:after="0" w:line="240" w:lineRule="auto"/>
+              <w:contextualSpacing w:val="0"/>
+              <w:rPr>
+                <w:rFonts w:ascii="Times New Roman" w:eastAsia="Times New Roman" w:hAnsi="Times New Roman" w:cs="Times New Roman"/>
+                <w:sz w:val="24"/>
+                <w:szCs w:val="24"/>
+                <w:lang w:val="es-PE" w:eastAsia="es-PE"/>
+              </w:rPr>
+            </w:pPr>
+            <w:r>
+              <w:rPr>
+                <w:rFonts w:eastAsia="Times New Roman"/>
+                <w:color w:val="000000"/>
+                <w:lang w:val="es-PE" w:eastAsia="es-PE"/>
+              </w:rPr>
+              <w:t>Evaluado</w:t>
+            </w:r>
+          </w:p>
+        </w:tc>
+        <w:tc>
+          <w:tcPr>
+            <w:tcW w:w="5614" w:type="dxa"/>
+            <w:tcBorders>
+              <w:top w:val="single" w:sz="8" w:space="0" w:color="000000"/>
+              <w:left w:val="single" w:sz="8" w:space="0" w:color="000000"/>
+              <w:bottom w:val="single" w:sz="8" w:space="0" w:color="000000"/>
+              <w:right w:val="single" w:sz="8" w:space="0" w:color="000000"/>
+            </w:tcBorders>
+            <w:tcMar>
+              <w:top w:w="100" w:type="dxa"/>
+              <w:left w:w="100" w:type="dxa"/>
+              <w:bottom w:w="100" w:type="dxa"/>
+              <w:right w:w="100" w:type="dxa"/>
+            </w:tcMar>
+            <w:hideMark/>
+          </w:tcPr>
+          <w:p>
+            <w:pPr>
+              <w:spacing w:after="0" w:line="240" w:lineRule="auto"/>
+              <w:contextualSpacing w:val="0"/>
+              <w:rPr>
+                <w:rFonts w:ascii="Times New Roman" w:eastAsia="Times New Roman" w:hAnsi="Times New Roman" w:cs="Times New Roman"/>
+                <w:sz w:val="24"/>
+                <w:szCs w:val="24"/>
+                <w:lang w:val="es-PE" w:eastAsia="es-PE"/>
+              </w:rPr>
+            </w:pPr>
+            <w:r>
+              <w:rPr>
+                <w:rFonts w:eastAsia="Times New Roman"/>
+                <w:color w:val="000000"/>
+                <w:lang w:val="es-PE" w:eastAsia="es-PE"/>
+              </w:rPr>
+              <w:t>La solicitud de cambio ha sido evaluado y analizada por el comité de control de cambios.</w:t>
+            </w:r>
+          </w:p>
+        </w:tc>
+      </w:tr>
+      <w:tr>
+        <w:trPr>
+          <w:trHeight w:val="364"/>
+        </w:trPr>
+        <w:tc>
+          <w:tcPr>
+            <w:tcW w:w="0" w:type="auto"/>
+            <w:tcBorders>
+              <w:top w:val="single" w:sz="8" w:space="0" w:color="000000"/>
+              <w:left w:val="single" w:sz="8" w:space="0" w:color="000000"/>
+              <w:bottom w:val="single" w:sz="8" w:space="0" w:color="000000"/>
+              <w:right w:val="single" w:sz="8" w:space="0" w:color="000000"/>
+            </w:tcBorders>
+            <w:tcMar>
+              <w:top w:w="100" w:type="dxa"/>
+              <w:left w:w="100" w:type="dxa"/>
+              <w:bottom w:w="100" w:type="dxa"/>
+              <w:right w:w="100" w:type="dxa"/>
+            </w:tcMar>
+            <w:hideMark/>
+          </w:tcPr>
+          <w:p>
+            <w:pPr>
+              <w:spacing w:after="0" w:line="240" w:lineRule="auto"/>
+              <w:contextualSpacing w:val="0"/>
+              <w:rPr>
+                <w:rFonts w:ascii="Times New Roman" w:eastAsia="Times New Roman" w:hAnsi="Times New Roman" w:cs="Times New Roman"/>
+                <w:sz w:val="24"/>
+                <w:szCs w:val="24"/>
+                <w:lang w:val="es-PE" w:eastAsia="es-PE"/>
+              </w:rPr>
+            </w:pPr>
+            <w:r>
+              <w:rPr>
+                <w:rFonts w:eastAsia="Times New Roman"/>
+                <w:color w:val="000000"/>
+                <w:lang w:val="es-PE" w:eastAsia="es-PE"/>
+              </w:rPr>
+              <w:t>6</w:t>
+            </w:r>
+          </w:p>
+        </w:tc>
+        <w:tc>
+          <w:tcPr>
+            <w:tcW w:w="0" w:type="auto"/>
+            <w:tcBorders>
+              <w:top w:val="single" w:sz="8" w:space="0" w:color="000000"/>
+              <w:left w:val="single" w:sz="8" w:space="0" w:color="000000"/>
+              <w:bottom w:val="single" w:sz="8" w:space="0" w:color="000000"/>
+              <w:right w:val="single" w:sz="8" w:space="0" w:color="000000"/>
+            </w:tcBorders>
+            <w:tcMar>
+              <w:top w:w="100" w:type="dxa"/>
+              <w:left w:w="100" w:type="dxa"/>
+              <w:bottom w:w="100" w:type="dxa"/>
+              <w:right w:w="100" w:type="dxa"/>
+            </w:tcMar>
+            <w:hideMark/>
+          </w:tcPr>
+          <w:p>
+            <w:pPr>
+              <w:spacing w:after="0" w:line="240" w:lineRule="auto"/>
+              <w:contextualSpacing w:val="0"/>
+              <w:rPr>
+                <w:rFonts w:ascii="Times New Roman" w:eastAsia="Times New Roman" w:hAnsi="Times New Roman" w:cs="Times New Roman"/>
+                <w:sz w:val="24"/>
+                <w:szCs w:val="24"/>
+                <w:lang w:val="es-PE" w:eastAsia="es-PE"/>
+              </w:rPr>
+            </w:pPr>
+            <w:r>
+              <w:rPr>
+                <w:rFonts w:eastAsia="Times New Roman"/>
+                <w:color w:val="000000"/>
+                <w:lang w:val="es-PE" w:eastAsia="es-PE"/>
+              </w:rPr>
+              <w:t>Aprobado</w:t>
+            </w:r>
+          </w:p>
+        </w:tc>
+        <w:tc>
+          <w:tcPr>
+            <w:tcW w:w="5614" w:type="dxa"/>
+            <w:tcBorders>
+              <w:top w:val="single" w:sz="8" w:space="0" w:color="000000"/>
+              <w:left w:val="single" w:sz="8" w:space="0" w:color="000000"/>
+              <w:bottom w:val="single" w:sz="8" w:space="0" w:color="000000"/>
+              <w:right w:val="single" w:sz="8" w:space="0" w:color="000000"/>
+            </w:tcBorders>
+            <w:tcMar>
+              <w:top w:w="100" w:type="dxa"/>
+              <w:left w:w="100" w:type="dxa"/>
+              <w:bottom w:w="100" w:type="dxa"/>
+              <w:right w:w="100" w:type="dxa"/>
+            </w:tcMar>
+            <w:hideMark/>
+          </w:tcPr>
+          <w:p>
+            <w:pPr>
+              <w:spacing w:after="0" w:line="240" w:lineRule="auto"/>
+              <w:contextualSpacing w:val="0"/>
+              <w:rPr>
+                <w:rFonts w:ascii="Times New Roman" w:eastAsia="Times New Roman" w:hAnsi="Times New Roman" w:cs="Times New Roman"/>
+                <w:sz w:val="24"/>
+                <w:szCs w:val="24"/>
+                <w:lang w:val="es-PE" w:eastAsia="es-PE"/>
+              </w:rPr>
+            </w:pPr>
+            <w:r>
+              <w:rPr>
+                <w:rFonts w:eastAsia="Times New Roman"/>
+                <w:color w:val="000000"/>
+                <w:lang w:val="es-PE" w:eastAsia="es-PE"/>
+              </w:rPr>
+              <w:t>La solicitud de cambio ha sido aprobada por la persona responsable.</w:t>
+            </w:r>
+          </w:p>
+        </w:tc>
+      </w:tr>
+      <w:tr>
+        <w:trPr>
+          <w:trHeight w:val="219"/>
+        </w:trPr>
+        <w:tc>
+          <w:tcPr>
+            <w:tcW w:w="0" w:type="auto"/>
+            <w:tcBorders>
+              <w:top w:val="single" w:sz="8" w:space="0" w:color="000000"/>
+              <w:left w:val="single" w:sz="8" w:space="0" w:color="000000"/>
+              <w:bottom w:val="single" w:sz="8" w:space="0" w:color="000000"/>
+              <w:right w:val="single" w:sz="8" w:space="0" w:color="000000"/>
+            </w:tcBorders>
+            <w:tcMar>
+              <w:top w:w="100" w:type="dxa"/>
+              <w:left w:w="100" w:type="dxa"/>
+              <w:bottom w:w="100" w:type="dxa"/>
+              <w:right w:w="100" w:type="dxa"/>
+            </w:tcMar>
+            <w:hideMark/>
+          </w:tcPr>
+          <w:p>
+            <w:pPr>
+              <w:spacing w:after="0" w:line="240" w:lineRule="auto"/>
+              <w:contextualSpacing w:val="0"/>
+              <w:rPr>
+                <w:rFonts w:ascii="Times New Roman" w:eastAsia="Times New Roman" w:hAnsi="Times New Roman" w:cs="Times New Roman"/>
+                <w:sz w:val="24"/>
+                <w:szCs w:val="24"/>
+                <w:lang w:val="es-PE" w:eastAsia="es-PE"/>
+              </w:rPr>
+            </w:pPr>
+            <w:r>
+              <w:rPr>
+                <w:rFonts w:eastAsia="Times New Roman"/>
+                <w:color w:val="000000"/>
+                <w:lang w:val="es-PE" w:eastAsia="es-PE"/>
+              </w:rPr>
+              <w:t>7</w:t>
+            </w:r>
+          </w:p>
+        </w:tc>
+        <w:tc>
+          <w:tcPr>
+            <w:tcW w:w="0" w:type="auto"/>
+            <w:tcBorders>
+              <w:top w:val="single" w:sz="8" w:space="0" w:color="000000"/>
+              <w:left w:val="single" w:sz="8" w:space="0" w:color="000000"/>
+              <w:bottom w:val="single" w:sz="8" w:space="0" w:color="000000"/>
+              <w:right w:val="single" w:sz="8" w:space="0" w:color="000000"/>
+            </w:tcBorders>
+            <w:tcMar>
+              <w:top w:w="100" w:type="dxa"/>
+              <w:left w:w="100" w:type="dxa"/>
+              <w:bottom w:w="100" w:type="dxa"/>
+              <w:right w:w="100" w:type="dxa"/>
+            </w:tcMar>
+            <w:hideMark/>
+          </w:tcPr>
+          <w:p>
+            <w:pPr>
+              <w:spacing w:after="0" w:line="240" w:lineRule="auto"/>
+              <w:contextualSpacing w:val="0"/>
+              <w:rPr>
+                <w:rFonts w:ascii="Times New Roman" w:eastAsia="Times New Roman" w:hAnsi="Times New Roman" w:cs="Times New Roman"/>
+                <w:sz w:val="24"/>
+                <w:szCs w:val="24"/>
+                <w:lang w:val="es-PE" w:eastAsia="es-PE"/>
+              </w:rPr>
+            </w:pPr>
+            <w:r>
+              <w:rPr>
+                <w:rFonts w:eastAsia="Times New Roman"/>
+                <w:color w:val="000000"/>
+                <w:lang w:val="es-PE" w:eastAsia="es-PE"/>
+              </w:rPr>
+              <w:t>Desaprobado</w:t>
+            </w:r>
+          </w:p>
+        </w:tc>
+        <w:tc>
+          <w:tcPr>
+            <w:tcW w:w="5614" w:type="dxa"/>
+            <w:tcBorders>
+              <w:top w:val="single" w:sz="8" w:space="0" w:color="000000"/>
+              <w:left w:val="single" w:sz="8" w:space="0" w:color="000000"/>
+              <w:bottom w:val="single" w:sz="8" w:space="0" w:color="000000"/>
+              <w:right w:val="single" w:sz="8" w:space="0" w:color="000000"/>
+            </w:tcBorders>
+            <w:tcMar>
+              <w:top w:w="100" w:type="dxa"/>
+              <w:left w:w="100" w:type="dxa"/>
+              <w:bottom w:w="100" w:type="dxa"/>
+              <w:right w:w="100" w:type="dxa"/>
+            </w:tcMar>
+            <w:hideMark/>
+          </w:tcPr>
+          <w:p>
+            <w:pPr>
+              <w:spacing w:after="0" w:line="240" w:lineRule="auto"/>
+              <w:contextualSpacing w:val="0"/>
+              <w:rPr>
+                <w:rFonts w:ascii="Times New Roman" w:eastAsia="Times New Roman" w:hAnsi="Times New Roman" w:cs="Times New Roman"/>
+                <w:sz w:val="24"/>
+                <w:szCs w:val="24"/>
+                <w:lang w:val="es-PE" w:eastAsia="es-PE"/>
+              </w:rPr>
+            </w:pPr>
+            <w:r>
+              <w:rPr>
+                <w:rFonts w:eastAsia="Times New Roman"/>
+                <w:color w:val="000000"/>
+                <w:lang w:val="es-PE" w:eastAsia="es-PE"/>
+              </w:rPr>
+              <w:t>La solicitud de cambio ha sido desaprobada.</w:t>
+            </w:r>
+          </w:p>
+        </w:tc>
+      </w:tr>
+      <w:tr>
+        <w:trPr>
+          <w:trHeight w:val="296"/>
+        </w:trPr>
+        <w:tc>
+          <w:tcPr>
+            <w:tcW w:w="0" w:type="auto"/>
+            <w:tcBorders>
+              <w:top w:val="single" w:sz="8" w:space="0" w:color="000000"/>
+              <w:left w:val="single" w:sz="8" w:space="0" w:color="000000"/>
+              <w:bottom w:val="single" w:sz="8" w:space="0" w:color="000000"/>
+              <w:right w:val="single" w:sz="8" w:space="0" w:color="000000"/>
+            </w:tcBorders>
+            <w:tcMar>
+              <w:top w:w="100" w:type="dxa"/>
+              <w:left w:w="100" w:type="dxa"/>
+              <w:bottom w:w="100" w:type="dxa"/>
+              <w:right w:w="100" w:type="dxa"/>
+            </w:tcMar>
+            <w:hideMark/>
+          </w:tcPr>
+          <w:p>
+            <w:pPr>
+              <w:spacing w:after="0" w:line="240" w:lineRule="auto"/>
+              <w:contextualSpacing w:val="0"/>
+              <w:rPr>
+                <w:rFonts w:ascii="Times New Roman" w:eastAsia="Times New Roman" w:hAnsi="Times New Roman" w:cs="Times New Roman"/>
+                <w:sz w:val="24"/>
+                <w:szCs w:val="24"/>
+                <w:lang w:val="es-PE" w:eastAsia="es-PE"/>
+              </w:rPr>
+            </w:pPr>
+            <w:r>
+              <w:rPr>
+                <w:rFonts w:eastAsia="Times New Roman"/>
+                <w:color w:val="000000"/>
+                <w:lang w:val="es-PE" w:eastAsia="es-PE"/>
+              </w:rPr>
+              <w:t>8</w:t>
+            </w:r>
+          </w:p>
+        </w:tc>
+        <w:tc>
+          <w:tcPr>
+            <w:tcW w:w="0" w:type="auto"/>
+            <w:tcBorders>
+              <w:top w:val="single" w:sz="8" w:space="0" w:color="000000"/>
+              <w:left w:val="single" w:sz="8" w:space="0" w:color="000000"/>
+              <w:bottom w:val="single" w:sz="8" w:space="0" w:color="000000"/>
+              <w:right w:val="single" w:sz="8" w:space="0" w:color="000000"/>
+            </w:tcBorders>
+            <w:tcMar>
+              <w:top w:w="100" w:type="dxa"/>
+              <w:left w:w="100" w:type="dxa"/>
+              <w:bottom w:w="100" w:type="dxa"/>
+              <w:right w:w="100" w:type="dxa"/>
+            </w:tcMar>
+            <w:hideMark/>
+          </w:tcPr>
+          <w:p>
+            <w:pPr>
+              <w:spacing w:after="0" w:line="240" w:lineRule="auto"/>
+              <w:contextualSpacing w:val="0"/>
+              <w:rPr>
+                <w:rFonts w:ascii="Times New Roman" w:eastAsia="Times New Roman" w:hAnsi="Times New Roman" w:cs="Times New Roman"/>
+                <w:sz w:val="24"/>
+                <w:szCs w:val="24"/>
+                <w:lang w:val="es-PE" w:eastAsia="es-PE"/>
+              </w:rPr>
+            </w:pPr>
+            <w:r>
+              <w:rPr>
+                <w:rFonts w:eastAsia="Times New Roman"/>
+                <w:color w:val="000000"/>
+                <w:lang w:val="es-PE" w:eastAsia="es-PE"/>
+              </w:rPr>
+              <w:t>Planificado</w:t>
+            </w:r>
+          </w:p>
+        </w:tc>
+        <w:tc>
+          <w:tcPr>
+            <w:tcW w:w="5614" w:type="dxa"/>
+            <w:tcBorders>
+              <w:top w:val="single" w:sz="8" w:space="0" w:color="000000"/>
+              <w:left w:val="single" w:sz="8" w:space="0" w:color="000000"/>
+              <w:bottom w:val="single" w:sz="8" w:space="0" w:color="000000"/>
+              <w:right w:val="single" w:sz="8" w:space="0" w:color="000000"/>
+            </w:tcBorders>
+            <w:tcMar>
+              <w:top w:w="100" w:type="dxa"/>
+              <w:left w:w="100" w:type="dxa"/>
+              <w:bottom w:w="100" w:type="dxa"/>
+              <w:right w:w="100" w:type="dxa"/>
+            </w:tcMar>
+            <w:hideMark/>
+          </w:tcPr>
+          <w:p>
+            <w:pPr>
+              <w:spacing w:after="0" w:line="240" w:lineRule="auto"/>
+              <w:contextualSpacing w:val="0"/>
+              <w:rPr>
+                <w:rFonts w:ascii="Times New Roman" w:eastAsia="Times New Roman" w:hAnsi="Times New Roman" w:cs="Times New Roman"/>
+                <w:sz w:val="24"/>
+                <w:szCs w:val="24"/>
+                <w:lang w:val="es-PE" w:eastAsia="es-PE"/>
+              </w:rPr>
+            </w:pPr>
+            <w:r>
+              <w:rPr>
+                <w:rFonts w:eastAsia="Times New Roman"/>
+                <w:color w:val="000000"/>
+                <w:lang w:val="es-PE" w:eastAsia="es-PE"/>
+              </w:rPr>
+              <w:t>Se ha realizado la planificación de actividades que se describe en la solicitud de cambio.</w:t>
+            </w:r>
+          </w:p>
+        </w:tc>
+      </w:tr>
+      <w:tr>
+        <w:trPr>
+          <w:trHeight w:val="151"/>
+        </w:trPr>
+        <w:tc>
+          <w:tcPr>
+            <w:tcW w:w="0" w:type="auto"/>
+            <w:tcBorders>
+              <w:top w:val="single" w:sz="8" w:space="0" w:color="000000"/>
+              <w:left w:val="single" w:sz="8" w:space="0" w:color="000000"/>
+              <w:bottom w:val="single" w:sz="8" w:space="0" w:color="000000"/>
+              <w:right w:val="single" w:sz="8" w:space="0" w:color="000000"/>
+            </w:tcBorders>
+            <w:tcMar>
+              <w:top w:w="100" w:type="dxa"/>
+              <w:left w:w="100" w:type="dxa"/>
+              <w:bottom w:w="100" w:type="dxa"/>
+              <w:right w:w="100" w:type="dxa"/>
+            </w:tcMar>
+            <w:hideMark/>
+          </w:tcPr>
+          <w:p>
+            <w:pPr>
+              <w:spacing w:after="0" w:line="240" w:lineRule="auto"/>
+              <w:contextualSpacing w:val="0"/>
+              <w:rPr>
+                <w:rFonts w:ascii="Times New Roman" w:eastAsia="Times New Roman" w:hAnsi="Times New Roman" w:cs="Times New Roman"/>
+                <w:sz w:val="24"/>
+                <w:szCs w:val="24"/>
+                <w:lang w:val="es-PE" w:eastAsia="es-PE"/>
+              </w:rPr>
+            </w:pPr>
+            <w:r>
+              <w:rPr>
+                <w:rFonts w:eastAsia="Times New Roman"/>
+                <w:color w:val="000000"/>
+                <w:lang w:val="es-PE" w:eastAsia="es-PE"/>
+              </w:rPr>
+              <w:t>9</w:t>
+            </w:r>
+          </w:p>
+        </w:tc>
+        <w:tc>
+          <w:tcPr>
+            <w:tcW w:w="0" w:type="auto"/>
+            <w:tcBorders>
+              <w:top w:val="single" w:sz="8" w:space="0" w:color="000000"/>
+              <w:left w:val="single" w:sz="8" w:space="0" w:color="000000"/>
+              <w:bottom w:val="single" w:sz="8" w:space="0" w:color="000000"/>
+              <w:right w:val="single" w:sz="8" w:space="0" w:color="000000"/>
+            </w:tcBorders>
+            <w:tcMar>
+              <w:top w:w="100" w:type="dxa"/>
+              <w:left w:w="100" w:type="dxa"/>
+              <w:bottom w:w="100" w:type="dxa"/>
+              <w:right w:w="100" w:type="dxa"/>
+            </w:tcMar>
+            <w:hideMark/>
+          </w:tcPr>
+          <w:p>
+            <w:pPr>
+              <w:spacing w:after="0" w:line="240" w:lineRule="auto"/>
+              <w:contextualSpacing w:val="0"/>
+              <w:rPr>
+                <w:rFonts w:ascii="Times New Roman" w:eastAsia="Times New Roman" w:hAnsi="Times New Roman" w:cs="Times New Roman"/>
+                <w:sz w:val="24"/>
+                <w:szCs w:val="24"/>
+                <w:lang w:val="es-PE" w:eastAsia="es-PE"/>
+              </w:rPr>
+            </w:pPr>
+            <w:r>
+              <w:rPr>
+                <w:rFonts w:eastAsia="Times New Roman"/>
+                <w:color w:val="000000"/>
+                <w:lang w:val="es-PE" w:eastAsia="es-PE"/>
+              </w:rPr>
+              <w:t>Implementado</w:t>
+            </w:r>
+          </w:p>
+        </w:tc>
+        <w:tc>
+          <w:tcPr>
+            <w:tcW w:w="5614" w:type="dxa"/>
+            <w:tcBorders>
+              <w:top w:val="single" w:sz="8" w:space="0" w:color="000000"/>
+              <w:left w:val="single" w:sz="8" w:space="0" w:color="000000"/>
+              <w:bottom w:val="single" w:sz="8" w:space="0" w:color="000000"/>
+              <w:right w:val="single" w:sz="8" w:space="0" w:color="000000"/>
+            </w:tcBorders>
+            <w:tcMar>
+              <w:top w:w="100" w:type="dxa"/>
+              <w:left w:w="100" w:type="dxa"/>
+              <w:bottom w:w="100" w:type="dxa"/>
+              <w:right w:w="100" w:type="dxa"/>
+            </w:tcMar>
+            <w:hideMark/>
+          </w:tcPr>
+          <w:p>
+            <w:pPr>
+              <w:spacing w:after="0" w:line="240" w:lineRule="auto"/>
+              <w:contextualSpacing w:val="0"/>
+              <w:rPr>
+                <w:rFonts w:ascii="Times New Roman" w:eastAsia="Times New Roman" w:hAnsi="Times New Roman" w:cs="Times New Roman"/>
+                <w:sz w:val="24"/>
+                <w:szCs w:val="24"/>
+                <w:lang w:val="es-PE" w:eastAsia="es-PE"/>
+              </w:rPr>
+            </w:pPr>
+            <w:r>
+              <w:rPr>
+                <w:rFonts w:eastAsia="Times New Roman"/>
+                <w:color w:val="000000"/>
+                <w:lang w:val="es-PE" w:eastAsia="es-PE"/>
+              </w:rPr>
+              <w:t>Se ha implementado la solicitud de cambio.</w:t>
+            </w:r>
+          </w:p>
+        </w:tc>
+      </w:tr>
+      <w:tr>
+        <w:trPr>
+          <w:trHeight w:val="243"/>
+        </w:trPr>
+        <w:tc>
+          <w:tcPr>
+            <w:tcW w:w="0" w:type="auto"/>
+            <w:tcBorders>
+              <w:top w:val="single" w:sz="8" w:space="0" w:color="000000"/>
+              <w:left w:val="single" w:sz="8" w:space="0" w:color="000000"/>
+              <w:bottom w:val="single" w:sz="8" w:space="0" w:color="000000"/>
+              <w:right w:val="single" w:sz="8" w:space="0" w:color="000000"/>
+            </w:tcBorders>
+            <w:tcMar>
+              <w:top w:w="100" w:type="dxa"/>
+              <w:left w:w="100" w:type="dxa"/>
+              <w:bottom w:w="100" w:type="dxa"/>
+              <w:right w:w="100" w:type="dxa"/>
+            </w:tcMar>
+            <w:hideMark/>
+          </w:tcPr>
+          <w:p>
+            <w:pPr>
+              <w:spacing w:after="0" w:line="240" w:lineRule="auto"/>
+              <w:contextualSpacing w:val="0"/>
+              <w:rPr>
+                <w:rFonts w:ascii="Times New Roman" w:eastAsia="Times New Roman" w:hAnsi="Times New Roman" w:cs="Times New Roman"/>
+                <w:sz w:val="24"/>
+                <w:szCs w:val="24"/>
+                <w:lang w:val="es-PE" w:eastAsia="es-PE"/>
+              </w:rPr>
+            </w:pPr>
+            <w:r>
+              <w:rPr>
+                <w:rFonts w:eastAsia="Times New Roman"/>
+                <w:color w:val="000000"/>
+                <w:lang w:val="es-PE" w:eastAsia="es-PE"/>
+              </w:rPr>
+              <w:t>10</w:t>
+            </w:r>
+          </w:p>
+        </w:tc>
+        <w:tc>
+          <w:tcPr>
+            <w:tcW w:w="0" w:type="auto"/>
+            <w:tcBorders>
+              <w:top w:val="single" w:sz="8" w:space="0" w:color="000000"/>
+              <w:left w:val="single" w:sz="8" w:space="0" w:color="000000"/>
+              <w:bottom w:val="single" w:sz="8" w:space="0" w:color="000000"/>
+              <w:right w:val="single" w:sz="8" w:space="0" w:color="000000"/>
+            </w:tcBorders>
+            <w:tcMar>
+              <w:top w:w="100" w:type="dxa"/>
+              <w:left w:w="100" w:type="dxa"/>
+              <w:bottom w:w="100" w:type="dxa"/>
+              <w:right w:w="100" w:type="dxa"/>
+            </w:tcMar>
+            <w:hideMark/>
+          </w:tcPr>
+          <w:p>
+            <w:pPr>
+              <w:spacing w:after="0" w:line="240" w:lineRule="auto"/>
+              <w:contextualSpacing w:val="0"/>
+              <w:rPr>
+                <w:rFonts w:ascii="Times New Roman" w:eastAsia="Times New Roman" w:hAnsi="Times New Roman" w:cs="Times New Roman"/>
+                <w:sz w:val="24"/>
+                <w:szCs w:val="24"/>
+                <w:lang w:val="es-PE" w:eastAsia="es-PE"/>
+              </w:rPr>
+            </w:pPr>
+            <w:r>
+              <w:rPr>
+                <w:rFonts w:eastAsia="Times New Roman"/>
+                <w:color w:val="000000"/>
+                <w:lang w:val="es-PE" w:eastAsia="es-PE"/>
+              </w:rPr>
+              <w:t>Verificado</w:t>
+            </w:r>
+          </w:p>
+        </w:tc>
+        <w:tc>
+          <w:tcPr>
+            <w:tcW w:w="5614" w:type="dxa"/>
+            <w:tcBorders>
+              <w:top w:val="single" w:sz="8" w:space="0" w:color="000000"/>
+              <w:left w:val="single" w:sz="8" w:space="0" w:color="000000"/>
+              <w:bottom w:val="single" w:sz="8" w:space="0" w:color="000000"/>
+              <w:right w:val="single" w:sz="8" w:space="0" w:color="000000"/>
+            </w:tcBorders>
+            <w:tcMar>
+              <w:top w:w="100" w:type="dxa"/>
+              <w:left w:w="100" w:type="dxa"/>
+              <w:bottom w:w="100" w:type="dxa"/>
+              <w:right w:w="100" w:type="dxa"/>
+            </w:tcMar>
+            <w:hideMark/>
+          </w:tcPr>
+          <w:p>
+            <w:pPr>
+              <w:spacing w:after="0" w:line="240" w:lineRule="auto"/>
+              <w:contextualSpacing w:val="0"/>
+              <w:rPr>
+                <w:rFonts w:ascii="Times New Roman" w:eastAsia="Times New Roman" w:hAnsi="Times New Roman" w:cs="Times New Roman"/>
+                <w:sz w:val="24"/>
+                <w:szCs w:val="24"/>
+                <w:lang w:val="es-PE" w:eastAsia="es-PE"/>
+              </w:rPr>
+            </w:pPr>
+            <w:r>
+              <w:rPr>
+                <w:rFonts w:eastAsia="Times New Roman"/>
+                <w:color w:val="000000"/>
+                <w:lang w:val="es-PE" w:eastAsia="es-PE"/>
+              </w:rPr>
+              <w:t>El usuario ha verificado la funcionalidad del cambio.</w:t>
+            </w:r>
+          </w:p>
+        </w:tc>
+      </w:tr>
+      <w:tr>
+        <w:trPr>
+          <w:trHeight w:val="334"/>
+        </w:trPr>
+        <w:tc>
+          <w:tcPr>
+            <w:tcW w:w="0" w:type="auto"/>
+            <w:tcBorders>
+              <w:top w:val="single" w:sz="8" w:space="0" w:color="000000"/>
+              <w:left w:val="single" w:sz="8" w:space="0" w:color="000000"/>
+              <w:bottom w:val="single" w:sz="8" w:space="0" w:color="000000"/>
+              <w:right w:val="single" w:sz="8" w:space="0" w:color="000000"/>
+            </w:tcBorders>
+            <w:tcMar>
+              <w:top w:w="100" w:type="dxa"/>
+              <w:left w:w="100" w:type="dxa"/>
+              <w:bottom w:w="100" w:type="dxa"/>
+              <w:right w:w="100" w:type="dxa"/>
+            </w:tcMar>
+            <w:hideMark/>
+          </w:tcPr>
+          <w:p>
+            <w:pPr>
+              <w:spacing w:after="0" w:line="240" w:lineRule="auto"/>
+              <w:contextualSpacing w:val="0"/>
+              <w:rPr>
+                <w:rFonts w:ascii="Times New Roman" w:eastAsia="Times New Roman" w:hAnsi="Times New Roman" w:cs="Times New Roman"/>
+                <w:sz w:val="24"/>
+                <w:szCs w:val="24"/>
+                <w:lang w:val="es-PE" w:eastAsia="es-PE"/>
+              </w:rPr>
+            </w:pPr>
+            <w:r>
+              <w:rPr>
+                <w:rFonts w:eastAsia="Times New Roman"/>
+                <w:color w:val="000000"/>
+                <w:lang w:val="es-PE" w:eastAsia="es-PE"/>
+              </w:rPr>
+              <w:t>11</w:t>
+            </w:r>
+          </w:p>
+        </w:tc>
+        <w:tc>
+          <w:tcPr>
+            <w:tcW w:w="0" w:type="auto"/>
+            <w:tcBorders>
+              <w:top w:val="single" w:sz="8" w:space="0" w:color="000000"/>
+              <w:left w:val="single" w:sz="8" w:space="0" w:color="000000"/>
+              <w:bottom w:val="single" w:sz="8" w:space="0" w:color="000000"/>
+              <w:right w:val="single" w:sz="8" w:space="0" w:color="000000"/>
+            </w:tcBorders>
+            <w:tcMar>
+              <w:top w:w="100" w:type="dxa"/>
+              <w:left w:w="100" w:type="dxa"/>
+              <w:bottom w:w="100" w:type="dxa"/>
+              <w:right w:w="100" w:type="dxa"/>
+            </w:tcMar>
+            <w:hideMark/>
+          </w:tcPr>
+          <w:p>
+            <w:pPr>
+              <w:spacing w:after="0" w:line="240" w:lineRule="auto"/>
+              <w:contextualSpacing w:val="0"/>
+              <w:rPr>
+                <w:rFonts w:ascii="Times New Roman" w:eastAsia="Times New Roman" w:hAnsi="Times New Roman" w:cs="Times New Roman"/>
+                <w:sz w:val="24"/>
+                <w:szCs w:val="24"/>
+                <w:lang w:val="es-PE" w:eastAsia="es-PE"/>
+              </w:rPr>
+            </w:pPr>
+            <w:r>
+              <w:rPr>
+                <w:rFonts w:eastAsia="Times New Roman"/>
+                <w:color w:val="000000"/>
+                <w:lang w:val="es-PE" w:eastAsia="es-PE"/>
+              </w:rPr>
+              <w:t>Terminado</w:t>
+            </w:r>
+          </w:p>
+        </w:tc>
+        <w:tc>
+          <w:tcPr>
+            <w:tcW w:w="5614" w:type="dxa"/>
+            <w:tcBorders>
+              <w:top w:val="single" w:sz="8" w:space="0" w:color="000000"/>
+              <w:left w:val="single" w:sz="8" w:space="0" w:color="000000"/>
+              <w:bottom w:val="single" w:sz="8" w:space="0" w:color="000000"/>
+              <w:right w:val="single" w:sz="8" w:space="0" w:color="000000"/>
+            </w:tcBorders>
+            <w:tcMar>
+              <w:top w:w="100" w:type="dxa"/>
+              <w:left w:w="100" w:type="dxa"/>
+              <w:bottom w:w="100" w:type="dxa"/>
+              <w:right w:w="100" w:type="dxa"/>
+            </w:tcMar>
+            <w:hideMark/>
+          </w:tcPr>
+          <w:p>
+            <w:pPr>
+              <w:spacing w:after="0" w:line="240" w:lineRule="auto"/>
+              <w:contextualSpacing w:val="0"/>
+              <w:rPr>
+                <w:rFonts w:ascii="Times New Roman" w:eastAsia="Times New Roman" w:hAnsi="Times New Roman" w:cs="Times New Roman"/>
+                <w:sz w:val="24"/>
+                <w:szCs w:val="24"/>
+                <w:lang w:val="es-PE" w:eastAsia="es-PE"/>
+              </w:rPr>
+            </w:pPr>
+            <w:r>
+              <w:rPr>
+                <w:rFonts w:eastAsia="Times New Roman"/>
+                <w:color w:val="000000"/>
+                <w:lang w:val="es-PE" w:eastAsia="es-PE"/>
+              </w:rPr>
+              <w:t>La solicitud de cambio se da por terminado.</w:t>
+            </w:r>
+          </w:p>
+        </w:tc>
+      </w:tr>
+    </w:tbl>
     <w:p>
       <w:pPr>
         <w:pStyle w:val="Ttulo1"/>
@@ -1954,14 +3404,15 @@
           <w:sz w:val="32"/>
         </w:rPr>
       </w:pPr>
-      <w:bookmarkStart w:id="8" w:name="_Toc529520756"/>
+      <w:bookmarkStart w:id="7" w:name="_Toc529520756"/>
       <w:r>
         <w:rPr>
           <w:sz w:val="32"/>
         </w:rPr>
+        <w:lastRenderedPageBreak/>
         <w:t>Tipos de clasificación de estados</w:t>
       </w:r>
-      <w:bookmarkEnd w:id="8"/>
+      <w:bookmarkEnd w:id="7"/>
     </w:p>
     <w:p>
       <w:pPr>
@@ -1974,14 +3425,14 @@
           <w:sz w:val="32"/>
         </w:rPr>
       </w:pPr>
-      <w:bookmarkStart w:id="9" w:name="_Toc529520757"/>
+      <w:bookmarkStart w:id="8" w:name="_Toc529520757"/>
       <w:r>
         <w:rPr>
           <w:sz w:val="32"/>
         </w:rPr>
         <w:t>Tipos de impacto</w:t>
       </w:r>
-      <w:bookmarkEnd w:id="9"/>
+      <w:bookmarkEnd w:id="8"/>
     </w:p>
     <w:p>
       <w:pPr>
@@ -1994,14 +3445,14 @@
           <w:sz w:val="32"/>
         </w:rPr>
       </w:pPr>
-      <w:bookmarkStart w:id="10" w:name="_Toc529520758"/>
+      <w:bookmarkStart w:id="9" w:name="_Toc529520758"/>
       <w:r>
         <w:rPr>
           <w:sz w:val="32"/>
         </w:rPr>
         <w:t>Tipos de riesgo</w:t>
       </w:r>
-      <w:bookmarkEnd w:id="10"/>
+      <w:bookmarkEnd w:id="9"/>
     </w:p>
     <w:p>
       <w:pPr>
@@ -2011,11 +3462,11 @@
           <w:numId w:val="1"/>
         </w:numPr>
       </w:pPr>
-      <w:bookmarkStart w:id="11" w:name="_Toc529520759"/>
+      <w:bookmarkStart w:id="10" w:name="_Toc529520759"/>
       <w:r>
         <w:t>Formatos</w:t>
       </w:r>
-      <w:bookmarkEnd w:id="11"/>
+      <w:bookmarkEnd w:id="10"/>
     </w:p>
     <w:p>
       <w:pPr>
@@ -2085,11 +3536,54 @@
           <w:numId w:val="1"/>
         </w:numPr>
       </w:pPr>
-      <w:bookmarkStart w:id="12" w:name="_Toc529520760"/>
+      <w:bookmarkStart w:id="11" w:name="_Toc529520760"/>
       <w:r>
         <w:t>Diagrama del proceso de cambio</w:t>
       </w:r>
-      <w:bookmarkEnd w:id="12"/>
+      <w:bookmarkEnd w:id="11"/>
+    </w:p>
+    <w:p/>
+    <w:p>
+      <w:r>
+        <w:rPr>
+          <w:noProof/>
+        </w:rPr>
+        <w:drawing>
+          <wp:inline distT="0" distB="0" distL="0" distR="0" wp14:anchorId="793FE3B0" wp14:editId="5C39D594">
+            <wp:extent cx="6327131" cy="2524125"/>
+            <wp:effectExtent l="0" t="0" r="0" b="0"/>
+            <wp:docPr id="1" name="Imagen 1"/>
+            <wp:cNvGraphicFramePr>
+              <a:graphicFrameLocks xmlns:a="http://schemas.openxmlformats.org/drawingml/2006/main" noChangeAspect="1"/>
+            </wp:cNvGraphicFramePr>
+            <a:graphic xmlns:a="http://schemas.openxmlformats.org/drawingml/2006/main">
+              <a:graphicData uri="http://schemas.openxmlformats.org/drawingml/2006/picture">
+                <pic:pic xmlns:pic="http://schemas.openxmlformats.org/drawingml/2006/picture">
+                  <pic:nvPicPr>
+                    <pic:cNvPr id="1" name=""/>
+                    <pic:cNvPicPr/>
+                  </pic:nvPicPr>
+                  <pic:blipFill>
+                    <a:blip r:embed="rId8"/>
+                    <a:stretch>
+                      <a:fillRect/>
+                    </a:stretch>
+                  </pic:blipFill>
+                  <pic:spPr>
+                    <a:xfrm>
+                      <a:off x="0" y="0"/>
+                      <a:ext cx="6338137" cy="2528516"/>
+                    </a:xfrm>
+                    <a:prstGeom prst="rect">
+                      <a:avLst/>
+                    </a:prstGeom>
+                  </pic:spPr>
+                </pic:pic>
+              </a:graphicData>
+            </a:graphic>
+          </wp:inline>
+        </w:drawing>
+      </w:r>
     </w:p>
     <w:p>
       <w:pPr>
@@ -2099,11 +3593,11 @@
           <w:numId w:val="1"/>
         </w:numPr>
       </w:pPr>
-      <w:bookmarkStart w:id="13" w:name="_Toc529520761"/>
+      <w:bookmarkStart w:id="12" w:name="_Toc529520761"/>
       <w:r>
         <w:t>Fases del proceso de cambio</w:t>
       </w:r>
-      <w:bookmarkEnd w:id="13"/>
+      <w:bookmarkEnd w:id="12"/>
     </w:p>
     <w:p>
       <w:pPr>
@@ -2165,6 +3659,478 @@
         <w:t>Evaluación del impacto y riesgo</w:t>
       </w:r>
     </w:p>
+    <w:tbl>
+      <w:tblPr>
+        <w:tblW w:w="7654" w:type="dxa"/>
+        <w:tblInd w:w="1408" w:type="dxa"/>
+        <w:tblCellMar>
+          <w:top w:w="15" w:type="dxa"/>
+          <w:left w:w="15" w:type="dxa"/>
+          <w:bottom w:w="15" w:type="dxa"/>
+          <w:right w:w="15" w:type="dxa"/>
+        </w:tblCellMar>
+        <w:tblLook w:val="04A0" w:firstRow="1" w:lastRow="0" w:firstColumn="1" w:lastColumn="0" w:noHBand="0" w:noVBand="1"/>
+      </w:tblPr>
+      <w:tblGrid>
+        <w:gridCol w:w="7654"/>
+      </w:tblGrid>
+      <w:tr>
+        <w:tc>
+          <w:tcPr>
+            <w:tcW w:w="7654" w:type="dxa"/>
+            <w:tcBorders>
+              <w:top w:val="single" w:sz="8" w:space="0" w:color="000000"/>
+              <w:left w:val="single" w:sz="8" w:space="0" w:color="000000"/>
+              <w:bottom w:val="single" w:sz="8" w:space="0" w:color="000000"/>
+              <w:right w:val="single" w:sz="8" w:space="0" w:color="000000"/>
+            </w:tcBorders>
+            <w:tcMar>
+              <w:top w:w="100" w:type="dxa"/>
+              <w:left w:w="100" w:type="dxa"/>
+              <w:bottom w:w="100" w:type="dxa"/>
+              <w:right w:w="100" w:type="dxa"/>
+            </w:tcMar>
+            <w:hideMark/>
+          </w:tcPr>
+          <w:p>
+            <w:pPr>
+              <w:spacing w:after="0" w:line="240" w:lineRule="auto"/>
+              <w:contextualSpacing w:val="0"/>
+              <w:rPr>
+                <w:rFonts w:ascii="Times New Roman" w:eastAsia="Times New Roman" w:hAnsi="Times New Roman" w:cs="Times New Roman"/>
+                <w:sz w:val="24"/>
+                <w:szCs w:val="24"/>
+                <w:lang w:val="es-PE" w:eastAsia="es-PE"/>
+              </w:rPr>
+            </w:pPr>
+            <w:r>
+              <w:rPr>
+                <w:rFonts w:eastAsia="Times New Roman"/>
+                <w:color w:val="000000"/>
+                <w:lang w:val="es-PE" w:eastAsia="es-PE"/>
+              </w:rPr>
+              <w:t>Actividades</w:t>
+            </w:r>
+          </w:p>
+        </w:tc>
+      </w:tr>
+      <w:tr>
+        <w:tc>
+          <w:tcPr>
+            <w:tcW w:w="7654" w:type="dxa"/>
+            <w:tcBorders>
+              <w:top w:val="single" w:sz="8" w:space="0" w:color="000000"/>
+              <w:left w:val="single" w:sz="8" w:space="0" w:color="000000"/>
+              <w:bottom w:val="single" w:sz="8" w:space="0" w:color="000000"/>
+              <w:right w:val="single" w:sz="8" w:space="0" w:color="000000"/>
+            </w:tcBorders>
+            <w:tcMar>
+              <w:top w:w="100" w:type="dxa"/>
+              <w:left w:w="100" w:type="dxa"/>
+              <w:bottom w:w="100" w:type="dxa"/>
+              <w:right w:w="100" w:type="dxa"/>
+            </w:tcMar>
+            <w:hideMark/>
+          </w:tcPr>
+          <w:p>
+            <w:pPr>
+              <w:numPr>
+                <w:ilvl w:val="0"/>
+                <w:numId w:val="35"/>
+              </w:numPr>
+              <w:spacing w:after="0" w:line="240" w:lineRule="auto"/>
+              <w:contextualSpacing w:val="0"/>
+              <w:textAlignment w:val="baseline"/>
+              <w:rPr>
+                <w:rFonts w:eastAsia="Times New Roman"/>
+                <w:color w:val="000000"/>
+                <w:lang w:val="es-PE" w:eastAsia="es-PE"/>
+              </w:rPr>
+            </w:pPr>
+            <w:r>
+              <w:rPr>
+                <w:rFonts w:eastAsia="Times New Roman"/>
+                <w:color w:val="000000"/>
+                <w:lang w:val="es-PE" w:eastAsia="es-PE"/>
+              </w:rPr>
+              <w:t xml:space="preserve">Asignar al </w:t>
+            </w:r>
+            <w:proofErr w:type="spellStart"/>
+            <w:r>
+              <w:rPr>
+                <w:rFonts w:eastAsia="Times New Roman"/>
+                <w:color w:val="000000"/>
+                <w:lang w:val="es-PE" w:eastAsia="es-PE"/>
+              </w:rPr>
+              <w:t>Comite</w:t>
+            </w:r>
+            <w:proofErr w:type="spellEnd"/>
+            <w:r>
+              <w:rPr>
+                <w:rFonts w:eastAsia="Times New Roman"/>
+                <w:color w:val="000000"/>
+                <w:lang w:val="es-PE" w:eastAsia="es-PE"/>
+              </w:rPr>
+              <w:t xml:space="preserve"> de control de cambios.</w:t>
+            </w:r>
+          </w:p>
+          <w:p>
+            <w:pPr>
+              <w:numPr>
+                <w:ilvl w:val="0"/>
+                <w:numId w:val="35"/>
+              </w:numPr>
+              <w:spacing w:after="0" w:line="240" w:lineRule="auto"/>
+              <w:contextualSpacing w:val="0"/>
+              <w:textAlignment w:val="baseline"/>
+              <w:rPr>
+                <w:rFonts w:eastAsia="Times New Roman"/>
+                <w:color w:val="000000"/>
+                <w:lang w:val="es-PE" w:eastAsia="es-PE"/>
+              </w:rPr>
+            </w:pPr>
+            <w:r>
+              <w:rPr>
+                <w:rFonts w:eastAsia="Times New Roman"/>
+                <w:color w:val="000000"/>
+                <w:lang w:val="es-PE" w:eastAsia="es-PE"/>
+              </w:rPr>
+              <w:t>Evaluar y analizar la solicitud de cambio.</w:t>
+            </w:r>
+          </w:p>
+          <w:p>
+            <w:pPr>
+              <w:numPr>
+                <w:ilvl w:val="0"/>
+                <w:numId w:val="35"/>
+              </w:numPr>
+              <w:spacing w:after="0" w:line="240" w:lineRule="auto"/>
+              <w:contextualSpacing w:val="0"/>
+              <w:textAlignment w:val="baseline"/>
+              <w:rPr>
+                <w:rFonts w:eastAsia="Times New Roman"/>
+                <w:color w:val="000000"/>
+                <w:lang w:val="es-PE" w:eastAsia="es-PE"/>
+              </w:rPr>
+            </w:pPr>
+            <w:r>
+              <w:rPr>
+                <w:rFonts w:eastAsia="Times New Roman"/>
+                <w:color w:val="000000"/>
+                <w:lang w:val="es-PE" w:eastAsia="es-PE"/>
+              </w:rPr>
+              <w:t>Realizar la lista de impacto.</w:t>
+            </w:r>
+          </w:p>
+          <w:p>
+            <w:pPr>
+              <w:numPr>
+                <w:ilvl w:val="0"/>
+                <w:numId w:val="35"/>
+              </w:numPr>
+              <w:spacing w:after="0" w:line="240" w:lineRule="auto"/>
+              <w:contextualSpacing w:val="0"/>
+              <w:textAlignment w:val="baseline"/>
+              <w:rPr>
+                <w:rFonts w:eastAsia="Times New Roman"/>
+                <w:color w:val="000000"/>
+                <w:lang w:val="es-PE" w:eastAsia="es-PE"/>
+              </w:rPr>
+            </w:pPr>
+            <w:r>
+              <w:rPr>
+                <w:rFonts w:eastAsia="Times New Roman"/>
+                <w:color w:val="000000"/>
+                <w:lang w:val="es-PE" w:eastAsia="es-PE"/>
+              </w:rPr>
+              <w:t>Realizar la lista de riesgos.</w:t>
+            </w:r>
+          </w:p>
+          <w:p>
+            <w:pPr>
+              <w:numPr>
+                <w:ilvl w:val="0"/>
+                <w:numId w:val="35"/>
+              </w:numPr>
+              <w:spacing w:after="0" w:line="240" w:lineRule="auto"/>
+              <w:contextualSpacing w:val="0"/>
+              <w:textAlignment w:val="baseline"/>
+              <w:rPr>
+                <w:rFonts w:eastAsia="Times New Roman"/>
+                <w:color w:val="000000"/>
+                <w:lang w:val="es-PE" w:eastAsia="es-PE"/>
+              </w:rPr>
+            </w:pPr>
+            <w:r>
+              <w:rPr>
+                <w:rFonts w:eastAsia="Times New Roman"/>
+                <w:color w:val="000000"/>
+                <w:lang w:val="es-PE" w:eastAsia="es-PE"/>
+              </w:rPr>
+              <w:t>Realizar la matriz CU vs clases.</w:t>
+            </w:r>
+          </w:p>
+          <w:p>
+            <w:pPr>
+              <w:numPr>
+                <w:ilvl w:val="0"/>
+                <w:numId w:val="35"/>
+              </w:numPr>
+              <w:spacing w:after="0" w:line="240" w:lineRule="auto"/>
+              <w:contextualSpacing w:val="0"/>
+              <w:textAlignment w:val="baseline"/>
+              <w:rPr>
+                <w:rFonts w:eastAsia="Times New Roman"/>
+                <w:color w:val="000000"/>
+                <w:lang w:val="es-PE" w:eastAsia="es-PE"/>
+              </w:rPr>
+            </w:pPr>
+            <w:r>
+              <w:rPr>
+                <w:rFonts w:eastAsia="Times New Roman"/>
+                <w:color w:val="000000"/>
+                <w:lang w:val="es-PE" w:eastAsia="es-PE"/>
+              </w:rPr>
+              <w:lastRenderedPageBreak/>
+              <w:t xml:space="preserve">Cambiar el estado </w:t>
+            </w:r>
+            <w:proofErr w:type="spellStart"/>
+            <w:r>
+              <w:rPr>
+                <w:rFonts w:eastAsia="Times New Roman"/>
+                <w:color w:val="000000"/>
+                <w:lang w:val="es-PE" w:eastAsia="es-PE"/>
+              </w:rPr>
+              <w:t>a</w:t>
+            </w:r>
+            <w:proofErr w:type="spellEnd"/>
+            <w:r>
+              <w:rPr>
+                <w:rFonts w:eastAsia="Times New Roman"/>
+                <w:color w:val="000000"/>
+                <w:lang w:val="es-PE" w:eastAsia="es-PE"/>
+              </w:rPr>
+              <w:t xml:space="preserve"> evaluado.</w:t>
+            </w:r>
+          </w:p>
+        </w:tc>
+      </w:tr>
+      <w:tr>
+        <w:tc>
+          <w:tcPr>
+            <w:tcW w:w="7654" w:type="dxa"/>
+            <w:tcBorders>
+              <w:top w:val="single" w:sz="8" w:space="0" w:color="000000"/>
+              <w:left w:val="single" w:sz="8" w:space="0" w:color="000000"/>
+              <w:bottom w:val="single" w:sz="8" w:space="0" w:color="000000"/>
+              <w:right w:val="single" w:sz="8" w:space="0" w:color="000000"/>
+            </w:tcBorders>
+            <w:tcMar>
+              <w:top w:w="100" w:type="dxa"/>
+              <w:left w:w="100" w:type="dxa"/>
+              <w:bottom w:w="100" w:type="dxa"/>
+              <w:right w:w="100" w:type="dxa"/>
+            </w:tcMar>
+            <w:hideMark/>
+          </w:tcPr>
+          <w:p>
+            <w:pPr>
+              <w:spacing w:after="0" w:line="240" w:lineRule="auto"/>
+              <w:contextualSpacing w:val="0"/>
+              <w:rPr>
+                <w:rFonts w:ascii="Times New Roman" w:eastAsia="Times New Roman" w:hAnsi="Times New Roman" w:cs="Times New Roman"/>
+                <w:sz w:val="24"/>
+                <w:szCs w:val="24"/>
+                <w:lang w:val="es-PE" w:eastAsia="es-PE"/>
+              </w:rPr>
+            </w:pPr>
+            <w:r>
+              <w:rPr>
+                <w:rFonts w:eastAsia="Times New Roman"/>
+                <w:color w:val="000000"/>
+                <w:lang w:val="es-PE" w:eastAsia="es-PE"/>
+              </w:rPr>
+              <w:lastRenderedPageBreak/>
+              <w:t>Documentación</w:t>
+            </w:r>
+          </w:p>
+        </w:tc>
+      </w:tr>
+      <w:tr>
+        <w:tc>
+          <w:tcPr>
+            <w:tcW w:w="7654" w:type="dxa"/>
+            <w:tcBorders>
+              <w:top w:val="single" w:sz="8" w:space="0" w:color="000000"/>
+              <w:left w:val="single" w:sz="8" w:space="0" w:color="000000"/>
+              <w:bottom w:val="single" w:sz="8" w:space="0" w:color="000000"/>
+              <w:right w:val="single" w:sz="8" w:space="0" w:color="000000"/>
+            </w:tcBorders>
+            <w:tcMar>
+              <w:top w:w="100" w:type="dxa"/>
+              <w:left w:w="100" w:type="dxa"/>
+              <w:bottom w:w="100" w:type="dxa"/>
+              <w:right w:w="100" w:type="dxa"/>
+            </w:tcMar>
+            <w:hideMark/>
+          </w:tcPr>
+          <w:p>
+            <w:pPr>
+              <w:numPr>
+                <w:ilvl w:val="0"/>
+                <w:numId w:val="36"/>
+              </w:numPr>
+              <w:spacing w:after="0" w:line="240" w:lineRule="auto"/>
+              <w:contextualSpacing w:val="0"/>
+              <w:textAlignment w:val="baseline"/>
+              <w:rPr>
+                <w:rFonts w:eastAsia="Times New Roman"/>
+                <w:color w:val="000000"/>
+                <w:lang w:val="es-PE" w:eastAsia="es-PE"/>
+              </w:rPr>
+            </w:pPr>
+            <w:r>
+              <w:rPr>
+                <w:rFonts w:eastAsia="Times New Roman"/>
+                <w:color w:val="000000"/>
+                <w:lang w:val="es-PE" w:eastAsia="es-PE"/>
+              </w:rPr>
+              <w:t>Requerimientos funcionales.</w:t>
+            </w:r>
+          </w:p>
+          <w:p>
+            <w:pPr>
+              <w:numPr>
+                <w:ilvl w:val="0"/>
+                <w:numId w:val="36"/>
+              </w:numPr>
+              <w:spacing w:after="0" w:line="240" w:lineRule="auto"/>
+              <w:contextualSpacing w:val="0"/>
+              <w:textAlignment w:val="baseline"/>
+              <w:rPr>
+                <w:rFonts w:eastAsia="Times New Roman"/>
+                <w:color w:val="000000"/>
+                <w:lang w:val="es-PE" w:eastAsia="es-PE"/>
+              </w:rPr>
+            </w:pPr>
+            <w:r>
+              <w:rPr>
+                <w:rFonts w:eastAsia="Times New Roman"/>
+                <w:color w:val="000000"/>
+                <w:lang w:val="es-PE" w:eastAsia="es-PE"/>
+              </w:rPr>
+              <w:t>Formato de lista de riesgos, lista de impacto y de matriz.</w:t>
+            </w:r>
+          </w:p>
+          <w:p>
+            <w:pPr>
+              <w:numPr>
+                <w:ilvl w:val="0"/>
+                <w:numId w:val="36"/>
+              </w:numPr>
+              <w:spacing w:after="0" w:line="240" w:lineRule="auto"/>
+              <w:contextualSpacing w:val="0"/>
+              <w:textAlignment w:val="baseline"/>
+              <w:rPr>
+                <w:rFonts w:eastAsia="Times New Roman"/>
+                <w:color w:val="000000"/>
+                <w:lang w:val="es-PE" w:eastAsia="es-PE"/>
+              </w:rPr>
+            </w:pPr>
+            <w:r>
+              <w:rPr>
+                <w:rFonts w:eastAsia="Times New Roman"/>
+                <w:color w:val="000000"/>
+                <w:lang w:val="es-PE" w:eastAsia="es-PE"/>
+              </w:rPr>
+              <w:t>Tabla de estados, tipos de riesgos, tipos de impacto.</w:t>
+            </w:r>
+          </w:p>
+        </w:tc>
+      </w:tr>
+      <w:tr>
+        <w:tc>
+          <w:tcPr>
+            <w:tcW w:w="7654" w:type="dxa"/>
+            <w:tcBorders>
+              <w:top w:val="single" w:sz="8" w:space="0" w:color="000000"/>
+              <w:left w:val="single" w:sz="8" w:space="0" w:color="000000"/>
+              <w:bottom w:val="single" w:sz="8" w:space="0" w:color="000000"/>
+              <w:right w:val="single" w:sz="8" w:space="0" w:color="000000"/>
+            </w:tcBorders>
+            <w:tcMar>
+              <w:top w:w="100" w:type="dxa"/>
+              <w:left w:w="100" w:type="dxa"/>
+              <w:bottom w:w="100" w:type="dxa"/>
+              <w:right w:w="100" w:type="dxa"/>
+            </w:tcMar>
+            <w:hideMark/>
+          </w:tcPr>
+          <w:p>
+            <w:pPr>
+              <w:spacing w:after="0" w:line="240" w:lineRule="auto"/>
+              <w:contextualSpacing w:val="0"/>
+              <w:rPr>
+                <w:rFonts w:ascii="Times New Roman" w:eastAsia="Times New Roman" w:hAnsi="Times New Roman" w:cs="Times New Roman"/>
+                <w:sz w:val="24"/>
+                <w:szCs w:val="24"/>
+                <w:lang w:val="es-PE" w:eastAsia="es-PE"/>
+              </w:rPr>
+            </w:pPr>
+            <w:r>
+              <w:rPr>
+                <w:rFonts w:eastAsia="Times New Roman"/>
+                <w:color w:val="000000"/>
+                <w:lang w:val="es-PE" w:eastAsia="es-PE"/>
+              </w:rPr>
+              <w:t xml:space="preserve">Reglas o Políticas </w:t>
+            </w:r>
+          </w:p>
+        </w:tc>
+      </w:tr>
+      <w:tr>
+        <w:tc>
+          <w:tcPr>
+            <w:tcW w:w="7654" w:type="dxa"/>
+            <w:tcBorders>
+              <w:top w:val="single" w:sz="8" w:space="0" w:color="000000"/>
+              <w:left w:val="single" w:sz="8" w:space="0" w:color="000000"/>
+              <w:bottom w:val="single" w:sz="8" w:space="0" w:color="000000"/>
+              <w:right w:val="single" w:sz="8" w:space="0" w:color="000000"/>
+            </w:tcBorders>
+            <w:tcMar>
+              <w:top w:w="100" w:type="dxa"/>
+              <w:left w:w="100" w:type="dxa"/>
+              <w:bottom w:w="100" w:type="dxa"/>
+              <w:right w:w="100" w:type="dxa"/>
+            </w:tcMar>
+            <w:hideMark/>
+          </w:tcPr>
+          <w:p>
+            <w:pPr>
+              <w:spacing w:after="0" w:line="240" w:lineRule="auto"/>
+              <w:contextualSpacing w:val="0"/>
+              <w:rPr>
+                <w:rFonts w:ascii="Times New Roman" w:eastAsia="Times New Roman" w:hAnsi="Times New Roman" w:cs="Times New Roman"/>
+                <w:sz w:val="24"/>
+                <w:szCs w:val="24"/>
+                <w:lang w:val="es-PE" w:eastAsia="es-PE"/>
+              </w:rPr>
+            </w:pPr>
+            <w:bookmarkStart w:id="13" w:name="_GoBack"/>
+            <w:bookmarkEnd w:id="13"/>
+          </w:p>
+        </w:tc>
+      </w:tr>
+    </w:tbl>
+    <w:p>
+      <w:pPr>
+        <w:rPr>
+          <w:sz w:val="32"/>
+          <w:szCs w:val="40"/>
+        </w:rPr>
+      </w:pPr>
+    </w:p>
     <w:p>
       <w:pPr>
         <w:pStyle w:val="Prrafodelista"/>
@@ -2266,9 +4232,9 @@
       </w:r>
     </w:p>
     <w:sectPr>
-      <w:headerReference w:type="default" r:id="rId8"/>
-      <w:footerReference w:type="default" r:id="rId9"/>
-      <w:footerReference w:type="first" r:id="rId10"/>
+      <w:headerReference w:type="default" r:id="rId9"/>
+      <w:footerReference w:type="default" r:id="rId10"/>
+      <w:footerReference w:type="first" r:id="rId11"/>
       <w:pgSz w:w="11909" w:h="16834"/>
       <w:pgMar w:top="1440" w:right="1440" w:bottom="1440" w:left="1440" w:header="720" w:footer="720" w:gutter="0"/>
       <w:pgNumType w:start="0"/>
@@ -4940,6 +6906,155 @@
     </w:lvl>
   </w:abstractNum>
   <w:abstractNum w:abstractNumId="19" w15:restartNumberingAfterBreak="0">
+    <w:nsid w:val="36DA1571"/>
+    <w:multiLevelType w:val="multilevel"/>
+    <w:tmpl w:val="AE3A52B2"/>
+    <w:lvl w:ilvl="0">
+      <w:start w:val="1"/>
+      <w:numFmt w:val="bullet"/>
+      <w:lvlText w:val=""/>
+      <w:lvlJc w:val="left"/>
+      <w:pPr>
+        <w:tabs>
+          <w:tab w:val="num" w:pos="720"/>
+        </w:tabs>
+        <w:ind w:left="720" w:hanging="360"/>
+      </w:pPr>
+      <w:rPr>
+        <w:rFonts w:ascii="Symbol" w:hAnsi="Symbol" w:hint="default"/>
+        <w:sz w:val="20"/>
+      </w:rPr>
+    </w:lvl>
+    <w:lvl w:ilvl="1" w:tentative="1">
+      <w:start w:val="1"/>
+      <w:numFmt w:val="bullet"/>
+      <w:lvlText w:val="o"/>
+      <w:lvlJc w:val="left"/>
+      <w:pPr>
+        <w:tabs>
+          <w:tab w:val="num" w:pos="1440"/>
+        </w:tabs>
+        <w:ind w:left="1440" w:hanging="360"/>
+      </w:pPr>
+      <w:rPr>
+        <w:rFonts w:ascii="Courier New" w:hAnsi="Courier New" w:hint="default"/>
+        <w:sz w:val="20"/>
+      </w:rPr>
+    </w:lvl>
+    <w:lvl w:ilvl="2" w:tentative="1">
+      <w:start w:val="1"/>
+      <w:numFmt w:val="bullet"/>
+      <w:lvlText w:val=""/>
+      <w:lvlJc w:val="left"/>
+      <w:pPr>
+        <w:tabs>
+          <w:tab w:val="num" w:pos="2160"/>
+        </w:tabs>
+        <w:ind w:left="2160" w:hanging="360"/>
+      </w:pPr>
+      <w:rPr>
+        <w:rFonts w:ascii="Wingdings" w:hAnsi="Wingdings" w:hint="default"/>
+        <w:sz w:val="20"/>
+      </w:rPr>
+    </w:lvl>
+    <w:lvl w:ilvl="3" w:tentative="1">
+      <w:start w:val="1"/>
+      <w:numFmt w:val="bullet"/>
+      <w:lvlText w:val=""/>
+      <w:lvlJc w:val="left"/>
+      <w:pPr>
+        <w:tabs>
+          <w:tab w:val="num" w:pos="2880"/>
+        </w:tabs>
+        <w:ind w:left="2880" w:hanging="360"/>
+      </w:pPr>
+      <w:rPr>
+        <w:rFonts w:ascii="Wingdings" w:hAnsi="Wingdings" w:hint="default"/>
+        <w:sz w:val="20"/>
+      </w:rPr>
+    </w:lvl>
+    <w:lvl w:ilvl="4" w:tentative="1">
+      <w:start w:val="1"/>
+      <w:numFmt w:val="bullet"/>
+      <w:lvlText w:val=""/>
+      <w:lvlJc w:val="left"/>
+      <w:pPr>
+        <w:tabs>
+          <w:tab w:val="num" w:pos="3600"/>
+        </w:tabs>
+        <w:ind w:left="3600" w:hanging="360"/>
+      </w:pPr>
+      <w:rPr>
+        <w:rFonts w:ascii="Wingdings" w:hAnsi="Wingdings" w:hint="default"/>
+        <w:sz w:val="20"/>
+      </w:rPr>
+    </w:lvl>
+    <w:lvl w:ilvl="5" w:tentative="1">
+      <w:start w:val="1"/>
+      <w:numFmt w:val="bullet"/>
+      <w:lvlText w:val=""/>
+      <w:lvlJc w:val="left"/>
+      <w:pPr>
+        <w:tabs>
+          <w:tab w:val="num" w:pos="4320"/>
+        </w:tabs>
+        <w:ind w:left="4320" w:hanging="360"/>
+      </w:pPr>
+      <w:rPr>
+        <w:rFonts w:ascii="Wingdings" w:hAnsi="Wingdings" w:hint="default"/>
+        <w:sz w:val="20"/>
+      </w:rPr>
+    </w:lvl>
+    <w:lvl w:ilvl="6" w:tentative="1">
+      <w:start w:val="1"/>
+      <w:numFmt w:val="bullet"/>
+      <w:lvlText w:val=""/>
+      <w:lvlJc w:val="left"/>
+      <w:pPr>
+        <w:tabs>
+          <w:tab w:val="num" w:pos="5040"/>
+        </w:tabs>
+        <w:ind w:left="5040" w:hanging="360"/>
+      </w:pPr>
+      <w:rPr>
+        <w:rFonts w:ascii="Wingdings" w:hAnsi="Wingdings" w:hint="default"/>
+        <w:sz w:val="20"/>
+      </w:rPr>
+    </w:lvl>
+    <w:lvl w:ilvl="7" w:tentative="1">
+      <w:start w:val="1"/>
+      <w:numFmt w:val="bullet"/>
+      <w:lvlText w:val=""/>
+      <w:lvlJc w:val="left"/>
+      <w:pPr>
+        <w:tabs>
+          <w:tab w:val="num" w:pos="5760"/>
+        </w:tabs>
+        <w:ind w:left="5760" w:hanging="360"/>
+      </w:pPr>
+      <w:rPr>
+        <w:rFonts w:ascii="Wingdings" w:hAnsi="Wingdings" w:hint="default"/>
+        <w:sz w:val="20"/>
+      </w:rPr>
+    </w:lvl>
+    <w:lvl w:ilvl="8" w:tentative="1">
+      <w:start w:val="1"/>
+      <w:numFmt w:val="bullet"/>
+      <w:lvlText w:val=""/>
+      <w:lvlJc w:val="left"/>
+      <w:pPr>
+        <w:tabs>
+          <w:tab w:val="num" w:pos="6480"/>
+        </w:tabs>
+        <w:ind w:left="6480" w:hanging="360"/>
+      </w:pPr>
+      <w:rPr>
+        <w:rFonts w:ascii="Wingdings" w:hAnsi="Wingdings" w:hint="default"/>
+        <w:sz w:val="20"/>
+      </w:rPr>
+    </w:lvl>
+  </w:abstractNum>
+  <w:abstractNum w:abstractNumId="20" w15:restartNumberingAfterBreak="0">
     <w:nsid w:val="37C6694F"/>
     <w:multiLevelType w:val="multilevel"/>
     <w:tmpl w:val="99DAE7CC"/>
@@ -5088,7 +7203,7 @@
       </w:rPr>
     </w:lvl>
   </w:abstractNum>
-  <w:abstractNum w:abstractNumId="20" w15:restartNumberingAfterBreak="0">
+  <w:abstractNum w:abstractNumId="21" w15:restartNumberingAfterBreak="0">
     <w:nsid w:val="3C2F1D66"/>
     <w:multiLevelType w:val="hybridMultilevel"/>
     <w:tmpl w:val="9ED6214A"/>
@@ -5203,7 +7318,7 @@
       </w:rPr>
     </w:lvl>
   </w:abstractNum>
-  <w:abstractNum w:abstractNumId="21" w15:restartNumberingAfterBreak="0">
+  <w:abstractNum w:abstractNumId="22" w15:restartNumberingAfterBreak="0">
     <w:nsid w:val="429D383C"/>
     <w:multiLevelType w:val="hybridMultilevel"/>
     <w:tmpl w:val="07C6B6F6"/>
@@ -5315,7 +7430,7 @@
       </w:rPr>
     </w:lvl>
   </w:abstractNum>
-  <w:abstractNum w:abstractNumId="22" w15:restartNumberingAfterBreak="0">
+  <w:abstractNum w:abstractNumId="23" w15:restartNumberingAfterBreak="0">
     <w:nsid w:val="47206526"/>
     <w:multiLevelType w:val="hybridMultilevel"/>
     <w:tmpl w:val="A684A34C"/>
@@ -5428,7 +7543,7 @@
       </w:rPr>
     </w:lvl>
   </w:abstractNum>
-  <w:abstractNum w:abstractNumId="23" w15:restartNumberingAfterBreak="0">
+  <w:abstractNum w:abstractNumId="24" w15:restartNumberingAfterBreak="0">
     <w:nsid w:val="4B890138"/>
     <w:multiLevelType w:val="hybridMultilevel"/>
     <w:tmpl w:val="46F49028"/>
@@ -5541,7 +7656,7 @@
       </w:rPr>
     </w:lvl>
   </w:abstractNum>
-  <w:abstractNum w:abstractNumId="24" w15:restartNumberingAfterBreak="0">
+  <w:abstractNum w:abstractNumId="25" w15:restartNumberingAfterBreak="0">
     <w:nsid w:val="4E782790"/>
     <w:multiLevelType w:val="multilevel"/>
     <w:tmpl w:val="E6E6A8BA"/>
@@ -5690,7 +7805,7 @@
       </w:rPr>
     </w:lvl>
   </w:abstractNum>
-  <w:abstractNum w:abstractNumId="25" w15:restartNumberingAfterBreak="0">
+  <w:abstractNum w:abstractNumId="26" w15:restartNumberingAfterBreak="0">
     <w:nsid w:val="4FF06C8A"/>
     <w:multiLevelType w:val="hybridMultilevel"/>
     <w:tmpl w:val="4B4270A8"/>
@@ -5805,7 +7920,7 @@
       </w:rPr>
     </w:lvl>
   </w:abstractNum>
-  <w:abstractNum w:abstractNumId="26" w15:restartNumberingAfterBreak="0">
+  <w:abstractNum w:abstractNumId="27" w15:restartNumberingAfterBreak="0">
     <w:nsid w:val="53E94813"/>
     <w:multiLevelType w:val="hybridMultilevel"/>
     <w:tmpl w:val="7D941CFC"/>
@@ -5918,7 +8033,7 @@
       </w:rPr>
     </w:lvl>
   </w:abstractNum>
-  <w:abstractNum w:abstractNumId="27" w15:restartNumberingAfterBreak="0">
+  <w:abstractNum w:abstractNumId="28" w15:restartNumberingAfterBreak="0">
     <w:nsid w:val="54017CAB"/>
     <w:multiLevelType w:val="multilevel"/>
     <w:tmpl w:val="EC0AE8BE"/>
@@ -6067,7 +8182,7 @@
       </w:rPr>
     </w:lvl>
   </w:abstractNum>
-  <w:abstractNum w:abstractNumId="28" w15:restartNumberingAfterBreak="0">
+  <w:abstractNum w:abstractNumId="29" w15:restartNumberingAfterBreak="0">
     <w:nsid w:val="56CD3442"/>
     <w:multiLevelType w:val="hybridMultilevel"/>
     <w:tmpl w:val="FBE87DD8"/>
@@ -6180,7 +8295,7 @@
       </w:rPr>
     </w:lvl>
   </w:abstractNum>
-  <w:abstractNum w:abstractNumId="29" w15:restartNumberingAfterBreak="0">
+  <w:abstractNum w:abstractNumId="30" w15:restartNumberingAfterBreak="0">
     <w:nsid w:val="694013D0"/>
     <w:multiLevelType w:val="multilevel"/>
     <w:tmpl w:val="8A0ED438"/>
@@ -6329,7 +8444,156 @@
       </w:rPr>
     </w:lvl>
   </w:abstractNum>
-  <w:abstractNum w:abstractNumId="30" w15:restartNumberingAfterBreak="0">
+  <w:abstractNum w:abstractNumId="31" w15:restartNumberingAfterBreak="0">
+    <w:nsid w:val="695A61C7"/>
+    <w:multiLevelType w:val="multilevel"/>
+    <w:tmpl w:val="AC06E21E"/>
+    <w:lvl w:ilvl="0">
+      <w:start w:val="1"/>
+      <w:numFmt w:val="bullet"/>
+      <w:lvlText w:val=""/>
+      <w:lvlJc w:val="left"/>
+      <w:pPr>
+        <w:tabs>
+          <w:tab w:val="num" w:pos="720"/>
+        </w:tabs>
+        <w:ind w:left="720" w:hanging="360"/>
+      </w:pPr>
+      <w:rPr>
+        <w:rFonts w:ascii="Symbol" w:hAnsi="Symbol" w:hint="default"/>
+        <w:sz w:val="20"/>
+      </w:rPr>
+    </w:lvl>
+    <w:lvl w:ilvl="1" w:tentative="1">
+      <w:start w:val="1"/>
+      <w:numFmt w:val="bullet"/>
+      <w:lvlText w:val="o"/>
+      <w:lvlJc w:val="left"/>
+      <w:pPr>
+        <w:tabs>
+          <w:tab w:val="num" w:pos="1440"/>
+        </w:tabs>
+        <w:ind w:left="1440" w:hanging="360"/>
+      </w:pPr>
+      <w:rPr>
+        <w:rFonts w:ascii="Courier New" w:hAnsi="Courier New" w:hint="default"/>
+        <w:sz w:val="20"/>
+      </w:rPr>
+    </w:lvl>
+    <w:lvl w:ilvl="2" w:tentative="1">
+      <w:start w:val="1"/>
+      <w:numFmt w:val="bullet"/>
+      <w:lvlText w:val=""/>
+      <w:lvlJc w:val="left"/>
+      <w:pPr>
+        <w:tabs>
+          <w:tab w:val="num" w:pos="2160"/>
+        </w:tabs>
+        <w:ind w:left="2160" w:hanging="360"/>
+      </w:pPr>
+      <w:rPr>
+        <w:rFonts w:ascii="Wingdings" w:hAnsi="Wingdings" w:hint="default"/>
+        <w:sz w:val="20"/>
+      </w:rPr>
+    </w:lvl>
+    <w:lvl w:ilvl="3" w:tentative="1">
+      <w:start w:val="1"/>
+      <w:numFmt w:val="bullet"/>
+      <w:lvlText w:val=""/>
+      <w:lvlJc w:val="left"/>
+      <w:pPr>
+        <w:tabs>
+          <w:tab w:val="num" w:pos="2880"/>
+        </w:tabs>
+        <w:ind w:left="2880" w:hanging="360"/>
+      </w:pPr>
+      <w:rPr>
+        <w:rFonts w:ascii="Wingdings" w:hAnsi="Wingdings" w:hint="default"/>
+        <w:sz w:val="20"/>
+      </w:rPr>
+    </w:lvl>
+    <w:lvl w:ilvl="4" w:tentative="1">
+      <w:start w:val="1"/>
+      <w:numFmt w:val="bullet"/>
+      <w:lvlText w:val=""/>
+      <w:lvlJc w:val="left"/>
+      <w:pPr>
+        <w:tabs>
+          <w:tab w:val="num" w:pos="3600"/>
+        </w:tabs>
+        <w:ind w:left="3600" w:hanging="360"/>
+      </w:pPr>
+      <w:rPr>
+        <w:rFonts w:ascii="Wingdings" w:hAnsi="Wingdings" w:hint="default"/>
+        <w:sz w:val="20"/>
+      </w:rPr>
+    </w:lvl>
+    <w:lvl w:ilvl="5" w:tentative="1">
+      <w:start w:val="1"/>
+      <w:numFmt w:val="bullet"/>
+      <w:lvlText w:val=""/>
+      <w:lvlJc w:val="left"/>
+      <w:pPr>
+        <w:tabs>
+          <w:tab w:val="num" w:pos="4320"/>
+        </w:tabs>
+        <w:ind w:left="4320" w:hanging="360"/>
+      </w:pPr>
+      <w:rPr>
+        <w:rFonts w:ascii="Wingdings" w:hAnsi="Wingdings" w:hint="default"/>
+        <w:sz w:val="20"/>
+      </w:rPr>
+    </w:lvl>
+    <w:lvl w:ilvl="6" w:tentative="1">
+      <w:start w:val="1"/>
+      <w:numFmt w:val="bullet"/>
+      <w:lvlText w:val=""/>
+      <w:lvlJc w:val="left"/>
+      <w:pPr>
+        <w:tabs>
+          <w:tab w:val="num" w:pos="5040"/>
+        </w:tabs>
+        <w:ind w:left="5040" w:hanging="360"/>
+      </w:pPr>
+      <w:rPr>
+        <w:rFonts w:ascii="Wingdings" w:hAnsi="Wingdings" w:hint="default"/>
+        <w:sz w:val="20"/>
+      </w:rPr>
+    </w:lvl>
+    <w:lvl w:ilvl="7" w:tentative="1">
+      <w:start w:val="1"/>
+      <w:numFmt w:val="bullet"/>
+      <w:lvlText w:val=""/>
+      <w:lvlJc w:val="left"/>
+      <w:pPr>
+        <w:tabs>
+          <w:tab w:val="num" w:pos="5760"/>
+        </w:tabs>
+        <w:ind w:left="5760" w:hanging="360"/>
+      </w:pPr>
+      <w:rPr>
+        <w:rFonts w:ascii="Wingdings" w:hAnsi="Wingdings" w:hint="default"/>
+        <w:sz w:val="20"/>
+      </w:rPr>
+    </w:lvl>
+    <w:lvl w:ilvl="8" w:tentative="1">
+      <w:start w:val="1"/>
+      <w:numFmt w:val="bullet"/>
+      <w:lvlText w:val=""/>
+      <w:lvlJc w:val="left"/>
+      <w:pPr>
+        <w:tabs>
+          <w:tab w:val="num" w:pos="6480"/>
+        </w:tabs>
+        <w:ind w:left="6480" w:hanging="360"/>
+      </w:pPr>
+      <w:rPr>
+        <w:rFonts w:ascii="Wingdings" w:hAnsi="Wingdings" w:hint="default"/>
+        <w:sz w:val="20"/>
+      </w:rPr>
+    </w:lvl>
+  </w:abstractNum>
+  <w:abstractNum w:abstractNumId="32" w15:restartNumberingAfterBreak="0">
     <w:nsid w:val="69DB3D74"/>
     <w:multiLevelType w:val="multilevel"/>
     <w:tmpl w:val="0F8E7FB5"/>
@@ -6442,7 +8706,7 @@
       </w:rPr>
     </w:lvl>
   </w:abstractNum>
-  <w:abstractNum w:abstractNumId="31" w15:restartNumberingAfterBreak="0">
+  <w:abstractNum w:abstractNumId="33" w15:restartNumberingAfterBreak="0">
     <w:nsid w:val="6C292BDE"/>
     <w:multiLevelType w:val="multilevel"/>
     <w:tmpl w:val="55309F0C"/>
@@ -6591,7 +8855,7 @@
       </w:rPr>
     </w:lvl>
   </w:abstractNum>
-  <w:abstractNum w:abstractNumId="32" w15:restartNumberingAfterBreak="0">
+  <w:abstractNum w:abstractNumId="34" w15:restartNumberingAfterBreak="0">
     <w:nsid w:val="7FBEF5E4"/>
     <w:multiLevelType w:val="multilevel"/>
     <w:tmpl w:val="7FBEF5E4"/>
@@ -6750,7 +9014,7 @@
     <w:abstractNumId w:val="4"/>
   </w:num>
   <w:num w:numId="7">
-    <w:abstractNumId w:val="32"/>
+    <w:abstractNumId w:val="34"/>
   </w:num>
   <w:num w:numId="8">
     <w:abstractNumId w:val="3"/>
@@ -6759,40 +9023,40 @@
     <w:abstractNumId w:val="0"/>
   </w:num>
   <w:num w:numId="10">
-    <w:abstractNumId w:val="30"/>
+    <w:abstractNumId w:val="32"/>
   </w:num>
   <w:num w:numId="11">
     <w:abstractNumId w:val="12"/>
   </w:num>
   <w:num w:numId="12">
-    <w:abstractNumId w:val="21"/>
+    <w:abstractNumId w:val="22"/>
   </w:num>
   <w:num w:numId="13">
     <w:abstractNumId w:val="6"/>
   </w:num>
   <w:num w:numId="14">
-    <w:abstractNumId w:val="28"/>
+    <w:abstractNumId w:val="29"/>
   </w:num>
   <w:num w:numId="15">
     <w:abstractNumId w:val="11"/>
   </w:num>
   <w:num w:numId="16">
-    <w:abstractNumId w:val="22"/>
+    <w:abstractNumId w:val="23"/>
   </w:num>
   <w:num w:numId="17">
     <w:abstractNumId w:val="6"/>
   </w:num>
   <w:num w:numId="18">
-    <w:abstractNumId w:val="26"/>
+    <w:abstractNumId w:val="27"/>
   </w:num>
   <w:num w:numId="19">
-    <w:abstractNumId w:val="31"/>
+    <w:abstractNumId w:val="33"/>
   </w:num>
   <w:num w:numId="20">
     <w:abstractNumId w:val="8"/>
   </w:num>
   <w:num w:numId="21">
-    <w:abstractNumId w:val="27"/>
+    <w:abstractNumId w:val="28"/>
   </w:num>
   <w:num w:numId="22">
     <w:abstractNumId w:val="13"/>
@@ -6801,10 +9065,10 @@
     <w:abstractNumId w:val="7"/>
   </w:num>
   <w:num w:numId="24">
-    <w:abstractNumId w:val="23"/>
+    <w:abstractNumId w:val="24"/>
   </w:num>
   <w:num w:numId="25">
-    <w:abstractNumId w:val="20"/>
+    <w:abstractNumId w:val="21"/>
   </w:num>
   <w:num w:numId="26">
     <w:abstractNumId w:val="14"/>
@@ -6816,7 +9080,7 @@
     <w:abstractNumId w:val="17"/>
   </w:num>
   <w:num w:numId="29">
-    <w:abstractNumId w:val="29"/>
+    <w:abstractNumId w:val="30"/>
   </w:num>
   <w:num w:numId="30">
     <w:abstractNumId w:val="15"/>
@@ -6825,13 +9089,19 @@
     <w:abstractNumId w:val="18"/>
   </w:num>
   <w:num w:numId="32">
-    <w:abstractNumId w:val="24"/>
+    <w:abstractNumId w:val="25"/>
   </w:num>
   <w:num w:numId="33">
+    <w:abstractNumId w:val="20"/>
+  </w:num>
+  <w:num w:numId="34">
+    <w:abstractNumId w:val="26"/>
+  </w:num>
+  <w:num w:numId="35">
     <w:abstractNumId w:val="19"/>
   </w:num>
-  <w:num w:numId="34">
-    <w:abstractNumId w:val="25"/>
+  <w:num w:numId="36">
+    <w:abstractNumId w:val="31"/>
   </w:num>
 </w:numbering>
 </file>

</xml_diff>

<commit_message>
PlanGesCam y solicitud agregada
</commit_message>
<xml_diff>
--- a/Documentos/PlaGesCam.docx
+++ b/Documentos/PlaGesCam.docx
@@ -1,6 +1,6 @@
 
 <file path=word/document.xml><?xml version="1.0" encoding="utf-8"?>
-<w:document xmlns:wpc="http://schemas.microsoft.com/office/word/2010/wordprocessingCanvas" xmlns:cx="http://schemas.microsoft.com/office/drawing/2014/chartex" xmlns:cx1="http://schemas.microsoft.com/office/drawing/2015/9/8/chartex" xmlns:cx2="http://schemas.microsoft.com/office/drawing/2015/10/21/chartex" xmlns:cx3="http://schemas.microsoft.com/office/drawing/2016/5/9/chartex" xmlns:cx4="http://schemas.microsoft.com/office/drawing/2016/5/10/chartex" xmlns:cx5="http://schemas.microsoft.com/office/drawing/2016/5/11/chartex" xmlns:cx6="http://schemas.microsoft.com/office/drawing/2016/5/12/chartex" xmlns:cx7="http://schemas.microsoft.com/office/drawing/2016/5/13/chartex" xmlns:cx8="http://schemas.microsoft.com/office/drawing/2016/5/14/chartex" xmlns:mc="http://schemas.openxmlformats.org/markup-compatibility/2006" xmlns:aink="http://schemas.microsoft.com/office/drawing/2016/ink" xmlns:am3d="http://schemas.microsoft.com/office/drawing/2017/model3d" xmlns:o="urn:schemas-microsoft-com:office:office" xmlns:r="http://schemas.openxmlformats.org/officeDocument/2006/relationships" xmlns:m="http://schemas.openxmlformats.org/officeDocument/2006/math" xmlns:v="urn:schemas-microsoft-com:vml" xmlns:wp14="http://schemas.microsoft.com/office/word/2010/wordprocessingDrawing" xmlns:wp="http://schemas.openxmlformats.org/drawingml/2006/wordprocessingDrawing" xmlns:w10="urn:schemas-microsoft-com:office:word" xmlns:w="http://schemas.openxmlformats.org/wordprocessingml/2006/main" xmlns:w14="http://schemas.microsoft.com/office/word/2010/wordml" xmlns:w15="http://schemas.microsoft.com/office/word/2012/wordml" xmlns:w16cid="http://schemas.microsoft.com/office/word/2016/wordml/cid" xmlns:w16se="http://schemas.microsoft.com/office/word/2015/wordml/symex" xmlns:wpg="http://schemas.microsoft.com/office/word/2010/wordprocessingGroup" xmlns:wpi="http://schemas.microsoft.com/office/word/2010/wordprocessingInk" xmlns:wne="http://schemas.microsoft.com/office/word/2006/wordml" xmlns:wps="http://schemas.microsoft.com/office/word/2010/wordprocessingShape" mc:Ignorable="w14 w15 w16se w16cid wp14">
+<w:document xmlns:wpc="http://schemas.microsoft.com/office/word/2010/wordprocessingCanvas" xmlns:mc="http://schemas.openxmlformats.org/markup-compatibility/2006" xmlns:o="urn:schemas-microsoft-com:office:office" xmlns:r="http://schemas.openxmlformats.org/officeDocument/2006/relationships" xmlns:m="http://schemas.openxmlformats.org/officeDocument/2006/math" xmlns:v="urn:schemas-microsoft-com:vml" xmlns:wp14="http://schemas.microsoft.com/office/word/2010/wordprocessingDrawing" xmlns:wp="http://schemas.openxmlformats.org/drawingml/2006/wordprocessingDrawing" xmlns:w10="urn:schemas-microsoft-com:office:word" xmlns:w="http://schemas.openxmlformats.org/wordprocessingml/2006/main" xmlns:w14="http://schemas.microsoft.com/office/word/2010/wordml" xmlns:w15="http://schemas.microsoft.com/office/word/2012/wordml" xmlns:wpg="http://schemas.microsoft.com/office/word/2010/wordprocessingGroup" xmlns:wpi="http://schemas.microsoft.com/office/word/2010/wordprocessingInk" xmlns:wne="http://schemas.microsoft.com/office/word/2006/wordml" xmlns:wps="http://schemas.microsoft.com/office/word/2010/wordprocessingShape" mc:Ignorable="w14 w15 wp14">
   <w:body>
     <w:p>
       <w:pPr>
@@ -832,7 +832,7 @@
     </w:p>
     <w:p>
       <w:pPr>
-        <w:pStyle w:val="Ttulo"/>
+        <w:pStyle w:val="Puesto"/>
         <w:spacing w:after="160" w:line="360" w:lineRule="auto"/>
         <w:contextualSpacing w:val="0"/>
         <w:rPr>
@@ -1745,7 +1745,7 @@
     </w:sdt>
     <w:p>
       <w:pPr>
-        <w:pStyle w:val="Ttulo"/>
+        <w:pStyle w:val="Puesto"/>
         <w:spacing w:after="160" w:line="360" w:lineRule="auto"/>
         <w:contextualSpacing w:val="0"/>
         <w:rPr>
@@ -1762,8 +1762,6 @@
         </w:rPr>
         <w:t>Tablas</w:t>
       </w:r>
-      <w:bookmarkStart w:id="2" w:name="_GoBack"/>
-      <w:bookmarkEnd w:id="2"/>
     </w:p>
     <w:p>
       <w:pPr>
@@ -1873,12 +1871,12 @@
           <w:numId w:val="1"/>
         </w:numPr>
       </w:pPr>
-      <w:bookmarkStart w:id="3" w:name="_Toc529520752"/>
+      <w:bookmarkStart w:id="2" w:name="_Toc529520752"/>
       <w:r>
         <w:lastRenderedPageBreak/>
         <w:t>Introducción</w:t>
       </w:r>
-      <w:bookmarkEnd w:id="3"/>
+      <w:bookmarkEnd w:id="2"/>
     </w:p>
     <w:p>
       <w:pPr>
@@ -1889,8 +1887,8 @@
         <w:contextualSpacing w:val="0"/>
         <w:textAlignment w:val="baseline"/>
       </w:pPr>
-      <w:bookmarkStart w:id="4" w:name="_x11i8mu2p25k" w:colFirst="0" w:colLast="0"/>
-      <w:bookmarkEnd w:id="4"/>
+      <w:bookmarkStart w:id="3" w:name="_x11i8mu2p25k" w:colFirst="0" w:colLast="0"/>
+      <w:bookmarkEnd w:id="3"/>
       <w:r>
         <w:t>Por medio del siguiente documento se presenta los procedimientos que se deben realizar para el proceso de gestión de una solicitud de cambio, además de las tablas y formatos para que se pueda realizar de manera correcta el proceso.</w:t>
       </w:r>
@@ -1903,11 +1901,11 @@
           <w:numId w:val="1"/>
         </w:numPr>
       </w:pPr>
-      <w:bookmarkStart w:id="5" w:name="_Toc529520753"/>
+      <w:bookmarkStart w:id="4" w:name="_Toc529520753"/>
       <w:r>
         <w:t>Formato de solicitud de cambios</w:t>
       </w:r>
-      <w:bookmarkEnd w:id="5"/>
+      <w:bookmarkEnd w:id="4"/>
     </w:p>
     <w:p>
       <w:pPr>
@@ -1917,11 +1915,11 @@
           <w:numId w:val="1"/>
         </w:numPr>
       </w:pPr>
-      <w:bookmarkStart w:id="6" w:name="_Toc529520754"/>
+      <w:bookmarkStart w:id="5" w:name="_Toc529520754"/>
       <w:r>
         <w:t>Lista de tablas</w:t>
       </w:r>
-      <w:bookmarkEnd w:id="6"/>
+      <w:bookmarkEnd w:id="5"/>
     </w:p>
     <w:p>
       <w:pPr>
@@ -1934,14 +1932,14 @@
           <w:sz w:val="32"/>
         </w:rPr>
       </w:pPr>
-      <w:bookmarkStart w:id="7" w:name="_Toc529520755"/>
+      <w:bookmarkStart w:id="6" w:name="_Toc529520755"/>
       <w:r>
         <w:rPr>
           <w:sz w:val="32"/>
         </w:rPr>
         <w:t>Tipos de estados</w:t>
       </w:r>
-      <w:bookmarkEnd w:id="7"/>
+      <w:bookmarkEnd w:id="6"/>
     </w:p>
     <w:p>
       <w:pPr>
@@ -1954,15 +1952,618 @@
           <w:sz w:val="32"/>
         </w:rPr>
       </w:pPr>
-      <w:bookmarkStart w:id="8" w:name="_Toc529520756"/>
+      <w:bookmarkStart w:id="7" w:name="_Toc529520756"/>
       <w:r>
         <w:rPr>
           <w:sz w:val="32"/>
         </w:rPr>
         <w:t>Tipos de clasificación de estados</w:t>
       </w:r>
-      <w:bookmarkEnd w:id="8"/>
+      <w:bookmarkEnd w:id="7"/>
     </w:p>
+    <w:tbl>
+      <w:tblPr>
+        <w:tblW w:w="0" w:type="auto"/>
+        <w:tblCellMar>
+          <w:top w:w="15" w:type="dxa"/>
+          <w:left w:w="15" w:type="dxa"/>
+          <w:bottom w:w="15" w:type="dxa"/>
+          <w:right w:w="15" w:type="dxa"/>
+        </w:tblCellMar>
+        <w:tblLook w:val="04A0" w:firstRow="1" w:lastRow="0" w:firstColumn="1" w:lastColumn="0" w:noHBand="0" w:noVBand="1"/>
+      </w:tblPr>
+      <w:tblGrid>
+        <w:gridCol w:w="420"/>
+        <w:gridCol w:w="1517"/>
+        <w:gridCol w:w="7072"/>
+      </w:tblGrid>
+      <w:tr>
+        <w:tc>
+          <w:tcPr>
+            <w:tcW w:w="0" w:type="auto"/>
+            <w:tcBorders>
+              <w:top w:val="single" w:sz="8" w:space="0" w:color="000000"/>
+              <w:left w:val="single" w:sz="8" w:space="0" w:color="000000"/>
+              <w:bottom w:val="single" w:sz="8" w:space="0" w:color="000000"/>
+              <w:right w:val="single" w:sz="8" w:space="0" w:color="000000"/>
+            </w:tcBorders>
+            <w:tcMar>
+              <w:top w:w="100" w:type="dxa"/>
+              <w:left w:w="100" w:type="dxa"/>
+              <w:bottom w:w="100" w:type="dxa"/>
+              <w:right w:w="100" w:type="dxa"/>
+            </w:tcMar>
+            <w:hideMark/>
+          </w:tcPr>
+          <w:p>
+            <w:pPr>
+              <w:spacing w:after="0" w:line="240" w:lineRule="auto"/>
+              <w:contextualSpacing w:val="0"/>
+              <w:rPr>
+                <w:rFonts w:ascii="Times New Roman" w:eastAsia="Times New Roman" w:hAnsi="Times New Roman" w:cs="Times New Roman"/>
+                <w:sz w:val="24"/>
+                <w:szCs w:val="24"/>
+                <w:lang w:val="es-PE" w:eastAsia="es-PE"/>
+              </w:rPr>
+            </w:pPr>
+            <w:r>
+              <w:rPr>
+                <w:rFonts w:eastAsia="Times New Roman"/>
+                <w:b/>
+                <w:bCs/>
+                <w:color w:val="000000"/>
+                <w:lang w:val="es-PE" w:eastAsia="es-PE"/>
+              </w:rPr>
+              <w:t>ID</w:t>
+            </w:r>
+          </w:p>
+        </w:tc>
+        <w:tc>
+          <w:tcPr>
+            <w:tcW w:w="0" w:type="auto"/>
+            <w:tcBorders>
+              <w:top w:val="single" w:sz="8" w:space="0" w:color="000000"/>
+              <w:left w:val="single" w:sz="8" w:space="0" w:color="000000"/>
+              <w:bottom w:val="single" w:sz="8" w:space="0" w:color="000000"/>
+              <w:right w:val="single" w:sz="8" w:space="0" w:color="000000"/>
+            </w:tcBorders>
+            <w:tcMar>
+              <w:top w:w="100" w:type="dxa"/>
+              <w:left w:w="100" w:type="dxa"/>
+              <w:bottom w:w="100" w:type="dxa"/>
+              <w:right w:w="100" w:type="dxa"/>
+            </w:tcMar>
+            <w:hideMark/>
+          </w:tcPr>
+          <w:p>
+            <w:pPr>
+              <w:spacing w:after="0" w:line="240" w:lineRule="auto"/>
+              <w:contextualSpacing w:val="0"/>
+              <w:rPr>
+                <w:rFonts w:ascii="Times New Roman" w:eastAsia="Times New Roman" w:hAnsi="Times New Roman" w:cs="Times New Roman"/>
+                <w:sz w:val="24"/>
+                <w:szCs w:val="24"/>
+                <w:lang w:val="es-PE" w:eastAsia="es-PE"/>
+              </w:rPr>
+            </w:pPr>
+            <w:r>
+              <w:rPr>
+                <w:rFonts w:eastAsia="Times New Roman"/>
+                <w:b/>
+                <w:bCs/>
+                <w:color w:val="000000"/>
+                <w:lang w:val="es-PE" w:eastAsia="es-PE"/>
+              </w:rPr>
+              <w:t>Nombre</w:t>
+            </w:r>
+          </w:p>
+        </w:tc>
+        <w:tc>
+          <w:tcPr>
+            <w:tcW w:w="0" w:type="auto"/>
+            <w:tcBorders>
+              <w:top w:val="single" w:sz="8" w:space="0" w:color="000000"/>
+              <w:left w:val="single" w:sz="8" w:space="0" w:color="000000"/>
+              <w:bottom w:val="single" w:sz="8" w:space="0" w:color="000000"/>
+              <w:right w:val="single" w:sz="8" w:space="0" w:color="000000"/>
+            </w:tcBorders>
+            <w:tcMar>
+              <w:top w:w="100" w:type="dxa"/>
+              <w:left w:w="100" w:type="dxa"/>
+              <w:bottom w:w="100" w:type="dxa"/>
+              <w:right w:w="100" w:type="dxa"/>
+            </w:tcMar>
+            <w:hideMark/>
+          </w:tcPr>
+          <w:p>
+            <w:pPr>
+              <w:spacing w:after="0" w:line="240" w:lineRule="auto"/>
+              <w:contextualSpacing w:val="0"/>
+              <w:rPr>
+                <w:rFonts w:ascii="Times New Roman" w:eastAsia="Times New Roman" w:hAnsi="Times New Roman" w:cs="Times New Roman"/>
+                <w:sz w:val="24"/>
+                <w:szCs w:val="24"/>
+                <w:lang w:val="es-PE" w:eastAsia="es-PE"/>
+              </w:rPr>
+            </w:pPr>
+            <w:r>
+              <w:rPr>
+                <w:rFonts w:eastAsia="Times New Roman"/>
+                <w:b/>
+                <w:bCs/>
+                <w:color w:val="000000"/>
+                <w:lang w:val="es-PE" w:eastAsia="es-PE"/>
+              </w:rPr>
+              <w:t>Descripción</w:t>
+            </w:r>
+          </w:p>
+        </w:tc>
+      </w:tr>
+      <w:tr>
+        <w:tc>
+          <w:tcPr>
+            <w:tcW w:w="0" w:type="auto"/>
+            <w:tcBorders>
+              <w:top w:val="single" w:sz="8" w:space="0" w:color="000000"/>
+              <w:left w:val="single" w:sz="8" w:space="0" w:color="000000"/>
+              <w:bottom w:val="single" w:sz="8" w:space="0" w:color="000000"/>
+              <w:right w:val="single" w:sz="8" w:space="0" w:color="000000"/>
+            </w:tcBorders>
+            <w:tcMar>
+              <w:top w:w="100" w:type="dxa"/>
+              <w:left w:w="100" w:type="dxa"/>
+              <w:bottom w:w="100" w:type="dxa"/>
+              <w:right w:w="100" w:type="dxa"/>
+            </w:tcMar>
+            <w:hideMark/>
+          </w:tcPr>
+          <w:p>
+            <w:pPr>
+              <w:spacing w:after="0" w:line="240" w:lineRule="auto"/>
+              <w:contextualSpacing w:val="0"/>
+              <w:rPr>
+                <w:rFonts w:ascii="Times New Roman" w:eastAsia="Times New Roman" w:hAnsi="Times New Roman" w:cs="Times New Roman"/>
+                <w:sz w:val="24"/>
+                <w:szCs w:val="24"/>
+                <w:lang w:val="es-PE" w:eastAsia="es-PE"/>
+              </w:rPr>
+            </w:pPr>
+            <w:r>
+              <w:rPr>
+                <w:rFonts w:eastAsia="Times New Roman"/>
+                <w:color w:val="000000"/>
+                <w:lang w:val="es-PE" w:eastAsia="es-PE"/>
+              </w:rPr>
+              <w:t>1</w:t>
+            </w:r>
+          </w:p>
+        </w:tc>
+        <w:tc>
+          <w:tcPr>
+            <w:tcW w:w="0" w:type="auto"/>
+            <w:tcBorders>
+              <w:top w:val="single" w:sz="8" w:space="0" w:color="000000"/>
+              <w:left w:val="single" w:sz="8" w:space="0" w:color="000000"/>
+              <w:bottom w:val="single" w:sz="8" w:space="0" w:color="000000"/>
+              <w:right w:val="single" w:sz="8" w:space="0" w:color="000000"/>
+            </w:tcBorders>
+            <w:tcMar>
+              <w:top w:w="100" w:type="dxa"/>
+              <w:left w:w="100" w:type="dxa"/>
+              <w:bottom w:w="100" w:type="dxa"/>
+              <w:right w:w="100" w:type="dxa"/>
+            </w:tcMar>
+            <w:hideMark/>
+          </w:tcPr>
+          <w:p>
+            <w:pPr>
+              <w:spacing w:after="0" w:line="240" w:lineRule="auto"/>
+              <w:contextualSpacing w:val="0"/>
+              <w:rPr>
+                <w:rFonts w:ascii="Times New Roman" w:eastAsia="Times New Roman" w:hAnsi="Times New Roman" w:cs="Times New Roman"/>
+                <w:sz w:val="24"/>
+                <w:szCs w:val="24"/>
+                <w:lang w:val="es-PE" w:eastAsia="es-PE"/>
+              </w:rPr>
+            </w:pPr>
+            <w:r>
+              <w:rPr>
+                <w:rFonts w:eastAsia="Times New Roman"/>
+                <w:color w:val="000000"/>
+                <w:lang w:val="es-PE" w:eastAsia="es-PE"/>
+              </w:rPr>
+              <w:t>Normal</w:t>
+            </w:r>
+          </w:p>
+        </w:tc>
+        <w:tc>
+          <w:tcPr>
+            <w:tcW w:w="0" w:type="auto"/>
+            <w:tcBorders>
+              <w:top w:val="single" w:sz="8" w:space="0" w:color="000000"/>
+              <w:left w:val="single" w:sz="8" w:space="0" w:color="000000"/>
+              <w:bottom w:val="single" w:sz="8" w:space="0" w:color="000000"/>
+              <w:right w:val="single" w:sz="8" w:space="0" w:color="000000"/>
+            </w:tcBorders>
+            <w:tcMar>
+              <w:top w:w="100" w:type="dxa"/>
+              <w:left w:w="100" w:type="dxa"/>
+              <w:bottom w:w="100" w:type="dxa"/>
+              <w:right w:w="100" w:type="dxa"/>
+            </w:tcMar>
+            <w:hideMark/>
+          </w:tcPr>
+          <w:p>
+            <w:pPr>
+              <w:spacing w:after="0" w:line="240" w:lineRule="auto"/>
+              <w:contextualSpacing w:val="0"/>
+              <w:rPr>
+                <w:rFonts w:ascii="Times New Roman" w:eastAsia="Times New Roman" w:hAnsi="Times New Roman" w:cs="Times New Roman"/>
+                <w:sz w:val="24"/>
+                <w:szCs w:val="24"/>
+                <w:lang w:val="es-PE" w:eastAsia="es-PE"/>
+              </w:rPr>
+            </w:pPr>
+            <w:r>
+              <w:rPr>
+                <w:rFonts w:eastAsia="Times New Roman"/>
+                <w:color w:val="000000"/>
+                <w:lang w:val="es-PE" w:eastAsia="es-PE"/>
+              </w:rPr>
+              <w:t>La solicitud de cambio sigue todo el proceso para la implementación del cambio.</w:t>
+            </w:r>
+          </w:p>
+        </w:tc>
+      </w:tr>
+      <w:tr>
+        <w:tc>
+          <w:tcPr>
+            <w:tcW w:w="0" w:type="auto"/>
+            <w:tcBorders>
+              <w:top w:val="single" w:sz="8" w:space="0" w:color="000000"/>
+              <w:left w:val="single" w:sz="8" w:space="0" w:color="000000"/>
+              <w:bottom w:val="single" w:sz="8" w:space="0" w:color="000000"/>
+              <w:right w:val="single" w:sz="8" w:space="0" w:color="000000"/>
+            </w:tcBorders>
+            <w:tcMar>
+              <w:top w:w="100" w:type="dxa"/>
+              <w:left w:w="100" w:type="dxa"/>
+              <w:bottom w:w="100" w:type="dxa"/>
+              <w:right w:w="100" w:type="dxa"/>
+            </w:tcMar>
+            <w:hideMark/>
+          </w:tcPr>
+          <w:p>
+            <w:pPr>
+              <w:spacing w:after="0" w:line="240" w:lineRule="auto"/>
+              <w:contextualSpacing w:val="0"/>
+              <w:rPr>
+                <w:rFonts w:ascii="Times New Roman" w:eastAsia="Times New Roman" w:hAnsi="Times New Roman" w:cs="Times New Roman"/>
+                <w:sz w:val="24"/>
+                <w:szCs w:val="24"/>
+                <w:lang w:val="es-PE" w:eastAsia="es-PE"/>
+              </w:rPr>
+            </w:pPr>
+            <w:r>
+              <w:rPr>
+                <w:rFonts w:eastAsia="Times New Roman"/>
+                <w:color w:val="000000"/>
+                <w:lang w:val="es-PE" w:eastAsia="es-PE"/>
+              </w:rPr>
+              <w:t>2</w:t>
+            </w:r>
+          </w:p>
+        </w:tc>
+        <w:tc>
+          <w:tcPr>
+            <w:tcW w:w="0" w:type="auto"/>
+            <w:tcBorders>
+              <w:top w:val="single" w:sz="8" w:space="0" w:color="000000"/>
+              <w:left w:val="single" w:sz="8" w:space="0" w:color="000000"/>
+              <w:bottom w:val="single" w:sz="8" w:space="0" w:color="000000"/>
+              <w:right w:val="single" w:sz="8" w:space="0" w:color="000000"/>
+            </w:tcBorders>
+            <w:tcMar>
+              <w:top w:w="100" w:type="dxa"/>
+              <w:left w:w="100" w:type="dxa"/>
+              <w:bottom w:w="100" w:type="dxa"/>
+              <w:right w:w="100" w:type="dxa"/>
+            </w:tcMar>
+            <w:hideMark/>
+          </w:tcPr>
+          <w:p>
+            <w:pPr>
+              <w:spacing w:after="0" w:line="240" w:lineRule="auto"/>
+              <w:contextualSpacing w:val="0"/>
+              <w:rPr>
+                <w:rFonts w:ascii="Times New Roman" w:eastAsia="Times New Roman" w:hAnsi="Times New Roman" w:cs="Times New Roman"/>
+                <w:sz w:val="24"/>
+                <w:szCs w:val="24"/>
+                <w:lang w:val="es-PE" w:eastAsia="es-PE"/>
+              </w:rPr>
+            </w:pPr>
+            <w:r>
+              <w:rPr>
+                <w:rFonts w:eastAsia="Times New Roman"/>
+                <w:color w:val="000000"/>
+                <w:lang w:val="es-PE" w:eastAsia="es-PE"/>
+              </w:rPr>
+              <w:t>Inmediato</w:t>
+            </w:r>
+          </w:p>
+        </w:tc>
+        <w:tc>
+          <w:tcPr>
+            <w:tcW w:w="0" w:type="auto"/>
+            <w:tcBorders>
+              <w:top w:val="single" w:sz="8" w:space="0" w:color="000000"/>
+              <w:left w:val="single" w:sz="8" w:space="0" w:color="000000"/>
+              <w:bottom w:val="single" w:sz="8" w:space="0" w:color="000000"/>
+              <w:right w:val="single" w:sz="8" w:space="0" w:color="000000"/>
+            </w:tcBorders>
+            <w:tcMar>
+              <w:top w:w="100" w:type="dxa"/>
+              <w:left w:w="100" w:type="dxa"/>
+              <w:bottom w:w="100" w:type="dxa"/>
+              <w:right w:w="100" w:type="dxa"/>
+            </w:tcMar>
+            <w:hideMark/>
+          </w:tcPr>
+          <w:p>
+            <w:pPr>
+              <w:spacing w:after="0" w:line="240" w:lineRule="auto"/>
+              <w:contextualSpacing w:val="0"/>
+              <w:rPr>
+                <w:rFonts w:ascii="Times New Roman" w:eastAsia="Times New Roman" w:hAnsi="Times New Roman" w:cs="Times New Roman"/>
+                <w:sz w:val="24"/>
+                <w:szCs w:val="24"/>
+                <w:lang w:val="es-PE" w:eastAsia="es-PE"/>
+              </w:rPr>
+            </w:pPr>
+            <w:r>
+              <w:rPr>
+                <w:rFonts w:eastAsia="Times New Roman"/>
+                <w:color w:val="000000"/>
+                <w:lang w:val="es-PE" w:eastAsia="es-PE"/>
+              </w:rPr>
+              <w:t>Cuando se trata de un error en algún módulo o servicio, que tiene un impacto negativo en el negocio.</w:t>
+            </w:r>
+          </w:p>
+        </w:tc>
+      </w:tr>
+      <w:tr>
+        <w:tc>
+          <w:tcPr>
+            <w:tcW w:w="0" w:type="auto"/>
+            <w:tcBorders>
+              <w:top w:val="single" w:sz="8" w:space="0" w:color="000000"/>
+              <w:left w:val="single" w:sz="8" w:space="0" w:color="000000"/>
+              <w:bottom w:val="single" w:sz="8" w:space="0" w:color="000000"/>
+              <w:right w:val="single" w:sz="8" w:space="0" w:color="000000"/>
+            </w:tcBorders>
+            <w:tcMar>
+              <w:top w:w="100" w:type="dxa"/>
+              <w:left w:w="100" w:type="dxa"/>
+              <w:bottom w:w="100" w:type="dxa"/>
+              <w:right w:w="100" w:type="dxa"/>
+            </w:tcMar>
+            <w:hideMark/>
+          </w:tcPr>
+          <w:p>
+            <w:pPr>
+              <w:spacing w:after="0" w:line="240" w:lineRule="auto"/>
+              <w:contextualSpacing w:val="0"/>
+              <w:rPr>
+                <w:rFonts w:ascii="Times New Roman" w:eastAsia="Times New Roman" w:hAnsi="Times New Roman" w:cs="Times New Roman"/>
+                <w:sz w:val="24"/>
+                <w:szCs w:val="24"/>
+                <w:lang w:val="es-PE" w:eastAsia="es-PE"/>
+              </w:rPr>
+            </w:pPr>
+            <w:r>
+              <w:rPr>
+                <w:rFonts w:eastAsia="Times New Roman"/>
+                <w:color w:val="000000"/>
+                <w:lang w:val="es-PE" w:eastAsia="es-PE"/>
+              </w:rPr>
+              <w:t>3</w:t>
+            </w:r>
+          </w:p>
+        </w:tc>
+        <w:tc>
+          <w:tcPr>
+            <w:tcW w:w="0" w:type="auto"/>
+            <w:tcBorders>
+              <w:top w:val="single" w:sz="8" w:space="0" w:color="000000"/>
+              <w:left w:val="single" w:sz="8" w:space="0" w:color="000000"/>
+              <w:bottom w:val="single" w:sz="8" w:space="0" w:color="000000"/>
+              <w:right w:val="single" w:sz="8" w:space="0" w:color="000000"/>
+            </w:tcBorders>
+            <w:tcMar>
+              <w:top w:w="100" w:type="dxa"/>
+              <w:left w:w="100" w:type="dxa"/>
+              <w:bottom w:w="100" w:type="dxa"/>
+              <w:right w:w="100" w:type="dxa"/>
+            </w:tcMar>
+            <w:hideMark/>
+          </w:tcPr>
+          <w:p>
+            <w:pPr>
+              <w:spacing w:after="0" w:line="240" w:lineRule="auto"/>
+              <w:contextualSpacing w:val="0"/>
+              <w:rPr>
+                <w:rFonts w:ascii="Times New Roman" w:eastAsia="Times New Roman" w:hAnsi="Times New Roman" w:cs="Times New Roman"/>
+                <w:sz w:val="24"/>
+                <w:szCs w:val="24"/>
+                <w:lang w:val="es-PE" w:eastAsia="es-PE"/>
+              </w:rPr>
+            </w:pPr>
+            <w:r>
+              <w:rPr>
+                <w:rFonts w:eastAsia="Times New Roman"/>
+                <w:color w:val="000000"/>
+                <w:lang w:val="es-PE" w:eastAsia="es-PE"/>
+              </w:rPr>
+              <w:t>Pre-Autorizado</w:t>
+            </w:r>
+          </w:p>
+        </w:tc>
+        <w:tc>
+          <w:tcPr>
+            <w:tcW w:w="0" w:type="auto"/>
+            <w:tcBorders>
+              <w:top w:val="single" w:sz="8" w:space="0" w:color="000000"/>
+              <w:left w:val="single" w:sz="8" w:space="0" w:color="000000"/>
+              <w:bottom w:val="single" w:sz="8" w:space="0" w:color="000000"/>
+              <w:right w:val="single" w:sz="8" w:space="0" w:color="000000"/>
+            </w:tcBorders>
+            <w:tcMar>
+              <w:top w:w="100" w:type="dxa"/>
+              <w:left w:w="100" w:type="dxa"/>
+              <w:bottom w:w="100" w:type="dxa"/>
+              <w:right w:w="100" w:type="dxa"/>
+            </w:tcMar>
+            <w:hideMark/>
+          </w:tcPr>
+          <w:p>
+            <w:pPr>
+              <w:spacing w:after="0" w:line="240" w:lineRule="auto"/>
+              <w:contextualSpacing w:val="0"/>
+              <w:rPr>
+                <w:rFonts w:ascii="Times New Roman" w:eastAsia="Times New Roman" w:hAnsi="Times New Roman" w:cs="Times New Roman"/>
+                <w:sz w:val="24"/>
+                <w:szCs w:val="24"/>
+                <w:lang w:val="es-PE" w:eastAsia="es-PE"/>
+              </w:rPr>
+            </w:pPr>
+            <w:r>
+              <w:rPr>
+                <w:rFonts w:eastAsia="Times New Roman"/>
+                <w:color w:val="000000"/>
+                <w:lang w:val="es-PE" w:eastAsia="es-PE"/>
+              </w:rPr>
+              <w:t>Un cambio que salta los procesos para que pase a la implementación.</w:t>
+            </w:r>
+          </w:p>
+        </w:tc>
+      </w:tr>
+      <w:tr>
+        <w:tc>
+          <w:tcPr>
+            <w:tcW w:w="0" w:type="auto"/>
+            <w:tcBorders>
+              <w:top w:val="single" w:sz="8" w:space="0" w:color="000000"/>
+              <w:left w:val="single" w:sz="8" w:space="0" w:color="000000"/>
+              <w:bottom w:val="single" w:sz="8" w:space="0" w:color="000000"/>
+              <w:right w:val="single" w:sz="8" w:space="0" w:color="000000"/>
+            </w:tcBorders>
+            <w:tcMar>
+              <w:top w:w="100" w:type="dxa"/>
+              <w:left w:w="100" w:type="dxa"/>
+              <w:bottom w:w="100" w:type="dxa"/>
+              <w:right w:w="100" w:type="dxa"/>
+            </w:tcMar>
+            <w:hideMark/>
+          </w:tcPr>
+          <w:p>
+            <w:pPr>
+              <w:spacing w:after="0" w:line="240" w:lineRule="auto"/>
+              <w:contextualSpacing w:val="0"/>
+              <w:rPr>
+                <w:rFonts w:ascii="Times New Roman" w:eastAsia="Times New Roman" w:hAnsi="Times New Roman" w:cs="Times New Roman"/>
+                <w:sz w:val="24"/>
+                <w:szCs w:val="24"/>
+                <w:lang w:val="es-PE" w:eastAsia="es-PE"/>
+              </w:rPr>
+            </w:pPr>
+            <w:r>
+              <w:rPr>
+                <w:rFonts w:eastAsia="Times New Roman"/>
+                <w:color w:val="000000"/>
+                <w:lang w:val="es-PE" w:eastAsia="es-PE"/>
+              </w:rPr>
+              <w:t>4</w:t>
+            </w:r>
+          </w:p>
+        </w:tc>
+        <w:tc>
+          <w:tcPr>
+            <w:tcW w:w="0" w:type="auto"/>
+            <w:tcBorders>
+              <w:top w:val="single" w:sz="8" w:space="0" w:color="000000"/>
+              <w:left w:val="single" w:sz="8" w:space="0" w:color="000000"/>
+              <w:bottom w:val="single" w:sz="8" w:space="0" w:color="000000"/>
+              <w:right w:val="single" w:sz="8" w:space="0" w:color="000000"/>
+            </w:tcBorders>
+            <w:tcMar>
+              <w:top w:w="100" w:type="dxa"/>
+              <w:left w:w="100" w:type="dxa"/>
+              <w:bottom w:w="100" w:type="dxa"/>
+              <w:right w:w="100" w:type="dxa"/>
+            </w:tcMar>
+            <w:hideMark/>
+          </w:tcPr>
+          <w:p>
+            <w:pPr>
+              <w:spacing w:after="0" w:line="240" w:lineRule="auto"/>
+              <w:contextualSpacing w:val="0"/>
+              <w:rPr>
+                <w:rFonts w:ascii="Times New Roman" w:eastAsia="Times New Roman" w:hAnsi="Times New Roman" w:cs="Times New Roman"/>
+                <w:sz w:val="24"/>
+                <w:szCs w:val="24"/>
+                <w:lang w:val="es-PE" w:eastAsia="es-PE"/>
+              </w:rPr>
+            </w:pPr>
+            <w:r>
+              <w:rPr>
+                <w:rFonts w:eastAsia="Times New Roman"/>
+                <w:color w:val="000000"/>
+                <w:lang w:val="es-PE" w:eastAsia="es-PE"/>
+              </w:rPr>
+              <w:t>Importante</w:t>
+            </w:r>
+          </w:p>
+        </w:tc>
+        <w:tc>
+          <w:tcPr>
+            <w:tcW w:w="0" w:type="auto"/>
+            <w:tcBorders>
+              <w:top w:val="single" w:sz="8" w:space="0" w:color="000000"/>
+              <w:left w:val="single" w:sz="8" w:space="0" w:color="000000"/>
+              <w:bottom w:val="single" w:sz="8" w:space="0" w:color="000000"/>
+              <w:right w:val="single" w:sz="8" w:space="0" w:color="000000"/>
+            </w:tcBorders>
+            <w:tcMar>
+              <w:top w:w="100" w:type="dxa"/>
+              <w:left w:w="100" w:type="dxa"/>
+              <w:bottom w:w="100" w:type="dxa"/>
+              <w:right w:w="100" w:type="dxa"/>
+            </w:tcMar>
+            <w:hideMark/>
+          </w:tcPr>
+          <w:p>
+            <w:pPr>
+              <w:spacing w:after="0" w:line="240" w:lineRule="auto"/>
+              <w:contextualSpacing w:val="0"/>
+              <w:rPr>
+                <w:rFonts w:ascii="Times New Roman" w:eastAsia="Times New Roman" w:hAnsi="Times New Roman" w:cs="Times New Roman"/>
+                <w:sz w:val="24"/>
+                <w:szCs w:val="24"/>
+                <w:lang w:val="es-PE" w:eastAsia="es-PE"/>
+              </w:rPr>
+            </w:pPr>
+            <w:r>
+              <w:rPr>
+                <w:rFonts w:eastAsia="Times New Roman"/>
+                <w:color w:val="000000"/>
+                <w:lang w:val="es-PE" w:eastAsia="es-PE"/>
+              </w:rPr>
+              <w:t>Cuando la solicitud de cambio es pedida por algún gerente de la empresa o el administrador.</w:t>
+            </w:r>
+          </w:p>
+        </w:tc>
+      </w:tr>
+    </w:tbl>
     <w:p>
       <w:pPr>
         <w:pStyle w:val="Ttulo1"/>
@@ -1974,14 +2575,14 @@
           <w:sz w:val="32"/>
         </w:rPr>
       </w:pPr>
-      <w:bookmarkStart w:id="9" w:name="_Toc529520757"/>
+      <w:bookmarkStart w:id="8" w:name="_Toc529520757"/>
       <w:r>
         <w:rPr>
           <w:sz w:val="32"/>
         </w:rPr>
         <w:t>Tipos de impacto</w:t>
       </w:r>
-      <w:bookmarkEnd w:id="9"/>
+      <w:bookmarkEnd w:id="8"/>
     </w:p>
     <w:p>
       <w:pPr>
@@ -1994,14 +2595,14 @@
           <w:sz w:val="32"/>
         </w:rPr>
       </w:pPr>
-      <w:bookmarkStart w:id="10" w:name="_Toc529520758"/>
+      <w:bookmarkStart w:id="9" w:name="_Toc529520758"/>
       <w:r>
         <w:rPr>
           <w:sz w:val="32"/>
         </w:rPr>
         <w:t>Tipos de riesgo</w:t>
       </w:r>
-      <w:bookmarkEnd w:id="10"/>
+      <w:bookmarkEnd w:id="9"/>
     </w:p>
     <w:p>
       <w:pPr>
@@ -2011,11 +2612,11 @@
           <w:numId w:val="1"/>
         </w:numPr>
       </w:pPr>
-      <w:bookmarkStart w:id="11" w:name="_Toc529520759"/>
+      <w:bookmarkStart w:id="10" w:name="_Toc529520759"/>
       <w:r>
         <w:t>Formatos</w:t>
       </w:r>
-      <w:bookmarkEnd w:id="11"/>
+      <w:bookmarkEnd w:id="10"/>
     </w:p>
     <w:p>
       <w:pPr>
@@ -2085,11 +2686,11 @@
           <w:numId w:val="1"/>
         </w:numPr>
       </w:pPr>
-      <w:bookmarkStart w:id="12" w:name="_Toc529520760"/>
+      <w:bookmarkStart w:id="11" w:name="_Toc529520760"/>
       <w:r>
         <w:t>Diagrama del proceso de cambio</w:t>
       </w:r>
-      <w:bookmarkEnd w:id="12"/>
+      <w:bookmarkEnd w:id="11"/>
     </w:p>
     <w:p>
       <w:pPr>
@@ -2099,11 +2700,11 @@
           <w:numId w:val="1"/>
         </w:numPr>
       </w:pPr>
-      <w:bookmarkStart w:id="13" w:name="_Toc529520761"/>
+      <w:bookmarkStart w:id="12" w:name="_Toc529520761"/>
       <w:r>
         <w:t>Fases del proceso de cambio</w:t>
       </w:r>
-      <w:bookmarkEnd w:id="13"/>
+      <w:bookmarkEnd w:id="12"/>
     </w:p>
     <w:p>
       <w:pPr>
@@ -2162,6 +2763,7 @@
           <w:sz w:val="32"/>
           <w:szCs w:val="40"/>
         </w:rPr>
+        <w:lastRenderedPageBreak/>
         <w:t>Evaluación del impacto y riesgo</w:t>
       </w:r>
     </w:p>
@@ -2204,6 +2806,8 @@
         </w:rPr>
         <w:t>Calendarización y planificación</w:t>
       </w:r>
+      <w:bookmarkStart w:id="13" w:name="_GoBack"/>
+      <w:bookmarkEnd w:id="13"/>
     </w:p>
     <w:p>
       <w:pPr>
@@ -2224,6 +2828,423 @@
         </w:rPr>
         <w:t>Implementación del cambio</w:t>
       </w:r>
+    </w:p>
+    <w:p>
+      <w:pPr>
+        <w:spacing w:after="0" w:line="240" w:lineRule="auto"/>
+        <w:contextualSpacing w:val="0"/>
+        <w:rPr>
+          <w:rFonts w:ascii="Times New Roman" w:eastAsia="Times New Roman" w:hAnsi="Times New Roman" w:cs="Times New Roman"/>
+          <w:sz w:val="24"/>
+          <w:szCs w:val="24"/>
+          <w:lang w:val="es-PE" w:eastAsia="es-PE"/>
+        </w:rPr>
+      </w:pPr>
+    </w:p>
+    <w:tbl>
+      <w:tblPr>
+        <w:tblW w:w="9026" w:type="dxa"/>
+        <w:tblCellMar>
+          <w:top w:w="15" w:type="dxa"/>
+          <w:left w:w="15" w:type="dxa"/>
+          <w:bottom w:w="15" w:type="dxa"/>
+          <w:right w:w="15" w:type="dxa"/>
+        </w:tblCellMar>
+        <w:tblLook w:val="04A0" w:firstRow="1" w:lastRow="0" w:firstColumn="1" w:lastColumn="0" w:noHBand="0" w:noVBand="1"/>
+      </w:tblPr>
+      <w:tblGrid>
+        <w:gridCol w:w="9026"/>
+      </w:tblGrid>
+      <w:tr>
+        <w:tc>
+          <w:tcPr>
+            <w:tcW w:w="0" w:type="auto"/>
+            <w:tcBorders>
+              <w:top w:val="single" w:sz="8" w:space="0" w:color="000000"/>
+              <w:left w:val="single" w:sz="8" w:space="0" w:color="000000"/>
+              <w:bottom w:val="single" w:sz="8" w:space="0" w:color="000000"/>
+              <w:right w:val="single" w:sz="8" w:space="0" w:color="000000"/>
+            </w:tcBorders>
+            <w:tcMar>
+              <w:top w:w="100" w:type="dxa"/>
+              <w:left w:w="100" w:type="dxa"/>
+              <w:bottom w:w="100" w:type="dxa"/>
+              <w:right w:w="100" w:type="dxa"/>
+            </w:tcMar>
+            <w:hideMark/>
+          </w:tcPr>
+          <w:p>
+            <w:pPr>
+              <w:spacing w:after="0" w:line="240" w:lineRule="auto"/>
+              <w:contextualSpacing w:val="0"/>
+              <w:rPr>
+                <w:rFonts w:ascii="Times New Roman" w:eastAsia="Times New Roman" w:hAnsi="Times New Roman" w:cs="Times New Roman"/>
+                <w:sz w:val="24"/>
+                <w:szCs w:val="24"/>
+                <w:lang w:val="es-PE" w:eastAsia="es-PE"/>
+              </w:rPr>
+            </w:pPr>
+            <w:r>
+              <w:rPr>
+                <w:rFonts w:eastAsia="Times New Roman"/>
+                <w:color w:val="000000"/>
+                <w:lang w:val="es-PE" w:eastAsia="es-PE"/>
+              </w:rPr>
+              <w:t>Actividades</w:t>
+            </w:r>
+          </w:p>
+        </w:tc>
+      </w:tr>
+      <w:tr>
+        <w:tc>
+          <w:tcPr>
+            <w:tcW w:w="0" w:type="auto"/>
+            <w:tcBorders>
+              <w:top w:val="single" w:sz="8" w:space="0" w:color="000000"/>
+              <w:left w:val="single" w:sz="8" w:space="0" w:color="000000"/>
+              <w:bottom w:val="single" w:sz="8" w:space="0" w:color="000000"/>
+              <w:right w:val="single" w:sz="8" w:space="0" w:color="000000"/>
+            </w:tcBorders>
+            <w:tcMar>
+              <w:top w:w="100" w:type="dxa"/>
+              <w:left w:w="100" w:type="dxa"/>
+              <w:bottom w:w="100" w:type="dxa"/>
+              <w:right w:w="100" w:type="dxa"/>
+            </w:tcMar>
+            <w:hideMark/>
+          </w:tcPr>
+          <w:p>
+            <w:pPr>
+              <w:numPr>
+                <w:ilvl w:val="0"/>
+                <w:numId w:val="35"/>
+              </w:numPr>
+              <w:spacing w:after="0" w:line="240" w:lineRule="auto"/>
+              <w:contextualSpacing w:val="0"/>
+              <w:textAlignment w:val="baseline"/>
+              <w:rPr>
+                <w:rFonts w:eastAsia="Times New Roman"/>
+                <w:color w:val="000000"/>
+                <w:lang w:val="es-PE" w:eastAsia="es-PE"/>
+              </w:rPr>
+            </w:pPr>
+            <w:r>
+              <w:rPr>
+                <w:rFonts w:eastAsia="Times New Roman"/>
+                <w:color w:val="000000"/>
+                <w:lang w:val="es-PE" w:eastAsia="es-PE"/>
+              </w:rPr>
+              <w:t>Asignar las actividades a cada integrante del grupo de trabajo.</w:t>
+            </w:r>
+          </w:p>
+          <w:p>
+            <w:pPr>
+              <w:numPr>
+                <w:ilvl w:val="0"/>
+                <w:numId w:val="35"/>
+              </w:numPr>
+              <w:spacing w:after="0" w:line="240" w:lineRule="auto"/>
+              <w:contextualSpacing w:val="0"/>
+              <w:textAlignment w:val="baseline"/>
+              <w:rPr>
+                <w:rFonts w:eastAsia="Times New Roman"/>
+                <w:color w:val="000000"/>
+                <w:lang w:val="es-PE" w:eastAsia="es-PE"/>
+              </w:rPr>
+            </w:pPr>
+            <w:r>
+              <w:rPr>
+                <w:rFonts w:eastAsia="Times New Roman"/>
+                <w:color w:val="000000"/>
+                <w:lang w:val="es-PE" w:eastAsia="es-PE"/>
+              </w:rPr>
+              <w:t>Controlar los cambios que se realizan.</w:t>
+            </w:r>
+          </w:p>
+          <w:p>
+            <w:pPr>
+              <w:numPr>
+                <w:ilvl w:val="0"/>
+                <w:numId w:val="35"/>
+              </w:numPr>
+              <w:spacing w:after="0" w:line="240" w:lineRule="auto"/>
+              <w:contextualSpacing w:val="0"/>
+              <w:textAlignment w:val="baseline"/>
+              <w:rPr>
+                <w:rFonts w:eastAsia="Times New Roman"/>
+                <w:color w:val="000000"/>
+                <w:lang w:val="es-PE" w:eastAsia="es-PE"/>
+              </w:rPr>
+            </w:pPr>
+            <w:r>
+              <w:rPr>
+                <w:rFonts w:eastAsia="Times New Roman"/>
+                <w:color w:val="000000"/>
+                <w:lang w:val="es-PE" w:eastAsia="es-PE"/>
+              </w:rPr>
+              <w:t>Realizar las pruebas.</w:t>
+            </w:r>
+          </w:p>
+          <w:p>
+            <w:pPr>
+              <w:numPr>
+                <w:ilvl w:val="0"/>
+                <w:numId w:val="35"/>
+              </w:numPr>
+              <w:spacing w:after="0" w:line="240" w:lineRule="auto"/>
+              <w:contextualSpacing w:val="0"/>
+              <w:textAlignment w:val="baseline"/>
+              <w:rPr>
+                <w:rFonts w:eastAsia="Times New Roman"/>
+                <w:color w:val="000000"/>
+                <w:lang w:val="es-PE" w:eastAsia="es-PE"/>
+              </w:rPr>
+            </w:pPr>
+            <w:r>
+              <w:rPr>
+                <w:rFonts w:eastAsia="Times New Roman"/>
+                <w:color w:val="000000"/>
+                <w:lang w:val="es-PE" w:eastAsia="es-PE"/>
+              </w:rPr>
+              <w:t>Implementar el cambio.</w:t>
+            </w:r>
+          </w:p>
+          <w:p>
+            <w:pPr>
+              <w:numPr>
+                <w:ilvl w:val="0"/>
+                <w:numId w:val="35"/>
+              </w:numPr>
+              <w:spacing w:after="0" w:line="240" w:lineRule="auto"/>
+              <w:contextualSpacing w:val="0"/>
+              <w:textAlignment w:val="baseline"/>
+              <w:rPr>
+                <w:rFonts w:eastAsia="Times New Roman"/>
+                <w:color w:val="000000"/>
+                <w:lang w:val="es-PE" w:eastAsia="es-PE"/>
+              </w:rPr>
+            </w:pPr>
+            <w:r>
+              <w:rPr>
+                <w:rFonts w:eastAsia="Times New Roman"/>
+                <w:color w:val="000000"/>
+                <w:lang w:val="es-PE" w:eastAsia="es-PE"/>
+              </w:rPr>
+              <w:t xml:space="preserve">Cambiar el estado </w:t>
+            </w:r>
+            <w:proofErr w:type="spellStart"/>
+            <w:proofErr w:type="gramStart"/>
+            <w:r>
+              <w:rPr>
+                <w:rFonts w:eastAsia="Times New Roman"/>
+                <w:color w:val="000000"/>
+                <w:lang w:val="es-PE" w:eastAsia="es-PE"/>
+              </w:rPr>
+              <w:t>a</w:t>
+            </w:r>
+            <w:proofErr w:type="spellEnd"/>
+            <w:proofErr w:type="gramEnd"/>
+            <w:r>
+              <w:rPr>
+                <w:rFonts w:eastAsia="Times New Roman"/>
+                <w:color w:val="000000"/>
+                <w:lang w:val="es-PE" w:eastAsia="es-PE"/>
+              </w:rPr>
+              <w:t xml:space="preserve"> implementado.</w:t>
+            </w:r>
+          </w:p>
+        </w:tc>
+      </w:tr>
+      <w:tr>
+        <w:tc>
+          <w:tcPr>
+            <w:tcW w:w="0" w:type="auto"/>
+            <w:tcBorders>
+              <w:top w:val="single" w:sz="8" w:space="0" w:color="000000"/>
+              <w:left w:val="single" w:sz="8" w:space="0" w:color="000000"/>
+              <w:bottom w:val="single" w:sz="8" w:space="0" w:color="000000"/>
+              <w:right w:val="single" w:sz="8" w:space="0" w:color="000000"/>
+            </w:tcBorders>
+            <w:tcMar>
+              <w:top w:w="100" w:type="dxa"/>
+              <w:left w:w="100" w:type="dxa"/>
+              <w:bottom w:w="100" w:type="dxa"/>
+              <w:right w:w="100" w:type="dxa"/>
+            </w:tcMar>
+            <w:hideMark/>
+          </w:tcPr>
+          <w:p>
+            <w:pPr>
+              <w:spacing w:after="0" w:line="240" w:lineRule="auto"/>
+              <w:contextualSpacing w:val="0"/>
+              <w:rPr>
+                <w:rFonts w:ascii="Times New Roman" w:eastAsia="Times New Roman" w:hAnsi="Times New Roman" w:cs="Times New Roman"/>
+                <w:sz w:val="24"/>
+                <w:szCs w:val="24"/>
+                <w:lang w:val="es-PE" w:eastAsia="es-PE"/>
+              </w:rPr>
+            </w:pPr>
+            <w:r>
+              <w:rPr>
+                <w:rFonts w:eastAsia="Times New Roman"/>
+                <w:color w:val="000000"/>
+                <w:lang w:val="es-PE" w:eastAsia="es-PE"/>
+              </w:rPr>
+              <w:t>Documentación</w:t>
+            </w:r>
+          </w:p>
+        </w:tc>
+      </w:tr>
+      <w:tr>
+        <w:tc>
+          <w:tcPr>
+            <w:tcW w:w="0" w:type="auto"/>
+            <w:tcBorders>
+              <w:top w:val="single" w:sz="8" w:space="0" w:color="000000"/>
+              <w:left w:val="single" w:sz="8" w:space="0" w:color="000000"/>
+              <w:bottom w:val="single" w:sz="8" w:space="0" w:color="000000"/>
+              <w:right w:val="single" w:sz="8" w:space="0" w:color="000000"/>
+            </w:tcBorders>
+            <w:tcMar>
+              <w:top w:w="100" w:type="dxa"/>
+              <w:left w:w="100" w:type="dxa"/>
+              <w:bottom w:w="100" w:type="dxa"/>
+              <w:right w:w="100" w:type="dxa"/>
+            </w:tcMar>
+            <w:hideMark/>
+          </w:tcPr>
+          <w:p>
+            <w:pPr>
+              <w:numPr>
+                <w:ilvl w:val="0"/>
+                <w:numId w:val="36"/>
+              </w:numPr>
+              <w:spacing w:after="0" w:line="240" w:lineRule="auto"/>
+              <w:contextualSpacing w:val="0"/>
+              <w:textAlignment w:val="baseline"/>
+              <w:rPr>
+                <w:rFonts w:eastAsia="Times New Roman"/>
+                <w:color w:val="000000"/>
+                <w:lang w:val="es-PE" w:eastAsia="es-PE"/>
+              </w:rPr>
+            </w:pPr>
+            <w:r>
+              <w:rPr>
+                <w:rFonts w:eastAsia="Times New Roman"/>
+                <w:color w:val="000000"/>
+                <w:lang w:val="es-PE" w:eastAsia="es-PE"/>
+              </w:rPr>
+              <w:t>Requerimientos funcionales</w:t>
+            </w:r>
+          </w:p>
+          <w:p>
+            <w:pPr>
+              <w:numPr>
+                <w:ilvl w:val="0"/>
+                <w:numId w:val="36"/>
+              </w:numPr>
+              <w:spacing w:after="0" w:line="240" w:lineRule="auto"/>
+              <w:contextualSpacing w:val="0"/>
+              <w:textAlignment w:val="baseline"/>
+              <w:rPr>
+                <w:rFonts w:eastAsia="Times New Roman"/>
+                <w:color w:val="000000"/>
+                <w:lang w:val="es-PE" w:eastAsia="es-PE"/>
+              </w:rPr>
+            </w:pPr>
+            <w:r>
+              <w:rPr>
+                <w:rFonts w:eastAsia="Times New Roman"/>
+                <w:color w:val="000000"/>
+                <w:lang w:val="es-PE" w:eastAsia="es-PE"/>
+              </w:rPr>
+              <w:t>Plan de gestión de cambios</w:t>
+            </w:r>
+          </w:p>
+        </w:tc>
+      </w:tr>
+      <w:tr>
+        <w:tc>
+          <w:tcPr>
+            <w:tcW w:w="0" w:type="auto"/>
+            <w:tcBorders>
+              <w:top w:val="single" w:sz="8" w:space="0" w:color="000000"/>
+              <w:left w:val="single" w:sz="8" w:space="0" w:color="000000"/>
+              <w:bottom w:val="single" w:sz="8" w:space="0" w:color="000000"/>
+              <w:right w:val="single" w:sz="8" w:space="0" w:color="000000"/>
+            </w:tcBorders>
+            <w:tcMar>
+              <w:top w:w="100" w:type="dxa"/>
+              <w:left w:w="100" w:type="dxa"/>
+              <w:bottom w:w="100" w:type="dxa"/>
+              <w:right w:w="100" w:type="dxa"/>
+            </w:tcMar>
+            <w:hideMark/>
+          </w:tcPr>
+          <w:p>
+            <w:pPr>
+              <w:spacing w:after="0" w:line="240" w:lineRule="auto"/>
+              <w:contextualSpacing w:val="0"/>
+              <w:rPr>
+                <w:rFonts w:ascii="Times New Roman" w:eastAsia="Times New Roman" w:hAnsi="Times New Roman" w:cs="Times New Roman"/>
+                <w:sz w:val="24"/>
+                <w:szCs w:val="24"/>
+                <w:lang w:val="es-PE" w:eastAsia="es-PE"/>
+              </w:rPr>
+            </w:pPr>
+            <w:r>
+              <w:rPr>
+                <w:rFonts w:eastAsia="Times New Roman"/>
+                <w:color w:val="000000"/>
+                <w:lang w:val="es-PE" w:eastAsia="es-PE"/>
+              </w:rPr>
+              <w:t xml:space="preserve">Reglas o Políticas </w:t>
+            </w:r>
+          </w:p>
+        </w:tc>
+      </w:tr>
+      <w:tr>
+        <w:tc>
+          <w:tcPr>
+            <w:tcW w:w="0" w:type="auto"/>
+            <w:tcBorders>
+              <w:top w:val="single" w:sz="8" w:space="0" w:color="000000"/>
+              <w:left w:val="single" w:sz="8" w:space="0" w:color="000000"/>
+              <w:bottom w:val="single" w:sz="8" w:space="0" w:color="000000"/>
+              <w:right w:val="single" w:sz="8" w:space="0" w:color="000000"/>
+            </w:tcBorders>
+            <w:tcMar>
+              <w:top w:w="100" w:type="dxa"/>
+              <w:left w:w="100" w:type="dxa"/>
+              <w:bottom w:w="100" w:type="dxa"/>
+              <w:right w:w="100" w:type="dxa"/>
+            </w:tcMar>
+            <w:hideMark/>
+          </w:tcPr>
+          <w:p>
+            <w:pPr>
+              <w:spacing w:after="0" w:line="240" w:lineRule="auto"/>
+              <w:contextualSpacing w:val="0"/>
+              <w:rPr>
+                <w:rFonts w:ascii="Times New Roman" w:eastAsia="Times New Roman" w:hAnsi="Times New Roman" w:cs="Times New Roman"/>
+                <w:sz w:val="24"/>
+                <w:szCs w:val="24"/>
+                <w:lang w:val="es-PE" w:eastAsia="es-PE"/>
+              </w:rPr>
+            </w:pPr>
+          </w:p>
+        </w:tc>
+      </w:tr>
+    </w:tbl>
+    <w:p>
+      <w:pPr>
+        <w:pStyle w:val="Prrafodelista"/>
+        <w:ind w:left="1440"/>
+        <w:rPr>
+          <w:sz w:val="32"/>
+          <w:szCs w:val="40"/>
+        </w:rPr>
+      </w:pPr>
     </w:p>
     <w:p>
       <w:pPr>
@@ -2280,7 +3301,7 @@
 </file>
 
 <file path=word/endnotes.xml><?xml version="1.0" encoding="utf-8"?>
-<w:endnotes xmlns:wpc="http://schemas.microsoft.com/office/word/2010/wordprocessingCanvas" xmlns:cx="http://schemas.microsoft.com/office/drawing/2014/chartex" xmlns:cx1="http://schemas.microsoft.com/office/drawing/2015/9/8/chartex" xmlns:cx2="http://schemas.microsoft.com/office/drawing/2015/10/21/chartex" xmlns:cx3="http://schemas.microsoft.com/office/drawing/2016/5/9/chartex" xmlns:cx4="http://schemas.microsoft.com/office/drawing/2016/5/10/chartex" xmlns:cx5="http://schemas.microsoft.com/office/drawing/2016/5/11/chartex" xmlns:cx6="http://schemas.microsoft.com/office/drawing/2016/5/12/chartex" xmlns:cx7="http://schemas.microsoft.com/office/drawing/2016/5/13/chartex" xmlns:cx8="http://schemas.microsoft.com/office/drawing/2016/5/14/chartex" xmlns:mc="http://schemas.openxmlformats.org/markup-compatibility/2006" xmlns:aink="http://schemas.microsoft.com/office/drawing/2016/ink" xmlns:am3d="http://schemas.microsoft.com/office/drawing/2017/model3d" xmlns:o="urn:schemas-microsoft-com:office:office" xmlns:r="http://schemas.openxmlformats.org/officeDocument/2006/relationships" xmlns:m="http://schemas.openxmlformats.org/officeDocument/2006/math" xmlns:v="urn:schemas-microsoft-com:vml" xmlns:wp14="http://schemas.microsoft.com/office/word/2010/wordprocessingDrawing" xmlns:wp="http://schemas.openxmlformats.org/drawingml/2006/wordprocessingDrawing" xmlns:w10="urn:schemas-microsoft-com:office:word" xmlns:w="http://schemas.openxmlformats.org/wordprocessingml/2006/main" xmlns:w14="http://schemas.microsoft.com/office/word/2010/wordml" xmlns:w15="http://schemas.microsoft.com/office/word/2012/wordml" xmlns:w16cid="http://schemas.microsoft.com/office/word/2016/wordml/cid" xmlns:w16se="http://schemas.microsoft.com/office/word/2015/wordml/symex" xmlns:wpg="http://schemas.microsoft.com/office/word/2010/wordprocessingGroup" xmlns:wpi="http://schemas.microsoft.com/office/word/2010/wordprocessingInk" xmlns:wne="http://schemas.microsoft.com/office/word/2006/wordml" xmlns:wps="http://schemas.microsoft.com/office/word/2010/wordprocessingShape" mc:Ignorable="w14 w15 w16se w16cid wp14">
+<w:endnotes xmlns:wpc="http://schemas.microsoft.com/office/word/2010/wordprocessingCanvas" xmlns:mc="http://schemas.openxmlformats.org/markup-compatibility/2006" xmlns:o="urn:schemas-microsoft-com:office:office" xmlns:r="http://schemas.openxmlformats.org/officeDocument/2006/relationships" xmlns:m="http://schemas.openxmlformats.org/officeDocument/2006/math" xmlns:v="urn:schemas-microsoft-com:vml" xmlns:wp14="http://schemas.microsoft.com/office/word/2010/wordprocessingDrawing" xmlns:wp="http://schemas.openxmlformats.org/drawingml/2006/wordprocessingDrawing" xmlns:w10="urn:schemas-microsoft-com:office:word" xmlns:w="http://schemas.openxmlformats.org/wordprocessingml/2006/main" xmlns:w14="http://schemas.microsoft.com/office/word/2010/wordml" xmlns:w15="http://schemas.microsoft.com/office/word/2012/wordml" xmlns:wpg="http://schemas.microsoft.com/office/word/2010/wordprocessingGroup" xmlns:wpi="http://schemas.microsoft.com/office/word/2010/wordprocessingInk" xmlns:wne="http://schemas.microsoft.com/office/word/2006/wordml" xmlns:wps="http://schemas.microsoft.com/office/word/2010/wordprocessingShape" mc:Ignorable="w14 w15 wp14">
   <w:endnote w:type="separator" w:id="-1">
     <w:p>
       <w:pPr>
@@ -2305,7 +3326,7 @@
 </file>
 
 <file path=word/footer1.xml><?xml version="1.0" encoding="utf-8"?>
-<w:ftr xmlns:wpc="http://schemas.microsoft.com/office/word/2010/wordprocessingCanvas" xmlns:cx="http://schemas.microsoft.com/office/drawing/2014/chartex" xmlns:cx1="http://schemas.microsoft.com/office/drawing/2015/9/8/chartex" xmlns:cx2="http://schemas.microsoft.com/office/drawing/2015/10/21/chartex" xmlns:cx3="http://schemas.microsoft.com/office/drawing/2016/5/9/chartex" xmlns:cx4="http://schemas.microsoft.com/office/drawing/2016/5/10/chartex" xmlns:cx5="http://schemas.microsoft.com/office/drawing/2016/5/11/chartex" xmlns:cx6="http://schemas.microsoft.com/office/drawing/2016/5/12/chartex" xmlns:cx7="http://schemas.microsoft.com/office/drawing/2016/5/13/chartex" xmlns:cx8="http://schemas.microsoft.com/office/drawing/2016/5/14/chartex" xmlns:mc="http://schemas.openxmlformats.org/markup-compatibility/2006" xmlns:aink="http://schemas.microsoft.com/office/drawing/2016/ink" xmlns:am3d="http://schemas.microsoft.com/office/drawing/2017/model3d" xmlns:o="urn:schemas-microsoft-com:office:office" xmlns:r="http://schemas.openxmlformats.org/officeDocument/2006/relationships" xmlns:m="http://schemas.openxmlformats.org/officeDocument/2006/math" xmlns:v="urn:schemas-microsoft-com:vml" xmlns:wp14="http://schemas.microsoft.com/office/word/2010/wordprocessingDrawing" xmlns:wp="http://schemas.openxmlformats.org/drawingml/2006/wordprocessingDrawing" xmlns:w10="urn:schemas-microsoft-com:office:word" xmlns:w="http://schemas.openxmlformats.org/wordprocessingml/2006/main" xmlns:w14="http://schemas.microsoft.com/office/word/2010/wordml" xmlns:w15="http://schemas.microsoft.com/office/word/2012/wordml" xmlns:w16cid="http://schemas.microsoft.com/office/word/2016/wordml/cid" xmlns:w16se="http://schemas.microsoft.com/office/word/2015/wordml/symex" xmlns:wpg="http://schemas.microsoft.com/office/word/2010/wordprocessingGroup" xmlns:wpi="http://schemas.microsoft.com/office/word/2010/wordprocessingInk" xmlns:wne="http://schemas.microsoft.com/office/word/2006/wordml" xmlns:wps="http://schemas.microsoft.com/office/word/2010/wordprocessingShape" mc:Ignorable="w14 w15 w16se w16cid wp14">
+<w:ftr xmlns:wpc="http://schemas.microsoft.com/office/word/2010/wordprocessingCanvas" xmlns:mc="http://schemas.openxmlformats.org/markup-compatibility/2006" xmlns:o="urn:schemas-microsoft-com:office:office" xmlns:r="http://schemas.openxmlformats.org/officeDocument/2006/relationships" xmlns:m="http://schemas.openxmlformats.org/officeDocument/2006/math" xmlns:v="urn:schemas-microsoft-com:vml" xmlns:wp14="http://schemas.microsoft.com/office/word/2010/wordprocessingDrawing" xmlns:wp="http://schemas.openxmlformats.org/drawingml/2006/wordprocessingDrawing" xmlns:w10="urn:schemas-microsoft-com:office:word" xmlns:w="http://schemas.openxmlformats.org/wordprocessingml/2006/main" xmlns:w14="http://schemas.microsoft.com/office/word/2010/wordml" xmlns:w15="http://schemas.microsoft.com/office/word/2012/wordml" xmlns:wpg="http://schemas.microsoft.com/office/word/2010/wordprocessingGroup" xmlns:wpi="http://schemas.microsoft.com/office/word/2010/wordprocessingInk" xmlns:wne="http://schemas.microsoft.com/office/word/2006/wordml" xmlns:wps="http://schemas.microsoft.com/office/word/2010/wordprocessingShape" mc:Ignorable="w14 w15 wp14">
   <w:p>
     <w:pPr>
       <w:contextualSpacing w:val="0"/>
@@ -2323,7 +3344,7 @@
       <w:rPr>
         <w:noProof/>
       </w:rPr>
-      <w:t>10</w:t>
+      <w:t>4</w:t>
     </w:r>
     <w:r>
       <w:fldChar w:fldCharType="end"/>
@@ -2333,7 +3354,7 @@
 </file>
 
 <file path=word/footer2.xml><?xml version="1.0" encoding="utf-8"?>
-<w:ftr xmlns:wpc="http://schemas.microsoft.com/office/word/2010/wordprocessingCanvas" xmlns:cx="http://schemas.microsoft.com/office/drawing/2014/chartex" xmlns:cx1="http://schemas.microsoft.com/office/drawing/2015/9/8/chartex" xmlns:cx2="http://schemas.microsoft.com/office/drawing/2015/10/21/chartex" xmlns:cx3="http://schemas.microsoft.com/office/drawing/2016/5/9/chartex" xmlns:cx4="http://schemas.microsoft.com/office/drawing/2016/5/10/chartex" xmlns:cx5="http://schemas.microsoft.com/office/drawing/2016/5/11/chartex" xmlns:cx6="http://schemas.microsoft.com/office/drawing/2016/5/12/chartex" xmlns:cx7="http://schemas.microsoft.com/office/drawing/2016/5/13/chartex" xmlns:cx8="http://schemas.microsoft.com/office/drawing/2016/5/14/chartex" xmlns:mc="http://schemas.openxmlformats.org/markup-compatibility/2006" xmlns:aink="http://schemas.microsoft.com/office/drawing/2016/ink" xmlns:am3d="http://schemas.microsoft.com/office/drawing/2017/model3d" xmlns:o="urn:schemas-microsoft-com:office:office" xmlns:r="http://schemas.openxmlformats.org/officeDocument/2006/relationships" xmlns:m="http://schemas.openxmlformats.org/officeDocument/2006/math" xmlns:v="urn:schemas-microsoft-com:vml" xmlns:wp14="http://schemas.microsoft.com/office/word/2010/wordprocessingDrawing" xmlns:wp="http://schemas.openxmlformats.org/drawingml/2006/wordprocessingDrawing" xmlns:w10="urn:schemas-microsoft-com:office:word" xmlns:w="http://schemas.openxmlformats.org/wordprocessingml/2006/main" xmlns:w14="http://schemas.microsoft.com/office/word/2010/wordml" xmlns:w15="http://schemas.microsoft.com/office/word/2012/wordml" xmlns:w16cid="http://schemas.microsoft.com/office/word/2016/wordml/cid" xmlns:w16se="http://schemas.microsoft.com/office/word/2015/wordml/symex" xmlns:wpg="http://schemas.microsoft.com/office/word/2010/wordprocessingGroup" xmlns:wpi="http://schemas.microsoft.com/office/word/2010/wordprocessingInk" xmlns:wne="http://schemas.microsoft.com/office/word/2006/wordml" xmlns:wps="http://schemas.microsoft.com/office/word/2010/wordprocessingShape" mc:Ignorable="w14 w15 w16se w16cid wp14">
+<w:ftr xmlns:wpc="http://schemas.microsoft.com/office/word/2010/wordprocessingCanvas" xmlns:mc="http://schemas.openxmlformats.org/markup-compatibility/2006" xmlns:o="urn:schemas-microsoft-com:office:office" xmlns:r="http://schemas.openxmlformats.org/officeDocument/2006/relationships" xmlns:m="http://schemas.openxmlformats.org/officeDocument/2006/math" xmlns:v="urn:schemas-microsoft-com:vml" xmlns:wp14="http://schemas.microsoft.com/office/word/2010/wordprocessingDrawing" xmlns:wp="http://schemas.openxmlformats.org/drawingml/2006/wordprocessingDrawing" xmlns:w10="urn:schemas-microsoft-com:office:word" xmlns:w="http://schemas.openxmlformats.org/wordprocessingml/2006/main" xmlns:w14="http://schemas.microsoft.com/office/word/2010/wordml" xmlns:w15="http://schemas.microsoft.com/office/word/2012/wordml" xmlns:wpg="http://schemas.microsoft.com/office/word/2010/wordprocessingGroup" xmlns:wpi="http://schemas.microsoft.com/office/word/2010/wordprocessingInk" xmlns:wne="http://schemas.microsoft.com/office/word/2006/wordml" xmlns:wps="http://schemas.microsoft.com/office/word/2010/wordprocessingShape" mc:Ignorable="w14 w15 wp14">
   <w:p>
     <w:pPr>
       <w:contextualSpacing w:val="0"/>
@@ -2343,7 +3364,7 @@
 </file>
 
 <file path=word/footnotes.xml><?xml version="1.0" encoding="utf-8"?>
-<w:footnotes xmlns:wpc="http://schemas.microsoft.com/office/word/2010/wordprocessingCanvas" xmlns:cx="http://schemas.microsoft.com/office/drawing/2014/chartex" xmlns:cx1="http://schemas.microsoft.com/office/drawing/2015/9/8/chartex" xmlns:cx2="http://schemas.microsoft.com/office/drawing/2015/10/21/chartex" xmlns:cx3="http://schemas.microsoft.com/office/drawing/2016/5/9/chartex" xmlns:cx4="http://schemas.microsoft.com/office/drawing/2016/5/10/chartex" xmlns:cx5="http://schemas.microsoft.com/office/drawing/2016/5/11/chartex" xmlns:cx6="http://schemas.microsoft.com/office/drawing/2016/5/12/chartex" xmlns:cx7="http://schemas.microsoft.com/office/drawing/2016/5/13/chartex" xmlns:cx8="http://schemas.microsoft.com/office/drawing/2016/5/14/chartex" xmlns:mc="http://schemas.openxmlformats.org/markup-compatibility/2006" xmlns:aink="http://schemas.microsoft.com/office/drawing/2016/ink" xmlns:am3d="http://schemas.microsoft.com/office/drawing/2017/model3d" xmlns:o="urn:schemas-microsoft-com:office:office" xmlns:r="http://schemas.openxmlformats.org/officeDocument/2006/relationships" xmlns:m="http://schemas.openxmlformats.org/officeDocument/2006/math" xmlns:v="urn:schemas-microsoft-com:vml" xmlns:wp14="http://schemas.microsoft.com/office/word/2010/wordprocessingDrawing" xmlns:wp="http://schemas.openxmlformats.org/drawingml/2006/wordprocessingDrawing" xmlns:w10="urn:schemas-microsoft-com:office:word" xmlns:w="http://schemas.openxmlformats.org/wordprocessingml/2006/main" xmlns:w14="http://schemas.microsoft.com/office/word/2010/wordml" xmlns:w15="http://schemas.microsoft.com/office/word/2012/wordml" xmlns:w16cid="http://schemas.microsoft.com/office/word/2016/wordml/cid" xmlns:w16se="http://schemas.microsoft.com/office/word/2015/wordml/symex" xmlns:wpg="http://schemas.microsoft.com/office/word/2010/wordprocessingGroup" xmlns:wpi="http://schemas.microsoft.com/office/word/2010/wordprocessingInk" xmlns:wne="http://schemas.microsoft.com/office/word/2006/wordml" xmlns:wps="http://schemas.microsoft.com/office/word/2010/wordprocessingShape" mc:Ignorable="w14 w15 w16se w16cid wp14">
+<w:footnotes xmlns:wpc="http://schemas.microsoft.com/office/word/2010/wordprocessingCanvas" xmlns:mc="http://schemas.openxmlformats.org/markup-compatibility/2006" xmlns:o="urn:schemas-microsoft-com:office:office" xmlns:r="http://schemas.openxmlformats.org/officeDocument/2006/relationships" xmlns:m="http://schemas.openxmlformats.org/officeDocument/2006/math" xmlns:v="urn:schemas-microsoft-com:vml" xmlns:wp14="http://schemas.microsoft.com/office/word/2010/wordprocessingDrawing" xmlns:wp="http://schemas.openxmlformats.org/drawingml/2006/wordprocessingDrawing" xmlns:w10="urn:schemas-microsoft-com:office:word" xmlns:w="http://schemas.openxmlformats.org/wordprocessingml/2006/main" xmlns:w14="http://schemas.microsoft.com/office/word/2010/wordml" xmlns:w15="http://schemas.microsoft.com/office/word/2012/wordml" xmlns:wpg="http://schemas.microsoft.com/office/word/2010/wordprocessingGroup" xmlns:wpi="http://schemas.microsoft.com/office/word/2010/wordprocessingInk" xmlns:wne="http://schemas.microsoft.com/office/word/2006/wordml" xmlns:wps="http://schemas.microsoft.com/office/word/2010/wordprocessingShape" mc:Ignorable="w14 w15 wp14">
   <w:footnote w:type="separator" w:id="-1">
     <w:p>
       <w:pPr>
@@ -2368,7 +3389,7 @@
 </file>
 
 <file path=word/header1.xml><?xml version="1.0" encoding="utf-8"?>
-<w:hdr xmlns:wpc="http://schemas.microsoft.com/office/word/2010/wordprocessingCanvas" xmlns:cx="http://schemas.microsoft.com/office/drawing/2014/chartex" xmlns:cx1="http://schemas.microsoft.com/office/drawing/2015/9/8/chartex" xmlns:cx2="http://schemas.microsoft.com/office/drawing/2015/10/21/chartex" xmlns:cx3="http://schemas.microsoft.com/office/drawing/2016/5/9/chartex" xmlns:cx4="http://schemas.microsoft.com/office/drawing/2016/5/10/chartex" xmlns:cx5="http://schemas.microsoft.com/office/drawing/2016/5/11/chartex" xmlns:cx6="http://schemas.microsoft.com/office/drawing/2016/5/12/chartex" xmlns:cx7="http://schemas.microsoft.com/office/drawing/2016/5/13/chartex" xmlns:cx8="http://schemas.microsoft.com/office/drawing/2016/5/14/chartex" xmlns:mc="http://schemas.openxmlformats.org/markup-compatibility/2006" xmlns:aink="http://schemas.microsoft.com/office/drawing/2016/ink" xmlns:am3d="http://schemas.microsoft.com/office/drawing/2017/model3d" xmlns:o="urn:schemas-microsoft-com:office:office" xmlns:r="http://schemas.openxmlformats.org/officeDocument/2006/relationships" xmlns:m="http://schemas.openxmlformats.org/officeDocument/2006/math" xmlns:v="urn:schemas-microsoft-com:vml" xmlns:wp14="http://schemas.microsoft.com/office/word/2010/wordprocessingDrawing" xmlns:wp="http://schemas.openxmlformats.org/drawingml/2006/wordprocessingDrawing" xmlns:w10="urn:schemas-microsoft-com:office:word" xmlns:w="http://schemas.openxmlformats.org/wordprocessingml/2006/main" xmlns:w14="http://schemas.microsoft.com/office/word/2010/wordml" xmlns:w15="http://schemas.microsoft.com/office/word/2012/wordml" xmlns:w16cid="http://schemas.microsoft.com/office/word/2016/wordml/cid" xmlns:w16se="http://schemas.microsoft.com/office/word/2015/wordml/symex" xmlns:wpg="http://schemas.microsoft.com/office/word/2010/wordprocessingGroup" xmlns:wpi="http://schemas.microsoft.com/office/word/2010/wordprocessingInk" xmlns:wne="http://schemas.microsoft.com/office/word/2006/wordml" xmlns:wps="http://schemas.microsoft.com/office/word/2010/wordprocessingShape" mc:Ignorable="w14 w15 w16se w16cid wp14">
+<w:hdr xmlns:wpc="http://schemas.microsoft.com/office/word/2010/wordprocessingCanvas" xmlns:mc="http://schemas.openxmlformats.org/markup-compatibility/2006" xmlns:o="urn:schemas-microsoft-com:office:office" xmlns:r="http://schemas.openxmlformats.org/officeDocument/2006/relationships" xmlns:m="http://schemas.openxmlformats.org/officeDocument/2006/math" xmlns:v="urn:schemas-microsoft-com:vml" xmlns:wp14="http://schemas.microsoft.com/office/word/2010/wordprocessingDrawing" xmlns:wp="http://schemas.openxmlformats.org/drawingml/2006/wordprocessingDrawing" xmlns:w10="urn:schemas-microsoft-com:office:word" xmlns:w="http://schemas.openxmlformats.org/wordprocessingml/2006/main" xmlns:w14="http://schemas.microsoft.com/office/word/2010/wordml" xmlns:w15="http://schemas.microsoft.com/office/word/2012/wordml" xmlns:wpg="http://schemas.microsoft.com/office/word/2010/wordprocessingGroup" xmlns:wpi="http://schemas.microsoft.com/office/word/2010/wordprocessingInk" xmlns:wne="http://schemas.microsoft.com/office/word/2006/wordml" xmlns:wps="http://schemas.microsoft.com/office/word/2010/wordprocessingShape" mc:Ignorable="w14 w15 wp14">
   <w:p>
     <w:pPr>
       <w:contextualSpacing w:val="0"/>
@@ -2463,8 +3484,8 @@
 </file>
 
 <file path=word/numbering.xml><?xml version="1.0" encoding="utf-8"?>
-<w:numbering xmlns:wpc="http://schemas.microsoft.com/office/word/2010/wordprocessingCanvas" xmlns:cx="http://schemas.microsoft.com/office/drawing/2014/chartex" xmlns:cx1="http://schemas.microsoft.com/office/drawing/2015/9/8/chartex" xmlns:cx2="http://schemas.microsoft.com/office/drawing/2015/10/21/chartex" xmlns:cx3="http://schemas.microsoft.com/office/drawing/2016/5/9/chartex" xmlns:cx4="http://schemas.microsoft.com/office/drawing/2016/5/10/chartex" xmlns:cx5="http://schemas.microsoft.com/office/drawing/2016/5/11/chartex" xmlns:cx6="http://schemas.microsoft.com/office/drawing/2016/5/12/chartex" xmlns:cx7="http://schemas.microsoft.com/office/drawing/2016/5/13/chartex" xmlns:cx8="http://schemas.microsoft.com/office/drawing/2016/5/14/chartex" xmlns:mc="http://schemas.openxmlformats.org/markup-compatibility/2006" xmlns:aink="http://schemas.microsoft.com/office/drawing/2016/ink" xmlns:am3d="http://schemas.microsoft.com/office/drawing/2017/model3d" xmlns:o="urn:schemas-microsoft-com:office:office" xmlns:r="http://schemas.openxmlformats.org/officeDocument/2006/relationships" xmlns:m="http://schemas.openxmlformats.org/officeDocument/2006/math" xmlns:v="urn:schemas-microsoft-com:vml" xmlns:wp14="http://schemas.microsoft.com/office/word/2010/wordprocessingDrawing" xmlns:wp="http://schemas.openxmlformats.org/drawingml/2006/wordprocessingDrawing" xmlns:w10="urn:schemas-microsoft-com:office:word" xmlns:w="http://schemas.openxmlformats.org/wordprocessingml/2006/main" xmlns:w14="http://schemas.microsoft.com/office/word/2010/wordml" xmlns:w15="http://schemas.microsoft.com/office/word/2012/wordml" xmlns:w16cid="http://schemas.microsoft.com/office/word/2016/wordml/cid" xmlns:w16se="http://schemas.microsoft.com/office/word/2015/wordml/symex" xmlns:wpg="http://schemas.microsoft.com/office/word/2010/wordprocessingGroup" xmlns:wpi="http://schemas.microsoft.com/office/word/2010/wordprocessingInk" xmlns:wne="http://schemas.microsoft.com/office/word/2006/wordml" xmlns:wps="http://schemas.microsoft.com/office/word/2010/wordprocessingShape" mc:Ignorable="w14 w15 w16se w16cid wp14">
-  <w:abstractNum w:abstractNumId="0" w15:restartNumberingAfterBreak="0">
+<w:numbering xmlns:wpc="http://schemas.microsoft.com/office/word/2010/wordprocessingCanvas" xmlns:mc="http://schemas.openxmlformats.org/markup-compatibility/2006" xmlns:o="urn:schemas-microsoft-com:office:office" xmlns:r="http://schemas.openxmlformats.org/officeDocument/2006/relationships" xmlns:m="http://schemas.openxmlformats.org/officeDocument/2006/math" xmlns:v="urn:schemas-microsoft-com:vml" xmlns:wp14="http://schemas.microsoft.com/office/word/2010/wordprocessingDrawing" xmlns:wp="http://schemas.openxmlformats.org/drawingml/2006/wordprocessingDrawing" xmlns:w10="urn:schemas-microsoft-com:office:word" xmlns:w="http://schemas.openxmlformats.org/wordprocessingml/2006/main" xmlns:w14="http://schemas.microsoft.com/office/word/2010/wordml" xmlns:w15="http://schemas.microsoft.com/office/word/2012/wordml" xmlns:wpg="http://schemas.microsoft.com/office/word/2010/wordprocessingGroup" xmlns:wpi="http://schemas.microsoft.com/office/word/2010/wordprocessingInk" xmlns:wne="http://schemas.microsoft.com/office/word/2006/wordml" xmlns:wps="http://schemas.microsoft.com/office/word/2010/wordprocessingShape" mc:Ignorable="w14 w15 wp14">
+  <w:abstractNum w:abstractNumId="0">
     <w:nsid w:val="93F34A6E"/>
     <w:multiLevelType w:val="singleLevel"/>
     <w:tmpl w:val="93F34A6E"/>
@@ -2484,7 +3505,7 @@
       </w:rPr>
     </w:lvl>
   </w:abstractNum>
-  <w:abstractNum w:abstractNumId="1" w15:restartNumberingAfterBreak="0">
+  <w:abstractNum w:abstractNumId="1">
     <w:nsid w:val="CAFE4A1D"/>
     <w:multiLevelType w:val="multilevel"/>
     <w:tmpl w:val="CAFE4A1D"/>
@@ -2624,7 +3645,7 @@
       </w:rPr>
     </w:lvl>
   </w:abstractNum>
-  <w:abstractNum w:abstractNumId="2" w15:restartNumberingAfterBreak="0">
+  <w:abstractNum w:abstractNumId="2">
     <w:nsid w:val="EAFDBCD9"/>
     <w:multiLevelType w:val="multilevel"/>
     <w:tmpl w:val="EAFDBCD9"/>
@@ -2764,7 +3785,7 @@
       </w:rPr>
     </w:lvl>
   </w:abstractNum>
-  <w:abstractNum w:abstractNumId="3" w15:restartNumberingAfterBreak="0">
+  <w:abstractNum w:abstractNumId="3">
     <w:nsid w:val="F73E582A"/>
     <w:multiLevelType w:val="multilevel"/>
     <w:tmpl w:val="F73E582A"/>
@@ -2904,7 +3925,7 @@
       </w:rPr>
     </w:lvl>
   </w:abstractNum>
-  <w:abstractNum w:abstractNumId="4" w15:restartNumberingAfterBreak="0">
+  <w:abstractNum w:abstractNumId="4">
     <w:nsid w:val="FAF3AE79"/>
     <w:multiLevelType w:val="multilevel"/>
     <w:tmpl w:val="FAF3AE79"/>
@@ -3044,7 +4065,7 @@
       </w:rPr>
     </w:lvl>
   </w:abstractNum>
-  <w:abstractNum w:abstractNumId="5" w15:restartNumberingAfterBreak="0">
+  <w:abstractNum w:abstractNumId="5">
     <w:nsid w:val="FF77F3CF"/>
     <w:multiLevelType w:val="multilevel"/>
     <w:tmpl w:val="FF77F3CF"/>
@@ -3184,7 +4205,7 @@
       </w:rPr>
     </w:lvl>
   </w:abstractNum>
-  <w:abstractNum w:abstractNumId="6" w15:restartNumberingAfterBreak="0">
+  <w:abstractNum w:abstractNumId="6">
     <w:nsid w:val="094B221B"/>
     <w:multiLevelType w:val="hybridMultilevel"/>
     <w:tmpl w:val="B75A99C8"/>
@@ -3296,7 +4317,156 @@
       </w:rPr>
     </w:lvl>
   </w:abstractNum>
-  <w:abstractNum w:abstractNumId="7" w15:restartNumberingAfterBreak="0">
+  <w:abstractNum w:abstractNumId="7">
+    <w:nsid w:val="0A23120D"/>
+    <w:multiLevelType w:val="multilevel"/>
+    <w:tmpl w:val="3C34E212"/>
+    <w:lvl w:ilvl="0">
+      <w:start w:val="1"/>
+      <w:numFmt w:val="bullet"/>
+      <w:lvlText w:val=""/>
+      <w:lvlJc w:val="left"/>
+      <w:pPr>
+        <w:tabs>
+          <w:tab w:val="num" w:pos="720"/>
+        </w:tabs>
+        <w:ind w:left="720" w:hanging="360"/>
+      </w:pPr>
+      <w:rPr>
+        <w:rFonts w:ascii="Symbol" w:hAnsi="Symbol" w:hint="default"/>
+        <w:sz w:val="20"/>
+      </w:rPr>
+    </w:lvl>
+    <w:lvl w:ilvl="1" w:tentative="1">
+      <w:start w:val="1"/>
+      <w:numFmt w:val="bullet"/>
+      <w:lvlText w:val="o"/>
+      <w:lvlJc w:val="left"/>
+      <w:pPr>
+        <w:tabs>
+          <w:tab w:val="num" w:pos="1440"/>
+        </w:tabs>
+        <w:ind w:left="1440" w:hanging="360"/>
+      </w:pPr>
+      <w:rPr>
+        <w:rFonts w:ascii="Courier New" w:hAnsi="Courier New" w:hint="default"/>
+        <w:sz w:val="20"/>
+      </w:rPr>
+    </w:lvl>
+    <w:lvl w:ilvl="2" w:tentative="1">
+      <w:start w:val="1"/>
+      <w:numFmt w:val="bullet"/>
+      <w:lvlText w:val=""/>
+      <w:lvlJc w:val="left"/>
+      <w:pPr>
+        <w:tabs>
+          <w:tab w:val="num" w:pos="2160"/>
+        </w:tabs>
+        <w:ind w:left="2160" w:hanging="360"/>
+      </w:pPr>
+      <w:rPr>
+        <w:rFonts w:ascii="Wingdings" w:hAnsi="Wingdings" w:hint="default"/>
+        <w:sz w:val="20"/>
+      </w:rPr>
+    </w:lvl>
+    <w:lvl w:ilvl="3" w:tentative="1">
+      <w:start w:val="1"/>
+      <w:numFmt w:val="bullet"/>
+      <w:lvlText w:val=""/>
+      <w:lvlJc w:val="left"/>
+      <w:pPr>
+        <w:tabs>
+          <w:tab w:val="num" w:pos="2880"/>
+        </w:tabs>
+        <w:ind w:left="2880" w:hanging="360"/>
+      </w:pPr>
+      <w:rPr>
+        <w:rFonts w:ascii="Wingdings" w:hAnsi="Wingdings" w:hint="default"/>
+        <w:sz w:val="20"/>
+      </w:rPr>
+    </w:lvl>
+    <w:lvl w:ilvl="4" w:tentative="1">
+      <w:start w:val="1"/>
+      <w:numFmt w:val="bullet"/>
+      <w:lvlText w:val=""/>
+      <w:lvlJc w:val="left"/>
+      <w:pPr>
+        <w:tabs>
+          <w:tab w:val="num" w:pos="3600"/>
+        </w:tabs>
+        <w:ind w:left="3600" w:hanging="360"/>
+      </w:pPr>
+      <w:rPr>
+        <w:rFonts w:ascii="Wingdings" w:hAnsi="Wingdings" w:hint="default"/>
+        <w:sz w:val="20"/>
+      </w:rPr>
+    </w:lvl>
+    <w:lvl w:ilvl="5" w:tentative="1">
+      <w:start w:val="1"/>
+      <w:numFmt w:val="bullet"/>
+      <w:lvlText w:val=""/>
+      <w:lvlJc w:val="left"/>
+      <w:pPr>
+        <w:tabs>
+          <w:tab w:val="num" w:pos="4320"/>
+        </w:tabs>
+        <w:ind w:left="4320" w:hanging="360"/>
+      </w:pPr>
+      <w:rPr>
+        <w:rFonts w:ascii="Wingdings" w:hAnsi="Wingdings" w:hint="default"/>
+        <w:sz w:val="20"/>
+      </w:rPr>
+    </w:lvl>
+    <w:lvl w:ilvl="6" w:tentative="1">
+      <w:start w:val="1"/>
+      <w:numFmt w:val="bullet"/>
+      <w:lvlText w:val=""/>
+      <w:lvlJc w:val="left"/>
+      <w:pPr>
+        <w:tabs>
+          <w:tab w:val="num" w:pos="5040"/>
+        </w:tabs>
+        <w:ind w:left="5040" w:hanging="360"/>
+      </w:pPr>
+      <w:rPr>
+        <w:rFonts w:ascii="Wingdings" w:hAnsi="Wingdings" w:hint="default"/>
+        <w:sz w:val="20"/>
+      </w:rPr>
+    </w:lvl>
+    <w:lvl w:ilvl="7" w:tentative="1">
+      <w:start w:val="1"/>
+      <w:numFmt w:val="bullet"/>
+      <w:lvlText w:val=""/>
+      <w:lvlJc w:val="left"/>
+      <w:pPr>
+        <w:tabs>
+          <w:tab w:val="num" w:pos="5760"/>
+        </w:tabs>
+        <w:ind w:left="5760" w:hanging="360"/>
+      </w:pPr>
+      <w:rPr>
+        <w:rFonts w:ascii="Wingdings" w:hAnsi="Wingdings" w:hint="default"/>
+        <w:sz w:val="20"/>
+      </w:rPr>
+    </w:lvl>
+    <w:lvl w:ilvl="8" w:tentative="1">
+      <w:start w:val="1"/>
+      <w:numFmt w:val="bullet"/>
+      <w:lvlText w:val=""/>
+      <w:lvlJc w:val="left"/>
+      <w:pPr>
+        <w:tabs>
+          <w:tab w:val="num" w:pos="6480"/>
+        </w:tabs>
+        <w:ind w:left="6480" w:hanging="360"/>
+      </w:pPr>
+      <w:rPr>
+        <w:rFonts w:ascii="Wingdings" w:hAnsi="Wingdings" w:hint="default"/>
+        <w:sz w:val="20"/>
+      </w:rPr>
+    </w:lvl>
+  </w:abstractNum>
+  <w:abstractNum w:abstractNumId="8">
     <w:nsid w:val="0BAC696F"/>
     <w:multiLevelType w:val="hybridMultilevel"/>
     <w:tmpl w:val="E41A5ADA"/>
@@ -3411,7 +4581,7 @@
       </w:rPr>
     </w:lvl>
   </w:abstractNum>
-  <w:abstractNum w:abstractNumId="8" w15:restartNumberingAfterBreak="0">
+  <w:abstractNum w:abstractNumId="9">
     <w:nsid w:val="0F207824"/>
     <w:multiLevelType w:val="multilevel"/>
     <w:tmpl w:val="A79449A4"/>
@@ -3560,7 +4730,7 @@
       </w:rPr>
     </w:lvl>
   </w:abstractNum>
-  <w:abstractNum w:abstractNumId="9" w15:restartNumberingAfterBreak="0">
+  <w:abstractNum w:abstractNumId="10">
     <w:nsid w:val="0F8E7FB5"/>
     <w:multiLevelType w:val="multilevel"/>
     <w:tmpl w:val="0F8E7FB5"/>
@@ -3673,7 +4843,7 @@
       </w:rPr>
     </w:lvl>
   </w:abstractNum>
-  <w:abstractNum w:abstractNumId="10" w15:restartNumberingAfterBreak="0">
+  <w:abstractNum w:abstractNumId="11">
     <w:nsid w:val="10912B7C"/>
     <w:multiLevelType w:val="multilevel"/>
     <w:tmpl w:val="10912B7C"/>
@@ -3785,7 +4955,7 @@
       </w:rPr>
     </w:lvl>
   </w:abstractNum>
-  <w:abstractNum w:abstractNumId="11" w15:restartNumberingAfterBreak="0">
+  <w:abstractNum w:abstractNumId="12">
     <w:nsid w:val="11C1584E"/>
     <w:multiLevelType w:val="hybridMultilevel"/>
     <w:tmpl w:val="D5A47206"/>
@@ -3898,7 +5068,7 @@
       </w:rPr>
     </w:lvl>
   </w:abstractNum>
-  <w:abstractNum w:abstractNumId="12" w15:restartNumberingAfterBreak="0">
+  <w:abstractNum w:abstractNumId="13">
     <w:nsid w:val="1BF81EC2"/>
     <w:multiLevelType w:val="multilevel"/>
     <w:tmpl w:val="BEC05652"/>
@@ -4045,7 +5215,7 @@
       </w:rPr>
     </w:lvl>
   </w:abstractNum>
-  <w:abstractNum w:abstractNumId="13" w15:restartNumberingAfterBreak="0">
+  <w:abstractNum w:abstractNumId="14">
     <w:nsid w:val="1FF53728"/>
     <w:multiLevelType w:val="multilevel"/>
     <w:tmpl w:val="4E06B310"/>
@@ -4194,7 +5364,7 @@
       </w:rPr>
     </w:lvl>
   </w:abstractNum>
-  <w:abstractNum w:abstractNumId="14" w15:restartNumberingAfterBreak="0">
+  <w:abstractNum w:abstractNumId="15">
     <w:nsid w:val="24DE24DC"/>
     <w:multiLevelType w:val="multilevel"/>
     <w:tmpl w:val="AC049F9A"/>
@@ -4343,7 +5513,7 @@
       </w:rPr>
     </w:lvl>
   </w:abstractNum>
-  <w:abstractNum w:abstractNumId="15" w15:restartNumberingAfterBreak="0">
+  <w:abstractNum w:abstractNumId="16">
     <w:nsid w:val="288A5D60"/>
     <w:multiLevelType w:val="multilevel"/>
     <w:tmpl w:val="D85A9C5E"/>
@@ -4492,7 +5662,7 @@
       </w:rPr>
     </w:lvl>
   </w:abstractNum>
-  <w:abstractNum w:abstractNumId="16" w15:restartNumberingAfterBreak="0">
+  <w:abstractNum w:abstractNumId="17">
     <w:nsid w:val="28917D50"/>
     <w:multiLevelType w:val="multilevel"/>
     <w:tmpl w:val="89D2B98A"/>
@@ -4641,7 +5811,7 @@
       </w:rPr>
     </w:lvl>
   </w:abstractNum>
-  <w:abstractNum w:abstractNumId="17" w15:restartNumberingAfterBreak="0">
+  <w:abstractNum w:abstractNumId="18">
     <w:nsid w:val="34526069"/>
     <w:multiLevelType w:val="multilevel"/>
     <w:tmpl w:val="EDCE94CC"/>
@@ -4790,7 +5960,7 @@
       </w:rPr>
     </w:lvl>
   </w:abstractNum>
-  <w:abstractNum w:abstractNumId="18" w15:restartNumberingAfterBreak="0">
+  <w:abstractNum w:abstractNumId="19">
     <w:nsid w:val="34623E82"/>
     <w:multiLevelType w:val="multilevel"/>
     <w:tmpl w:val="8E143E5C"/>
@@ -4939,7 +6109,156 @@
       </w:rPr>
     </w:lvl>
   </w:abstractNum>
-  <w:abstractNum w:abstractNumId="19" w15:restartNumberingAfterBreak="0">
+  <w:abstractNum w:abstractNumId="20">
+    <w:nsid w:val="37114706"/>
+    <w:multiLevelType w:val="multilevel"/>
+    <w:tmpl w:val="EDDCD252"/>
+    <w:lvl w:ilvl="0">
+      <w:start w:val="1"/>
+      <w:numFmt w:val="bullet"/>
+      <w:lvlText w:val=""/>
+      <w:lvlJc w:val="left"/>
+      <w:pPr>
+        <w:tabs>
+          <w:tab w:val="num" w:pos="720"/>
+        </w:tabs>
+        <w:ind w:left="720" w:hanging="360"/>
+      </w:pPr>
+      <w:rPr>
+        <w:rFonts w:ascii="Symbol" w:hAnsi="Symbol" w:hint="default"/>
+        <w:sz w:val="20"/>
+      </w:rPr>
+    </w:lvl>
+    <w:lvl w:ilvl="1" w:tentative="1">
+      <w:start w:val="1"/>
+      <w:numFmt w:val="bullet"/>
+      <w:lvlText w:val="o"/>
+      <w:lvlJc w:val="left"/>
+      <w:pPr>
+        <w:tabs>
+          <w:tab w:val="num" w:pos="1440"/>
+        </w:tabs>
+        <w:ind w:left="1440" w:hanging="360"/>
+      </w:pPr>
+      <w:rPr>
+        <w:rFonts w:ascii="Courier New" w:hAnsi="Courier New" w:hint="default"/>
+        <w:sz w:val="20"/>
+      </w:rPr>
+    </w:lvl>
+    <w:lvl w:ilvl="2" w:tentative="1">
+      <w:start w:val="1"/>
+      <w:numFmt w:val="bullet"/>
+      <w:lvlText w:val=""/>
+      <w:lvlJc w:val="left"/>
+      <w:pPr>
+        <w:tabs>
+          <w:tab w:val="num" w:pos="2160"/>
+        </w:tabs>
+        <w:ind w:left="2160" w:hanging="360"/>
+      </w:pPr>
+      <w:rPr>
+        <w:rFonts w:ascii="Wingdings" w:hAnsi="Wingdings" w:hint="default"/>
+        <w:sz w:val="20"/>
+      </w:rPr>
+    </w:lvl>
+    <w:lvl w:ilvl="3" w:tentative="1">
+      <w:start w:val="1"/>
+      <w:numFmt w:val="bullet"/>
+      <w:lvlText w:val=""/>
+      <w:lvlJc w:val="left"/>
+      <w:pPr>
+        <w:tabs>
+          <w:tab w:val="num" w:pos="2880"/>
+        </w:tabs>
+        <w:ind w:left="2880" w:hanging="360"/>
+      </w:pPr>
+      <w:rPr>
+        <w:rFonts w:ascii="Wingdings" w:hAnsi="Wingdings" w:hint="default"/>
+        <w:sz w:val="20"/>
+      </w:rPr>
+    </w:lvl>
+    <w:lvl w:ilvl="4" w:tentative="1">
+      <w:start w:val="1"/>
+      <w:numFmt w:val="bullet"/>
+      <w:lvlText w:val=""/>
+      <w:lvlJc w:val="left"/>
+      <w:pPr>
+        <w:tabs>
+          <w:tab w:val="num" w:pos="3600"/>
+        </w:tabs>
+        <w:ind w:left="3600" w:hanging="360"/>
+      </w:pPr>
+      <w:rPr>
+        <w:rFonts w:ascii="Wingdings" w:hAnsi="Wingdings" w:hint="default"/>
+        <w:sz w:val="20"/>
+      </w:rPr>
+    </w:lvl>
+    <w:lvl w:ilvl="5" w:tentative="1">
+      <w:start w:val="1"/>
+      <w:numFmt w:val="bullet"/>
+      <w:lvlText w:val=""/>
+      <w:lvlJc w:val="left"/>
+      <w:pPr>
+        <w:tabs>
+          <w:tab w:val="num" w:pos="4320"/>
+        </w:tabs>
+        <w:ind w:left="4320" w:hanging="360"/>
+      </w:pPr>
+      <w:rPr>
+        <w:rFonts w:ascii="Wingdings" w:hAnsi="Wingdings" w:hint="default"/>
+        <w:sz w:val="20"/>
+      </w:rPr>
+    </w:lvl>
+    <w:lvl w:ilvl="6" w:tentative="1">
+      <w:start w:val="1"/>
+      <w:numFmt w:val="bullet"/>
+      <w:lvlText w:val=""/>
+      <w:lvlJc w:val="left"/>
+      <w:pPr>
+        <w:tabs>
+          <w:tab w:val="num" w:pos="5040"/>
+        </w:tabs>
+        <w:ind w:left="5040" w:hanging="360"/>
+      </w:pPr>
+      <w:rPr>
+        <w:rFonts w:ascii="Wingdings" w:hAnsi="Wingdings" w:hint="default"/>
+        <w:sz w:val="20"/>
+      </w:rPr>
+    </w:lvl>
+    <w:lvl w:ilvl="7" w:tentative="1">
+      <w:start w:val="1"/>
+      <w:numFmt w:val="bullet"/>
+      <w:lvlText w:val=""/>
+      <w:lvlJc w:val="left"/>
+      <w:pPr>
+        <w:tabs>
+          <w:tab w:val="num" w:pos="5760"/>
+        </w:tabs>
+        <w:ind w:left="5760" w:hanging="360"/>
+      </w:pPr>
+      <w:rPr>
+        <w:rFonts w:ascii="Wingdings" w:hAnsi="Wingdings" w:hint="default"/>
+        <w:sz w:val="20"/>
+      </w:rPr>
+    </w:lvl>
+    <w:lvl w:ilvl="8" w:tentative="1">
+      <w:start w:val="1"/>
+      <w:numFmt w:val="bullet"/>
+      <w:lvlText w:val=""/>
+      <w:lvlJc w:val="left"/>
+      <w:pPr>
+        <w:tabs>
+          <w:tab w:val="num" w:pos="6480"/>
+        </w:tabs>
+        <w:ind w:left="6480" w:hanging="360"/>
+      </w:pPr>
+      <w:rPr>
+        <w:rFonts w:ascii="Wingdings" w:hAnsi="Wingdings" w:hint="default"/>
+        <w:sz w:val="20"/>
+      </w:rPr>
+    </w:lvl>
+  </w:abstractNum>
+  <w:abstractNum w:abstractNumId="21">
     <w:nsid w:val="37C6694F"/>
     <w:multiLevelType w:val="multilevel"/>
     <w:tmpl w:val="99DAE7CC"/>
@@ -5088,7 +6407,7 @@
       </w:rPr>
     </w:lvl>
   </w:abstractNum>
-  <w:abstractNum w:abstractNumId="20" w15:restartNumberingAfterBreak="0">
+  <w:abstractNum w:abstractNumId="22">
     <w:nsid w:val="3C2F1D66"/>
     <w:multiLevelType w:val="hybridMultilevel"/>
     <w:tmpl w:val="9ED6214A"/>
@@ -5203,7 +6522,7 @@
       </w:rPr>
     </w:lvl>
   </w:abstractNum>
-  <w:abstractNum w:abstractNumId="21" w15:restartNumberingAfterBreak="0">
+  <w:abstractNum w:abstractNumId="23">
     <w:nsid w:val="429D383C"/>
     <w:multiLevelType w:val="hybridMultilevel"/>
     <w:tmpl w:val="07C6B6F6"/>
@@ -5315,7 +6634,7 @@
       </w:rPr>
     </w:lvl>
   </w:abstractNum>
-  <w:abstractNum w:abstractNumId="22" w15:restartNumberingAfterBreak="0">
+  <w:abstractNum w:abstractNumId="24">
     <w:nsid w:val="47206526"/>
     <w:multiLevelType w:val="hybridMultilevel"/>
     <w:tmpl w:val="A684A34C"/>
@@ -5428,7 +6747,7 @@
       </w:rPr>
     </w:lvl>
   </w:abstractNum>
-  <w:abstractNum w:abstractNumId="23" w15:restartNumberingAfterBreak="0">
+  <w:abstractNum w:abstractNumId="25">
     <w:nsid w:val="4B890138"/>
     <w:multiLevelType w:val="hybridMultilevel"/>
     <w:tmpl w:val="46F49028"/>
@@ -5541,7 +6860,7 @@
       </w:rPr>
     </w:lvl>
   </w:abstractNum>
-  <w:abstractNum w:abstractNumId="24" w15:restartNumberingAfterBreak="0">
+  <w:abstractNum w:abstractNumId="26">
     <w:nsid w:val="4E782790"/>
     <w:multiLevelType w:val="multilevel"/>
     <w:tmpl w:val="E6E6A8BA"/>
@@ -5690,7 +7009,7 @@
       </w:rPr>
     </w:lvl>
   </w:abstractNum>
-  <w:abstractNum w:abstractNumId="25" w15:restartNumberingAfterBreak="0">
+  <w:abstractNum w:abstractNumId="27">
     <w:nsid w:val="4FF06C8A"/>
     <w:multiLevelType w:val="hybridMultilevel"/>
     <w:tmpl w:val="4B4270A8"/>
@@ -5805,7 +7124,7 @@
       </w:rPr>
     </w:lvl>
   </w:abstractNum>
-  <w:abstractNum w:abstractNumId="26" w15:restartNumberingAfterBreak="0">
+  <w:abstractNum w:abstractNumId="28">
     <w:nsid w:val="53E94813"/>
     <w:multiLevelType w:val="hybridMultilevel"/>
     <w:tmpl w:val="7D941CFC"/>
@@ -5918,7 +7237,7 @@
       </w:rPr>
     </w:lvl>
   </w:abstractNum>
-  <w:abstractNum w:abstractNumId="27" w15:restartNumberingAfterBreak="0">
+  <w:abstractNum w:abstractNumId="29">
     <w:nsid w:val="54017CAB"/>
     <w:multiLevelType w:val="multilevel"/>
     <w:tmpl w:val="EC0AE8BE"/>
@@ -6067,7 +7386,7 @@
       </w:rPr>
     </w:lvl>
   </w:abstractNum>
-  <w:abstractNum w:abstractNumId="28" w15:restartNumberingAfterBreak="0">
+  <w:abstractNum w:abstractNumId="30">
     <w:nsid w:val="56CD3442"/>
     <w:multiLevelType w:val="hybridMultilevel"/>
     <w:tmpl w:val="FBE87DD8"/>
@@ -6180,7 +7499,7 @@
       </w:rPr>
     </w:lvl>
   </w:abstractNum>
-  <w:abstractNum w:abstractNumId="29" w15:restartNumberingAfterBreak="0">
+  <w:abstractNum w:abstractNumId="31">
     <w:nsid w:val="694013D0"/>
     <w:multiLevelType w:val="multilevel"/>
     <w:tmpl w:val="8A0ED438"/>
@@ -6329,7 +7648,7 @@
       </w:rPr>
     </w:lvl>
   </w:abstractNum>
-  <w:abstractNum w:abstractNumId="30" w15:restartNumberingAfterBreak="0">
+  <w:abstractNum w:abstractNumId="32">
     <w:nsid w:val="69DB3D74"/>
     <w:multiLevelType w:val="multilevel"/>
     <w:tmpl w:val="0F8E7FB5"/>
@@ -6442,7 +7761,7 @@
       </w:rPr>
     </w:lvl>
   </w:abstractNum>
-  <w:abstractNum w:abstractNumId="31" w15:restartNumberingAfterBreak="0">
+  <w:abstractNum w:abstractNumId="33">
     <w:nsid w:val="6C292BDE"/>
     <w:multiLevelType w:val="multilevel"/>
     <w:tmpl w:val="55309F0C"/>
@@ -6591,7 +7910,7 @@
       </w:rPr>
     </w:lvl>
   </w:abstractNum>
-  <w:abstractNum w:abstractNumId="32" w15:restartNumberingAfterBreak="0">
+  <w:abstractNum w:abstractNumId="34">
     <w:nsid w:val="7FBEF5E4"/>
     <w:multiLevelType w:val="multilevel"/>
     <w:tmpl w:val="7FBEF5E4"/>
@@ -6732,10 +8051,10 @@
     </w:lvl>
   </w:abstractNum>
   <w:num w:numId="1">
-    <w:abstractNumId w:val="9"/>
+    <w:abstractNumId w:val="10"/>
   </w:num>
   <w:num w:numId="2">
-    <w:abstractNumId w:val="10"/>
+    <w:abstractNumId w:val="11"/>
   </w:num>
   <w:num w:numId="3">
     <w:abstractNumId w:val="1"/>
@@ -6750,7 +8069,7 @@
     <w:abstractNumId w:val="4"/>
   </w:num>
   <w:num w:numId="7">
-    <w:abstractNumId w:val="32"/>
+    <w:abstractNumId w:val="34"/>
   </w:num>
   <w:num w:numId="8">
     <w:abstractNumId w:val="3"/>
@@ -6759,85 +8078,91 @@
     <w:abstractNumId w:val="0"/>
   </w:num>
   <w:num w:numId="10">
-    <w:abstractNumId w:val="30"/>
+    <w:abstractNumId w:val="32"/>
   </w:num>
   <w:num w:numId="11">
-    <w:abstractNumId w:val="12"/>
+    <w:abstractNumId w:val="13"/>
   </w:num>
   <w:num w:numId="12">
-    <w:abstractNumId w:val="21"/>
+    <w:abstractNumId w:val="23"/>
   </w:num>
   <w:num w:numId="13">
     <w:abstractNumId w:val="6"/>
   </w:num>
   <w:num w:numId="14">
-    <w:abstractNumId w:val="28"/>
+    <w:abstractNumId w:val="30"/>
   </w:num>
   <w:num w:numId="15">
-    <w:abstractNumId w:val="11"/>
+    <w:abstractNumId w:val="12"/>
   </w:num>
   <w:num w:numId="16">
-    <w:abstractNumId w:val="22"/>
+    <w:abstractNumId w:val="24"/>
   </w:num>
   <w:num w:numId="17">
     <w:abstractNumId w:val="6"/>
   </w:num>
   <w:num w:numId="18">
+    <w:abstractNumId w:val="28"/>
+  </w:num>
+  <w:num w:numId="19">
+    <w:abstractNumId w:val="33"/>
+  </w:num>
+  <w:num w:numId="20">
+    <w:abstractNumId w:val="9"/>
+  </w:num>
+  <w:num w:numId="21">
+    <w:abstractNumId w:val="29"/>
+  </w:num>
+  <w:num w:numId="22">
+    <w:abstractNumId w:val="14"/>
+  </w:num>
+  <w:num w:numId="23">
+    <w:abstractNumId w:val="8"/>
+  </w:num>
+  <w:num w:numId="24">
+    <w:abstractNumId w:val="25"/>
+  </w:num>
+  <w:num w:numId="25">
+    <w:abstractNumId w:val="22"/>
+  </w:num>
+  <w:num w:numId="26">
+    <w:abstractNumId w:val="15"/>
+  </w:num>
+  <w:num w:numId="27">
+    <w:abstractNumId w:val="17"/>
+  </w:num>
+  <w:num w:numId="28">
+    <w:abstractNumId w:val="18"/>
+  </w:num>
+  <w:num w:numId="29">
+    <w:abstractNumId w:val="31"/>
+  </w:num>
+  <w:num w:numId="30">
+    <w:abstractNumId w:val="16"/>
+  </w:num>
+  <w:num w:numId="31">
+    <w:abstractNumId w:val="19"/>
+  </w:num>
+  <w:num w:numId="32">
     <w:abstractNumId w:val="26"/>
   </w:num>
-  <w:num w:numId="19">
-    <w:abstractNumId w:val="31"/>
+  <w:num w:numId="33">
+    <w:abstractNumId w:val="21"/>
   </w:num>
-  <w:num w:numId="20">
-    <w:abstractNumId w:val="8"/>
-  </w:num>
-  <w:num w:numId="21">
+  <w:num w:numId="34">
     <w:abstractNumId w:val="27"/>
   </w:num>
-  <w:num w:numId="22">
-    <w:abstractNumId w:val="13"/>
-  </w:num>
-  <w:num w:numId="23">
+  <w:num w:numId="35">
     <w:abstractNumId w:val="7"/>
   </w:num>
-  <w:num w:numId="24">
-    <w:abstractNumId w:val="23"/>
-  </w:num>
-  <w:num w:numId="25">
+  <w:num w:numId="36">
     <w:abstractNumId w:val="20"/>
-  </w:num>
-  <w:num w:numId="26">
-    <w:abstractNumId w:val="14"/>
-  </w:num>
-  <w:num w:numId="27">
-    <w:abstractNumId w:val="16"/>
-  </w:num>
-  <w:num w:numId="28">
-    <w:abstractNumId w:val="17"/>
-  </w:num>
-  <w:num w:numId="29">
-    <w:abstractNumId w:val="29"/>
-  </w:num>
-  <w:num w:numId="30">
-    <w:abstractNumId w:val="15"/>
-  </w:num>
-  <w:num w:numId="31">
-    <w:abstractNumId w:val="18"/>
-  </w:num>
-  <w:num w:numId="32">
-    <w:abstractNumId w:val="24"/>
-  </w:num>
-  <w:num w:numId="33">
-    <w:abstractNumId w:val="19"/>
-  </w:num>
-  <w:num w:numId="34">
-    <w:abstractNumId w:val="25"/>
   </w:num>
 </w:numbering>
 </file>
 
 <file path=word/styles.xml><?xml version="1.0" encoding="utf-8"?>
-<w:styles xmlns:mc="http://schemas.openxmlformats.org/markup-compatibility/2006" xmlns:r="http://schemas.openxmlformats.org/officeDocument/2006/relationships" xmlns:w="http://schemas.openxmlformats.org/wordprocessingml/2006/main" xmlns:w14="http://schemas.microsoft.com/office/word/2010/wordml" xmlns:w15="http://schemas.microsoft.com/office/word/2012/wordml" xmlns:w16cid="http://schemas.microsoft.com/office/word/2016/wordml/cid" xmlns:w16se="http://schemas.microsoft.com/office/word/2015/wordml/symex" mc:Ignorable="w14 w15 w16se w16cid">
+<w:styles xmlns:mc="http://schemas.openxmlformats.org/markup-compatibility/2006" xmlns:r="http://schemas.openxmlformats.org/officeDocument/2006/relationships" xmlns:w="http://schemas.openxmlformats.org/wordprocessingml/2006/main" xmlns:w14="http://schemas.microsoft.com/office/word/2010/wordml" xmlns:w15="http://schemas.microsoft.com/office/word/2012/wordml" mc:Ignorable="w14 w15">
   <w:docDefaults>
     <w:rPrDefault>
       <w:rPr>
@@ -6851,7 +8176,7 @@
       </w:pPr>
     </w:pPrDefault>
   </w:docDefaults>
-  <w:latentStyles w:defLockedState="0" w:defUIPriority="99" w:defSemiHidden="0" w:defUnhideWhenUsed="0" w:defQFormat="0" w:count="375">
+  <w:latentStyles w:defLockedState="0" w:defUIPriority="99" w:defSemiHidden="0" w:defUnhideWhenUsed="0" w:defQFormat="0" w:count="371">
     <w:lsdException w:name="Normal" w:uiPriority="0" w:qFormat="1"/>
     <w:lsdException w:name="heading 1" w:uiPriority="0" w:qFormat="1"/>
     <w:lsdException w:name="heading 2" w:uiPriority="0" w:qFormat="1"/>
@@ -7220,10 +8545,6 @@
     <w:lsdException w:name="List Table 5 Dark Accent 6" w:uiPriority="50"/>
     <w:lsdException w:name="List Table 6 Colorful Accent 6" w:uiPriority="51"/>
     <w:lsdException w:name="List Table 7 Colorful Accent 6" w:uiPriority="52"/>
-    <w:lsdException w:name="Mention" w:semiHidden="1" w:unhideWhenUsed="1"/>
-    <w:lsdException w:name="Smart Hyperlink" w:semiHidden="1" w:unhideWhenUsed="1"/>
-    <w:lsdException w:name="Hashtag" w:semiHidden="1" w:unhideWhenUsed="1"/>
-    <w:lsdException w:name="Unresolved Mention" w:semiHidden="1" w:unhideWhenUsed="1"/>
   </w:latentStyles>
   <w:style w:type="paragraph" w:default="1" w:styleId="Normal">
     <w:name w:val="Normal"/>
@@ -7418,7 +8739,7 @@
       <w:szCs w:val="30"/>
     </w:rPr>
   </w:style>
-  <w:style w:type="paragraph" w:styleId="Ttulo">
+  <w:style w:type="paragraph" w:styleId="Puesto">
     <w:name w:val="Title"/>
     <w:basedOn w:val="Normal"/>
     <w:next w:val="Normal"/>
@@ -7482,6 +8803,7 @@
       <w:spacing w:line="240" w:lineRule="auto"/>
     </w:pPr>
     <w:tblPr>
+      <w:tblInd w:w="0" w:type="dxa"/>
       <w:tblBorders>
         <w:top w:val="single" w:sz="4" w:space="0" w:color="auto"/>
         <w:left w:val="single" w:sz="4" w:space="0" w:color="auto"/>
@@ -7490,6 +8812,12 @@
         <w:insideH w:val="single" w:sz="4" w:space="0" w:color="auto"/>
         <w:insideV w:val="single" w:sz="4" w:space="0" w:color="auto"/>
       </w:tblBorders>
+      <w:tblCellMar>
+        <w:top w:w="0" w:type="dxa"/>
+        <w:left w:w="108" w:type="dxa"/>
+        <w:bottom w:w="0" w:type="dxa"/>
+        <w:right w:w="108" w:type="dxa"/>
+      </w:tblCellMar>
     </w:tblPr>
   </w:style>
   <w:style w:type="table" w:customStyle="1" w:styleId="TableNormal1">
@@ -7551,6 +8879,7 @@
       <w:spacing w:line="240" w:lineRule="auto"/>
     </w:pPr>
     <w:tblPr>
+      <w:tblInd w:w="0" w:type="dxa"/>
       <w:tblBorders>
         <w:top w:val="single" w:sz="4" w:space="0" w:color="E5B8B7" w:themeColor="accent2" w:themeTint="66"/>
         <w:left w:val="single" w:sz="4" w:space="0" w:color="E5B8B7" w:themeColor="accent2" w:themeTint="66"/>
@@ -7559,6 +8888,12 @@
         <w:insideH w:val="single" w:sz="4" w:space="0" w:color="E5B8B7" w:themeColor="accent2" w:themeTint="66"/>
         <w:insideV w:val="single" w:sz="4" w:space="0" w:color="E5B8B7" w:themeColor="accent2" w:themeTint="66"/>
       </w:tblBorders>
+      <w:tblCellMar>
+        <w:top w:w="0" w:type="dxa"/>
+        <w:left w:w="108" w:type="dxa"/>
+        <w:bottom w:w="0" w:type="dxa"/>
+        <w:right w:w="108" w:type="dxa"/>
+      </w:tblCellMar>
     </w:tblPr>
     <w:tblStylePr w:type="firstRow">
       <w:rPr>
@@ -7604,7 +8939,15 @@
     <w:pPr>
       <w:spacing w:line="240" w:lineRule="auto"/>
     </w:pPr>
-    <w:tblPr/>
+    <w:tblPr>
+      <w:tblInd w:w="0" w:type="dxa"/>
+      <w:tblCellMar>
+        <w:top w:w="0" w:type="dxa"/>
+        <w:left w:w="108" w:type="dxa"/>
+        <w:bottom w:w="0" w:type="dxa"/>
+        <w:right w:w="108" w:type="dxa"/>
+      </w:tblCellMar>
+    </w:tblPr>
     <w:tblStylePr w:type="firstRow">
       <w:rPr>
         <w:rFonts w:asciiTheme="majorHAnsi" w:eastAsiaTheme="majorEastAsia" w:hAnsiTheme="majorHAnsi" w:cstheme="majorBidi"/>
@@ -7721,6 +9064,7 @@
       <w:spacing w:line="240" w:lineRule="auto"/>
     </w:pPr>
     <w:tblPr>
+      <w:tblInd w:w="0" w:type="dxa"/>
       <w:tblBorders>
         <w:top w:val="single" w:sz="4" w:space="0" w:color="999999" w:themeColor="text1" w:themeTint="66"/>
         <w:left w:val="single" w:sz="4" w:space="0" w:color="999999" w:themeColor="text1" w:themeTint="66"/>
@@ -7729,6 +9073,12 @@
         <w:insideH w:val="single" w:sz="4" w:space="0" w:color="999999" w:themeColor="text1" w:themeTint="66"/>
         <w:insideV w:val="single" w:sz="4" w:space="0" w:color="999999" w:themeColor="text1" w:themeTint="66"/>
       </w:tblBorders>
+      <w:tblCellMar>
+        <w:top w:w="0" w:type="dxa"/>
+        <w:left w:w="108" w:type="dxa"/>
+        <w:bottom w:w="0" w:type="dxa"/>
+        <w:right w:w="108" w:type="dxa"/>
+      </w:tblCellMar>
     </w:tblPr>
     <w:tblStylePr w:type="firstRow">
       <w:rPr>
@@ -7776,7 +9126,7 @@
       <w:ind w:left="720"/>
     </w:pPr>
   </w:style>
-  <w:style w:type="table" w:styleId="Tablaconcuadrcula1clara-nfasis5">
+  <w:style w:type="table" w:styleId="Tabladecuadrcula1clara-nfasis5">
     <w:name w:val="Grid Table 1 Light Accent 5"/>
     <w:basedOn w:val="Tablanormal"/>
     <w:uiPriority w:val="46"/>
@@ -7787,6 +9137,7 @@
     <w:tblPr>
       <w:tblStyleRowBandSize w:val="1"/>
       <w:tblStyleColBandSize w:val="1"/>
+      <w:tblInd w:w="0" w:type="dxa"/>
       <w:tblBorders>
         <w:top w:val="single" w:sz="4" w:space="0" w:color="B6DDE8" w:themeColor="accent5" w:themeTint="66"/>
         <w:left w:val="single" w:sz="4" w:space="0" w:color="B6DDE8" w:themeColor="accent5" w:themeTint="66"/>
@@ -7795,6 +9146,12 @@
         <w:insideH w:val="single" w:sz="4" w:space="0" w:color="B6DDE8" w:themeColor="accent5" w:themeTint="66"/>
         <w:insideV w:val="single" w:sz="4" w:space="0" w:color="B6DDE8" w:themeColor="accent5" w:themeTint="66"/>
       </w:tblBorders>
+      <w:tblCellMar>
+        <w:top w:w="0" w:type="dxa"/>
+        <w:left w:w="108" w:type="dxa"/>
+        <w:bottom w:w="0" w:type="dxa"/>
+        <w:right w:w="108" w:type="dxa"/>
+      </w:tblCellMar>
     </w:tblPr>
     <w:tblStylePr w:type="firstRow">
       <w:rPr>
@@ -7833,7 +9190,7 @@
       </w:rPr>
     </w:tblStylePr>
   </w:style>
-  <w:style w:type="table" w:styleId="Tablaconcuadrcula1clara">
+  <w:style w:type="table" w:styleId="Tabladecuadrcula1clara">
     <w:name w:val="Grid Table 1 Light"/>
     <w:basedOn w:val="Tablanormal"/>
     <w:uiPriority w:val="46"/>
@@ -7844,6 +9201,7 @@
     <w:tblPr>
       <w:tblStyleRowBandSize w:val="1"/>
       <w:tblStyleColBandSize w:val="1"/>
+      <w:tblInd w:w="0" w:type="dxa"/>
       <w:tblBorders>
         <w:top w:val="single" w:sz="4" w:space="0" w:color="999999" w:themeColor="text1" w:themeTint="66"/>
         <w:left w:val="single" w:sz="4" w:space="0" w:color="999999" w:themeColor="text1" w:themeTint="66"/>
@@ -7852,6 +9210,12 @@
         <w:insideH w:val="single" w:sz="4" w:space="0" w:color="999999" w:themeColor="text1" w:themeTint="66"/>
         <w:insideV w:val="single" w:sz="4" w:space="0" w:color="999999" w:themeColor="text1" w:themeTint="66"/>
       </w:tblBorders>
+      <w:tblCellMar>
+        <w:top w:w="0" w:type="dxa"/>
+        <w:left w:w="108" w:type="dxa"/>
+        <w:bottom w:w="0" w:type="dxa"/>
+        <w:right w:w="108" w:type="dxa"/>
+      </w:tblCellMar>
     </w:tblPr>
     <w:tblStylePr w:type="firstRow">
       <w:rPr>
@@ -7908,6 +9272,7 @@
     <w:tblPr>
       <w:tblStyleRowBandSize w:val="1"/>
       <w:tblStyleColBandSize w:val="1"/>
+      <w:tblInd w:w="0" w:type="dxa"/>
       <w:tblBorders>
         <w:top w:val="single" w:sz="4" w:space="0" w:color="BFBFBF" w:themeColor="background1" w:themeShade="BF"/>
         <w:left w:val="single" w:sz="4" w:space="0" w:color="BFBFBF" w:themeColor="background1" w:themeShade="BF"/>
@@ -7916,6 +9281,12 @@
         <w:insideH w:val="single" w:sz="4" w:space="0" w:color="BFBFBF" w:themeColor="background1" w:themeShade="BF"/>
         <w:insideV w:val="single" w:sz="4" w:space="0" w:color="BFBFBF" w:themeColor="background1" w:themeShade="BF"/>
       </w:tblBorders>
+      <w:tblCellMar>
+        <w:top w:w="0" w:type="dxa"/>
+        <w:left w:w="108" w:type="dxa"/>
+        <w:bottom w:w="0" w:type="dxa"/>
+        <w:right w:w="108" w:type="dxa"/>
+      </w:tblCellMar>
     </w:tblPr>
     <w:tblStylePr w:type="firstRow">
       <w:rPr>

</xml_diff>

<commit_message>
correccion del plan de gestion de cambios
</commit_message>
<xml_diff>
--- a/Documentos/PlaGesCam.docx
+++ b/Documentos/PlaGesCam.docx
@@ -775,6 +775,13 @@
                 <w:szCs w:val="20"/>
               </w:rPr>
             </w:pPr>
+            <w:r>
+              <w:rPr>
+                <w:sz w:val="20"/>
+                <w:szCs w:val="20"/>
+              </w:rPr>
+              <w:t>20/11/2018</w:t>
+            </w:r>
           </w:p>
         </w:tc>
         <w:tc>
@@ -803,6 +810,13 @@
                 <w:szCs w:val="20"/>
               </w:rPr>
             </w:pPr>
+            <w:r>
+              <w:rPr>
+                <w:sz w:val="20"/>
+                <w:szCs w:val="20"/>
+              </w:rPr>
+              <w:t>1.3</w:t>
+            </w:r>
           </w:p>
         </w:tc>
         <w:tc>
@@ -831,6 +845,13 @@
                 <w:szCs w:val="20"/>
               </w:rPr>
             </w:pPr>
+            <w:r>
+              <w:rPr>
+                <w:sz w:val="20"/>
+                <w:szCs w:val="20"/>
+              </w:rPr>
+              <w:t>Corrección del documento</w:t>
+            </w:r>
           </w:p>
         </w:tc>
         <w:tc>
@@ -859,6 +880,13 @@
                 <w:szCs w:val="20"/>
               </w:rPr>
             </w:pPr>
+            <w:r>
+              <w:rPr>
+                <w:sz w:val="20"/>
+                <w:szCs w:val="20"/>
+              </w:rPr>
+              <w:t>Equipo</w:t>
+            </w:r>
           </w:p>
         </w:tc>
       </w:tr>
@@ -914,6 +942,7 @@
           <w:docPartUnique/>
         </w:docPartObj>
       </w:sdtPr>
+      <w:sdtEndPr/>
       <w:sdtContent>
         <w:p>
           <w:pPr>
@@ -2585,84 +2614,54 @@
           <w:noProof/>
         </w:rPr>
       </w:pPr>
-      <w:r>
-        <w:rPr>
-          <w:rStyle w:val="Hipervnculo"/>
-          <w:b/>
-          <w:noProof/>
-        </w:rPr>
-        <w:fldChar w:fldCharType="begin"/>
-      </w:r>
-      <w:r>
-        <w:rPr>
-          <w:rStyle w:val="Hipervnculo"/>
-          <w:b/>
-          <w:noProof/>
-        </w:rPr>
-        <w:instrText xml:space="preserve"> HYPERLINK \l "_Toc528312594" </w:instrText>
-      </w:r>
-      <w:r>
-        <w:rPr>
-          <w:rStyle w:val="Hipervnculo"/>
-          <w:b/>
-          <w:noProof/>
-        </w:rPr>
-        <w:fldChar w:fldCharType="separate"/>
-      </w:r>
-      <w:r>
-        <w:rPr>
-          <w:rStyle w:val="Hipervnculo"/>
-          <w:b/>
-          <w:noProof/>
-        </w:rPr>
-        <w:t xml:space="preserve">Tabla </w:t>
-      </w:r>
-      <w:r>
-        <w:rPr>
-          <w:rStyle w:val="Hipervnculo"/>
-          <w:b/>
-          <w:noProof/>
-        </w:rPr>
-        <w:t>13</w:t>
-      </w:r>
-      <w:r>
-        <w:rPr>
-          <w:rStyle w:val="Hipervnculo"/>
-          <w:b/>
-          <w:noProof/>
-        </w:rPr>
-        <w:t>:</w:t>
-      </w:r>
-      <w:r>
-        <w:rPr>
-          <w:rStyle w:val="Hipervnculo"/>
-          <w:b/>
-          <w:noProof/>
-        </w:rPr>
-        <w:t xml:space="preserve"> Tabla de cierre</w:t>
-      </w:r>
-      <w:r>
-        <w:rPr>
-          <w:noProof/>
-          <w:webHidden/>
-        </w:rPr>
-        <w:tab/>
-      </w:r>
-      <w:r>
-        <w:rPr>
-          <w:noProof/>
-          <w:webHidden/>
-        </w:rPr>
-        <w:t>10</w:t>
-      </w:r>
-      <w:bookmarkStart w:id="2" w:name="_GoBack"/>
-      <w:bookmarkEnd w:id="2"/>
-      <w:r>
-        <w:rPr>
-          <w:noProof/>
-        </w:rPr>
-        <w:fldChar w:fldCharType="end"/>
-      </w:r>
+      <w:hyperlink w:anchor="_Toc528312594" w:history="1">
+        <w:r>
+          <w:rPr>
+            <w:rStyle w:val="Hipervnculo"/>
+            <w:b/>
+            <w:noProof/>
+          </w:rPr>
+          <w:t xml:space="preserve">Tabla </w:t>
+        </w:r>
+        <w:r>
+          <w:rPr>
+            <w:rStyle w:val="Hipervnculo"/>
+            <w:b/>
+            <w:noProof/>
+          </w:rPr>
+          <w:t>13</w:t>
+        </w:r>
+        <w:r>
+          <w:rPr>
+            <w:rStyle w:val="Hipervnculo"/>
+            <w:b/>
+            <w:noProof/>
+          </w:rPr>
+          <w:t>:</w:t>
+        </w:r>
+        <w:r>
+          <w:rPr>
+            <w:rStyle w:val="Hipervnculo"/>
+            <w:b/>
+            <w:noProof/>
+          </w:rPr>
+          <w:t xml:space="preserve"> Tabla de cierre</w:t>
+        </w:r>
+        <w:r>
+          <w:rPr>
+            <w:noProof/>
+            <w:webHidden/>
+          </w:rPr>
+          <w:tab/>
+        </w:r>
+        <w:r>
+          <w:rPr>
+            <w:noProof/>
+            <w:webHidden/>
+          </w:rPr>
+          <w:t>10</w:t>
+        </w:r>
+      </w:hyperlink>
     </w:p>
     <w:p/>
     <w:p/>
@@ -2699,12 +2698,12 @@
           <w:numId w:val="1"/>
         </w:numPr>
       </w:pPr>
-      <w:bookmarkStart w:id="3" w:name="_Toc530121868"/>
+      <w:bookmarkStart w:id="2" w:name="_Toc530121868"/>
       <w:r>
         <w:lastRenderedPageBreak/>
         <w:t>Tabla de roles</w:t>
       </w:r>
-      <w:bookmarkEnd w:id="3"/>
+      <w:bookmarkEnd w:id="2"/>
     </w:p>
     <w:p>
       <w:pPr>
@@ -2718,8 +2717,8 @@
           <w:szCs w:val="22"/>
         </w:rPr>
       </w:pPr>
-      <w:bookmarkStart w:id="4" w:name="_Toc528311936"/>
-      <w:bookmarkStart w:id="5" w:name="_Toc528312594"/>
+      <w:bookmarkStart w:id="3" w:name="_Toc528311936"/>
+      <w:bookmarkStart w:id="4" w:name="_Toc528312594"/>
       <w:r>
         <w:rPr>
           <w:b/>
@@ -2771,7 +2770,7 @@
         </w:rPr>
         <w:t>1</w:t>
       </w:r>
-      <w:bookmarkEnd w:id="4"/>
+      <w:bookmarkEnd w:id="3"/>
       <w:r>
         <w:rPr>
           <w:b/>
@@ -2802,7 +2801,7 @@
         </w:rPr>
         <w:t xml:space="preserve"> </w:t>
       </w:r>
-      <w:bookmarkEnd w:id="5"/>
+      <w:bookmarkEnd w:id="4"/>
       <w:r>
         <w:rPr>
           <w:color w:val="auto"/>
@@ -3311,11 +3310,11 @@
           <w:numId w:val="1"/>
         </w:numPr>
       </w:pPr>
-      <w:bookmarkStart w:id="6" w:name="_Toc530121869"/>
+      <w:bookmarkStart w:id="5" w:name="_Toc530121869"/>
       <w:r>
         <w:t>Formato de solicitud de cambios</w:t>
       </w:r>
-      <w:bookmarkEnd w:id="6"/>
+      <w:bookmarkEnd w:id="5"/>
     </w:p>
     <w:p>
       <w:pPr>
@@ -4126,16 +4125,14 @@
               </w:rPr>
               <w:t xml:space="preserve">Tipo de </w:t>
             </w:r>
-            <w:proofErr w:type="gramStart"/>
-            <w:r>
-              <w:rPr>
-                <w:rFonts w:eastAsia="Times New Roman"/>
-                <w:color w:val="000000"/>
-                <w:lang w:val="es-PE" w:eastAsia="es-PE"/>
-              </w:rPr>
-              <w:t>impacto(</w:t>
-            </w:r>
-            <w:proofErr w:type="gramEnd"/>
+            <w:r>
+              <w:rPr>
+                <w:rFonts w:eastAsia="Times New Roman"/>
+                <w:color w:val="000000"/>
+                <w:lang w:val="es-PE" w:eastAsia="es-PE"/>
+              </w:rPr>
+              <w:t>impacto (</w:t>
+            </w:r>
             <w:r>
               <w:rPr>
                 <w:rFonts w:eastAsia="Times New Roman"/>
@@ -4769,11 +4766,11 @@
           <w:numId w:val="1"/>
         </w:numPr>
       </w:pPr>
-      <w:bookmarkStart w:id="7" w:name="_Toc530121870"/>
+      <w:bookmarkStart w:id="6" w:name="_Toc530121870"/>
       <w:r>
         <w:t>Lista de tablas</w:t>
       </w:r>
-      <w:bookmarkEnd w:id="7"/>
+      <w:bookmarkEnd w:id="6"/>
     </w:p>
     <w:p>
       <w:pPr>
@@ -4786,14 +4783,14 @@
           <w:sz w:val="32"/>
         </w:rPr>
       </w:pPr>
-      <w:bookmarkStart w:id="8" w:name="_Toc530121871"/>
+      <w:bookmarkStart w:id="7" w:name="_Toc530121871"/>
       <w:r>
         <w:rPr>
           <w:sz w:val="32"/>
         </w:rPr>
         <w:t>Tipos de estados</w:t>
       </w:r>
-      <w:bookmarkEnd w:id="8"/>
+      <w:bookmarkEnd w:id="7"/>
     </w:p>
     <w:p>
       <w:pPr>
@@ -6326,14 +6323,14 @@
           <w:sz w:val="32"/>
         </w:rPr>
       </w:pPr>
-      <w:bookmarkStart w:id="9" w:name="_Toc530121872"/>
+      <w:bookmarkStart w:id="8" w:name="_Toc530121872"/>
       <w:r>
         <w:rPr>
           <w:sz w:val="32"/>
         </w:rPr>
         <w:t>Tipos de clasificación de estados</w:t>
       </w:r>
-      <w:bookmarkEnd w:id="9"/>
+      <w:bookmarkEnd w:id="8"/>
     </w:p>
     <w:p>
       <w:pPr>
@@ -6901,14 +6898,14 @@
           <w:sz w:val="32"/>
         </w:rPr>
       </w:pPr>
-      <w:bookmarkStart w:id="10" w:name="_Toc530121873"/>
+      <w:bookmarkStart w:id="9" w:name="_Toc530121873"/>
       <w:r>
         <w:rPr>
           <w:sz w:val="32"/>
         </w:rPr>
         <w:t>Tipos de impacto</w:t>
       </w:r>
-      <w:bookmarkEnd w:id="10"/>
+      <w:bookmarkEnd w:id="9"/>
     </w:p>
     <w:p>
       <w:pPr>
@@ -7478,7 +7475,7 @@
           <w:sz w:val="32"/>
         </w:rPr>
       </w:pPr>
-      <w:bookmarkStart w:id="11" w:name="_Toc530121874"/>
+      <w:bookmarkStart w:id="10" w:name="_Toc530121874"/>
       <w:r>
         <w:rPr>
           <w:sz w:val="32"/>
@@ -7486,7 +7483,7 @@
         <w:lastRenderedPageBreak/>
         <w:t>Tipos de riesgo</w:t>
       </w:r>
-      <w:bookmarkEnd w:id="11"/>
+      <w:bookmarkEnd w:id="10"/>
     </w:p>
     <w:p>
       <w:pPr>
@@ -8277,11 +8274,11 @@
           <w:numId w:val="1"/>
         </w:numPr>
       </w:pPr>
-      <w:bookmarkStart w:id="12" w:name="_Toc530121875"/>
+      <w:bookmarkStart w:id="11" w:name="_Toc530121875"/>
       <w:r>
         <w:t>Formatos</w:t>
       </w:r>
-      <w:bookmarkEnd w:id="12"/>
+      <w:bookmarkEnd w:id="11"/>
     </w:p>
     <w:p>
       <w:pPr>
@@ -9543,11 +9540,11 @@
           <w:numId w:val="1"/>
         </w:numPr>
       </w:pPr>
-      <w:bookmarkStart w:id="13" w:name="_Toc530121876"/>
+      <w:bookmarkStart w:id="12" w:name="_Toc530121876"/>
       <w:r>
         <w:t>Diagrama del proceso de cambio</w:t>
       </w:r>
-      <w:bookmarkEnd w:id="13"/>
+      <w:bookmarkEnd w:id="12"/>
     </w:p>
     <w:p>
       <w:r>
@@ -9599,11 +9596,11 @@
           <w:numId w:val="1"/>
         </w:numPr>
       </w:pPr>
-      <w:bookmarkStart w:id="14" w:name="_Toc530121877"/>
+      <w:bookmarkStart w:id="13" w:name="_Toc530121877"/>
       <w:r>
         <w:t>Fases del proceso de cambio</w:t>
       </w:r>
-      <w:bookmarkEnd w:id="14"/>
+      <w:bookmarkEnd w:id="13"/>
     </w:p>
     <w:p>
       <w:pPr>
@@ -9683,15 +9680,7 @@
           <w:sz w:val="22"/>
           <w:szCs w:val="22"/>
         </w:rPr>
-        <w:t xml:space="preserve">Tabla </w:t>
-      </w:r>
-      <w:r>
-        <w:rPr>
-          <w:color w:val="auto"/>
-          <w:sz w:val="22"/>
-          <w:szCs w:val="22"/>
-        </w:rPr>
-        <w:t>de recibir y analizar petición</w:t>
+        <w:t>Tabla de recibir y analizar petición</w:t>
       </w:r>
     </w:p>
     <w:tbl>
@@ -9749,6 +9738,9 @@
         </w:tc>
       </w:tr>
       <w:tr>
+        <w:trPr>
+          <w:trHeight w:val="1005"/>
+        </w:trPr>
         <w:tc>
           <w:tcPr>
             <w:tcW w:w="0" w:type="auto"/>
@@ -9811,7 +9803,15 @@
                 <w:color w:val="000000"/>
                 <w:lang w:val="es-PE" w:eastAsia="es-PE"/>
               </w:rPr>
-              <w:t>Cambiar el estado de la solicitud recibido o rechazado.</w:t>
+              <w:t>Cambiar el estado de la solicitud recibido o rechazado</w:t>
+            </w:r>
+            <w:r>
+              <w:rPr>
+                <w:rFonts w:eastAsia="Times New Roman"/>
+                <w:color w:val="000000"/>
+                <w:lang w:val="es-PE" w:eastAsia="es-PE"/>
+              </w:rPr>
+              <w:t>, guiándose de la tabla 2.</w:t>
             </w:r>
           </w:p>
         </w:tc>
@@ -9898,6 +9898,30 @@
               <w:t>Requerimientos funcionales</w:t>
             </w:r>
           </w:p>
+          <w:p>
+            <w:pPr>
+              <w:numPr>
+                <w:ilvl w:val="0"/>
+                <w:numId w:val="20"/>
+              </w:numPr>
+              <w:spacing w:after="0" w:line="240" w:lineRule="auto"/>
+              <w:contextualSpacing w:val="0"/>
+              <w:textAlignment w:val="baseline"/>
+              <w:rPr>
+                <w:rFonts w:eastAsia="Times New Roman"/>
+                <w:color w:val="000000"/>
+                <w:lang w:val="es-PE" w:eastAsia="es-PE"/>
+              </w:rPr>
+            </w:pPr>
+            <w:r>
+              <w:rPr>
+                <w:rFonts w:eastAsia="Times New Roman"/>
+                <w:color w:val="000000"/>
+                <w:lang w:val="es-PE" w:eastAsia="es-PE"/>
+              </w:rPr>
+              <w:t>Tabla 2</w:t>
+            </w:r>
+          </w:p>
         </w:tc>
       </w:tr>
       <w:tr>
@@ -9981,16 +10005,14 @@
               </w:rPr>
               <w:t xml:space="preserve">La solicitud se mantendrá en recibido por 3 </w:t>
             </w:r>
-            <w:proofErr w:type="spellStart"/>
-            <w:r>
-              <w:rPr>
-                <w:rFonts w:eastAsia="Times New Roman"/>
-                <w:color w:val="000000"/>
-                <w:lang w:val="es-PE" w:eastAsia="es-PE"/>
-              </w:rPr>
-              <w:t>dias</w:t>
-            </w:r>
-            <w:proofErr w:type="spellEnd"/>
+            <w:r>
+              <w:rPr>
+                <w:rFonts w:eastAsia="Times New Roman"/>
+                <w:color w:val="000000"/>
+                <w:lang w:val="es-PE" w:eastAsia="es-PE"/>
+              </w:rPr>
+              <w:t>días</w:t>
+            </w:r>
             <w:r>
               <w:rPr>
                 <w:rFonts w:eastAsia="Times New Roman"/>
@@ -10091,15 +10113,7 @@
           <w:sz w:val="22"/>
           <w:szCs w:val="22"/>
         </w:rPr>
-        <w:t>Tabla d</w:t>
-      </w:r>
-      <w:r>
-        <w:rPr>
-          <w:color w:val="auto"/>
-          <w:sz w:val="22"/>
-          <w:szCs w:val="22"/>
-        </w:rPr>
-        <w:t>e clasificar cambio</w:t>
+        <w:t>Tabla de clasificar cambio</w:t>
       </w:r>
     </w:p>
     <w:tbl>
@@ -10195,7 +10209,15 @@
                 <w:color w:val="000000"/>
                 <w:lang w:val="es-PE" w:eastAsia="es-PE"/>
               </w:rPr>
-              <w:t>Gestor de cambio clasifica la solicitud de cambio, revisa la tabla tipos de clasificación.</w:t>
+              <w:t>Gestor de cambio clasifica la solicitud de cambio, revisa la tabla tipos de clasificación</w:t>
+            </w:r>
+            <w:r>
+              <w:rPr>
+                <w:rFonts w:eastAsia="Times New Roman"/>
+                <w:color w:val="000000"/>
+                <w:lang w:val="es-PE" w:eastAsia="es-PE"/>
+              </w:rPr>
+              <w:t>, tabla 3.</w:t>
             </w:r>
           </w:p>
           <w:p>
@@ -10219,7 +10241,23 @@
                 <w:color w:val="000000"/>
                 <w:lang w:val="es-PE" w:eastAsia="es-PE"/>
               </w:rPr>
-              <w:t>Cambiar el estado de la solicitud a clasificado.</w:t>
+              <w:t>Cambiar el estado de la solicitud a clasificado</w:t>
+            </w:r>
+            <w:r>
+              <w:rPr>
+                <w:rFonts w:eastAsia="Times New Roman"/>
+                <w:color w:val="000000"/>
+                <w:lang w:val="es-PE" w:eastAsia="es-PE"/>
+              </w:rPr>
+              <w:t xml:space="preserve">, </w:t>
+            </w:r>
+            <w:r>
+              <w:rPr>
+                <w:rFonts w:eastAsia="Times New Roman"/>
+                <w:color w:val="000000"/>
+                <w:lang w:val="es-PE" w:eastAsia="es-PE"/>
+              </w:rPr>
+              <w:t>guiándose de la tabla 2.</w:t>
             </w:r>
           </w:p>
         </w:tc>
@@ -10328,6 +10366,30 @@
                 <w:lang w:val="es-PE" w:eastAsia="es-PE"/>
               </w:rPr>
               <w:t>Plan de gestión de cambios</w:t>
+            </w:r>
+          </w:p>
+          <w:p>
+            <w:pPr>
+              <w:numPr>
+                <w:ilvl w:val="0"/>
+                <w:numId w:val="23"/>
+              </w:numPr>
+              <w:spacing w:after="0" w:line="240" w:lineRule="auto"/>
+              <w:contextualSpacing w:val="0"/>
+              <w:textAlignment w:val="baseline"/>
+              <w:rPr>
+                <w:rFonts w:eastAsia="Times New Roman"/>
+                <w:color w:val="000000"/>
+                <w:lang w:val="es-PE" w:eastAsia="es-PE"/>
+              </w:rPr>
+            </w:pPr>
+            <w:r>
+              <w:rPr>
+                <w:rFonts w:eastAsia="Times New Roman"/>
+                <w:color w:val="000000"/>
+                <w:lang w:val="es-PE" w:eastAsia="es-PE"/>
+              </w:rPr>
+              <w:t>Tabla 2, 3.</w:t>
             </w:r>
           </w:p>
         </w:tc>
@@ -10504,15 +10566,7 @@
           <w:sz w:val="22"/>
           <w:szCs w:val="22"/>
         </w:rPr>
-        <w:t>Tabla de</w:t>
-      </w:r>
-      <w:r>
-        <w:rPr>
-          <w:color w:val="auto"/>
-          <w:sz w:val="22"/>
-          <w:szCs w:val="22"/>
-        </w:rPr>
-        <w:t xml:space="preserve"> evaluación de impacto y riesgo</w:t>
+        <w:t>Tabla de evaluación de impacto y riesgo</w:t>
       </w:r>
     </w:p>
     <w:tbl>
@@ -10746,7 +10800,23 @@
                 <w:color w:val="000000"/>
                 <w:lang w:val="es-PE" w:eastAsia="es-PE"/>
               </w:rPr>
-              <w:t xml:space="preserve"> evaluado.</w:t>
+              <w:t xml:space="preserve"> </w:t>
+            </w:r>
+            <w:r>
+              <w:rPr>
+                <w:rFonts w:eastAsia="Times New Roman"/>
+                <w:color w:val="000000"/>
+                <w:lang w:val="es-PE" w:eastAsia="es-PE"/>
+              </w:rPr>
+              <w:t>evaluado</w:t>
+            </w:r>
+            <w:r>
+              <w:rPr>
+                <w:rFonts w:eastAsia="Times New Roman"/>
+                <w:color w:val="000000"/>
+                <w:lang w:val="es-PE" w:eastAsia="es-PE"/>
+              </w:rPr>
+              <w:t>, tabla 2.</w:t>
             </w:r>
           </w:p>
         </w:tc>
@@ -10878,7 +10948,31 @@
                 <w:color w:val="000000"/>
                 <w:lang w:val="es-PE" w:eastAsia="es-PE"/>
               </w:rPr>
-              <w:t>Tabla de estados, tipos de riesgos, tipos de impacto.</w:t>
+              <w:t xml:space="preserve">Tabla </w:t>
+            </w:r>
+            <w:r>
+              <w:rPr>
+                <w:rFonts w:eastAsia="Times New Roman"/>
+                <w:color w:val="000000"/>
+                <w:lang w:val="es-PE" w:eastAsia="es-PE"/>
+              </w:rPr>
+              <w:t>2</w:t>
+            </w:r>
+            <w:r>
+              <w:rPr>
+                <w:rFonts w:eastAsia="Times New Roman"/>
+                <w:color w:val="000000"/>
+                <w:lang w:val="es-PE" w:eastAsia="es-PE"/>
+              </w:rPr>
+              <w:t xml:space="preserve">, </w:t>
+            </w:r>
+            <w:r>
+              <w:rPr>
+                <w:rFonts w:eastAsia="Times New Roman"/>
+                <w:color w:val="000000"/>
+                <w:lang w:val="es-PE" w:eastAsia="es-PE"/>
+              </w:rPr>
+              <w:t>4, 5.</w:t>
             </w:r>
           </w:p>
         </w:tc>
@@ -11040,6 +11134,7 @@
           <w:sz w:val="22"/>
           <w:szCs w:val="22"/>
         </w:rPr>
+        <w:lastRenderedPageBreak/>
         <w:t xml:space="preserve">Tabla </w:t>
       </w:r>
       <w:r>
@@ -11078,15 +11173,7 @@
           <w:sz w:val="22"/>
           <w:szCs w:val="22"/>
         </w:rPr>
-        <w:t>Tabla de</w:t>
-      </w:r>
-      <w:r>
-        <w:rPr>
-          <w:color w:val="auto"/>
-          <w:sz w:val="22"/>
-          <w:szCs w:val="22"/>
-        </w:rPr>
-        <w:t xml:space="preserve"> aprobación del cambio</w:t>
+        <w:t>Tabla de aprobación del cambio</w:t>
       </w:r>
     </w:p>
     <w:tbl>
@@ -11185,7 +11272,6 @@
                 <w:color w:val="000000"/>
                 <w:lang w:val="es-PE" w:eastAsia="es-PE"/>
               </w:rPr>
-              <w:lastRenderedPageBreak/>
               <w:t>Usuario de la empresa revisa la lista de riesgos e impacto, para decidir si se aprueba el cambio.</w:t>
             </w:r>
           </w:p>
@@ -11228,7 +11314,15 @@
                 <w:color w:val="000000"/>
                 <w:lang w:val="es-PE" w:eastAsia="es-PE"/>
               </w:rPr>
-              <w:t xml:space="preserve"> aprobado o desaprobado.</w:t>
+              <w:t xml:space="preserve"> aprobado o desaprobado</w:t>
+            </w:r>
+            <w:r>
+              <w:rPr>
+                <w:rFonts w:eastAsia="Times New Roman"/>
+                <w:color w:val="000000"/>
+                <w:lang w:val="es-PE" w:eastAsia="es-PE"/>
+              </w:rPr>
+              <w:t>, tabla 2.</w:t>
             </w:r>
           </w:p>
         </w:tc>
@@ -11360,7 +11454,23 @@
                 <w:color w:val="000000"/>
                 <w:lang w:val="es-PE" w:eastAsia="es-PE"/>
               </w:rPr>
-              <w:t>Tabla de estados.</w:t>
+              <w:t xml:space="preserve">Tabla de </w:t>
+            </w:r>
+            <w:r>
+              <w:rPr>
+                <w:rFonts w:eastAsia="Times New Roman"/>
+                <w:color w:val="000000"/>
+                <w:lang w:val="es-PE" w:eastAsia="es-PE"/>
+              </w:rPr>
+              <w:t>2</w:t>
+            </w:r>
+            <w:r>
+              <w:rPr>
+                <w:rFonts w:eastAsia="Times New Roman"/>
+                <w:color w:val="000000"/>
+                <w:lang w:val="es-PE" w:eastAsia="es-PE"/>
+              </w:rPr>
+              <w:t>.</w:t>
             </w:r>
           </w:p>
         </w:tc>
@@ -11537,15 +11647,7 @@
           <w:sz w:val="22"/>
           <w:szCs w:val="22"/>
         </w:rPr>
-        <w:t xml:space="preserve">Tabla de </w:t>
-      </w:r>
-      <w:r>
-        <w:rPr>
-          <w:color w:val="auto"/>
-          <w:sz w:val="22"/>
-          <w:szCs w:val="22"/>
-        </w:rPr>
-        <w:t>calendarización y planificación</w:t>
+        <w:t>Tabla de calendarización y planificación</w:t>
       </w:r>
     </w:p>
     <w:tbl>
@@ -11707,7 +11809,15 @@
                 <w:color w:val="000000"/>
                 <w:lang w:val="es-PE" w:eastAsia="es-PE"/>
               </w:rPr>
-              <w:t xml:space="preserve"> planificado.</w:t>
+              <w:t xml:space="preserve"> planificado</w:t>
+            </w:r>
+            <w:r>
+              <w:rPr>
+                <w:rFonts w:eastAsia="Times New Roman"/>
+                <w:color w:val="000000"/>
+                <w:lang w:val="es-PE" w:eastAsia="es-PE"/>
+              </w:rPr>
+              <w:t>, tabla 2.</w:t>
             </w:r>
           </w:p>
         </w:tc>
@@ -11840,6 +11950,30 @@
                 <w:lang w:val="es-PE" w:eastAsia="es-PE"/>
               </w:rPr>
               <w:t>Especificación de CU.</w:t>
+            </w:r>
+          </w:p>
+          <w:p>
+            <w:pPr>
+              <w:numPr>
+                <w:ilvl w:val="0"/>
+                <w:numId w:val="32"/>
+              </w:numPr>
+              <w:spacing w:after="0" w:line="240" w:lineRule="auto"/>
+              <w:contextualSpacing w:val="0"/>
+              <w:textAlignment w:val="baseline"/>
+              <w:rPr>
+                <w:rFonts w:eastAsia="Times New Roman"/>
+                <w:color w:val="000000"/>
+                <w:lang w:val="es-PE" w:eastAsia="es-PE"/>
+              </w:rPr>
+            </w:pPr>
+            <w:r>
+              <w:rPr>
+                <w:rFonts w:eastAsia="Times New Roman"/>
+                <w:color w:val="000000"/>
+                <w:lang w:val="es-PE" w:eastAsia="es-PE"/>
+              </w:rPr>
+              <w:t>Tabla 2.</w:t>
             </w:r>
           </w:p>
         </w:tc>
@@ -12067,15 +12201,7 @@
           <w:sz w:val="22"/>
           <w:szCs w:val="22"/>
         </w:rPr>
-        <w:t>Tabla de</w:t>
-      </w:r>
-      <w:r>
-        <w:rPr>
-          <w:color w:val="auto"/>
-          <w:sz w:val="22"/>
-          <w:szCs w:val="22"/>
-        </w:rPr>
-        <w:t xml:space="preserve"> implementación del cambio</w:t>
+        <w:t>Tabla de implementación del cambio</w:t>
       </w:r>
     </w:p>
     <w:tbl>
@@ -12171,7 +12297,33 @@
                 <w:color w:val="000000"/>
                 <w:lang w:val="es-PE" w:eastAsia="es-PE"/>
               </w:rPr>
-              <w:t>Controlar los cambios que se realizan.</w:t>
+              <w:t xml:space="preserve">El gestor de </w:t>
+            </w:r>
+            <w:proofErr w:type="gramStart"/>
+            <w:r>
+              <w:rPr>
+                <w:rFonts w:eastAsia="Times New Roman"/>
+                <w:color w:val="000000"/>
+                <w:lang w:val="es-PE" w:eastAsia="es-PE"/>
+              </w:rPr>
+              <w:t>cambios,</w:t>
+            </w:r>
+            <w:proofErr w:type="gramEnd"/>
+            <w:r>
+              <w:rPr>
+                <w:rFonts w:eastAsia="Times New Roman"/>
+                <w:color w:val="000000"/>
+                <w:lang w:val="es-PE" w:eastAsia="es-PE"/>
+              </w:rPr>
+              <w:t xml:space="preserve"> c</w:t>
+            </w:r>
+            <w:r>
+              <w:rPr>
+                <w:rFonts w:eastAsia="Times New Roman"/>
+                <w:color w:val="000000"/>
+                <w:lang w:val="es-PE" w:eastAsia="es-PE"/>
+              </w:rPr>
+              <w:t>ontrola los cambios que se realizan.</w:t>
             </w:r>
           </w:p>
           <w:p>
@@ -12195,6 +12347,7 @@
                 <w:color w:val="000000"/>
                 <w:lang w:val="es-PE" w:eastAsia="es-PE"/>
               </w:rPr>
+              <w:lastRenderedPageBreak/>
               <w:t>Realizar las pruebas.</w:t>
             </w:r>
           </w:p>
@@ -12261,7 +12414,15 @@
                 <w:color w:val="000000"/>
                 <w:lang w:val="es-PE" w:eastAsia="es-PE"/>
               </w:rPr>
-              <w:t xml:space="preserve"> implementado.</w:t>
+              <w:t xml:space="preserve"> implementado</w:t>
+            </w:r>
+            <w:r>
+              <w:rPr>
+                <w:rFonts w:eastAsia="Times New Roman"/>
+                <w:color w:val="000000"/>
+                <w:lang w:val="es-PE" w:eastAsia="es-PE"/>
+              </w:rPr>
+              <w:t>, tabla2.</w:t>
             </w:r>
           </w:p>
         </w:tc>
@@ -12301,6 +12462,7 @@
                 <w:color w:val="000000"/>
                 <w:lang w:val="es-PE" w:eastAsia="es-PE"/>
               </w:rPr>
+              <w:lastRenderedPageBreak/>
               <w:t>Documentación</w:t>
             </w:r>
           </w:p>
@@ -12345,7 +12507,6 @@
                 <w:color w:val="000000"/>
                 <w:lang w:val="es-PE" w:eastAsia="es-PE"/>
               </w:rPr>
-              <w:lastRenderedPageBreak/>
               <w:t>Requerimientos funcionales</w:t>
             </w:r>
           </w:p>
@@ -12371,6 +12532,30 @@
                 <w:lang w:val="es-PE" w:eastAsia="es-PE"/>
               </w:rPr>
               <w:t>Plan de gestión de cambios</w:t>
+            </w:r>
+          </w:p>
+          <w:p>
+            <w:pPr>
+              <w:numPr>
+                <w:ilvl w:val="0"/>
+                <w:numId w:val="36"/>
+              </w:numPr>
+              <w:spacing w:after="0" w:line="240" w:lineRule="auto"/>
+              <w:contextualSpacing w:val="0"/>
+              <w:textAlignment w:val="baseline"/>
+              <w:rPr>
+                <w:rFonts w:eastAsia="Times New Roman"/>
+                <w:color w:val="000000"/>
+                <w:lang w:val="es-PE" w:eastAsia="es-PE"/>
+              </w:rPr>
+            </w:pPr>
+            <w:r>
+              <w:rPr>
+                <w:rFonts w:eastAsia="Times New Roman"/>
+                <w:color w:val="000000"/>
+                <w:lang w:val="es-PE" w:eastAsia="es-PE"/>
+              </w:rPr>
+              <w:t>Tabla 2.</w:t>
             </w:r>
           </w:p>
         </w:tc>
@@ -12547,15 +12732,7 @@
           <w:sz w:val="22"/>
           <w:szCs w:val="22"/>
         </w:rPr>
-        <w:t xml:space="preserve">Tabla de </w:t>
-      </w:r>
-      <w:r>
-        <w:rPr>
-          <w:color w:val="auto"/>
-          <w:sz w:val="22"/>
-          <w:szCs w:val="22"/>
-        </w:rPr>
-        <w:t>verificación de implementación</w:t>
+        <w:t>Tabla de verificación de implementación</w:t>
       </w:r>
     </w:p>
     <w:tbl>
@@ -12741,7 +12918,15 @@
                 <w:color w:val="000000"/>
                 <w:lang w:val="es-PE" w:eastAsia="es-PE"/>
               </w:rPr>
-              <w:t xml:space="preserve"> implementado.</w:t>
+              <w:t xml:space="preserve"> implementado</w:t>
+            </w:r>
+            <w:r>
+              <w:rPr>
+                <w:rFonts w:eastAsia="Times New Roman"/>
+                <w:color w:val="000000"/>
+                <w:lang w:val="es-PE" w:eastAsia="es-PE"/>
+              </w:rPr>
+              <w:t>, tabla 2.</w:t>
             </w:r>
           </w:p>
         </w:tc>
@@ -12850,6 +13035,30 @@
                 <w:lang w:val="es-PE" w:eastAsia="es-PE"/>
               </w:rPr>
               <w:t>Plan de gestión de cambios</w:t>
+            </w:r>
+          </w:p>
+          <w:p>
+            <w:pPr>
+              <w:numPr>
+                <w:ilvl w:val="0"/>
+                <w:numId w:val="40"/>
+              </w:numPr>
+              <w:spacing w:after="0" w:line="240" w:lineRule="auto"/>
+              <w:contextualSpacing w:val="0"/>
+              <w:textAlignment w:val="baseline"/>
+              <w:rPr>
+                <w:rFonts w:eastAsia="Times New Roman"/>
+                <w:color w:val="000000"/>
+                <w:lang w:val="es-PE" w:eastAsia="es-PE"/>
+              </w:rPr>
+            </w:pPr>
+            <w:r>
+              <w:rPr>
+                <w:rFonts w:eastAsia="Times New Roman"/>
+                <w:color w:val="000000"/>
+                <w:lang w:val="es-PE" w:eastAsia="es-PE"/>
+              </w:rPr>
+              <w:t>Tabla 2.</w:t>
             </w:r>
           </w:p>
         </w:tc>
@@ -13026,15 +13235,7 @@
           <w:sz w:val="22"/>
           <w:szCs w:val="22"/>
         </w:rPr>
-        <w:t xml:space="preserve">Tabla de </w:t>
-      </w:r>
-      <w:r>
-        <w:rPr>
-          <w:color w:val="auto"/>
-          <w:sz w:val="22"/>
-          <w:szCs w:val="22"/>
-        </w:rPr>
-        <w:t>cierre</w:t>
+        <w:t>Tabla de cierre</w:t>
       </w:r>
     </w:p>
     <w:tbl>
@@ -13130,7 +13331,15 @@
                 <w:color w:val="000000"/>
                 <w:lang w:val="es-PE" w:eastAsia="es-PE"/>
               </w:rPr>
-              <w:t>Gestor de cambio cambia el estado a cierre.</w:t>
+              <w:t>Gestor de cambio cambia el estado a cierre</w:t>
+            </w:r>
+            <w:r>
+              <w:rPr>
+                <w:rFonts w:eastAsia="Times New Roman"/>
+                <w:color w:val="000000"/>
+                <w:lang w:val="es-PE" w:eastAsia="es-PE"/>
+              </w:rPr>
+              <w:t>, tabla 2.</w:t>
             </w:r>
           </w:p>
         </w:tc>
@@ -13217,6 +13426,32 @@
               <w:t>Plan de gestión de cambios</w:t>
             </w:r>
           </w:p>
+          <w:p>
+            <w:pPr>
+              <w:numPr>
+                <w:ilvl w:val="0"/>
+                <w:numId w:val="43"/>
+              </w:numPr>
+              <w:spacing w:after="0" w:line="240" w:lineRule="auto"/>
+              <w:contextualSpacing w:val="0"/>
+              <w:textAlignment w:val="baseline"/>
+              <w:rPr>
+                <w:rFonts w:eastAsia="Times New Roman"/>
+                <w:color w:val="000000"/>
+                <w:lang w:val="es-PE" w:eastAsia="es-PE"/>
+              </w:rPr>
+            </w:pPr>
+            <w:r>
+              <w:rPr>
+                <w:rFonts w:eastAsia="Times New Roman"/>
+                <w:color w:val="000000"/>
+                <w:lang w:val="es-PE" w:eastAsia="es-PE"/>
+              </w:rPr>
+              <w:t>Tabla 2</w:t>
+            </w:r>
+            <w:bookmarkStart w:id="14" w:name="_GoBack"/>
+            <w:bookmarkEnd w:id="14"/>
+          </w:p>
         </w:tc>
       </w:tr>
       <w:tr>
@@ -13254,6 +13489,7 @@
                 <w:color w:val="000000"/>
                 <w:lang w:val="es-PE" w:eastAsia="es-PE"/>
               </w:rPr>
+              <w:lastRenderedPageBreak/>
               <w:t xml:space="preserve">Reglas o Políticas </w:t>
             </w:r>
           </w:p>

</xml_diff>